<commit_message>
Changes to be committed: 	modified:   PHP/service/index.php modified:   TitchersFriend/app/src/main/java/pt/ubi/di/pdm/titchersfriend/HomePageEduc.java 	modified:   queries.docx
</commit_message>
<xml_diff>
--- a/queries.docx
+++ b/queries.docx
@@ -86,7 +86,6 @@
                 <w:bCs/>
               </w:rPr>
             </w:pPr>
-            <w:proofErr w:type="spellStart"/>
             <w:r>
               <w:rPr>
                 <w:b/>
@@ -101,7 +100,6 @@
               </w:rPr>
               <w:t>uery</w:t>
             </w:r>
-            <w:proofErr w:type="spellEnd"/>
           </w:p>
         </w:tc>
         <w:tc>
@@ -120,23 +118,7 @@
                 <w:b/>
                 <w:bCs/>
               </w:rPr>
-              <w:t xml:space="preserve">o que a </w:t>
-            </w:r>
-            <w:proofErr w:type="spellStart"/>
-            <w:r>
-              <w:rPr>
-                <w:b/>
-                <w:bCs/>
-              </w:rPr>
-              <w:t>query</w:t>
-            </w:r>
-            <w:proofErr w:type="spellEnd"/>
-            <w:r>
-              <w:rPr>
-                <w:b/>
-                <w:bCs/>
-              </w:rPr>
-              <w:t xml:space="preserve"> precisa</w:t>
+              <w:t>o que a query precisa</w:t>
             </w:r>
           </w:p>
         </w:tc>
@@ -202,41 +184,13 @@
               <w:rPr>
                 <w:lang w:val="en-GB"/>
               </w:rPr>
-              <w:t xml:space="preserve">SELECT * FROM user WHERE </w:t>
-            </w:r>
-            <w:proofErr w:type="spellStart"/>
-            <w:r>
-              <w:rPr>
-                <w:lang w:val="en-GB"/>
-              </w:rPr>
-              <w:t>u</w:t>
-            </w:r>
-            <w:r>
-              <w:rPr>
-                <w:lang w:val="en-GB"/>
-              </w:rPr>
-              <w:t>_id</w:t>
-            </w:r>
-            <w:proofErr w:type="spellEnd"/>
-            <w:r>
-              <w:rPr>
-                <w:lang w:val="en-GB"/>
-              </w:rPr>
-              <w:t xml:space="preserve">=? AND </w:t>
-            </w:r>
-            <w:proofErr w:type="spellStart"/>
-            <w:r>
-              <w:rPr>
-                <w:lang w:val="en-GB"/>
-              </w:rPr>
-              <w:t>u_pwd</w:t>
-            </w:r>
-            <w:proofErr w:type="spellEnd"/>
-            <w:r>
-              <w:rPr>
-                <w:lang w:val="en-GB"/>
-              </w:rPr>
-              <w:t>=?</w:t>
+              <w:t>SELECT * FROM user WHERE u</w:t>
+            </w:r>
+            <w:r>
+              <w:rPr>
+                <w:lang w:val="en-GB"/>
+              </w:rPr>
+              <w:t>_id=? AND u_pwd=?</w:t>
             </w:r>
           </w:p>
         </w:tc>
@@ -245,22 +199,15 @@
             <w:tcW w:w="2268" w:type="dxa"/>
           </w:tcPr>
           <w:p>
-            <w:proofErr w:type="spellStart"/>
             <w:r>
               <w:t>Username</w:t>
             </w:r>
-            <w:proofErr w:type="spellEnd"/>
             <w:r>
               <w:t>,</w:t>
             </w:r>
             <w:r>
-              <w:t xml:space="preserve"> password em </w:t>
-            </w:r>
-            <w:proofErr w:type="spellStart"/>
-            <w:r>
-              <w:t>hash</w:t>
-            </w:r>
-            <w:proofErr w:type="spellEnd"/>
+              <w:t xml:space="preserve"> password em hash</w:t>
+            </w:r>
           </w:p>
         </w:tc>
         <w:tc>
@@ -270,6 +217,62 @@
           <w:p>
             <w:r>
               <w:t>Ou resultado com sucesso, tipo de utilizador (se educadora toda a base de dados correspondente à sua turma para guardar localmente)</w:t>
+            </w:r>
+          </w:p>
+          <w:p>
+            <w:pPr>
+              <w:rPr>
+                <w:lang w:val="en-GB"/>
+              </w:rPr>
+            </w:pPr>
+            <w:r>
+              <w:rPr>
+                <w:lang w:val="en-GB"/>
+              </w:rPr>
+              <w:t>{“success”:</w:t>
+            </w:r>
+            <w:r>
+              <w:rPr>
+                <w:lang w:val="en-GB"/>
+              </w:rPr>
+              <w:t>false</w:t>
+            </w:r>
+            <w:r>
+              <w:rPr>
+                <w:lang w:val="en-GB"/>
+              </w:rPr>
+              <w:t>}</w:t>
+            </w:r>
+            <w:r>
+              <w:rPr>
+                <w:lang w:val="en-GB"/>
+              </w:rPr>
+              <w:t xml:space="preserve"> ou</w:t>
+            </w:r>
+          </w:p>
+          <w:p>
+            <w:pPr>
+              <w:rPr>
+                <w:lang w:val="en-GB"/>
+              </w:rPr>
+            </w:pPr>
+            <w:r>
+              <w:rPr>
+                <w:lang w:val="en-GB"/>
+              </w:rPr>
+              <w:t>{“success”:true</w:t>
+            </w:r>
+            <w:r>
+              <w:rPr>
+                <w:lang w:val="en-GB"/>
+              </w:rPr>
+              <w:t>,…</w:t>
+            </w:r>
+            <w:r>
+              <w:rPr>
+                <w:lang w:val="en-GB"/>
+              </w:rPr>
+              <w:t>}</w:t>
             </w:r>
           </w:p>
         </w:tc>
@@ -283,13 +286,8 @@
             <w:tcW w:w="1271" w:type="dxa"/>
           </w:tcPr>
           <w:p>
-            <w:proofErr w:type="spellStart"/>
-            <w:r>
-              <w:t>Update</w:t>
-            </w:r>
-            <w:proofErr w:type="spellEnd"/>
-            <w:r>
-              <w:t xml:space="preserve"> DB</w:t>
+            <w:r>
+              <w:t>Update DB</w:t>
             </w:r>
           </w:p>
         </w:tc>
@@ -317,391 +315,181 @@
               <w:rPr>
                 <w:lang w:val="en-GB"/>
               </w:rPr>
-              <w:t xml:space="preserve">SELECT </w:t>
-            </w:r>
-            <w:proofErr w:type="spellStart"/>
-            <w:r>
-              <w:rPr>
-                <w:lang w:val="en-GB"/>
-              </w:rPr>
-              <w:t>t_token</w:t>
-            </w:r>
-            <w:proofErr w:type="spellEnd"/>
-            <w:r>
-              <w:rPr>
-                <w:lang w:val="en-GB"/>
-              </w:rPr>
-              <w:t xml:space="preserve"> FROM </w:t>
-            </w:r>
-            <w:proofErr w:type="spellStart"/>
-            <w:r>
-              <w:rPr>
-                <w:lang w:val="en-GB"/>
-              </w:rPr>
-              <w:t>turmas</w:t>
-            </w:r>
-            <w:proofErr w:type="spellEnd"/>
-            <w:r>
-              <w:rPr>
-                <w:lang w:val="en-GB"/>
-              </w:rPr>
-              <w:t xml:space="preserve"> WHERE </w:t>
-            </w:r>
-            <w:proofErr w:type="spellStart"/>
-            <w:r>
-              <w:rPr>
-                <w:lang w:val="en-GB"/>
-              </w:rPr>
-              <w:t>u_id</w:t>
-            </w:r>
-            <w:proofErr w:type="spellEnd"/>
-            <w:r>
-              <w:rPr>
-                <w:lang w:val="en-GB"/>
-              </w:rPr>
+              <w:t>SELECT t_token FROM turmas WHERE u_id = ? ;</w:t>
+            </w:r>
+          </w:p>
+          <w:p>
+            <w:r>
+              <w:t xml:space="preserve">USE (o token </w:t>
+            </w:r>
+            <w:r>
+              <w:t>retornado dessa</w:t>
+            </w:r>
+            <w:r>
+              <w:t xml:space="preserve"> turma</w:t>
+            </w:r>
+            <w:r>
+              <w:t>);</w:t>
+            </w:r>
+          </w:p>
+          <w:p>
+            <w:pPr>
+              <w:rPr>
+                <w:lang w:val="en-GB"/>
+              </w:rPr>
+            </w:pPr>
+            <w:r>
+              <w:rPr>
+                <w:lang w:val="en-GB"/>
+              </w:rPr>
+              <w:t xml:space="preserve">DROP TABLE IF EXISTS </w:t>
+            </w:r>
+            <w:r>
+              <w:rPr>
+                <w:lang w:val="en-GB"/>
+              </w:rPr>
+              <w:t>…</w:t>
+            </w:r>
+          </w:p>
+          <w:p>
+            <w:pPr>
+              <w:rPr>
+                <w:lang w:val="en-GB"/>
+              </w:rPr>
+            </w:pPr>
+            <w:r>
+              <w:rPr>
+                <w:lang w:val="en-GB"/>
+              </w:rPr>
+              <w:t>CREATE TABLE IF NOT EXISTS ….</w:t>
+            </w:r>
+          </w:p>
+          <w:p>
+            <w:pPr>
+              <w:rPr>
+                <w:lang w:val="en-GB"/>
+              </w:rPr>
+            </w:pPr>
+            <w:r>
+              <w:rPr>
+                <w:lang w:val="en-GB"/>
+              </w:rPr>
+              <w:t>INSERT INTO educando….</w:t>
+            </w:r>
+          </w:p>
+        </w:tc>
+        <w:tc>
+          <w:tcPr>
+            <w:tcW w:w="2268" w:type="dxa"/>
+          </w:tcPr>
+          <w:p>
+            <w:r>
+              <w:t>Tabela</w:t>
+            </w:r>
+            <w:r>
+              <w:t xml:space="preserve">s todas (6), tabelas numeradas </w:t>
+            </w:r>
+          </w:p>
+          <w:p>
+            <w:pPr>
+              <w:rPr>
+                <w:lang w:val="en-GB"/>
+              </w:rPr>
+            </w:pPr>
+            <w:r>
+              <w:rPr>
+                <w:lang w:val="en-GB"/>
+              </w:rPr>
+              <w:t>t1=ads,sdsdf,sddf,sdfs;sidsjk</w:t>
+            </w:r>
+            <w:r>
+              <w:rPr>
+                <w:lang w:val="en-GB"/>
+              </w:rPr>
+              <w:t>&amp;t2=…</w:t>
+            </w:r>
+          </w:p>
+          <w:p>
+            <w:r>
+              <w:t>virgula para separar colunas, ponto e virgula para separar linh</w:t>
+            </w:r>
+            <w:r>
+              <w:t>as</w:t>
+            </w:r>
+            <w:r>
               <w:t xml:space="preserve"> </w:t>
             </w:r>
-            <w:proofErr w:type="gramStart"/>
-            <w:r>
-              <w:rPr>
-                <w:lang w:val="en-GB"/>
-              </w:rPr>
-              <w:t>= ?</w:t>
-            </w:r>
-            <w:proofErr w:type="gramEnd"/>
-            <w:r>
-              <w:rPr>
-                <w:lang w:val="en-GB"/>
-              </w:rPr>
-              <w:t xml:space="preserve"> ;</w:t>
-            </w:r>
-          </w:p>
-          <w:p>
-            <w:r>
-              <w:t xml:space="preserve">USE (o </w:t>
-            </w:r>
-            <w:proofErr w:type="spellStart"/>
-            <w:r>
-              <w:t>token</w:t>
-            </w:r>
-            <w:proofErr w:type="spellEnd"/>
-            <w:r>
+          </w:p>
+        </w:tc>
+        <w:tc>
+          <w:tcPr>
+            <w:tcW w:w="2680" w:type="dxa"/>
+          </w:tcPr>
+          <w:p>
+            <w:pPr>
+              <w:rPr>
+                <w:lang w:val="en-GB"/>
+              </w:rPr>
+            </w:pPr>
+            <w:r>
+              <w:rPr>
+                <w:lang w:val="en-GB"/>
+              </w:rPr>
+              <w:t>{“</w:t>
+            </w:r>
+            <w:r>
+              <w:rPr>
+                <w:lang w:val="en-GB"/>
+              </w:rPr>
+              <w:t>s</w:t>
+            </w:r>
+            <w:r>
+              <w:rPr>
+                <w:lang w:val="en-GB"/>
+              </w:rPr>
+              <w:t>uccess</w:t>
+            </w:r>
+            <w:r>
+              <w:rPr>
+                <w:lang w:val="en-GB"/>
+              </w:rPr>
+              <w:t>”</w:t>
+            </w:r>
+            <w:r>
+              <w:rPr>
+                <w:lang w:val="en-GB"/>
+              </w:rPr>
+              <w:t>:true}</w:t>
+            </w:r>
+            <w:r>
+              <w:rPr>
+                <w:lang w:val="en-GB"/>
+              </w:rPr>
               <w:t xml:space="preserve"> </w:t>
             </w:r>
             <w:r>
-              <w:t>retornado dessa</w:t>
-            </w:r>
-            <w:r>
-              <w:t xml:space="preserve"> turma</w:t>
-            </w:r>
-            <w:r>
-              <w:t>);</w:t>
-            </w:r>
-          </w:p>
-          <w:p>
-            <w:pPr>
-              <w:rPr>
-                <w:lang w:val="en-GB"/>
-              </w:rPr>
-            </w:pPr>
-            <w:r>
-              <w:rPr>
-                <w:lang w:val="en-GB"/>
-              </w:rPr>
-              <w:t xml:space="preserve">DROP TABLE IF EXISTS </w:t>
-            </w:r>
-            <w:proofErr w:type="spellStart"/>
-            <w:proofErr w:type="gramStart"/>
-            <w:r>
-              <w:rPr>
-                <w:lang w:val="en-GB"/>
-              </w:rPr>
-              <w:t>contem</w:t>
-            </w:r>
-            <w:proofErr w:type="spellEnd"/>
-            <w:r>
-              <w:rPr>
-                <w:lang w:val="en-GB"/>
-              </w:rPr>
-              <w:t>;</w:t>
-            </w:r>
-            <w:proofErr w:type="gramEnd"/>
-          </w:p>
-          <w:p>
-            <w:pPr>
-              <w:rPr>
-                <w:lang w:val="en-GB"/>
-              </w:rPr>
-            </w:pPr>
-            <w:r>
-              <w:rPr>
-                <w:lang w:val="en-GB"/>
-              </w:rPr>
-              <w:t xml:space="preserve">DROP TABLE IF EXISTS </w:t>
-            </w:r>
-            <w:proofErr w:type="spellStart"/>
-            <w:proofErr w:type="gramStart"/>
-            <w:r>
-              <w:rPr>
-                <w:lang w:val="en-GB"/>
-              </w:rPr>
-              <w:t>alergias</w:t>
-            </w:r>
-            <w:proofErr w:type="spellEnd"/>
-            <w:r>
-              <w:rPr>
-                <w:lang w:val="en-GB"/>
-              </w:rPr>
-              <w:t>;</w:t>
-            </w:r>
-            <w:proofErr w:type="gramEnd"/>
-          </w:p>
-          <w:p>
-            <w:pPr>
-              <w:rPr>
-                <w:lang w:val="en-GB"/>
-              </w:rPr>
-            </w:pPr>
-            <w:r>
-              <w:rPr>
-                <w:lang w:val="en-GB"/>
-              </w:rPr>
-              <w:t xml:space="preserve">DROP TABLE IF EXISTS </w:t>
-            </w:r>
-            <w:proofErr w:type="spellStart"/>
-            <w:proofErr w:type="gramStart"/>
-            <w:r>
-              <w:rPr>
-                <w:lang w:val="en-GB"/>
-              </w:rPr>
-              <w:t>relatorio</w:t>
-            </w:r>
-            <w:proofErr w:type="spellEnd"/>
-            <w:r>
-              <w:rPr>
-                <w:lang w:val="en-GB"/>
-              </w:rPr>
-              <w:t>;</w:t>
-            </w:r>
-            <w:proofErr w:type="gramEnd"/>
-          </w:p>
-          <w:p>
-            <w:pPr>
-              <w:rPr>
-                <w:lang w:val="en-GB"/>
-              </w:rPr>
-            </w:pPr>
-            <w:r>
-              <w:rPr>
-                <w:lang w:val="en-GB"/>
-              </w:rPr>
-              <w:t xml:space="preserve">DROP TABLE IF EXISTS </w:t>
-            </w:r>
-            <w:proofErr w:type="spellStart"/>
-            <w:proofErr w:type="gramStart"/>
-            <w:r>
-              <w:rPr>
-                <w:lang w:val="en-GB"/>
-              </w:rPr>
-              <w:t>faltas</w:t>
-            </w:r>
-            <w:proofErr w:type="spellEnd"/>
-            <w:r>
-              <w:rPr>
-                <w:lang w:val="en-GB"/>
-              </w:rPr>
-              <w:t>;</w:t>
-            </w:r>
-            <w:proofErr w:type="gramEnd"/>
-          </w:p>
-          <w:p>
-            <w:pPr>
-              <w:rPr>
-                <w:lang w:val="en-GB"/>
-              </w:rPr>
-            </w:pPr>
-            <w:r>
-              <w:rPr>
-                <w:lang w:val="en-GB"/>
-              </w:rPr>
-              <w:t xml:space="preserve">DROP TABLE IF EXISTS </w:t>
-            </w:r>
-            <w:proofErr w:type="spellStart"/>
-            <w:proofErr w:type="gramStart"/>
-            <w:r>
-              <w:rPr>
-                <w:lang w:val="en-GB"/>
-              </w:rPr>
-              <w:t>atividade</w:t>
-            </w:r>
-            <w:proofErr w:type="spellEnd"/>
-            <w:r>
-              <w:rPr>
-                <w:lang w:val="en-GB"/>
-              </w:rPr>
-              <w:t>;</w:t>
-            </w:r>
-            <w:proofErr w:type="gramEnd"/>
-          </w:p>
-          <w:p>
-            <w:pPr>
-              <w:rPr>
-                <w:lang w:val="en-GB"/>
-              </w:rPr>
-            </w:pPr>
-            <w:r>
-              <w:rPr>
-                <w:lang w:val="en-GB"/>
-              </w:rPr>
-              <w:t xml:space="preserve">DROP TABLE IF EXISTS </w:t>
-            </w:r>
-            <w:proofErr w:type="spellStart"/>
-            <w:proofErr w:type="gramStart"/>
-            <w:r>
-              <w:rPr>
-                <w:lang w:val="en-GB"/>
-              </w:rPr>
-              <w:t>educando</w:t>
-            </w:r>
-            <w:proofErr w:type="spellEnd"/>
-            <w:r>
-              <w:rPr>
-                <w:lang w:val="en-GB"/>
-              </w:rPr>
-              <w:t>;</w:t>
-            </w:r>
-            <w:proofErr w:type="gramEnd"/>
-          </w:p>
-          <w:p>
-            <w:pPr>
-              <w:rPr>
-                <w:lang w:val="en-GB"/>
-              </w:rPr>
-            </w:pPr>
-            <w:r>
-              <w:rPr>
-                <w:lang w:val="en-GB"/>
-              </w:rPr>
-              <w:t>CREATE TABLE IF NOT EXISTS ….</w:t>
-            </w:r>
-          </w:p>
-          <w:p>
-            <w:pPr>
-              <w:rPr>
-                <w:lang w:val="en-GB"/>
-              </w:rPr>
-            </w:pPr>
-            <w:r>
-              <w:rPr>
-                <w:lang w:val="en-GB"/>
-              </w:rPr>
-              <w:t xml:space="preserve">INSERT INTO </w:t>
-            </w:r>
-            <w:proofErr w:type="spellStart"/>
-            <w:r>
-              <w:rPr>
-                <w:lang w:val="en-GB"/>
-              </w:rPr>
-              <w:t>educando</w:t>
-            </w:r>
-            <w:proofErr w:type="spellEnd"/>
-            <w:r>
-              <w:rPr>
-                <w:lang w:val="en-GB"/>
-              </w:rPr>
-              <w:t>….</w:t>
-            </w:r>
-          </w:p>
-        </w:tc>
-        <w:tc>
-          <w:tcPr>
-            <w:tcW w:w="2268" w:type="dxa"/>
-          </w:tcPr>
-          <w:p>
-            <w:r>
-              <w:t>Tabela</w:t>
-            </w:r>
-            <w:r>
-              <w:t xml:space="preserve">s todas (6), tabelas numeradas </w:t>
-            </w:r>
-          </w:p>
-          <w:p>
-            <w:pPr>
-              <w:rPr>
-                <w:lang w:val="en-GB"/>
-              </w:rPr>
-            </w:pPr>
-            <w:r>
-              <w:rPr>
-                <w:lang w:val="en-GB"/>
-              </w:rPr>
-              <w:t>t1=</w:t>
-            </w:r>
-            <w:proofErr w:type="gramStart"/>
-            <w:r>
-              <w:rPr>
-                <w:lang w:val="en-GB"/>
-              </w:rPr>
-              <w:t>ads,sdsdf</w:t>
-            </w:r>
-            <w:proofErr w:type="gramEnd"/>
-            <w:r>
-              <w:rPr>
-                <w:lang w:val="en-GB"/>
-              </w:rPr>
-              <w:t>,sddf,sdfs;sidsjk</w:t>
-            </w:r>
-            <w:r>
-              <w:rPr>
-                <w:lang w:val="en-GB"/>
-              </w:rPr>
-              <w:t>&amp;t2=…</w:t>
-            </w:r>
-          </w:p>
-          <w:p>
-            <w:r>
-              <w:t>virgula para separar colunas, ponto e virgula para separar linh</w:t>
-            </w:r>
-            <w:r>
-              <w:t>as</w:t>
-            </w:r>
-            <w:r>
-              <w:t xml:space="preserve"> </w:t>
-            </w:r>
-          </w:p>
-        </w:tc>
-        <w:tc>
-          <w:tcPr>
-            <w:tcW w:w="2680" w:type="dxa"/>
-          </w:tcPr>
-          <w:p>
-            <w:r>
-              <w:t>“</w:t>
-            </w:r>
-            <w:proofErr w:type="spellStart"/>
-            <w:r>
-              <w:t>s</w:t>
-            </w:r>
-            <w:r>
-              <w:t>uccess</w:t>
-            </w:r>
-            <w:proofErr w:type="spellEnd"/>
-            <w:r>
-              <w:t>”</w:t>
-            </w:r>
-            <w:r>
-              <w:t xml:space="preserve"> ou </w:t>
-            </w:r>
-            <w:r>
-              <w:t>“</w:t>
-            </w:r>
-            <w:proofErr w:type="spellStart"/>
-            <w:r>
-              <w:t>failure</w:t>
-            </w:r>
-            <w:proofErr w:type="spellEnd"/>
-            <w:r>
-              <w:t>”</w:t>
+              <w:rPr>
+                <w:lang w:val="en-GB"/>
+              </w:rPr>
+              <w:t xml:space="preserve">ou </w:t>
+            </w:r>
+            <w:r>
+              <w:rPr>
+                <w:lang w:val="en-GB"/>
+              </w:rPr>
+              <w:t>{“success”:</w:t>
+            </w:r>
+            <w:r>
+              <w:rPr>
+                <w:lang w:val="en-GB"/>
+              </w:rPr>
+              <w:t>false</w:t>
+            </w:r>
+            <w:r>
+              <w:rPr>
+                <w:lang w:val="en-GB"/>
+              </w:rPr>
+              <w:t>}</w:t>
             </w:r>
           </w:p>
         </w:tc>
@@ -744,21 +532,7 @@
               <w:rPr>
                 <w:lang w:val="en-GB"/>
               </w:rPr>
-              <w:t xml:space="preserve">INSERT INTO </w:t>
-            </w:r>
-            <w:proofErr w:type="spellStart"/>
-            <w:r>
-              <w:rPr>
-                <w:lang w:val="en-GB"/>
-              </w:rPr>
-              <w:t>to_regist</w:t>
-            </w:r>
-            <w:proofErr w:type="spellEnd"/>
-            <w:r>
-              <w:rPr>
-                <w:lang w:val="en-GB"/>
-              </w:rPr>
-              <w:t xml:space="preserve"> V</w:t>
+              <w:t>INSERT INTO to_regist V</w:t>
             </w:r>
             <w:r>
               <w:rPr>
@@ -786,24 +560,40 @@
             <w:tcW w:w="2680" w:type="dxa"/>
           </w:tcPr>
           <w:p>
-            <w:r>
-              <w:t>“</w:t>
-            </w:r>
-            <w:proofErr w:type="spellStart"/>
-            <w:r>
-              <w:t>success</w:t>
-            </w:r>
-            <w:proofErr w:type="spellEnd"/>
-            <w:r>
-              <w:t>” ou “</w:t>
-            </w:r>
-            <w:proofErr w:type="spellStart"/>
-            <w:r>
-              <w:t>failure</w:t>
-            </w:r>
-            <w:proofErr w:type="spellEnd"/>
-            <w:r>
-              <w:t>”</w:t>
+            <w:pPr>
+              <w:rPr>
+                <w:lang w:val="en-GB"/>
+              </w:rPr>
+            </w:pPr>
+            <w:r>
+              <w:rPr>
+                <w:lang w:val="en-GB"/>
+              </w:rPr>
+              <w:t>{“success”:true}</w:t>
+            </w:r>
+            <w:r>
+              <w:rPr>
+                <w:lang w:val="en-GB"/>
+              </w:rPr>
+              <w:t xml:space="preserve"> ou </w:t>
+            </w:r>
+            <w:r>
+              <w:rPr>
+                <w:lang w:val="en-GB"/>
+              </w:rPr>
+              <w:t>{“success”:</w:t>
+            </w:r>
+            <w:r>
+              <w:rPr>
+                <w:lang w:val="en-GB"/>
+              </w:rPr>
+              <w:t>false</w:t>
+            </w:r>
+            <w:r>
+              <w:rPr>
+                <w:lang w:val="en-GB"/>
+              </w:rPr>
+              <w:t>}</w:t>
             </w:r>
           </w:p>
         </w:tc>
@@ -838,15 +628,12 @@
           </w:tcPr>
           <w:p>
             <w:r>
-              <w:t xml:space="preserve">INSERT INTO </w:t>
-            </w:r>
-            <w:proofErr w:type="spellStart"/>
-            <w:r>
-              <w:t>user</w:t>
-            </w:r>
-            <w:proofErr w:type="spellEnd"/>
-            <w:r>
-              <w:t xml:space="preserve"> VALUES…</w:t>
+              <w:t>INSERT INTO user VALUES…</w:t>
+            </w:r>
+          </w:p>
+          <w:p>
+            <w:r>
+              <w:t>(se for educadora assina-lhe uma tabela também)</w:t>
             </w:r>
           </w:p>
         </w:tc>
@@ -858,13 +645,59 @@
             <w:r>
               <w:t>Dados de registo de um utilizador</w:t>
             </w:r>
+            <w:r>
+              <w:t>, tipo de utilizador, Id do utilizador que adiciona</w:t>
+            </w:r>
           </w:p>
         </w:tc>
         <w:tc>
           <w:tcPr>
             <w:tcW w:w="2680" w:type="dxa"/>
           </w:tcPr>
-          <w:p/>
+          <w:p>
+            <w:pPr>
+              <w:rPr>
+                <w:lang w:val="en-GB"/>
+              </w:rPr>
+            </w:pPr>
+            <w:r>
+              <w:rPr>
+                <w:lang w:val="en-GB"/>
+              </w:rPr>
+              <w:t>{“success”:true}</w:t>
+            </w:r>
+            <w:r>
+              <w:rPr>
+                <w:lang w:val="en-GB"/>
+              </w:rPr>
+              <w:t xml:space="preserve"> ou </w:t>
+            </w:r>
+          </w:p>
+          <w:p>
+            <w:pPr>
+              <w:rPr>
+                <w:lang w:val="en-GB"/>
+              </w:rPr>
+            </w:pPr>
+            <w:r>
+              <w:rPr>
+                <w:lang w:val="en-GB"/>
+              </w:rPr>
+              <w:t>{“success”:</w:t>
+            </w:r>
+            <w:r>
+              <w:rPr>
+                <w:lang w:val="en-GB"/>
+              </w:rPr>
+              <w:t>false</w:t>
+            </w:r>
+            <w:r>
+              <w:rPr>
+                <w:lang w:val="en-GB"/>
+              </w:rPr>
+              <w:t>}</w:t>
+            </w:r>
+          </w:p>
         </w:tc>
       </w:tr>
       <w:tr>
@@ -905,68 +738,491 @@
               <w:rPr>
                 <w:lang w:val="en-GB"/>
               </w:rPr>
-              <w:t xml:space="preserve">SELECT * FROM </w:t>
-            </w:r>
-            <w:proofErr w:type="spellStart"/>
-            <w:r>
-              <w:rPr>
-                <w:lang w:val="en-GB"/>
-              </w:rPr>
-              <w:t>t</w:t>
-            </w:r>
-            <w:r>
-              <w:rPr>
-                <w:lang w:val="en-GB"/>
-              </w:rPr>
-              <w:t>o_regist</w:t>
-            </w:r>
-            <w:proofErr w:type="spellEnd"/>
-            <w:r>
-              <w:rPr>
-                <w:lang w:val="en-GB"/>
-              </w:rPr>
-              <w:t xml:space="preserve"> WHERE </w:t>
-            </w:r>
-            <w:proofErr w:type="spellStart"/>
-            <w:r>
-              <w:rPr>
-                <w:lang w:val="en-GB"/>
-              </w:rPr>
-              <w:t>tr_id</w:t>
-            </w:r>
-            <w:proofErr w:type="spellEnd"/>
-            <w:r>
-              <w:rPr>
-                <w:lang w:val="en-GB"/>
-              </w:rPr>
+              <w:t>SELECT * FROM t</w:t>
+            </w:r>
+            <w:r>
+              <w:rPr>
+                <w:lang w:val="en-GB"/>
+              </w:rPr>
+              <w:t>o_regist WHERE tr_id = ?</w:t>
+            </w:r>
+          </w:p>
+          <w:p>
+            <w:pPr>
+              <w:rPr>
+                <w:lang w:val="en-GB"/>
+              </w:rPr>
+            </w:pPr>
+            <w:r>
+              <w:rPr>
+                <w:lang w:val="en-GB"/>
+              </w:rPr>
+              <w:t xml:space="preserve">INSERT INTO </w:t>
+            </w:r>
+            <w:r>
+              <w:rPr>
+                <w:lang w:val="en-GB"/>
+              </w:rPr>
+              <w:t xml:space="preserve">user WHERE </w:t>
+            </w:r>
+          </w:p>
+        </w:tc>
+        <w:tc>
+          <w:tcPr>
+            <w:tcW w:w="2268" w:type="dxa"/>
+          </w:tcPr>
+          <w:p>
+            <w:r>
+              <w:t>Id do utilizador na tabela de registo</w:t>
+            </w:r>
+            <w:r>
+              <w:t xml:space="preserve"> e Id do utilizador que adiciona</w:t>
+            </w:r>
+          </w:p>
+        </w:tc>
+        <w:tc>
+          <w:tcPr>
+            <w:tcW w:w="2680" w:type="dxa"/>
+          </w:tcPr>
+          <w:p>
+            <w:pPr>
+              <w:rPr>
+                <w:lang w:val="en-GB"/>
+              </w:rPr>
+            </w:pPr>
+            <w:r>
+              <w:rPr>
+                <w:lang w:val="en-GB"/>
+              </w:rPr>
+              <w:t>{“success”:true}</w:t>
+            </w:r>
+            <w:r>
+              <w:rPr>
+                <w:lang w:val="en-GB"/>
+              </w:rPr>
+              <w:t xml:space="preserve"> ou </w:t>
+            </w:r>
+          </w:p>
+          <w:p>
+            <w:pPr>
+              <w:rPr>
+                <w:lang w:val="en-GB"/>
+              </w:rPr>
+            </w:pPr>
+            <w:r>
+              <w:rPr>
+                <w:lang w:val="en-GB"/>
+              </w:rPr>
+              <w:t>{“success”:</w:t>
+            </w:r>
+            <w:r>
+              <w:rPr>
+                <w:lang w:val="en-GB"/>
+              </w:rPr>
+              <w:t>false</w:t>
+            </w:r>
+            <w:r>
+              <w:rPr>
+                <w:lang w:val="en-GB"/>
+              </w:rPr>
+              <w:t>}</w:t>
+            </w:r>
+          </w:p>
+        </w:tc>
+      </w:tr>
+      <w:tr>
+        <w:trPr>
+          <w:trHeight w:val="252"/>
+        </w:trPr>
+        <w:tc>
+          <w:tcPr>
+            <w:tcW w:w="1271" w:type="dxa"/>
+          </w:tcPr>
+          <w:p>
+            <w:r>
+              <w:t>Editar um utilizador</w:t>
+            </w:r>
+          </w:p>
+        </w:tc>
+        <w:tc>
+          <w:tcPr>
+            <w:tcW w:w="567" w:type="dxa"/>
+          </w:tcPr>
+          <w:p>
+            <w:r>
+              <w:t>22</w:t>
+            </w:r>
+          </w:p>
+        </w:tc>
+        <w:tc>
+          <w:tcPr>
+            <w:tcW w:w="3827" w:type="dxa"/>
+          </w:tcPr>
+          <w:p>
+            <w:pPr>
+              <w:rPr>
+                <w:lang w:val="en-GB"/>
+              </w:rPr>
+            </w:pPr>
+            <w:r>
+              <w:rPr>
+                <w:lang w:val="en-GB"/>
+              </w:rPr>
+              <w:t>UPDATE …</w:t>
+            </w:r>
+          </w:p>
+        </w:tc>
+        <w:tc>
+          <w:tcPr>
+            <w:tcW w:w="2268" w:type="dxa"/>
+          </w:tcPr>
+          <w:p>
+            <w:r>
+              <w:t>Id do utilizador e Id do utilizador a eliminar</w:t>
+            </w:r>
+          </w:p>
+        </w:tc>
+        <w:tc>
+          <w:tcPr>
+            <w:tcW w:w="2680" w:type="dxa"/>
+          </w:tcPr>
+          <w:p>
+            <w:pPr>
+              <w:rPr>
+                <w:lang w:val="en-GB"/>
+              </w:rPr>
+            </w:pPr>
+            <w:r>
+              <w:rPr>
+                <w:lang w:val="en-GB"/>
+              </w:rPr>
+              <w:t>{“success”:true}</w:t>
+            </w:r>
+            <w:r>
+              <w:rPr>
+                <w:lang w:val="en-GB"/>
+              </w:rPr>
+              <w:t xml:space="preserve"> ou </w:t>
+            </w:r>
+            <w:r>
+              <w:rPr>
+                <w:lang w:val="en-GB"/>
+              </w:rPr>
+              <w:t>{“success”:</w:t>
+            </w:r>
+            <w:r>
+              <w:rPr>
+                <w:lang w:val="en-GB"/>
+              </w:rPr>
+              <w:t>false</w:t>
+            </w:r>
+            <w:r>
+              <w:rPr>
+                <w:lang w:val="en-GB"/>
+              </w:rPr>
+              <w:t>}</w:t>
+            </w:r>
+          </w:p>
+        </w:tc>
+      </w:tr>
+      <w:tr>
+        <w:trPr>
+          <w:trHeight w:val="252"/>
+        </w:trPr>
+        <w:tc>
+          <w:tcPr>
+            <w:tcW w:w="1271" w:type="dxa"/>
+          </w:tcPr>
+          <w:p>
+            <w:pPr>
+              <w:rPr>
+                <w:lang w:val="en-GB"/>
+              </w:rPr>
+            </w:pPr>
+            <w:r>
+              <w:rPr>
+                <w:lang w:val="en-GB"/>
+              </w:rPr>
+              <w:t>Eliminar um utilizador</w:t>
+            </w:r>
+          </w:p>
+        </w:tc>
+        <w:tc>
+          <w:tcPr>
+            <w:tcW w:w="567" w:type="dxa"/>
+          </w:tcPr>
+          <w:p>
+            <w:pPr>
+              <w:rPr>
+                <w:lang w:val="en-GB"/>
+              </w:rPr>
+            </w:pPr>
+            <w:r>
+              <w:rPr>
+                <w:lang w:val="en-GB"/>
+              </w:rPr>
+              <w:t>23</w:t>
+            </w:r>
+          </w:p>
+        </w:tc>
+        <w:tc>
+          <w:tcPr>
+            <w:tcW w:w="3827" w:type="dxa"/>
+          </w:tcPr>
+          <w:p>
+            <w:pPr>
+              <w:rPr>
+                <w:lang w:val="en-GB"/>
+              </w:rPr>
+            </w:pPr>
+            <w:r>
+              <w:t>DELETE FROM …</w:t>
+            </w:r>
+          </w:p>
+        </w:tc>
+        <w:tc>
+          <w:tcPr>
+            <w:tcW w:w="2268" w:type="dxa"/>
+          </w:tcPr>
+          <w:p>
+            <w:r>
+              <w:t xml:space="preserve">Id do utilizador e ID do utilizador a eliminar </w:t>
+            </w:r>
+          </w:p>
+        </w:tc>
+        <w:tc>
+          <w:tcPr>
+            <w:tcW w:w="2680" w:type="dxa"/>
+          </w:tcPr>
+          <w:p>
+            <w:pPr>
+              <w:rPr>
+                <w:lang w:val="en-GB"/>
+              </w:rPr>
+            </w:pPr>
+            <w:r>
+              <w:rPr>
+                <w:lang w:val="en-GB"/>
+              </w:rPr>
+              <w:t>{“success”:true}</w:t>
+            </w:r>
+            <w:r>
+              <w:rPr>
+                <w:lang w:val="en-GB"/>
+              </w:rPr>
+              <w:t xml:space="preserve"> ou </w:t>
+            </w:r>
+            <w:r>
+              <w:rPr>
+                <w:lang w:val="en-GB"/>
+              </w:rPr>
+              <w:t>{“success”:</w:t>
+            </w:r>
+            <w:r>
+              <w:rPr>
+                <w:lang w:val="en-GB"/>
+              </w:rPr>
+              <w:t>false</w:t>
+            </w:r>
+            <w:r>
+              <w:rPr>
+                <w:lang w:val="en-GB"/>
+              </w:rPr>
+              <w:t>}</w:t>
+            </w:r>
+          </w:p>
+        </w:tc>
+      </w:tr>
+      <w:tr>
+        <w:trPr>
+          <w:trHeight w:val="252"/>
+        </w:trPr>
+        <w:tc>
+          <w:tcPr>
+            <w:tcW w:w="1271" w:type="dxa"/>
+          </w:tcPr>
+          <w:p>
+            <w:r>
+              <w:t xml:space="preserve">Retornar tabela dos </w:t>
+            </w:r>
+            <w:r>
+              <w:t>educadores</w:t>
+            </w:r>
+            <w:r>
+              <w:t xml:space="preserve"> (c</w:t>
+            </w:r>
+            <w:r>
+              <w:t>om turmas correspondentes)</w:t>
+            </w:r>
+          </w:p>
+        </w:tc>
+        <w:tc>
+          <w:tcPr>
+            <w:tcW w:w="567" w:type="dxa"/>
+          </w:tcPr>
+          <w:p>
+            <w:pPr>
+              <w:rPr>
+                <w:lang w:val="en-GB"/>
+              </w:rPr>
+            </w:pPr>
+            <w:r>
+              <w:rPr>
+                <w:lang w:val="en-GB"/>
+              </w:rPr>
+              <w:t>200</w:t>
+            </w:r>
+          </w:p>
+        </w:tc>
+        <w:tc>
+          <w:tcPr>
+            <w:tcW w:w="3827" w:type="dxa"/>
+          </w:tcPr>
+          <w:p>
+            <w:pPr>
+              <w:rPr>
+                <w:lang w:val="en-GB"/>
+              </w:rPr>
+            </w:pPr>
+            <w:r>
+              <w:rPr>
+                <w:lang w:val="en-GB"/>
+              </w:rPr>
+              <w:t>SELECT * FROM …</w:t>
+            </w:r>
+          </w:p>
+        </w:tc>
+        <w:tc>
+          <w:tcPr>
+            <w:tcW w:w="2268" w:type="dxa"/>
+          </w:tcPr>
+          <w:p>
+            <w:r>
+              <w:t>Id do utilizador que p</w:t>
+            </w:r>
+            <w:r>
+              <w:t xml:space="preserve">ede </w:t>
+            </w:r>
+          </w:p>
+        </w:tc>
+        <w:tc>
+          <w:tcPr>
+            <w:tcW w:w="2680" w:type="dxa"/>
+          </w:tcPr>
+          <w:p>
+            <w:r>
+              <w:t>Tabela em string</w:t>
+            </w:r>
+            <w:r>
               <w:t xml:space="preserve"> </w:t>
             </w:r>
-            <w:proofErr w:type="gramStart"/>
-            <w:r>
-              <w:rPr>
-                <w:lang w:val="en-GB"/>
-              </w:rPr>
-              <w:t>= ?</w:t>
-            </w:r>
-            <w:proofErr w:type="gramEnd"/>
-          </w:p>
-          <w:p>
-            <w:pPr>
-              <w:rPr>
-                <w:lang w:val="en-GB"/>
-              </w:rPr>
-            </w:pPr>
-            <w:r>
-              <w:rPr>
-                <w:lang w:val="en-GB"/>
-              </w:rPr>
-              <w:t xml:space="preserve">INSERT INTO </w:t>
-            </w:r>
-            <w:r>
-              <w:rPr>
-                <w:lang w:val="en-GB"/>
-              </w:rPr>
-              <w:t xml:space="preserve">user WHERE </w:t>
+          </w:p>
+          <w:p>
+            <w:pPr>
+              <w:rPr>
+                <w:lang w:val="en-GB"/>
+              </w:rPr>
+            </w:pPr>
+            <w:r>
+              <w:rPr>
+                <w:lang w:val="en-GB"/>
+              </w:rPr>
+              <w:t>p.e.</w:t>
+            </w:r>
+            <w:r>
+              <w:rPr>
+                <w:lang w:val="en-GB"/>
+              </w:rPr>
+              <w:t xml:space="preserve"> {“sucess”: true, “table”: “</w:t>
+            </w:r>
+            <w:r>
+              <w:rPr>
+                <w:lang w:val="en-GB"/>
+              </w:rPr>
+              <w:t>tr00,tr01</w:t>
+            </w:r>
+            <w:r>
+              <w:rPr>
+                <w:lang w:val="en-GB"/>
+              </w:rPr>
+              <w:t>,</w:t>
+            </w:r>
+            <w:r>
+              <w:rPr>
+                <w:lang w:val="en-GB"/>
+              </w:rPr>
+              <w:t>tr02;tr10,tr11,tr12</w:t>
+            </w:r>
+            <w:r>
+              <w:rPr>
+                <w:lang w:val="en-GB"/>
+              </w:rPr>
+              <w:t>”</w:t>
+            </w:r>
+            <w:r>
+              <w:rPr>
+                <w:lang w:val="en-GB"/>
+              </w:rPr>
+              <w:t>}</w:t>
+            </w:r>
+          </w:p>
+        </w:tc>
+      </w:tr>
+      <w:tr>
+        <w:trPr>
+          <w:trHeight w:val="252"/>
+        </w:trPr>
+        <w:tc>
+          <w:tcPr>
+            <w:tcW w:w="1271" w:type="dxa"/>
+          </w:tcPr>
+          <w:p>
+            <w:pPr>
+              <w:rPr>
+                <w:lang w:val="en-GB"/>
+              </w:rPr>
+            </w:pPr>
+            <w:r>
+              <w:rPr>
+                <w:lang w:val="en-GB"/>
+              </w:rPr>
+              <w:t>Retornar tabela dos administradores</w:t>
+            </w:r>
+          </w:p>
+        </w:tc>
+        <w:tc>
+          <w:tcPr>
+            <w:tcW w:w="567" w:type="dxa"/>
+          </w:tcPr>
+          <w:p>
+            <w:pPr>
+              <w:rPr>
+                <w:lang w:val="en-GB"/>
+              </w:rPr>
+            </w:pPr>
+            <w:r>
+              <w:rPr>
+                <w:lang w:val="en-GB"/>
+              </w:rPr>
+              <w:t>201</w:t>
+            </w:r>
+          </w:p>
+        </w:tc>
+        <w:tc>
+          <w:tcPr>
+            <w:tcW w:w="3827" w:type="dxa"/>
+          </w:tcPr>
+          <w:p>
+            <w:pPr>
+              <w:rPr>
+                <w:lang w:val="en-GB"/>
+              </w:rPr>
+            </w:pPr>
+            <w:r>
+              <w:rPr>
+                <w:lang w:val="en-GB"/>
+              </w:rPr>
+              <w:t>SELECT * FROM…</w:t>
             </w:r>
           </w:p>
         </w:tc>
@@ -976,7 +1232,10 @@
           </w:tcPr>
           <w:p>
             <w:r>
-              <w:t>Id do utilizador na tabela de registo</w:t>
+              <w:t xml:space="preserve">Id do utilizador que </w:t>
+            </w:r>
+            <w:r>
+              <w:t>pede</w:t>
             </w:r>
           </w:p>
         </w:tc>
@@ -984,11 +1243,176 @@
           <w:tcPr>
             <w:tcW w:w="2680" w:type="dxa"/>
           </w:tcPr>
-          <w:p/>
+          <w:p>
+            <w:r>
+              <w:t>Tabela em string</w:t>
+            </w:r>
+          </w:p>
+          <w:p>
+            <w:r>
+              <w:t>p.e. {“success”: true,</w:t>
+            </w:r>
+          </w:p>
+          <w:p>
+            <w:pPr>
+              <w:rPr>
+                <w:lang w:val="en-GB"/>
+              </w:rPr>
+            </w:pPr>
+            <w:r>
+              <w:rPr>
+                <w:lang w:val="en-GB"/>
+              </w:rPr>
+              <w:t>“table”:</w:t>
+            </w:r>
+            <w:r>
+              <w:rPr>
+                <w:lang w:val="en-GB"/>
+              </w:rPr>
+              <w:t xml:space="preserve"> </w:t>
+            </w:r>
+            <w:r>
+              <w:rPr>
+                <w:lang w:val="en-GB"/>
+              </w:rPr>
+              <w:t>“tr00,tr01,tr02;tr10,tr11,tr12”}</w:t>
+            </w:r>
+          </w:p>
+        </w:tc>
+      </w:tr>
+      <w:tr>
+        <w:trPr>
+          <w:trHeight w:val="252"/>
+        </w:trPr>
+        <w:tc>
+          <w:tcPr>
+            <w:tcW w:w="1271" w:type="dxa"/>
+          </w:tcPr>
+          <w:p>
+            <w:pPr>
+              <w:rPr>
+                <w:lang w:val="en-GB"/>
+              </w:rPr>
+            </w:pPr>
+            <w:r>
+              <w:rPr>
+                <w:lang w:val="en-GB"/>
+              </w:rPr>
+              <w:t>Editar turma (</w:t>
+            </w:r>
+            <w:r>
+              <w:rPr>
+                <w:lang w:val="en-GB"/>
+              </w:rPr>
+              <w:t>educando)</w:t>
+            </w:r>
+          </w:p>
+        </w:tc>
+        <w:tc>
+          <w:tcPr>
+            <w:tcW w:w="567" w:type="dxa"/>
+          </w:tcPr>
+          <w:p>
+            <w:pPr>
+              <w:rPr>
+                <w:lang w:val="en-GB"/>
+              </w:rPr>
+            </w:pPr>
+            <w:r>
+              <w:rPr>
+                <w:lang w:val="en-GB"/>
+              </w:rPr>
+              <w:t>300</w:t>
+            </w:r>
+          </w:p>
+        </w:tc>
+        <w:tc>
+          <w:tcPr>
+            <w:tcW w:w="3827" w:type="dxa"/>
+          </w:tcPr>
+          <w:p>
+            <w:r>
+              <w:t>USE …(base de da</w:t>
+            </w:r>
+            <w:r>
+              <w:t>dos da turma)</w:t>
+            </w:r>
+          </w:p>
+          <w:p>
+            <w:r>
+              <w:t xml:space="preserve">SELECT </w:t>
+            </w:r>
+            <w:r>
+              <w:t>t_utilizada from …</w:t>
+            </w:r>
+          </w:p>
+          <w:p>
+            <w:r>
+              <w:t>Se não estiver a ser utilizada atualiza, se estiver retorna sucess false</w:t>
+            </w:r>
+          </w:p>
+        </w:tc>
+        <w:tc>
+          <w:tcPr>
+            <w:tcW w:w="2268" w:type="dxa"/>
+          </w:tcPr>
+          <w:p>
+            <w:r>
+              <w:t>Id do utilizador que pede e informações d</w:t>
+            </w:r>
+            <w:r>
+              <w:t>o</w:t>
+            </w:r>
+            <w:r>
+              <w:t xml:space="preserve"> </w:t>
+            </w:r>
+            <w:r>
+              <w:t>educando (id e o que atualizar) e da turma</w:t>
+            </w:r>
+            <w:r>
+              <w:t xml:space="preserve"> para meter na base de dados</w:t>
+            </w:r>
+          </w:p>
+        </w:tc>
+        <w:tc>
+          <w:tcPr>
+            <w:tcW w:w="2680" w:type="dxa"/>
+          </w:tcPr>
+          <w:p>
+            <w:pPr>
+              <w:rPr>
+                <w:lang w:val="en-GB"/>
+              </w:rPr>
+            </w:pPr>
+            <w:r>
+              <w:rPr>
+                <w:lang w:val="en-GB"/>
+              </w:rPr>
+              <w:t>{“success”:true} ou {“success”:</w:t>
+            </w:r>
+            <w:r>
+              <w:rPr>
+                <w:lang w:val="en-GB"/>
+              </w:rPr>
+              <w:t>false</w:t>
+            </w:r>
+            <w:r>
+              <w:rPr>
+                <w:lang w:val="en-GB"/>
+              </w:rPr>
+              <w:t>}</w:t>
+            </w:r>
+          </w:p>
         </w:tc>
       </w:tr>
     </w:tbl>
-    <w:p/>
+    <w:p>
+      <w:pPr>
+        <w:rPr>
+          <w:lang w:val="en-GB"/>
+        </w:rPr>
+      </w:pPr>
+    </w:p>
     <w:sectPr>
       <w:pgSz w:w="11906" w:h="16838"/>
       <w:pgMar w:top="1417" w:right="1701" w:bottom="1417" w:left="1701" w:header="708" w:footer="708" w:gutter="0"/>

</xml_diff>

<commit_message>
Changes to be committed: 	modified:   queries.docx
</commit_message>
<xml_diff>
--- a/queries.docx
+++ b/queries.docx
@@ -229,50 +229,28 @@
               <w:rPr>
                 <w:lang w:val="en-GB"/>
               </w:rPr>
-              <w:t>{“success”:</w:t>
-            </w:r>
-            <w:r>
-              <w:rPr>
-                <w:lang w:val="en-GB"/>
-              </w:rPr>
-              <w:t>false</w:t>
-            </w:r>
-            <w:r>
-              <w:rPr>
-                <w:lang w:val="en-GB"/>
-              </w:rPr>
-              <w:t>}</w:t>
-            </w:r>
-            <w:r>
-              <w:rPr>
-                <w:lang w:val="en-GB"/>
-              </w:rPr>
-              <w:t xml:space="preserve"> ou</w:t>
-            </w:r>
-          </w:p>
-          <w:p>
-            <w:pPr>
-              <w:rPr>
-                <w:lang w:val="en-GB"/>
-              </w:rPr>
-            </w:pPr>
-            <w:r>
-              <w:rPr>
-                <w:lang w:val="en-GB"/>
-              </w:rPr>
-              <w:t>{“success”:true</w:t>
-            </w:r>
-            <w:r>
-              <w:rPr>
-                <w:lang w:val="en-GB"/>
-              </w:rPr>
-              <w:t>,…</w:t>
-            </w:r>
-            <w:r>
-              <w:rPr>
-                <w:lang w:val="en-GB"/>
-              </w:rPr>
-              <w:t>}</w:t>
+              <w:t>{“success”:false} ou</w:t>
+            </w:r>
+          </w:p>
+          <w:p>
+            <w:pPr>
+              <w:rPr>
+                <w:lang w:val="en-GB"/>
+              </w:rPr>
+            </w:pPr>
+            <w:r>
+              <w:rPr>
+                <w:lang w:val="en-GB"/>
+              </w:rPr>
+              <w:t>{“success”:true,…}</w:t>
+            </w:r>
+          </w:p>
+          <w:p>
+            <w:r>
+              <w:t xml:space="preserve">ATENÇÃO: </w:t>
+            </w:r>
+            <w:r>
+              <w:t xml:space="preserve">as tabelas que tiverem “none” dentro é sinal de erro na base de dados ou que o php por algum motivo não foi executado, as tabelas que tiverem “” é porque não têm nada lá dentro ainda. (tratem desses erros) </w:t>
             </w:r>
           </w:p>
         </w:tc>
@@ -391,22 +369,8 @@
             </w:r>
           </w:p>
           <w:p>
-            <w:pPr>
-              <w:rPr>
-                <w:lang w:val="en-GB"/>
-              </w:rPr>
-            </w:pPr>
-            <w:r>
-              <w:rPr>
-                <w:lang w:val="en-GB"/>
-              </w:rPr>
-              <w:t>t1=ads,sdsdf,sddf,sdfs;sidsjk</w:t>
-            </w:r>
-            <w:r>
-              <w:rPr>
-                <w:lang w:val="en-GB"/>
-              </w:rPr>
-              <w:t>&amp;t2=…</w:t>
+            <w:r>
+              <w:t>t1=ads,sdsdf,sddf,sdfs;sidsjk&amp;t2=…</w:t>
             </w:r>
           </w:p>
           <w:p>
@@ -471,13 +435,7 @@
               <w:rPr>
                 <w:lang w:val="en-GB"/>
               </w:rPr>
-              <w:t xml:space="preserve">ou </w:t>
-            </w:r>
-            <w:r>
-              <w:rPr>
-                <w:lang w:val="en-GB"/>
-              </w:rPr>
-              <w:t>{“success”:</w:t>
+              <w:t>ou {“success”:</w:t>
             </w:r>
             <w:r>
               <w:rPr>
@@ -569,19 +527,7 @@
               <w:rPr>
                 <w:lang w:val="en-GB"/>
               </w:rPr>
-              <w:t>{“success”:true}</w:t>
-            </w:r>
-            <w:r>
-              <w:rPr>
-                <w:lang w:val="en-GB"/>
-              </w:rPr>
-              <w:t xml:space="preserve"> ou </w:t>
-            </w:r>
-            <w:r>
-              <w:rPr>
-                <w:lang w:val="en-GB"/>
-              </w:rPr>
-              <w:t>{“success”:</w:t>
+              <w:t>{“success”:true} ou {“success”:</w:t>
             </w:r>
             <w:r>
               <w:rPr>
@@ -664,38 +610,20 @@
               <w:rPr>
                 <w:lang w:val="en-GB"/>
               </w:rPr>
-              <w:t>{“success”:true}</w:t>
-            </w:r>
-            <w:r>
-              <w:rPr>
-                <w:lang w:val="en-GB"/>
-              </w:rPr>
-              <w:t xml:space="preserve"> ou </w:t>
-            </w:r>
-          </w:p>
-          <w:p>
-            <w:pPr>
-              <w:rPr>
-                <w:lang w:val="en-GB"/>
-              </w:rPr>
-            </w:pPr>
-            <w:r>
-              <w:rPr>
-                <w:lang w:val="en-GB"/>
-              </w:rPr>
-              <w:t>{“success”:</w:t>
-            </w:r>
-            <w:r>
-              <w:rPr>
-                <w:lang w:val="en-GB"/>
-              </w:rPr>
-              <w:t>false</w:t>
-            </w:r>
-            <w:r>
-              <w:rPr>
-                <w:lang w:val="en-GB"/>
-              </w:rPr>
-              <w:t>}</w:t>
+              <w:t xml:space="preserve">{“success”:true} ou </w:t>
+            </w:r>
+          </w:p>
+          <w:p>
+            <w:pPr>
+              <w:rPr>
+                <w:lang w:val="en-GB"/>
+              </w:rPr>
+            </w:pPr>
+            <w:r>
+              <w:rPr>
+                <w:lang w:val="en-GB"/>
+              </w:rPr>
+              <w:t>{“success”:false}</w:t>
             </w:r>
           </w:p>
         </w:tc>
@@ -794,38 +722,20 @@
               <w:rPr>
                 <w:lang w:val="en-GB"/>
               </w:rPr>
-              <w:t>{“success”:true}</w:t>
-            </w:r>
-            <w:r>
-              <w:rPr>
-                <w:lang w:val="en-GB"/>
-              </w:rPr>
-              <w:t xml:space="preserve"> ou </w:t>
-            </w:r>
-          </w:p>
-          <w:p>
-            <w:pPr>
-              <w:rPr>
-                <w:lang w:val="en-GB"/>
-              </w:rPr>
-            </w:pPr>
-            <w:r>
-              <w:rPr>
-                <w:lang w:val="en-GB"/>
-              </w:rPr>
-              <w:t>{“success”:</w:t>
-            </w:r>
-            <w:r>
-              <w:rPr>
-                <w:lang w:val="en-GB"/>
-              </w:rPr>
-              <w:t>false</w:t>
-            </w:r>
-            <w:r>
-              <w:rPr>
-                <w:lang w:val="en-GB"/>
-              </w:rPr>
-              <w:t>}</w:t>
+              <w:t xml:space="preserve">{“success”:true} ou </w:t>
+            </w:r>
+          </w:p>
+          <w:p>
+            <w:pPr>
+              <w:rPr>
+                <w:lang w:val="en-GB"/>
+              </w:rPr>
+            </w:pPr>
+            <w:r>
+              <w:rPr>
+                <w:lang w:val="en-GB"/>
+              </w:rPr>
+              <w:t>{“success”:false}</w:t>
             </w:r>
           </w:p>
         </w:tc>
@@ -896,19 +806,7 @@
               <w:rPr>
                 <w:lang w:val="en-GB"/>
               </w:rPr>
-              <w:t>{“success”:true}</w:t>
-            </w:r>
-            <w:r>
-              <w:rPr>
-                <w:lang w:val="en-GB"/>
-              </w:rPr>
-              <w:t xml:space="preserve"> ou </w:t>
-            </w:r>
-            <w:r>
-              <w:rPr>
-                <w:lang w:val="en-GB"/>
-              </w:rPr>
-              <w:t>{“success”:</w:t>
+              <w:t>{“success”:true} ou {“success”:</w:t>
             </w:r>
             <w:r>
               <w:rPr>
@@ -1004,19 +902,7 @@
               <w:rPr>
                 <w:lang w:val="en-GB"/>
               </w:rPr>
-              <w:t>{“success”:true}</w:t>
-            </w:r>
-            <w:r>
-              <w:rPr>
-                <w:lang w:val="en-GB"/>
-              </w:rPr>
-              <w:t xml:space="preserve"> ou </w:t>
-            </w:r>
-            <w:r>
-              <w:rPr>
-                <w:lang w:val="en-GB"/>
-              </w:rPr>
-              <w:t>{“success”:</w:t>
+              <w:t>{“success”:true} ou {“success”:</w:t>
             </w:r>
             <w:r>
               <w:rPr>
@@ -1186,7 +1072,14 @@
               <w:rPr>
                 <w:lang w:val="en-GB"/>
               </w:rPr>
-              <w:t>Retornar tabela dos administradores</w:t>
+              <w:t xml:space="preserve">Retornar tabela dos </w:t>
+            </w:r>
+            <w:r>
+              <w:rPr>
+                <w:lang w:val="en-GB"/>
+              </w:rPr>
+              <w:lastRenderedPageBreak/>
+              <w:t>administradores</w:t>
             </w:r>
           </w:p>
         </w:tc>
@@ -1204,6 +1097,7 @@
               <w:rPr>
                 <w:lang w:val="en-GB"/>
               </w:rPr>
+              <w:lastRenderedPageBreak/>
               <w:t>201</w:t>
             </w:r>
           </w:p>
@@ -1244,12 +1138,28 @@
             <w:tcW w:w="2680" w:type="dxa"/>
           </w:tcPr>
           <w:p>
-            <w:r>
+            <w:pPr>
+              <w:rPr>
+                <w:lang w:val="en-GB"/>
+              </w:rPr>
+            </w:pPr>
+            <w:r>
+              <w:rPr>
+                <w:lang w:val="en-GB"/>
+              </w:rPr>
               <w:t>Tabela em string</w:t>
             </w:r>
           </w:p>
           <w:p>
-            <w:r>
+            <w:pPr>
+              <w:rPr>
+                <w:lang w:val="en-GB"/>
+              </w:rPr>
+            </w:pPr>
+            <w:r>
+              <w:rPr>
+                <w:lang w:val="en-GB"/>
+              </w:rPr>
               <w:t>p.e. {“success”: true,</w:t>
             </w:r>
           </w:p>
@@ -1263,6 +1173,7 @@
               <w:rPr>
                 <w:lang w:val="en-GB"/>
               </w:rPr>
+              <w:lastRenderedPageBreak/>
               <w:t>“table”:</w:t>
             </w:r>
             <w:r>
@@ -1298,6 +1209,7 @@
               <w:rPr>
                 <w:lang w:val="en-GB"/>
               </w:rPr>
+              <w:lastRenderedPageBreak/>
               <w:t>Editar turma (</w:t>
             </w:r>
             <w:r>

</xml_diff>

<commit_message>
Changes to be committed: 	modified:   PHP/service.php 	modified:   queries.docx
</commit_message>
<xml_diff>
--- a/queries.docx
+++ b/queries.docx
@@ -554,7 +554,13 @@
           </w:tcPr>
           <w:p>
             <w:r>
-              <w:t xml:space="preserve">Adicionar um utilizador </w:t>
+              <w:t>Adicionar um utilizador</w:t>
+            </w:r>
+            <w:r>
+              <w:t xml:space="preserve"> (educadora)</w:t>
+            </w:r>
+            <w:r>
+              <w:t xml:space="preserve"> </w:t>
             </w:r>
           </w:p>
         </w:tc>
@@ -564,7 +570,7 @@
           </w:tcPr>
           <w:p>
             <w:r>
-              <w:t>20</w:t>
+              <w:t>101</w:t>
             </w:r>
           </w:p>
         </w:tc>
@@ -580,6 +586,11 @@
           <w:p>
             <w:r>
               <w:t>(se for educadora assina-lhe uma tabela também)</w:t>
+            </w:r>
+          </w:p>
+          <w:p>
+            <w:r>
+              <w:t>Se for administrador aceita, se não, não aceita.</w:t>
             </w:r>
           </w:p>
         </w:tc>
@@ -638,7 +649,13 @@
           </w:tcPr>
           <w:p>
             <w:r>
-              <w:t>Adicionar um utilizador já inscrito</w:t>
+              <w:t>Adicionar um utilizador (</w:t>
+            </w:r>
+            <w:r>
+              <w:t>administrador</w:t>
+            </w:r>
+            <w:r>
+              <w:t xml:space="preserve">) </w:t>
             </w:r>
           </w:p>
         </w:tc>
@@ -648,7 +665,10 @@
           </w:tcPr>
           <w:p>
             <w:r>
-              <w:t>21</w:t>
+              <w:t>10</w:t>
+            </w:r>
+            <w:r>
+              <w:t>2</w:t>
             </w:r>
           </w:p>
         </w:tc>
@@ -657,41 +677,13 @@
             <w:tcW w:w="3827" w:type="dxa"/>
           </w:tcPr>
           <w:p>
-            <w:pPr>
-              <w:rPr>
-                <w:lang w:val="en-GB"/>
-              </w:rPr>
-            </w:pPr>
-            <w:r>
-              <w:rPr>
-                <w:lang w:val="en-GB"/>
-              </w:rPr>
-              <w:t>SELECT * FROM t</w:t>
-            </w:r>
-            <w:r>
-              <w:rPr>
-                <w:lang w:val="en-GB"/>
-              </w:rPr>
-              <w:t>o_regist WHERE tr_id = ?</w:t>
-            </w:r>
-          </w:p>
-          <w:p>
-            <w:pPr>
-              <w:rPr>
-                <w:lang w:val="en-GB"/>
-              </w:rPr>
-            </w:pPr>
-            <w:r>
-              <w:rPr>
-                <w:lang w:val="en-GB"/>
-              </w:rPr>
-              <w:t xml:space="preserve">INSERT INTO </w:t>
-            </w:r>
-            <w:r>
-              <w:rPr>
-                <w:lang w:val="en-GB"/>
-              </w:rPr>
-              <w:t xml:space="preserve">user WHERE </w:t>
+            <w:r>
+              <w:t>INSERT INTO user VALUES…</w:t>
+            </w:r>
+          </w:p>
+          <w:p>
+            <w:r>
+              <w:t>(se for educadora assina-lhe uma tabela também)</w:t>
             </w:r>
           </w:p>
         </w:tc>
@@ -701,10 +693,7 @@
           </w:tcPr>
           <w:p>
             <w:r>
-              <w:t>Id do utilizador na tabela de registo</w:t>
-            </w:r>
-            <w:r>
-              <w:t xml:space="preserve"> e Id do utilizador que adiciona</w:t>
+              <w:t>Dados de registo de um utilizador, tipo de utilizador, Id do utilizador que adiciona</w:t>
             </w:r>
           </w:p>
         </w:tc>
@@ -750,7 +739,7 @@
           </w:tcPr>
           <w:p>
             <w:r>
-              <w:t>Editar um utilizador</w:t>
+              <w:t>Adicionar um utilizador já inscrito</w:t>
             </w:r>
           </w:p>
         </w:tc>
@@ -760,7 +749,7 @@
           </w:tcPr>
           <w:p>
             <w:r>
-              <w:t>22</w:t>
+              <w:t>21</w:t>
             </w:r>
           </w:p>
         </w:tc>
@@ -778,7 +767,32 @@
               <w:rPr>
                 <w:lang w:val="en-GB"/>
               </w:rPr>
-              <w:t>UPDATE …</w:t>
+              <w:t>SELECT * FROM t</w:t>
+            </w:r>
+            <w:r>
+              <w:rPr>
+                <w:lang w:val="en-GB"/>
+              </w:rPr>
+              <w:t>o_regist WHERE tr_id = ?</w:t>
+            </w:r>
+          </w:p>
+          <w:p>
+            <w:pPr>
+              <w:rPr>
+                <w:lang w:val="en-GB"/>
+              </w:rPr>
+            </w:pPr>
+            <w:r>
+              <w:rPr>
+                <w:lang w:val="en-GB"/>
+              </w:rPr>
+              <w:t xml:space="preserve">INSERT INTO </w:t>
+            </w:r>
+            <w:r>
+              <w:rPr>
+                <w:lang w:val="en-GB"/>
+              </w:rPr>
+              <w:t xml:space="preserve">user WHERE </w:t>
             </w:r>
           </w:p>
         </w:tc>
@@ -788,7 +802,10 @@
           </w:tcPr>
           <w:p>
             <w:r>
-              <w:t>Id do utilizador e Id do utilizador a eliminar</w:t>
+              <w:t>Id do utilizador na tabela de registo</w:t>
+            </w:r>
+            <w:r>
+              <w:t xml:space="preserve"> e Id do utilizador que adiciona</w:t>
             </w:r>
           </w:p>
         </w:tc>
@@ -806,19 +823,20 @@
               <w:rPr>
                 <w:lang w:val="en-GB"/>
               </w:rPr>
-              <w:t>{“success”:true} ou {“success”:</w:t>
-            </w:r>
-            <w:r>
-              <w:rPr>
-                <w:lang w:val="en-GB"/>
-              </w:rPr>
-              <w:t>false</w:t>
-            </w:r>
-            <w:r>
-              <w:rPr>
-                <w:lang w:val="en-GB"/>
-              </w:rPr>
-              <w:t>}</w:t>
+              <w:t xml:space="preserve">{“success”:true} ou </w:t>
+            </w:r>
+          </w:p>
+          <w:p>
+            <w:pPr>
+              <w:rPr>
+                <w:lang w:val="en-GB"/>
+              </w:rPr>
+            </w:pPr>
+            <w:r>
+              <w:rPr>
+                <w:lang w:val="en-GB"/>
+              </w:rPr>
+              <w:t>{“success”:false}</w:t>
             </w:r>
           </w:p>
         </w:tc>
@@ -832,16 +850,8 @@
             <w:tcW w:w="1271" w:type="dxa"/>
           </w:tcPr>
           <w:p>
-            <w:pPr>
-              <w:rPr>
-                <w:lang w:val="en-GB"/>
-              </w:rPr>
-            </w:pPr>
-            <w:r>
-              <w:rPr>
-                <w:lang w:val="en-GB"/>
-              </w:rPr>
-              <w:t>Eliminar um utilizador</w:t>
+            <w:r>
+              <w:t>Editar um utilizador</w:t>
             </w:r>
           </w:p>
         </w:tc>
@@ -850,16 +860,8 @@
             <w:tcW w:w="567" w:type="dxa"/>
           </w:tcPr>
           <w:p>
-            <w:pPr>
-              <w:rPr>
-                <w:lang w:val="en-GB"/>
-              </w:rPr>
-            </w:pPr>
-            <w:r>
-              <w:rPr>
-                <w:lang w:val="en-GB"/>
-              </w:rPr>
-              <w:t>23</w:t>
+            <w:r>
+              <w:t>22</w:t>
             </w:r>
           </w:p>
         </w:tc>
@@ -874,7 +876,10 @@
               </w:rPr>
             </w:pPr>
             <w:r>
-              <w:t>DELETE FROM …</w:t>
+              <w:rPr>
+                <w:lang w:val="en-GB"/>
+              </w:rPr>
+              <w:t>UPDATE …</w:t>
             </w:r>
           </w:p>
         </w:tc>
@@ -884,7 +889,7 @@
           </w:tcPr>
           <w:p>
             <w:r>
-              <w:t xml:space="preserve">Id do utilizador e ID do utilizador a eliminar </w:t>
+              <w:t>Id do utilizador e Id do utilizador a eliminar</w:t>
             </w:r>
           </w:p>
         </w:tc>
@@ -928,17 +933,16 @@
             <w:tcW w:w="1271" w:type="dxa"/>
           </w:tcPr>
           <w:p>
-            <w:r>
-              <w:t xml:space="preserve">Retornar tabela dos </w:t>
-            </w:r>
-            <w:r>
-              <w:t>educadores</w:t>
-            </w:r>
-            <w:r>
-              <w:t xml:space="preserve"> (c</w:t>
-            </w:r>
-            <w:r>
-              <w:t>om turmas correspondentes)</w:t>
+            <w:pPr>
+              <w:rPr>
+                <w:lang w:val="en-GB"/>
+              </w:rPr>
+            </w:pPr>
+            <w:r>
+              <w:rPr>
+                <w:lang w:val="en-GB"/>
+              </w:rPr>
+              <w:t>Eliminar um utilizador</w:t>
             </w:r>
           </w:p>
         </w:tc>
@@ -956,7 +960,7 @@
               <w:rPr>
                 <w:lang w:val="en-GB"/>
               </w:rPr>
-              <w:t>200</w:t>
+              <w:t>23</w:t>
             </w:r>
           </w:p>
         </w:tc>
@@ -971,10 +975,7 @@
               </w:rPr>
             </w:pPr>
             <w:r>
-              <w:rPr>
-                <w:lang w:val="en-GB"/>
-              </w:rPr>
-              <w:t>SELECT * FROM …</w:t>
+              <w:t>DELETE FROM …</w:t>
             </w:r>
           </w:p>
         </w:tc>
@@ -984,10 +985,7 @@
           </w:tcPr>
           <w:p>
             <w:r>
-              <w:t>Id do utilizador que p</w:t>
-            </w:r>
-            <w:r>
-              <w:t xml:space="preserve">ede </w:t>
+              <w:t xml:space="preserve">Id do utilizador e ID do utilizador a eliminar </w:t>
             </w:r>
           </w:p>
         </w:tc>
@@ -996,54 +994,22 @@
             <w:tcW w:w="2680" w:type="dxa"/>
           </w:tcPr>
           <w:p>
-            <w:r>
-              <w:t>Tabela em string</w:t>
-            </w:r>
-            <w:r>
-              <w:t xml:space="preserve"> </w:t>
-            </w:r>
-          </w:p>
-          <w:p>
-            <w:pPr>
-              <w:rPr>
-                <w:lang w:val="en-GB"/>
-              </w:rPr>
-            </w:pPr>
-            <w:r>
-              <w:rPr>
-                <w:lang w:val="en-GB"/>
-              </w:rPr>
-              <w:t>p.e.</w:t>
-            </w:r>
-            <w:r>
-              <w:rPr>
-                <w:lang w:val="en-GB"/>
-              </w:rPr>
-              <w:t xml:space="preserve"> {“sucess”: true, “table”: “</w:t>
-            </w:r>
-            <w:r>
-              <w:rPr>
-                <w:lang w:val="en-GB"/>
-              </w:rPr>
-              <w:t>tr00,tr01</w:t>
-            </w:r>
-            <w:r>
-              <w:rPr>
-                <w:lang w:val="en-GB"/>
-              </w:rPr>
-              <w:t>,</w:t>
-            </w:r>
-            <w:r>
-              <w:rPr>
-                <w:lang w:val="en-GB"/>
-              </w:rPr>
-              <w:t>tr02;tr10,tr11,tr12</w:t>
-            </w:r>
-            <w:r>
-              <w:rPr>
-                <w:lang w:val="en-GB"/>
-              </w:rPr>
-              <w:t>”</w:t>
+            <w:pPr>
+              <w:rPr>
+                <w:lang w:val="en-GB"/>
+              </w:rPr>
+            </w:pPr>
+            <w:r>
+              <w:rPr>
+                <w:lang w:val="en-GB"/>
+              </w:rPr>
+              <w:t>{“success”:true} ou {“success”:</w:t>
+            </w:r>
+            <w:r>
+              <w:rPr>
+                <w:lang w:val="en-GB"/>
+              </w:rPr>
+              <w:t>false</w:t>
             </w:r>
             <w:r>
               <w:rPr>
@@ -1063,23 +1029,21 @@
             <w:tcW w:w="1271" w:type="dxa"/>
           </w:tcPr>
           <w:p>
-            <w:pPr>
-              <w:rPr>
-                <w:lang w:val="en-GB"/>
-              </w:rPr>
-            </w:pPr>
-            <w:r>
-              <w:rPr>
-                <w:lang w:val="en-GB"/>
-              </w:rPr>
+            <w:r>
               <w:t xml:space="preserve">Retornar tabela dos </w:t>
             </w:r>
             <w:r>
-              <w:rPr>
-                <w:lang w:val="en-GB"/>
-              </w:rPr>
+              <w:t>educadores</w:t>
+            </w:r>
+            <w:r>
+              <w:t xml:space="preserve"> (c</w:t>
+            </w:r>
+            <w:r>
+              <w:t xml:space="preserve">om </w:t>
+            </w:r>
+            <w:r>
               <w:lastRenderedPageBreak/>
-              <w:t>administradores</w:t>
+              <w:t>turmas correspondentes)</w:t>
             </w:r>
           </w:p>
         </w:tc>
@@ -1098,7 +1062,7 @@
                 <w:lang w:val="en-GB"/>
               </w:rPr>
               <w:lastRenderedPageBreak/>
-              <w:t>201</w:t>
+              <w:t>200</w:t>
             </w:r>
           </w:p>
         </w:tc>
@@ -1116,7 +1080,7 @@
               <w:rPr>
                 <w:lang w:val="en-GB"/>
               </w:rPr>
-              <w:t>SELECT * FROM…</w:t>
+              <w:t>SELECT * FROM …</w:t>
             </w:r>
           </w:p>
         </w:tc>
@@ -1126,10 +1090,10 @@
           </w:tcPr>
           <w:p>
             <w:r>
-              <w:t xml:space="preserve">Id do utilizador que </w:t>
-            </w:r>
-            <w:r>
-              <w:t>pede</w:t>
+              <w:t>Id do utilizador que p</w:t>
+            </w:r>
+            <w:r>
+              <w:t xml:space="preserve">ede </w:t>
             </w:r>
           </w:p>
         </w:tc>
@@ -1138,55 +1102,67 @@
             <w:tcW w:w="2680" w:type="dxa"/>
           </w:tcPr>
           <w:p>
-            <w:pPr>
-              <w:rPr>
-                <w:lang w:val="en-GB"/>
-              </w:rPr>
-            </w:pPr>
-            <w:r>
-              <w:rPr>
-                <w:lang w:val="en-GB"/>
-              </w:rPr>
+            <w:r>
               <w:t>Tabela em string</w:t>
             </w:r>
-          </w:p>
-          <w:p>
-            <w:pPr>
-              <w:rPr>
-                <w:lang w:val="en-GB"/>
-              </w:rPr>
-            </w:pPr>
-            <w:r>
-              <w:rPr>
-                <w:lang w:val="en-GB"/>
-              </w:rPr>
-              <w:t>p.e. {“success”: true,</w:t>
-            </w:r>
-          </w:p>
-          <w:p>
-            <w:pPr>
-              <w:rPr>
-                <w:lang w:val="en-GB"/>
-              </w:rPr>
-            </w:pPr>
+            <w:r>
+              <w:t xml:space="preserve"> </w:t>
+            </w:r>
+          </w:p>
+          <w:p>
+            <w:pPr>
+              <w:rPr>
+                <w:lang w:val="en-GB"/>
+              </w:rPr>
+            </w:pPr>
+            <w:r>
+              <w:rPr>
+                <w:lang w:val="en-GB"/>
+              </w:rPr>
+              <w:t>p.e.</w:t>
+            </w:r>
+            <w:r>
+              <w:rPr>
+                <w:lang w:val="en-GB"/>
+              </w:rPr>
+              <w:t xml:space="preserve"> {“sucess”: true, “table”: </w:t>
+            </w:r>
             <w:r>
               <w:rPr>
                 <w:lang w:val="en-GB"/>
               </w:rPr>
               <w:lastRenderedPageBreak/>
-              <w:t>“table”:</w:t>
-            </w:r>
-            <w:r>
-              <w:rPr>
-                <w:lang w:val="en-GB"/>
-              </w:rPr>
-              <w:t xml:space="preserve"> </w:t>
-            </w:r>
-            <w:r>
-              <w:rPr>
-                <w:lang w:val="en-GB"/>
-              </w:rPr>
-              <w:t>“tr00,tr01,tr02;tr10,tr11,tr12”}</w:t>
+              <w:t>“</w:t>
+            </w:r>
+            <w:r>
+              <w:rPr>
+                <w:lang w:val="en-GB"/>
+              </w:rPr>
+              <w:t>tr00,tr01</w:t>
+            </w:r>
+            <w:r>
+              <w:rPr>
+                <w:lang w:val="en-GB"/>
+              </w:rPr>
+              <w:t>,</w:t>
+            </w:r>
+            <w:r>
+              <w:rPr>
+                <w:lang w:val="en-GB"/>
+              </w:rPr>
+              <w:t>tr02;tr10,tr11,tr12</w:t>
+            </w:r>
+            <w:r>
+              <w:rPr>
+                <w:lang w:val="en-GB"/>
+              </w:rPr>
+              <w:t>”</w:t>
+            </w:r>
+            <w:r>
+              <w:rPr>
+                <w:lang w:val="en-GB"/>
+              </w:rPr>
+              <w:t>}</w:t>
             </w:r>
           </w:p>
         </w:tc>
@@ -1210,6 +1186,134 @@
                 <w:lang w:val="en-GB"/>
               </w:rPr>
               <w:lastRenderedPageBreak/>
+              <w:t>Retornar tabela dos administradores</w:t>
+            </w:r>
+          </w:p>
+        </w:tc>
+        <w:tc>
+          <w:tcPr>
+            <w:tcW w:w="567" w:type="dxa"/>
+          </w:tcPr>
+          <w:p>
+            <w:pPr>
+              <w:rPr>
+                <w:lang w:val="en-GB"/>
+              </w:rPr>
+            </w:pPr>
+            <w:r>
+              <w:rPr>
+                <w:lang w:val="en-GB"/>
+              </w:rPr>
+              <w:t>201</w:t>
+            </w:r>
+          </w:p>
+        </w:tc>
+        <w:tc>
+          <w:tcPr>
+            <w:tcW w:w="3827" w:type="dxa"/>
+          </w:tcPr>
+          <w:p>
+            <w:pPr>
+              <w:rPr>
+                <w:lang w:val="en-GB"/>
+              </w:rPr>
+            </w:pPr>
+            <w:r>
+              <w:rPr>
+                <w:lang w:val="en-GB"/>
+              </w:rPr>
+              <w:t>SELECT * FROM…</w:t>
+            </w:r>
+          </w:p>
+        </w:tc>
+        <w:tc>
+          <w:tcPr>
+            <w:tcW w:w="2268" w:type="dxa"/>
+          </w:tcPr>
+          <w:p>
+            <w:r>
+              <w:t xml:space="preserve">Id do utilizador que </w:t>
+            </w:r>
+            <w:r>
+              <w:t>pede</w:t>
+            </w:r>
+          </w:p>
+        </w:tc>
+        <w:tc>
+          <w:tcPr>
+            <w:tcW w:w="2680" w:type="dxa"/>
+          </w:tcPr>
+          <w:p>
+            <w:pPr>
+              <w:rPr>
+                <w:lang w:val="en-GB"/>
+              </w:rPr>
+            </w:pPr>
+            <w:r>
+              <w:rPr>
+                <w:lang w:val="en-GB"/>
+              </w:rPr>
+              <w:t>Tabela em string</w:t>
+            </w:r>
+          </w:p>
+          <w:p>
+            <w:pPr>
+              <w:rPr>
+                <w:lang w:val="en-GB"/>
+              </w:rPr>
+            </w:pPr>
+            <w:r>
+              <w:rPr>
+                <w:lang w:val="en-GB"/>
+              </w:rPr>
+              <w:t>p.e. {“success”: true,</w:t>
+            </w:r>
+          </w:p>
+          <w:p>
+            <w:pPr>
+              <w:rPr>
+                <w:lang w:val="en-GB"/>
+              </w:rPr>
+            </w:pPr>
+            <w:r>
+              <w:rPr>
+                <w:lang w:val="en-GB"/>
+              </w:rPr>
+              <w:t>“table”:</w:t>
+            </w:r>
+            <w:r>
+              <w:rPr>
+                <w:lang w:val="en-GB"/>
+              </w:rPr>
+              <w:t xml:space="preserve"> </w:t>
+            </w:r>
+            <w:r>
+              <w:rPr>
+                <w:lang w:val="en-GB"/>
+              </w:rPr>
+              <w:t>“tr00,tr01,tr02;tr10,tr11,tr12”}</w:t>
+            </w:r>
+          </w:p>
+        </w:tc>
+      </w:tr>
+      <w:tr>
+        <w:trPr>
+          <w:trHeight w:val="252"/>
+        </w:trPr>
+        <w:tc>
+          <w:tcPr>
+            <w:tcW w:w="1271" w:type="dxa"/>
+          </w:tcPr>
+          <w:p>
+            <w:pPr>
+              <w:rPr>
+                <w:lang w:val="en-GB"/>
+              </w:rPr>
+            </w:pPr>
+            <w:r>
+              <w:rPr>
+                <w:lang w:val="en-GB"/>
+              </w:rPr>
               <w:t>Editar turma (</w:t>
             </w:r>
             <w:r>

</xml_diff>

<commit_message>
modified:   database_main.SQL 	new file:   database_turma.SQL 	modified:   service.php 	modified:   ../queries.docx 	to delete:   ../~$ueries.docx 	to delete:   ../~WRL0941.tmp
</commit_message>
<xml_diff>
--- a/queries.docx
+++ b/queries.docx
@@ -86,6 +86,7 @@
                 <w:bCs/>
               </w:rPr>
             </w:pPr>
+            <w:proofErr w:type="spellStart"/>
             <w:r>
               <w:rPr>
                 <w:b/>
@@ -100,6 +101,7 @@
               </w:rPr>
               <w:t>uery</w:t>
             </w:r>
+            <w:proofErr w:type="spellEnd"/>
           </w:p>
         </w:tc>
         <w:tc>
@@ -118,7 +120,23 @@
                 <w:b/>
                 <w:bCs/>
               </w:rPr>
-              <w:t>o que a query precisa</w:t>
+              <w:t xml:space="preserve">o que a </w:t>
+            </w:r>
+            <w:proofErr w:type="spellStart"/>
+            <w:r>
+              <w:rPr>
+                <w:b/>
+                <w:bCs/>
+              </w:rPr>
+              <w:t>query</w:t>
+            </w:r>
+            <w:proofErr w:type="spellEnd"/>
+            <w:r>
+              <w:rPr>
+                <w:b/>
+                <w:bCs/>
+              </w:rPr>
+              <w:t xml:space="preserve"> precisa</w:t>
             </w:r>
           </w:p>
         </w:tc>
@@ -155,6 +173,9 @@
             <w:r>
               <w:t>Login</w:t>
             </w:r>
+            <w:r>
+              <w:t xml:space="preserve"> (educadora)</w:t>
+            </w:r>
           </w:p>
         </w:tc>
         <w:tc>
@@ -184,13 +205,41 @@
               <w:rPr>
                 <w:lang w:val="en-GB"/>
               </w:rPr>
-              <w:t>SELECT * FROM user WHERE u</w:t>
-            </w:r>
-            <w:r>
-              <w:rPr>
-                <w:lang w:val="en-GB"/>
-              </w:rPr>
-              <w:t>_id=? AND u_pwd=?</w:t>
+              <w:t xml:space="preserve">SELECT * FROM user WHERE </w:t>
+            </w:r>
+            <w:proofErr w:type="spellStart"/>
+            <w:r>
+              <w:rPr>
+                <w:lang w:val="en-GB"/>
+              </w:rPr>
+              <w:t>u</w:t>
+            </w:r>
+            <w:r>
+              <w:rPr>
+                <w:lang w:val="en-GB"/>
+              </w:rPr>
+              <w:t>_id</w:t>
+            </w:r>
+            <w:proofErr w:type="spellEnd"/>
+            <w:r>
+              <w:rPr>
+                <w:lang w:val="en-GB"/>
+              </w:rPr>
+              <w:t xml:space="preserve">=? AND </w:t>
+            </w:r>
+            <w:proofErr w:type="spellStart"/>
+            <w:r>
+              <w:rPr>
+                <w:lang w:val="en-GB"/>
+              </w:rPr>
+              <w:t>u_pwd</w:t>
+            </w:r>
+            <w:proofErr w:type="spellEnd"/>
+            <w:r>
+              <w:rPr>
+                <w:lang w:val="en-GB"/>
+              </w:rPr>
+              <w:t>=?</w:t>
             </w:r>
           </w:p>
         </w:tc>
@@ -199,15 +248,22 @@
             <w:tcW w:w="2268" w:type="dxa"/>
           </w:tcPr>
           <w:p>
+            <w:proofErr w:type="spellStart"/>
             <w:r>
               <w:t>Username</w:t>
             </w:r>
+            <w:proofErr w:type="spellEnd"/>
             <w:r>
               <w:t>,</w:t>
             </w:r>
             <w:r>
-              <w:t xml:space="preserve"> password em hash</w:t>
-            </w:r>
+              <w:t xml:space="preserve"> password em </w:t>
+            </w:r>
+            <w:proofErr w:type="spellStart"/>
+            <w:r>
+              <w:t>hash</w:t>
+            </w:r>
+            <w:proofErr w:type="spellEnd"/>
           </w:p>
         </w:tc>
         <w:tc>
@@ -215,34 +271,82 @@
             <w:tcW w:w="2680" w:type="dxa"/>
           </w:tcPr>
           <w:p>
-            <w:r>
-              <w:t>Ou resultado com sucesso, tipo de utilizador (se educadora toda a base de dados correspondente à sua turma para guardar localmente)</w:t>
-            </w:r>
-          </w:p>
-          <w:p>
-            <w:pPr>
-              <w:rPr>
-                <w:lang w:val="en-GB"/>
-              </w:rPr>
-            </w:pPr>
-            <w:r>
-              <w:rPr>
-                <w:lang w:val="en-GB"/>
-              </w:rPr>
-              <w:t>{“success”:false} ou</w:t>
-            </w:r>
-          </w:p>
-          <w:p>
-            <w:pPr>
-              <w:rPr>
-                <w:lang w:val="en-GB"/>
-              </w:rPr>
-            </w:pPr>
-            <w:r>
-              <w:rPr>
-                <w:lang w:val="en-GB"/>
-              </w:rPr>
-              <w:t>{“success”:true,…}</w:t>
+            <w:pPr>
+              <w:rPr>
+                <w:lang w:val="en-GB"/>
+              </w:rPr>
+            </w:pPr>
+            <w:r>
+              <w:rPr>
+                <w:lang w:val="en-GB"/>
+              </w:rPr>
+              <w:t>{“</w:t>
+            </w:r>
+            <w:proofErr w:type="spellStart"/>
+            <w:r>
+              <w:rPr>
+                <w:lang w:val="en-GB"/>
+              </w:rPr>
+              <w:t>success”:false</w:t>
+            </w:r>
+            <w:proofErr w:type="spellEnd"/>
+            <w:r>
+              <w:rPr>
+                <w:lang w:val="en-GB"/>
+              </w:rPr>
+              <w:t xml:space="preserve">} </w:t>
+            </w:r>
+            <w:proofErr w:type="spellStart"/>
+            <w:r>
+              <w:rPr>
+                <w:lang w:val="en-GB"/>
+              </w:rPr>
+              <w:t>ou</w:t>
+            </w:r>
+            <w:proofErr w:type="spellEnd"/>
+          </w:p>
+          <w:p>
+            <w:pPr>
+              <w:rPr>
+                <w:lang w:val="en-GB"/>
+              </w:rPr>
+            </w:pPr>
+            <w:r>
+              <w:rPr>
+                <w:lang w:val="en-GB"/>
+              </w:rPr>
+              <w:t>{“</w:t>
+            </w:r>
+            <w:proofErr w:type="spellStart"/>
+            <w:r>
+              <w:rPr>
+                <w:lang w:val="en-GB"/>
+              </w:rPr>
+              <w:t>success”:true</w:t>
+            </w:r>
+            <w:proofErr w:type="spellEnd"/>
+            <w:r>
+              <w:rPr>
+                <w:lang w:val="en-GB"/>
+              </w:rPr>
+              <w:t>,…}</w:t>
+            </w:r>
+          </w:p>
+          <w:p>
+            <w:r>
+              <w:t>R</w:t>
+            </w:r>
+            <w:r>
+              <w:t>esultado com sucesso</w:t>
+            </w:r>
+            <w:r>
+              <w:t xml:space="preserve"> -&gt;</w:t>
+            </w:r>
+            <w:r>
+              <w:t xml:space="preserve"> toda a base de dados correspondente à sua turma para guardar localmente</w:t>
+            </w:r>
+            <w:r>
+              <w:t>;</w:t>
             </w:r>
           </w:p>
           <w:p>
@@ -250,7 +354,23 @@
               <w:t xml:space="preserve">ATENÇÃO: </w:t>
             </w:r>
             <w:r>
-              <w:t xml:space="preserve">as tabelas que tiverem “none” dentro é sinal de erro na base de dados ou que o php por algum motivo não foi executado, as tabelas que tiverem “” é porque não têm nada lá dentro ainda. (tratem desses erros) </w:t>
+              <w:t>as tabelas que tiverem “</w:t>
+            </w:r>
+            <w:proofErr w:type="spellStart"/>
+            <w:r>
+              <w:t>none</w:t>
+            </w:r>
+            <w:proofErr w:type="spellEnd"/>
+            <w:r>
+              <w:t xml:space="preserve">” dentro é sinal de erro na base de dados ou que o </w:t>
+            </w:r>
+            <w:proofErr w:type="spellStart"/>
+            <w:r>
+              <w:t>php</w:t>
+            </w:r>
+            <w:proofErr w:type="spellEnd"/>
+            <w:r>
+              <w:t xml:space="preserve"> por algum motivo não foi executado, as tabelas que tiverem “” é porque não têm nada lá dentro ainda. (tratem desses erros) </w:t>
             </w:r>
           </w:p>
         </w:tc>
@@ -264,8 +384,13 @@
             <w:tcW w:w="1271" w:type="dxa"/>
           </w:tcPr>
           <w:p>
-            <w:r>
-              <w:t>Update DB</w:t>
+            <w:proofErr w:type="spellStart"/>
+            <w:r>
+              <w:t>Update</w:t>
+            </w:r>
+            <w:proofErr w:type="spellEnd"/>
+            <w:r>
+              <w:t xml:space="preserve"> DB</w:t>
             </w:r>
           </w:p>
         </w:tc>
@@ -293,12 +418,62 @@
               <w:rPr>
                 <w:lang w:val="en-GB"/>
               </w:rPr>
-              <w:t>SELECT t_token FROM turmas WHERE u_id = ? ;</w:t>
-            </w:r>
-          </w:p>
-          <w:p>
-            <w:r>
-              <w:t xml:space="preserve">USE (o token </w:t>
+              <w:t xml:space="preserve">SELECT </w:t>
+            </w:r>
+            <w:proofErr w:type="spellStart"/>
+            <w:r>
+              <w:rPr>
+                <w:lang w:val="en-GB"/>
+              </w:rPr>
+              <w:t>t_token</w:t>
+            </w:r>
+            <w:proofErr w:type="spellEnd"/>
+            <w:r>
+              <w:rPr>
+                <w:lang w:val="en-GB"/>
+              </w:rPr>
+              <w:t xml:space="preserve"> FROM </w:t>
+            </w:r>
+            <w:proofErr w:type="spellStart"/>
+            <w:r>
+              <w:rPr>
+                <w:lang w:val="en-GB"/>
+              </w:rPr>
+              <w:t>turmas</w:t>
+            </w:r>
+            <w:proofErr w:type="spellEnd"/>
+            <w:r>
+              <w:rPr>
+                <w:lang w:val="en-GB"/>
+              </w:rPr>
+              <w:t xml:space="preserve"> WHERE </w:t>
+            </w:r>
+            <w:proofErr w:type="spellStart"/>
+            <w:r>
+              <w:rPr>
+                <w:lang w:val="en-GB"/>
+              </w:rPr>
+              <w:t>u_id</w:t>
+            </w:r>
+            <w:proofErr w:type="spellEnd"/>
+            <w:r>
+              <w:rPr>
+                <w:lang w:val="en-GB"/>
+              </w:rPr>
+              <w:t xml:space="preserve"> = ? ;</w:t>
+            </w:r>
+          </w:p>
+          <w:p>
+            <w:r>
+              <w:t xml:space="preserve">USE (o </w:t>
+            </w:r>
+            <w:proofErr w:type="spellStart"/>
+            <w:r>
+              <w:t>token</w:t>
+            </w:r>
+            <w:proofErr w:type="spellEnd"/>
+            <w:r>
+              <w:t xml:space="preserve"> </w:t>
             </w:r>
             <w:r>
               <w:t>retornado dessa</w:t>
@@ -352,7 +527,21 @@
               <w:rPr>
                 <w:lang w:val="en-GB"/>
               </w:rPr>
-              <w:t>INSERT INTO educando….</w:t>
+              <w:t xml:space="preserve">INSERT INTO </w:t>
+            </w:r>
+            <w:proofErr w:type="spellStart"/>
+            <w:r>
+              <w:rPr>
+                <w:lang w:val="en-GB"/>
+              </w:rPr>
+              <w:t>educando</w:t>
+            </w:r>
+            <w:proofErr w:type="spellEnd"/>
+            <w:r>
+              <w:rPr>
+                <w:lang w:val="en-GB"/>
+              </w:rPr>
+              <w:t>….</w:t>
             </w:r>
           </w:p>
         </w:tc>
@@ -401,6 +590,7 @@
               </w:rPr>
               <w:t>{“</w:t>
             </w:r>
+            <w:proofErr w:type="spellStart"/>
             <w:r>
               <w:rPr>
                 <w:lang w:val="en-GB"/>
@@ -423,7 +613,14 @@
               <w:rPr>
                 <w:lang w:val="en-GB"/>
               </w:rPr>
-              <w:t>:true}</w:t>
+              <w:t>:true</w:t>
+            </w:r>
+            <w:proofErr w:type="spellEnd"/>
+            <w:r>
+              <w:rPr>
+                <w:lang w:val="en-GB"/>
+              </w:rPr>
+              <w:t>}</w:t>
             </w:r>
             <w:r>
               <w:rPr>
@@ -431,11 +628,26 @@
               </w:rPr>
               <w:t xml:space="preserve"> </w:t>
             </w:r>
-            <w:r>
-              <w:rPr>
-                <w:lang w:val="en-GB"/>
-              </w:rPr>
-              <w:t>ou {“success”:</w:t>
+            <w:proofErr w:type="spellStart"/>
+            <w:r>
+              <w:rPr>
+                <w:lang w:val="en-GB"/>
+              </w:rPr>
+              <w:t>ou</w:t>
+            </w:r>
+            <w:proofErr w:type="spellEnd"/>
+            <w:r>
+              <w:rPr>
+                <w:lang w:val="en-GB"/>
+              </w:rPr>
+              <w:t xml:space="preserve"> {“</w:t>
+            </w:r>
+            <w:proofErr w:type="spellStart"/>
+            <w:r>
+              <w:rPr>
+                <w:lang w:val="en-GB"/>
+              </w:rPr>
+              <w:t>success”:</w:t>
             </w:r>
             <w:r>
               <w:rPr>
@@ -443,6 +655,7 @@
               </w:rPr>
               <w:t>false</w:t>
             </w:r>
+            <w:proofErr w:type="spellEnd"/>
             <w:r>
               <w:rPr>
                 <w:lang w:val="en-GB"/>
@@ -490,7 +703,21 @@
               <w:rPr>
                 <w:lang w:val="en-GB"/>
               </w:rPr>
-              <w:t>INSERT INTO to_regist V</w:t>
+              <w:t xml:space="preserve">INSERT INTO </w:t>
+            </w:r>
+            <w:proofErr w:type="spellStart"/>
+            <w:r>
+              <w:rPr>
+                <w:lang w:val="en-GB"/>
+              </w:rPr>
+              <w:t>to_regist</w:t>
+            </w:r>
+            <w:proofErr w:type="spellEnd"/>
+            <w:r>
+              <w:rPr>
+                <w:lang w:val="en-GB"/>
+              </w:rPr>
+              <w:t xml:space="preserve"> V</w:t>
             </w:r>
             <w:r>
               <w:rPr>
@@ -512,6 +739,11 @@
               <w:t>m utilizador</w:t>
             </w:r>
           </w:p>
+          <w:p>
+            <w:r>
+              <w:t>(nome=nome,idade=idade,morada=morada,sexo=sexo,email=email,pass=password)</w:t>
+            </w:r>
+          </w:p>
         </w:tc>
         <w:tc>
           <w:tcPr>
@@ -527,7 +759,42 @@
               <w:rPr>
                 <w:lang w:val="en-GB"/>
               </w:rPr>
-              <w:t>{“success”:true} ou {“success”:</w:t>
+              <w:t>{“</w:t>
+            </w:r>
+            <w:proofErr w:type="spellStart"/>
+            <w:r>
+              <w:rPr>
+                <w:lang w:val="en-GB"/>
+              </w:rPr>
+              <w:t>success”:true</w:t>
+            </w:r>
+            <w:proofErr w:type="spellEnd"/>
+            <w:r>
+              <w:rPr>
+                <w:lang w:val="en-GB"/>
+              </w:rPr>
+              <w:t xml:space="preserve">} </w:t>
+            </w:r>
+            <w:proofErr w:type="spellStart"/>
+            <w:r>
+              <w:rPr>
+                <w:lang w:val="en-GB"/>
+              </w:rPr>
+              <w:t>ou</w:t>
+            </w:r>
+            <w:proofErr w:type="spellEnd"/>
+            <w:r>
+              <w:rPr>
+                <w:lang w:val="en-GB"/>
+              </w:rPr>
+              <w:t xml:space="preserve"> {“</w:t>
+            </w:r>
+            <w:proofErr w:type="spellStart"/>
+            <w:r>
+              <w:rPr>
+                <w:lang w:val="en-GB"/>
+              </w:rPr>
+              <w:t>success”:</w:t>
             </w:r>
             <w:r>
               <w:rPr>
@@ -535,6 +802,7 @@
               </w:rPr>
               <w:t>false</w:t>
             </w:r>
+            <w:proofErr w:type="spellEnd"/>
             <w:r>
               <w:rPr>
                 <w:lang w:val="en-GB"/>
@@ -580,7 +848,15 @@
           </w:tcPr>
           <w:p>
             <w:r>
-              <w:t>INSERT INTO user VALUES…</w:t>
+              <w:t xml:space="preserve">INSERT INTO </w:t>
+            </w:r>
+            <w:proofErr w:type="spellStart"/>
+            <w:r>
+              <w:t>user</w:t>
+            </w:r>
+            <w:proofErr w:type="spellEnd"/>
+            <w:r>
+              <w:t xml:space="preserve"> VALUES…</w:t>
             </w:r>
           </w:p>
           <w:p>
@@ -603,8 +879,69 @@
               <w:t>Dados de registo de um utilizador</w:t>
             </w:r>
             <w:r>
-              <w:t>, tipo de utilizador, Id do utilizador que adiciona</w:t>
-            </w:r>
+              <w:t xml:space="preserve"> (</w:t>
+            </w:r>
+            <w:proofErr w:type="spellStart"/>
+            <w:r>
+              <w:t>u</w:t>
+            </w:r>
+            <w:r>
+              <w:t>n</w:t>
+            </w:r>
+            <w:proofErr w:type="spellEnd"/>
+            <w:r>
+              <w:t xml:space="preserve">=nome, i=idade, m=morada, s=sexo, e=email, </w:t>
+            </w:r>
+            <w:proofErr w:type="spellStart"/>
+            <w:r>
+              <w:t>p</w:t>
+            </w:r>
+            <w:r>
+              <w:t>wd</w:t>
+            </w:r>
+            <w:proofErr w:type="spellEnd"/>
+            <w:r>
+              <w:t>=</w:t>
+            </w:r>
+            <w:proofErr w:type="spellStart"/>
+            <w:r>
+              <w:t>pwd</w:t>
+            </w:r>
+            <w:proofErr w:type="spellEnd"/>
+            <w:r>
+              <w:t xml:space="preserve"> em </w:t>
+            </w:r>
+            <w:proofErr w:type="spellStart"/>
+            <w:r>
+              <w:t>hash</w:t>
+            </w:r>
+            <w:proofErr w:type="spellEnd"/>
+            <w:r>
+              <w:t>)</w:t>
+            </w:r>
+            <w:r>
+              <w:t xml:space="preserve">, </w:t>
+            </w:r>
+            <w:r>
+              <w:t>Nome</w:t>
+            </w:r>
+            <w:r>
+              <w:t xml:space="preserve"> do utilizador que adiciona</w:t>
+            </w:r>
+            <w:r>
+              <w:t xml:space="preserve"> </w:t>
+            </w:r>
+            <w:r>
+              <w:t>id</w:t>
+            </w:r>
+            <w:r>
+              <w:t>=</w:t>
+            </w:r>
+            <w:proofErr w:type="spellStart"/>
+            <w:r>
+              <w:t>nomedoutilizadorqueadiciona</w:t>
+            </w:r>
+            <w:proofErr w:type="spellEnd"/>
           </w:p>
         </w:tc>
         <w:tc>
@@ -621,20 +958,62 @@
               <w:rPr>
                 <w:lang w:val="en-GB"/>
               </w:rPr>
-              <w:t xml:space="preserve">{“success”:true} ou </w:t>
-            </w:r>
-          </w:p>
-          <w:p>
-            <w:pPr>
-              <w:rPr>
-                <w:lang w:val="en-GB"/>
-              </w:rPr>
-            </w:pPr>
-            <w:r>
-              <w:rPr>
-                <w:lang w:val="en-GB"/>
-              </w:rPr>
-              <w:t>{“success”:false}</w:t>
+              <w:t>{“</w:t>
+            </w:r>
+            <w:proofErr w:type="spellStart"/>
+            <w:r>
+              <w:rPr>
+                <w:lang w:val="en-GB"/>
+              </w:rPr>
+              <w:t>success”:true</w:t>
+            </w:r>
+            <w:proofErr w:type="spellEnd"/>
+            <w:r>
+              <w:rPr>
+                <w:lang w:val="en-GB"/>
+              </w:rPr>
+              <w:t xml:space="preserve">} </w:t>
+            </w:r>
+            <w:proofErr w:type="spellStart"/>
+            <w:r>
+              <w:rPr>
+                <w:lang w:val="en-GB"/>
+              </w:rPr>
+              <w:t>ou</w:t>
+            </w:r>
+            <w:proofErr w:type="spellEnd"/>
+            <w:r>
+              <w:rPr>
+                <w:lang w:val="en-GB"/>
+              </w:rPr>
+              <w:t xml:space="preserve"> </w:t>
+            </w:r>
+          </w:p>
+          <w:p>
+            <w:pPr>
+              <w:rPr>
+                <w:lang w:val="en-GB"/>
+              </w:rPr>
+            </w:pPr>
+            <w:r>
+              <w:rPr>
+                <w:lang w:val="en-GB"/>
+              </w:rPr>
+              <w:t>{“</w:t>
+            </w:r>
+            <w:proofErr w:type="spellStart"/>
+            <w:r>
+              <w:rPr>
+                <w:lang w:val="en-GB"/>
+              </w:rPr>
+              <w:t>success”:false</w:t>
+            </w:r>
+            <w:proofErr w:type="spellEnd"/>
+            <w:r>
+              <w:rPr>
+                <w:lang w:val="en-GB"/>
+              </w:rPr>
+              <w:t>}</w:t>
             </w:r>
           </w:p>
         </w:tc>
@@ -649,13 +1028,7 @@
           </w:tcPr>
           <w:p>
             <w:r>
-              <w:t>Adicionar um utilizador (</w:t>
-            </w:r>
-            <w:r>
-              <w:t>administrador</w:t>
-            </w:r>
-            <w:r>
-              <w:t xml:space="preserve">) </w:t>
+              <w:t xml:space="preserve">Adicionar um utilizador (administrador) </w:t>
             </w:r>
           </w:p>
         </w:tc>
@@ -665,10 +1038,7 @@
           </w:tcPr>
           <w:p>
             <w:r>
-              <w:t>10</w:t>
-            </w:r>
-            <w:r>
-              <w:t>2</w:t>
+              <w:t>102</w:t>
             </w:r>
           </w:p>
         </w:tc>
@@ -678,7 +1048,15 @@
           </w:tcPr>
           <w:p>
             <w:r>
-              <w:t>INSERT INTO user VALUES…</w:t>
+              <w:t xml:space="preserve">INSERT INTO </w:t>
+            </w:r>
+            <w:proofErr w:type="spellStart"/>
+            <w:r>
+              <w:t>user</w:t>
+            </w:r>
+            <w:proofErr w:type="spellEnd"/>
+            <w:r>
+              <w:t xml:space="preserve"> VALUES…</w:t>
             </w:r>
           </w:p>
           <w:p>
@@ -711,20 +1089,62 @@
               <w:rPr>
                 <w:lang w:val="en-GB"/>
               </w:rPr>
-              <w:t xml:space="preserve">{“success”:true} ou </w:t>
-            </w:r>
-          </w:p>
-          <w:p>
-            <w:pPr>
-              <w:rPr>
-                <w:lang w:val="en-GB"/>
-              </w:rPr>
-            </w:pPr>
-            <w:r>
-              <w:rPr>
-                <w:lang w:val="en-GB"/>
-              </w:rPr>
-              <w:t>{“success”:false}</w:t>
+              <w:t>{“</w:t>
+            </w:r>
+            <w:proofErr w:type="spellStart"/>
+            <w:r>
+              <w:rPr>
+                <w:lang w:val="en-GB"/>
+              </w:rPr>
+              <w:t>success”:true</w:t>
+            </w:r>
+            <w:proofErr w:type="spellEnd"/>
+            <w:r>
+              <w:rPr>
+                <w:lang w:val="en-GB"/>
+              </w:rPr>
+              <w:t xml:space="preserve">} </w:t>
+            </w:r>
+            <w:proofErr w:type="spellStart"/>
+            <w:r>
+              <w:rPr>
+                <w:lang w:val="en-GB"/>
+              </w:rPr>
+              <w:t>ou</w:t>
+            </w:r>
+            <w:proofErr w:type="spellEnd"/>
+            <w:r>
+              <w:rPr>
+                <w:lang w:val="en-GB"/>
+              </w:rPr>
+              <w:t xml:space="preserve"> </w:t>
+            </w:r>
+          </w:p>
+          <w:p>
+            <w:pPr>
+              <w:rPr>
+                <w:lang w:val="en-GB"/>
+              </w:rPr>
+            </w:pPr>
+            <w:r>
+              <w:rPr>
+                <w:lang w:val="en-GB"/>
+              </w:rPr>
+              <w:t>{“</w:t>
+            </w:r>
+            <w:proofErr w:type="spellStart"/>
+            <w:r>
+              <w:rPr>
+                <w:lang w:val="en-GB"/>
+              </w:rPr>
+              <w:t>success”:false</w:t>
+            </w:r>
+            <w:proofErr w:type="spellEnd"/>
+            <w:r>
+              <w:rPr>
+                <w:lang w:val="en-GB"/>
+              </w:rPr>
+              <w:t>}</w:t>
             </w:r>
           </w:p>
         </w:tc>
@@ -767,13 +1187,41 @@
               <w:rPr>
                 <w:lang w:val="en-GB"/>
               </w:rPr>
-              <w:t>SELECT * FROM t</w:t>
-            </w:r>
-            <w:r>
-              <w:rPr>
-                <w:lang w:val="en-GB"/>
-              </w:rPr>
-              <w:t>o_regist WHERE tr_id = ?</w:t>
+              <w:t xml:space="preserve">SELECT * FROM </w:t>
+            </w:r>
+            <w:proofErr w:type="spellStart"/>
+            <w:r>
+              <w:rPr>
+                <w:lang w:val="en-GB"/>
+              </w:rPr>
+              <w:t>t</w:t>
+            </w:r>
+            <w:r>
+              <w:rPr>
+                <w:lang w:val="en-GB"/>
+              </w:rPr>
+              <w:t>o_regist</w:t>
+            </w:r>
+            <w:proofErr w:type="spellEnd"/>
+            <w:r>
+              <w:rPr>
+                <w:lang w:val="en-GB"/>
+              </w:rPr>
+              <w:t xml:space="preserve"> WHERE </w:t>
+            </w:r>
+            <w:proofErr w:type="spellStart"/>
+            <w:r>
+              <w:rPr>
+                <w:lang w:val="en-GB"/>
+              </w:rPr>
+              <w:t>tr_id</w:t>
+            </w:r>
+            <w:proofErr w:type="spellEnd"/>
+            <w:r>
+              <w:rPr>
+                <w:lang w:val="en-GB"/>
+              </w:rPr>
+              <w:t xml:space="preserve"> = ?</w:t>
             </w:r>
           </w:p>
           <w:p>
@@ -823,20 +1271,62 @@
               <w:rPr>
                 <w:lang w:val="en-GB"/>
               </w:rPr>
-              <w:t xml:space="preserve">{“success”:true} ou </w:t>
-            </w:r>
-          </w:p>
-          <w:p>
-            <w:pPr>
-              <w:rPr>
-                <w:lang w:val="en-GB"/>
-              </w:rPr>
-            </w:pPr>
-            <w:r>
-              <w:rPr>
-                <w:lang w:val="en-GB"/>
-              </w:rPr>
-              <w:t>{“success”:false}</w:t>
+              <w:t>{“</w:t>
+            </w:r>
+            <w:proofErr w:type="spellStart"/>
+            <w:r>
+              <w:rPr>
+                <w:lang w:val="en-GB"/>
+              </w:rPr>
+              <w:t>success”:true</w:t>
+            </w:r>
+            <w:proofErr w:type="spellEnd"/>
+            <w:r>
+              <w:rPr>
+                <w:lang w:val="en-GB"/>
+              </w:rPr>
+              <w:t xml:space="preserve">} </w:t>
+            </w:r>
+            <w:proofErr w:type="spellStart"/>
+            <w:r>
+              <w:rPr>
+                <w:lang w:val="en-GB"/>
+              </w:rPr>
+              <w:t>ou</w:t>
+            </w:r>
+            <w:proofErr w:type="spellEnd"/>
+            <w:r>
+              <w:rPr>
+                <w:lang w:val="en-GB"/>
+              </w:rPr>
+              <w:t xml:space="preserve"> </w:t>
+            </w:r>
+          </w:p>
+          <w:p>
+            <w:pPr>
+              <w:rPr>
+                <w:lang w:val="en-GB"/>
+              </w:rPr>
+            </w:pPr>
+            <w:r>
+              <w:rPr>
+                <w:lang w:val="en-GB"/>
+              </w:rPr>
+              <w:t>{“</w:t>
+            </w:r>
+            <w:proofErr w:type="spellStart"/>
+            <w:r>
+              <w:rPr>
+                <w:lang w:val="en-GB"/>
+              </w:rPr>
+              <w:t>success”:false</w:t>
+            </w:r>
+            <w:proofErr w:type="spellEnd"/>
+            <w:r>
+              <w:rPr>
+                <w:lang w:val="en-GB"/>
+              </w:rPr>
+              <w:t>}</w:t>
             </w:r>
           </w:p>
         </w:tc>
@@ -907,7 +1397,42 @@
               <w:rPr>
                 <w:lang w:val="en-GB"/>
               </w:rPr>
-              <w:t>{“success”:true} ou {“success”:</w:t>
+              <w:t>{“</w:t>
+            </w:r>
+            <w:proofErr w:type="spellStart"/>
+            <w:r>
+              <w:rPr>
+                <w:lang w:val="en-GB"/>
+              </w:rPr>
+              <w:t>success”:true</w:t>
+            </w:r>
+            <w:proofErr w:type="spellEnd"/>
+            <w:r>
+              <w:rPr>
+                <w:lang w:val="en-GB"/>
+              </w:rPr>
+              <w:t xml:space="preserve">} </w:t>
+            </w:r>
+            <w:proofErr w:type="spellStart"/>
+            <w:r>
+              <w:rPr>
+                <w:lang w:val="en-GB"/>
+              </w:rPr>
+              <w:t>ou</w:t>
+            </w:r>
+            <w:proofErr w:type="spellEnd"/>
+            <w:r>
+              <w:rPr>
+                <w:lang w:val="en-GB"/>
+              </w:rPr>
+              <w:t xml:space="preserve"> {“</w:t>
+            </w:r>
+            <w:proofErr w:type="spellStart"/>
+            <w:r>
+              <w:rPr>
+                <w:lang w:val="en-GB"/>
+              </w:rPr>
+              <w:t>success”:</w:t>
             </w:r>
             <w:r>
               <w:rPr>
@@ -915,6 +1440,7 @@
               </w:rPr>
               <w:t>false</w:t>
             </w:r>
+            <w:proofErr w:type="spellEnd"/>
             <w:r>
               <w:rPr>
                 <w:lang w:val="en-GB"/>
@@ -938,12 +1464,29 @@
                 <w:lang w:val="en-GB"/>
               </w:rPr>
             </w:pPr>
-            <w:r>
-              <w:rPr>
-                <w:lang w:val="en-GB"/>
-              </w:rPr>
-              <w:t>Eliminar um utilizador</w:t>
-            </w:r>
+            <w:proofErr w:type="spellStart"/>
+            <w:r>
+              <w:rPr>
+                <w:lang w:val="en-GB"/>
+              </w:rPr>
+              <w:lastRenderedPageBreak/>
+              <w:t>Eliminar</w:t>
+            </w:r>
+            <w:proofErr w:type="spellEnd"/>
+            <w:r>
+              <w:rPr>
+                <w:lang w:val="en-GB"/>
+              </w:rPr>
+              <w:t xml:space="preserve"> um </w:t>
+            </w:r>
+            <w:proofErr w:type="spellStart"/>
+            <w:r>
+              <w:rPr>
+                <w:lang w:val="en-GB"/>
+              </w:rPr>
+              <w:t>utilizador</w:t>
+            </w:r>
+            <w:proofErr w:type="spellEnd"/>
           </w:p>
         </w:tc>
         <w:tc>
@@ -1003,7 +1546,42 @@
               <w:rPr>
                 <w:lang w:val="en-GB"/>
               </w:rPr>
-              <w:t>{“success”:true} ou {“success”:</w:t>
+              <w:t>{“</w:t>
+            </w:r>
+            <w:proofErr w:type="spellStart"/>
+            <w:r>
+              <w:rPr>
+                <w:lang w:val="en-GB"/>
+              </w:rPr>
+              <w:t>success”:true</w:t>
+            </w:r>
+            <w:proofErr w:type="spellEnd"/>
+            <w:r>
+              <w:rPr>
+                <w:lang w:val="en-GB"/>
+              </w:rPr>
+              <w:t xml:space="preserve">} </w:t>
+            </w:r>
+            <w:proofErr w:type="spellStart"/>
+            <w:r>
+              <w:rPr>
+                <w:lang w:val="en-GB"/>
+              </w:rPr>
+              <w:t>ou</w:t>
+            </w:r>
+            <w:proofErr w:type="spellEnd"/>
+            <w:r>
+              <w:rPr>
+                <w:lang w:val="en-GB"/>
+              </w:rPr>
+              <w:t xml:space="preserve"> {“</w:t>
+            </w:r>
+            <w:proofErr w:type="spellStart"/>
+            <w:r>
+              <w:rPr>
+                <w:lang w:val="en-GB"/>
+              </w:rPr>
+              <w:t>success”:</w:t>
             </w:r>
             <w:r>
               <w:rPr>
@@ -1011,6 +1589,7 @@
               </w:rPr>
               <w:t>false</w:t>
             </w:r>
+            <w:proofErr w:type="spellEnd"/>
             <w:r>
               <w:rPr>
                 <w:lang w:val="en-GB"/>
@@ -1039,11 +1618,7 @@
               <w:t xml:space="preserve"> (c</w:t>
             </w:r>
             <w:r>
-              <w:t xml:space="preserve">om </w:t>
-            </w:r>
-            <w:r>
-              <w:lastRenderedPageBreak/>
-              <w:t>turmas correspondentes)</w:t>
+              <w:t>om turmas correspondentes)</w:t>
             </w:r>
           </w:p>
         </w:tc>
@@ -1061,7 +1636,6 @@
               <w:rPr>
                 <w:lang w:val="en-GB"/>
               </w:rPr>
-              <w:lastRenderedPageBreak/>
               <w:t>200</w:t>
             </w:r>
           </w:p>
@@ -1103,8 +1677,13 @@
           </w:tcPr>
           <w:p>
             <w:r>
-              <w:t>Tabela em string</w:t>
-            </w:r>
+              <w:t xml:space="preserve">Tabela em </w:t>
+            </w:r>
+            <w:proofErr w:type="spellStart"/>
+            <w:r>
+              <w:t>string</w:t>
+            </w:r>
+            <w:proofErr w:type="spellEnd"/>
             <w:r>
               <w:t xml:space="preserve"> </w:t>
             </w:r>
@@ -1115,24 +1694,33 @@
                 <w:lang w:val="en-GB"/>
               </w:rPr>
             </w:pPr>
+            <w:proofErr w:type="spellStart"/>
             <w:r>
               <w:rPr>
                 <w:lang w:val="en-GB"/>
               </w:rPr>
               <w:t>p.e.</w:t>
             </w:r>
-            <w:r>
-              <w:rPr>
-                <w:lang w:val="en-GB"/>
-              </w:rPr>
-              <w:t xml:space="preserve"> {“sucess”: true, “table”: </w:t>
-            </w:r>
-            <w:r>
-              <w:rPr>
-                <w:lang w:val="en-GB"/>
-              </w:rPr>
-              <w:lastRenderedPageBreak/>
-              <w:t>“</w:t>
+            <w:proofErr w:type="spellEnd"/>
+            <w:r>
+              <w:rPr>
+                <w:lang w:val="en-GB"/>
+              </w:rPr>
+              <w:t xml:space="preserve"> {“</w:t>
+            </w:r>
+            <w:proofErr w:type="spellStart"/>
+            <w:r>
+              <w:rPr>
+                <w:lang w:val="en-GB"/>
+              </w:rPr>
+              <w:t>sucess</w:t>
+            </w:r>
+            <w:proofErr w:type="spellEnd"/>
+            <w:r>
+              <w:rPr>
+                <w:lang w:val="en-GB"/>
+              </w:rPr>
+              <w:t>”: true, “table”: “</w:t>
             </w:r>
             <w:r>
               <w:rPr>
@@ -1181,13 +1769,42 @@
                 <w:lang w:val="en-GB"/>
               </w:rPr>
             </w:pPr>
-            <w:r>
-              <w:rPr>
-                <w:lang w:val="en-GB"/>
-              </w:rPr>
-              <w:lastRenderedPageBreak/>
-              <w:t>Retornar tabela dos administradores</w:t>
-            </w:r>
+            <w:proofErr w:type="spellStart"/>
+            <w:r>
+              <w:rPr>
+                <w:lang w:val="en-GB"/>
+              </w:rPr>
+              <w:t>Retornar</w:t>
+            </w:r>
+            <w:proofErr w:type="spellEnd"/>
+            <w:r>
+              <w:rPr>
+                <w:lang w:val="en-GB"/>
+              </w:rPr>
+              <w:t xml:space="preserve"> </w:t>
+            </w:r>
+            <w:proofErr w:type="spellStart"/>
+            <w:r>
+              <w:rPr>
+                <w:lang w:val="en-GB"/>
+              </w:rPr>
+              <w:t>tabela</w:t>
+            </w:r>
+            <w:proofErr w:type="spellEnd"/>
+            <w:r>
+              <w:rPr>
+                <w:lang w:val="en-GB"/>
+              </w:rPr>
+              <w:t xml:space="preserve"> dos </w:t>
+            </w:r>
+            <w:proofErr w:type="spellStart"/>
+            <w:r>
+              <w:rPr>
+                <w:lang w:val="en-GB"/>
+              </w:rPr>
+              <w:t>administradores</w:t>
+            </w:r>
+            <w:proofErr w:type="spellEnd"/>
           </w:p>
         </w:tc>
         <w:tc>
@@ -1249,24 +1866,54 @@
                 <w:lang w:val="en-GB"/>
               </w:rPr>
             </w:pPr>
-            <w:r>
-              <w:rPr>
-                <w:lang w:val="en-GB"/>
-              </w:rPr>
-              <w:t>Tabela em string</w:t>
-            </w:r>
-          </w:p>
-          <w:p>
-            <w:pPr>
-              <w:rPr>
-                <w:lang w:val="en-GB"/>
-              </w:rPr>
-            </w:pPr>
-            <w:r>
-              <w:rPr>
-                <w:lang w:val="en-GB"/>
-              </w:rPr>
-              <w:t>p.e. {“success”: true,</w:t>
+            <w:proofErr w:type="spellStart"/>
+            <w:r>
+              <w:rPr>
+                <w:lang w:val="en-GB"/>
+              </w:rPr>
+              <w:t>Tabela</w:t>
+            </w:r>
+            <w:proofErr w:type="spellEnd"/>
+            <w:r>
+              <w:rPr>
+                <w:lang w:val="en-GB"/>
+              </w:rPr>
+              <w:t xml:space="preserve"> </w:t>
+            </w:r>
+            <w:proofErr w:type="spellStart"/>
+            <w:r>
+              <w:rPr>
+                <w:lang w:val="en-GB"/>
+              </w:rPr>
+              <w:t>em</w:t>
+            </w:r>
+            <w:proofErr w:type="spellEnd"/>
+            <w:r>
+              <w:rPr>
+                <w:lang w:val="en-GB"/>
+              </w:rPr>
+              <w:t xml:space="preserve"> string</w:t>
+            </w:r>
+          </w:p>
+          <w:p>
+            <w:pPr>
+              <w:rPr>
+                <w:lang w:val="en-GB"/>
+              </w:rPr>
+            </w:pPr>
+            <w:proofErr w:type="spellStart"/>
+            <w:r>
+              <w:rPr>
+                <w:lang w:val="en-GB"/>
+              </w:rPr>
+              <w:t>p.e.</w:t>
+            </w:r>
+            <w:proofErr w:type="spellEnd"/>
+            <w:r>
+              <w:rPr>
+                <w:lang w:val="en-GB"/>
+              </w:rPr>
+              <w:t xml:space="preserve"> {“success”: true,</w:t>
             </w:r>
           </w:p>
           <w:p>
@@ -1310,17 +1957,47 @@
                 <w:lang w:val="en-GB"/>
               </w:rPr>
             </w:pPr>
-            <w:r>
-              <w:rPr>
-                <w:lang w:val="en-GB"/>
-              </w:rPr>
-              <w:t>Editar turma (</w:t>
-            </w:r>
-            <w:r>
-              <w:rPr>
-                <w:lang w:val="en-GB"/>
-              </w:rPr>
-              <w:t>educando)</w:t>
+            <w:proofErr w:type="spellStart"/>
+            <w:r>
+              <w:rPr>
+                <w:lang w:val="en-GB"/>
+              </w:rPr>
+              <w:t>Editar</w:t>
+            </w:r>
+            <w:proofErr w:type="spellEnd"/>
+            <w:r>
+              <w:rPr>
+                <w:lang w:val="en-GB"/>
+              </w:rPr>
+              <w:t xml:space="preserve"> </w:t>
+            </w:r>
+            <w:proofErr w:type="spellStart"/>
+            <w:r>
+              <w:rPr>
+                <w:lang w:val="en-GB"/>
+              </w:rPr>
+              <w:t>turma</w:t>
+            </w:r>
+            <w:proofErr w:type="spellEnd"/>
+            <w:r>
+              <w:rPr>
+                <w:lang w:val="en-GB"/>
+              </w:rPr>
+              <w:t xml:space="preserve"> (</w:t>
+            </w:r>
+            <w:proofErr w:type="spellStart"/>
+            <w:r>
+              <w:rPr>
+                <w:lang w:val="en-GB"/>
+              </w:rPr>
+              <w:t>educando</w:t>
+            </w:r>
+            <w:proofErr w:type="spellEnd"/>
+            <w:r>
+              <w:rPr>
+                <w:lang w:val="en-GB"/>
+              </w:rPr>
+              <w:t>)</w:t>
             </w:r>
           </w:p>
         </w:tc>
@@ -1358,13 +2035,34 @@
             <w:r>
               <w:t xml:space="preserve">SELECT </w:t>
             </w:r>
-            <w:r>
-              <w:t>t_utilizada from …</w:t>
-            </w:r>
-          </w:p>
-          <w:p>
-            <w:r>
-              <w:t>Se não estiver a ser utilizada atualiza, se estiver retorna sucess false</w:t>
+            <w:proofErr w:type="spellStart"/>
+            <w:r>
+              <w:t>t_utilizada</w:t>
+            </w:r>
+            <w:proofErr w:type="spellEnd"/>
+            <w:r>
+              <w:t xml:space="preserve"> </w:t>
+            </w:r>
+            <w:proofErr w:type="spellStart"/>
+            <w:r>
+              <w:t>from</w:t>
+            </w:r>
+            <w:proofErr w:type="spellEnd"/>
+            <w:r>
+              <w:t xml:space="preserve"> …</w:t>
+            </w:r>
+          </w:p>
+          <w:p>
+            <w:r>
+              <w:t xml:space="preserve">Se não estiver a ser utilizada atualiza, se estiver retorna </w:t>
+            </w:r>
+            <w:proofErr w:type="spellStart"/>
+            <w:r>
+              <w:t>sucess</w:t>
+            </w:r>
+            <w:proofErr w:type="spellEnd"/>
+            <w:r>
+              <w:t xml:space="preserve"> false</w:t>
             </w:r>
           </w:p>
         </w:tc>
@@ -1404,7 +2102,42 @@
               <w:rPr>
                 <w:lang w:val="en-GB"/>
               </w:rPr>
-              <w:t>{“success”:true} ou {“success”:</w:t>
+              <w:t>{“</w:t>
+            </w:r>
+            <w:proofErr w:type="spellStart"/>
+            <w:r>
+              <w:rPr>
+                <w:lang w:val="en-GB"/>
+              </w:rPr>
+              <w:t>success”:true</w:t>
+            </w:r>
+            <w:proofErr w:type="spellEnd"/>
+            <w:r>
+              <w:rPr>
+                <w:lang w:val="en-GB"/>
+              </w:rPr>
+              <w:t xml:space="preserve">} </w:t>
+            </w:r>
+            <w:proofErr w:type="spellStart"/>
+            <w:r>
+              <w:rPr>
+                <w:lang w:val="en-GB"/>
+              </w:rPr>
+              <w:t>ou</w:t>
+            </w:r>
+            <w:proofErr w:type="spellEnd"/>
+            <w:r>
+              <w:rPr>
+                <w:lang w:val="en-GB"/>
+              </w:rPr>
+              <w:t xml:space="preserve"> {“</w:t>
+            </w:r>
+            <w:proofErr w:type="spellStart"/>
+            <w:r>
+              <w:rPr>
+                <w:lang w:val="en-GB"/>
+              </w:rPr>
+              <w:t>success”:</w:t>
             </w:r>
             <w:r>
               <w:rPr>
@@ -1412,6 +2145,7 @@
               </w:rPr>
               <w:t>false</w:t>
             </w:r>
+            <w:proofErr w:type="spellEnd"/>
             <w:r>
               <w:rPr>
                 <w:lang w:val="en-GB"/>

</xml_diff>

<commit_message>
Changes to be committed: 	modified:   service.php 	modified:   ../queries.docx 	deleted:    ../~$ueries.docx 	deleted:    ../~WRL0941.tmp
</commit_message>
<xml_diff>
--- a/queries.docx
+++ b/queries.docx
@@ -86,7 +86,6 @@
                 <w:bCs/>
               </w:rPr>
             </w:pPr>
-            <w:proofErr w:type="spellStart"/>
             <w:r>
               <w:rPr>
                 <w:b/>
@@ -101,7 +100,6 @@
               </w:rPr>
               <w:t>uery</w:t>
             </w:r>
-            <w:proofErr w:type="spellEnd"/>
           </w:p>
         </w:tc>
         <w:tc>
@@ -120,23 +118,7 @@
                 <w:b/>
                 <w:bCs/>
               </w:rPr>
-              <w:t xml:space="preserve">o que a </w:t>
-            </w:r>
-            <w:proofErr w:type="spellStart"/>
-            <w:r>
-              <w:rPr>
-                <w:b/>
-                <w:bCs/>
-              </w:rPr>
-              <w:t>query</w:t>
-            </w:r>
-            <w:proofErr w:type="spellEnd"/>
-            <w:r>
-              <w:rPr>
-                <w:b/>
-                <w:bCs/>
-              </w:rPr>
-              <w:t xml:space="preserve"> precisa</w:t>
+              <w:t>o que a query precisa</w:t>
             </w:r>
           </w:p>
         </w:tc>
@@ -205,41 +187,13 @@
               <w:rPr>
                 <w:lang w:val="en-GB"/>
               </w:rPr>
-              <w:t xml:space="preserve">SELECT * FROM user WHERE </w:t>
-            </w:r>
-            <w:proofErr w:type="spellStart"/>
-            <w:r>
-              <w:rPr>
-                <w:lang w:val="en-GB"/>
-              </w:rPr>
-              <w:t>u</w:t>
-            </w:r>
-            <w:r>
-              <w:rPr>
-                <w:lang w:val="en-GB"/>
-              </w:rPr>
-              <w:t>_id</w:t>
-            </w:r>
-            <w:proofErr w:type="spellEnd"/>
-            <w:r>
-              <w:rPr>
-                <w:lang w:val="en-GB"/>
-              </w:rPr>
-              <w:t xml:space="preserve">=? AND </w:t>
-            </w:r>
-            <w:proofErr w:type="spellStart"/>
-            <w:r>
-              <w:rPr>
-                <w:lang w:val="en-GB"/>
-              </w:rPr>
-              <w:t>u_pwd</w:t>
-            </w:r>
-            <w:proofErr w:type="spellEnd"/>
-            <w:r>
-              <w:rPr>
-                <w:lang w:val="en-GB"/>
-              </w:rPr>
-              <w:t>=?</w:t>
+              <w:t>SELECT * FROM user WHERE u</w:t>
+            </w:r>
+            <w:r>
+              <w:rPr>
+                <w:lang w:val="en-GB"/>
+              </w:rPr>
+              <w:t>_id=? AND u_pwd=?</w:t>
             </w:r>
           </w:p>
         </w:tc>
@@ -248,22 +202,15 @@
             <w:tcW w:w="2268" w:type="dxa"/>
           </w:tcPr>
           <w:p>
-            <w:proofErr w:type="spellStart"/>
             <w:r>
               <w:t>Username</w:t>
             </w:r>
-            <w:proofErr w:type="spellEnd"/>
             <w:r>
               <w:t>,</w:t>
             </w:r>
             <w:r>
-              <w:t xml:space="preserve"> password em </w:t>
-            </w:r>
-            <w:proofErr w:type="spellStart"/>
-            <w:r>
-              <w:t>hash</w:t>
-            </w:r>
-            <w:proofErr w:type="spellEnd"/>
+              <w:t xml:space="preserve"> password em hash</w:t>
+            </w:r>
           </w:p>
         </w:tc>
         <w:tc>
@@ -280,56 +227,20 @@
               <w:rPr>
                 <w:lang w:val="en-GB"/>
               </w:rPr>
-              <w:t>{“</w:t>
-            </w:r>
-            <w:proofErr w:type="spellStart"/>
-            <w:r>
-              <w:rPr>
-                <w:lang w:val="en-GB"/>
-              </w:rPr>
-              <w:t>success”:false</w:t>
-            </w:r>
-            <w:proofErr w:type="spellEnd"/>
-            <w:r>
-              <w:rPr>
-                <w:lang w:val="en-GB"/>
-              </w:rPr>
-              <w:t xml:space="preserve">} </w:t>
-            </w:r>
-            <w:proofErr w:type="spellStart"/>
-            <w:r>
-              <w:rPr>
-                <w:lang w:val="en-GB"/>
-              </w:rPr>
-              <w:t>ou</w:t>
-            </w:r>
-            <w:proofErr w:type="spellEnd"/>
-          </w:p>
-          <w:p>
-            <w:pPr>
-              <w:rPr>
-                <w:lang w:val="en-GB"/>
-              </w:rPr>
-            </w:pPr>
-            <w:r>
-              <w:rPr>
-                <w:lang w:val="en-GB"/>
-              </w:rPr>
-              <w:t>{“</w:t>
-            </w:r>
-            <w:proofErr w:type="spellStart"/>
-            <w:r>
-              <w:rPr>
-                <w:lang w:val="en-GB"/>
-              </w:rPr>
-              <w:t>success”:true</w:t>
-            </w:r>
-            <w:proofErr w:type="spellEnd"/>
-            <w:r>
-              <w:rPr>
-                <w:lang w:val="en-GB"/>
-              </w:rPr>
-              <w:t>,…}</w:t>
+              <w:t>{“success”:false} ou</w:t>
+            </w:r>
+          </w:p>
+          <w:p>
+            <w:pPr>
+              <w:rPr>
+                <w:lang w:val="en-GB"/>
+              </w:rPr>
+            </w:pPr>
+            <w:r>
+              <w:rPr>
+                <w:lang w:val="en-GB"/>
+              </w:rPr>
+              <w:t>{“success”:true,…}</w:t>
             </w:r>
           </w:p>
           <w:p>
@@ -354,23 +265,7 @@
               <w:t xml:space="preserve">ATENÇÃO: </w:t>
             </w:r>
             <w:r>
-              <w:t>as tabelas que tiverem “</w:t>
-            </w:r>
-            <w:proofErr w:type="spellStart"/>
-            <w:r>
-              <w:t>none</w:t>
-            </w:r>
-            <w:proofErr w:type="spellEnd"/>
-            <w:r>
-              <w:t xml:space="preserve">” dentro é sinal de erro na base de dados ou que o </w:t>
-            </w:r>
-            <w:proofErr w:type="spellStart"/>
-            <w:r>
-              <w:t>php</w:t>
-            </w:r>
-            <w:proofErr w:type="spellEnd"/>
-            <w:r>
-              <w:t xml:space="preserve"> por algum motivo não foi executado, as tabelas que tiverem “” é porque não têm nada lá dentro ainda. (tratem desses erros) </w:t>
+              <w:t xml:space="preserve">as tabelas que tiverem “none” dentro é sinal de erro na base de dados ou que o php por algum motivo não foi executado, as tabelas que tiverem “” é porque não têm nada lá dentro ainda. (tratem desses erros) </w:t>
             </w:r>
           </w:p>
         </w:tc>
@@ -384,13 +279,8 @@
             <w:tcW w:w="1271" w:type="dxa"/>
           </w:tcPr>
           <w:p>
-            <w:proofErr w:type="spellStart"/>
-            <w:r>
-              <w:t>Update</w:t>
-            </w:r>
-            <w:proofErr w:type="spellEnd"/>
-            <w:r>
-              <w:t xml:space="preserve"> DB</w:t>
+            <w:r>
+              <w:t>Update DB</w:t>
             </w:r>
           </w:p>
         </w:tc>
@@ -418,236 +308,149 @@
               <w:rPr>
                 <w:lang w:val="en-GB"/>
               </w:rPr>
-              <w:t xml:space="preserve">SELECT </w:t>
-            </w:r>
-            <w:proofErr w:type="spellStart"/>
-            <w:r>
-              <w:rPr>
-                <w:lang w:val="en-GB"/>
-              </w:rPr>
-              <w:t>t_token</w:t>
-            </w:r>
-            <w:proofErr w:type="spellEnd"/>
-            <w:r>
-              <w:rPr>
-                <w:lang w:val="en-GB"/>
-              </w:rPr>
-              <w:t xml:space="preserve"> FROM </w:t>
-            </w:r>
-            <w:proofErr w:type="spellStart"/>
-            <w:r>
-              <w:rPr>
-                <w:lang w:val="en-GB"/>
-              </w:rPr>
-              <w:t>turmas</w:t>
-            </w:r>
-            <w:proofErr w:type="spellEnd"/>
-            <w:r>
-              <w:rPr>
-                <w:lang w:val="en-GB"/>
-              </w:rPr>
-              <w:t xml:space="preserve"> WHERE </w:t>
-            </w:r>
-            <w:proofErr w:type="spellStart"/>
-            <w:r>
-              <w:rPr>
-                <w:lang w:val="en-GB"/>
-              </w:rPr>
-              <w:t>u_id</w:t>
-            </w:r>
-            <w:proofErr w:type="spellEnd"/>
-            <w:r>
-              <w:rPr>
-                <w:lang w:val="en-GB"/>
-              </w:rPr>
-              <w:t xml:space="preserve"> = ? ;</w:t>
-            </w:r>
-          </w:p>
-          <w:p>
-            <w:r>
-              <w:t xml:space="preserve">USE (o </w:t>
-            </w:r>
-            <w:proofErr w:type="spellStart"/>
-            <w:r>
-              <w:t>token</w:t>
-            </w:r>
-            <w:proofErr w:type="spellEnd"/>
+              <w:t>SELECT t_token FROM turmas WHERE u_id = ? ;</w:t>
+            </w:r>
+          </w:p>
+          <w:p>
+            <w:r>
+              <w:t xml:space="preserve">USE (o token </w:t>
+            </w:r>
+            <w:r>
+              <w:t>retornado dessa</w:t>
+            </w:r>
+            <w:r>
+              <w:t xml:space="preserve"> turma</w:t>
+            </w:r>
+            <w:r>
+              <w:t>);</w:t>
+            </w:r>
+          </w:p>
+          <w:p>
+            <w:pPr>
+              <w:rPr>
+                <w:lang w:val="en-GB"/>
+              </w:rPr>
+            </w:pPr>
+            <w:r>
+              <w:rPr>
+                <w:lang w:val="en-GB"/>
+              </w:rPr>
+              <w:t xml:space="preserve">DROP TABLE IF EXISTS </w:t>
+            </w:r>
+            <w:r>
+              <w:rPr>
+                <w:lang w:val="en-GB"/>
+              </w:rPr>
+              <w:t>…</w:t>
+            </w:r>
+          </w:p>
+          <w:p>
+            <w:pPr>
+              <w:rPr>
+                <w:lang w:val="en-GB"/>
+              </w:rPr>
+            </w:pPr>
+            <w:r>
+              <w:rPr>
+                <w:lang w:val="en-GB"/>
+              </w:rPr>
+              <w:t>CREATE TABLE IF NOT EXISTS ….</w:t>
+            </w:r>
+          </w:p>
+          <w:p>
+            <w:pPr>
+              <w:rPr>
+                <w:lang w:val="en-GB"/>
+              </w:rPr>
+            </w:pPr>
+            <w:r>
+              <w:rPr>
+                <w:lang w:val="en-GB"/>
+              </w:rPr>
+              <w:t>INSERT INTO educando….</w:t>
+            </w:r>
+          </w:p>
+        </w:tc>
+        <w:tc>
+          <w:tcPr>
+            <w:tcW w:w="2268" w:type="dxa"/>
+          </w:tcPr>
+          <w:p>
+            <w:r>
+              <w:t>Tabela</w:t>
+            </w:r>
+            <w:r>
+              <w:t xml:space="preserve">s todas (6), tabelas numeradas </w:t>
+            </w:r>
+          </w:p>
+          <w:p>
+            <w:r>
+              <w:t>t1=ads,sdsdf,sddf,sdfs;sidsjk&amp;t2=…</w:t>
+            </w:r>
+          </w:p>
+          <w:p>
+            <w:r>
+              <w:t>virgula para separar colunas, ponto e virgula para separar linh</w:t>
+            </w:r>
+            <w:r>
+              <w:t>as</w:t>
+            </w:r>
             <w:r>
               <w:t xml:space="preserve"> </w:t>
             </w:r>
-            <w:r>
-              <w:t>retornado dessa</w:t>
-            </w:r>
-            <w:r>
-              <w:t xml:space="preserve"> turma</w:t>
-            </w:r>
-            <w:r>
-              <w:t>);</w:t>
-            </w:r>
-          </w:p>
-          <w:p>
-            <w:pPr>
-              <w:rPr>
-                <w:lang w:val="en-GB"/>
-              </w:rPr>
-            </w:pPr>
-            <w:r>
-              <w:rPr>
-                <w:lang w:val="en-GB"/>
-              </w:rPr>
-              <w:t xml:space="preserve">DROP TABLE IF EXISTS </w:t>
-            </w:r>
-            <w:r>
-              <w:rPr>
-                <w:lang w:val="en-GB"/>
-              </w:rPr>
-              <w:t>…</w:t>
-            </w:r>
-          </w:p>
-          <w:p>
-            <w:pPr>
-              <w:rPr>
-                <w:lang w:val="en-GB"/>
-              </w:rPr>
-            </w:pPr>
-            <w:r>
-              <w:rPr>
-                <w:lang w:val="en-GB"/>
-              </w:rPr>
-              <w:t>CREATE TABLE IF NOT EXISTS ….</w:t>
-            </w:r>
-          </w:p>
-          <w:p>
-            <w:pPr>
-              <w:rPr>
-                <w:lang w:val="en-GB"/>
-              </w:rPr>
-            </w:pPr>
-            <w:r>
-              <w:rPr>
-                <w:lang w:val="en-GB"/>
-              </w:rPr>
-              <w:t xml:space="preserve">INSERT INTO </w:t>
-            </w:r>
-            <w:proofErr w:type="spellStart"/>
-            <w:r>
-              <w:rPr>
-                <w:lang w:val="en-GB"/>
-              </w:rPr>
-              <w:t>educando</w:t>
-            </w:r>
-            <w:proofErr w:type="spellEnd"/>
-            <w:r>
-              <w:rPr>
-                <w:lang w:val="en-GB"/>
-              </w:rPr>
-              <w:t>….</w:t>
-            </w:r>
-          </w:p>
-        </w:tc>
-        <w:tc>
-          <w:tcPr>
-            <w:tcW w:w="2268" w:type="dxa"/>
-          </w:tcPr>
-          <w:p>
-            <w:r>
-              <w:t>Tabela</w:t>
-            </w:r>
-            <w:r>
-              <w:t xml:space="preserve">s todas (6), tabelas numeradas </w:t>
-            </w:r>
-          </w:p>
-          <w:p>
-            <w:r>
-              <w:t>t1=ads,sdsdf,sddf,sdfs;sidsjk&amp;t2=…</w:t>
-            </w:r>
-          </w:p>
-          <w:p>
-            <w:r>
-              <w:t>virgula para separar colunas, ponto e virgula para separar linh</w:t>
-            </w:r>
-            <w:r>
-              <w:t>as</w:t>
-            </w:r>
-            <w:r>
+          </w:p>
+        </w:tc>
+        <w:tc>
+          <w:tcPr>
+            <w:tcW w:w="2680" w:type="dxa"/>
+          </w:tcPr>
+          <w:p>
+            <w:pPr>
+              <w:rPr>
+                <w:lang w:val="en-GB"/>
+              </w:rPr>
+            </w:pPr>
+            <w:r>
+              <w:rPr>
+                <w:lang w:val="en-GB"/>
+              </w:rPr>
+              <w:t>{“</w:t>
+            </w:r>
+            <w:r>
+              <w:rPr>
+                <w:lang w:val="en-GB"/>
+              </w:rPr>
+              <w:t>s</w:t>
+            </w:r>
+            <w:r>
+              <w:rPr>
+                <w:lang w:val="en-GB"/>
+              </w:rPr>
+              <w:t>uccess</w:t>
+            </w:r>
+            <w:r>
+              <w:rPr>
+                <w:lang w:val="en-GB"/>
+              </w:rPr>
+              <w:t>”</w:t>
+            </w:r>
+            <w:r>
+              <w:rPr>
+                <w:lang w:val="en-GB"/>
+              </w:rPr>
+              <w:t>:true}</w:t>
+            </w:r>
+            <w:r>
+              <w:rPr>
+                <w:lang w:val="en-GB"/>
+              </w:rPr>
               <w:t xml:space="preserve"> </w:t>
             </w:r>
-          </w:p>
-        </w:tc>
-        <w:tc>
-          <w:tcPr>
-            <w:tcW w:w="2680" w:type="dxa"/>
-          </w:tcPr>
-          <w:p>
-            <w:pPr>
-              <w:rPr>
-                <w:lang w:val="en-GB"/>
-              </w:rPr>
-            </w:pPr>
-            <w:r>
-              <w:rPr>
-                <w:lang w:val="en-GB"/>
-              </w:rPr>
-              <w:t>{“</w:t>
-            </w:r>
-            <w:proofErr w:type="spellStart"/>
-            <w:r>
-              <w:rPr>
-                <w:lang w:val="en-GB"/>
-              </w:rPr>
-              <w:t>s</w:t>
-            </w:r>
-            <w:r>
-              <w:rPr>
-                <w:lang w:val="en-GB"/>
-              </w:rPr>
-              <w:t>uccess</w:t>
-            </w:r>
-            <w:r>
-              <w:rPr>
-                <w:lang w:val="en-GB"/>
-              </w:rPr>
-              <w:t>”</w:t>
-            </w:r>
-            <w:r>
-              <w:rPr>
-                <w:lang w:val="en-GB"/>
-              </w:rPr>
-              <w:t>:true</w:t>
-            </w:r>
-            <w:proofErr w:type="spellEnd"/>
-            <w:r>
-              <w:rPr>
-                <w:lang w:val="en-GB"/>
-              </w:rPr>
-              <w:t>}</w:t>
-            </w:r>
-            <w:r>
-              <w:rPr>
-                <w:lang w:val="en-GB"/>
-              </w:rPr>
-              <w:t xml:space="preserve"> </w:t>
-            </w:r>
-            <w:proofErr w:type="spellStart"/>
-            <w:r>
-              <w:rPr>
-                <w:lang w:val="en-GB"/>
-              </w:rPr>
-              <w:t>ou</w:t>
-            </w:r>
-            <w:proofErr w:type="spellEnd"/>
-            <w:r>
-              <w:rPr>
-                <w:lang w:val="en-GB"/>
-              </w:rPr>
-              <w:t xml:space="preserve"> {“</w:t>
-            </w:r>
-            <w:proofErr w:type="spellStart"/>
-            <w:r>
-              <w:rPr>
-                <w:lang w:val="en-GB"/>
-              </w:rPr>
-              <w:t>success”:</w:t>
+            <w:r>
+              <w:rPr>
+                <w:lang w:val="en-GB"/>
+              </w:rPr>
+              <w:t>ou {“success”:</w:t>
             </w:r>
             <w:r>
               <w:rPr>
@@ -655,7 +458,6 @@
               </w:rPr>
               <w:t>false</w:t>
             </w:r>
-            <w:proofErr w:type="spellEnd"/>
             <w:r>
               <w:rPr>
                 <w:lang w:val="en-GB"/>
@@ -703,21 +505,7 @@
               <w:rPr>
                 <w:lang w:val="en-GB"/>
               </w:rPr>
-              <w:t xml:space="preserve">INSERT INTO </w:t>
-            </w:r>
-            <w:proofErr w:type="spellStart"/>
-            <w:r>
-              <w:rPr>
-                <w:lang w:val="en-GB"/>
-              </w:rPr>
-              <w:t>to_regist</w:t>
-            </w:r>
-            <w:proofErr w:type="spellEnd"/>
-            <w:r>
-              <w:rPr>
-                <w:lang w:val="en-GB"/>
-              </w:rPr>
-              <w:t xml:space="preserve"> V</w:t>
+              <w:t>INSERT INTO to_regist V</w:t>
             </w:r>
             <w:r>
               <w:rPr>
@@ -741,7 +529,13 @@
           </w:p>
           <w:p>
             <w:r>
-              <w:t>(nome=nome,idade=idade,morada=morada,sexo=sexo,email=email,pass=password)</w:t>
+              <w:t>(nome=nome,idade=idade,morada=morada,sexo=sexo,email=email,pass=password</w:t>
+            </w:r>
+            <w:r>
+              <w:t xml:space="preserve"> em hash</w:t>
+            </w:r>
+            <w:r>
+              <w:t>)</w:t>
             </w:r>
           </w:p>
         </w:tc>
@@ -759,42 +553,7 @@
               <w:rPr>
                 <w:lang w:val="en-GB"/>
               </w:rPr>
-              <w:t>{“</w:t>
-            </w:r>
-            <w:proofErr w:type="spellStart"/>
-            <w:r>
-              <w:rPr>
-                <w:lang w:val="en-GB"/>
-              </w:rPr>
-              <w:t>success”:true</w:t>
-            </w:r>
-            <w:proofErr w:type="spellEnd"/>
-            <w:r>
-              <w:rPr>
-                <w:lang w:val="en-GB"/>
-              </w:rPr>
-              <w:t xml:space="preserve">} </w:t>
-            </w:r>
-            <w:proofErr w:type="spellStart"/>
-            <w:r>
-              <w:rPr>
-                <w:lang w:val="en-GB"/>
-              </w:rPr>
-              <w:t>ou</w:t>
-            </w:r>
-            <w:proofErr w:type="spellEnd"/>
-            <w:r>
-              <w:rPr>
-                <w:lang w:val="en-GB"/>
-              </w:rPr>
-              <w:t xml:space="preserve"> {“</w:t>
-            </w:r>
-            <w:proofErr w:type="spellStart"/>
-            <w:r>
-              <w:rPr>
-                <w:lang w:val="en-GB"/>
-              </w:rPr>
-              <w:t>success”:</w:t>
+              <w:t>{“success”:true} ou {“success”:</w:t>
             </w:r>
             <w:r>
               <w:rPr>
@@ -802,7 +561,6 @@
               </w:rPr>
               <w:t>false</w:t>
             </w:r>
-            <w:proofErr w:type="spellEnd"/>
             <w:r>
               <w:rPr>
                 <w:lang w:val="en-GB"/>
@@ -848,15 +606,7 @@
           </w:tcPr>
           <w:p>
             <w:r>
-              <w:t xml:space="preserve">INSERT INTO </w:t>
-            </w:r>
-            <w:proofErr w:type="spellStart"/>
-            <w:r>
-              <w:t>user</w:t>
-            </w:r>
-            <w:proofErr w:type="spellEnd"/>
-            <w:r>
-              <w:t xml:space="preserve"> VALUES…</w:t>
+              <w:t>INSERT INTO user VALUES…</w:t>
             </w:r>
           </w:p>
           <w:p>
@@ -881,67 +631,39 @@
             <w:r>
               <w:t xml:space="preserve"> (</w:t>
             </w:r>
-            <w:proofErr w:type="spellStart"/>
             <w:r>
               <w:t>u</w:t>
             </w:r>
             <w:r>
-              <w:t>n</w:t>
-            </w:r>
-            <w:proofErr w:type="spellEnd"/>
-            <w:r>
-              <w:t xml:space="preserve">=nome, i=idade, m=morada, s=sexo, e=email, </w:t>
-            </w:r>
-            <w:proofErr w:type="spellStart"/>
-            <w:r>
-              <w:t>p</w:t>
+              <w:t>n=nome, i=idade, m=morada, s=sexo, e=email, p</w:t>
             </w:r>
             <w:r>
               <w:t>wd</w:t>
             </w:r>
-            <w:proofErr w:type="spellEnd"/>
+            <w:r>
+              <w:t>=pwd em hash)</w:t>
+            </w:r>
+            <w:r>
+              <w:t xml:space="preserve">, </w:t>
+            </w:r>
+            <w:r>
+              <w:t>Nome</w:t>
+            </w:r>
+            <w:r>
+              <w:t xml:space="preserve"> do utilizador que adiciona</w:t>
+            </w:r>
+            <w:r>
+              <w:t xml:space="preserve"> </w:t>
+            </w:r>
+            <w:r>
+              <w:t>id</w:t>
+            </w:r>
             <w:r>
               <w:t>=</w:t>
             </w:r>
-            <w:proofErr w:type="spellStart"/>
-            <w:r>
-              <w:t>pwd</w:t>
-            </w:r>
-            <w:proofErr w:type="spellEnd"/>
-            <w:r>
-              <w:t xml:space="preserve"> em </w:t>
-            </w:r>
-            <w:proofErr w:type="spellStart"/>
-            <w:r>
-              <w:t>hash</w:t>
-            </w:r>
-            <w:proofErr w:type="spellEnd"/>
-            <w:r>
-              <w:t>)</w:t>
-            </w:r>
-            <w:r>
-              <w:t xml:space="preserve">, </w:t>
-            </w:r>
-            <w:r>
-              <w:t>Nome</w:t>
-            </w:r>
-            <w:r>
-              <w:t xml:space="preserve"> do utilizador que adiciona</w:t>
-            </w:r>
-            <w:r>
-              <w:t xml:space="preserve"> </w:t>
-            </w:r>
-            <w:r>
-              <w:t>id</w:t>
-            </w:r>
-            <w:r>
-              <w:t>=</w:t>
-            </w:r>
-            <w:proofErr w:type="spellStart"/>
             <w:r>
               <w:t>nomedoutilizadorqueadiciona</w:t>
             </w:r>
-            <w:proofErr w:type="spellEnd"/>
           </w:p>
         </w:tc>
         <w:tc>
@@ -958,62 +680,20 @@
               <w:rPr>
                 <w:lang w:val="en-GB"/>
               </w:rPr>
-              <w:t>{“</w:t>
-            </w:r>
-            <w:proofErr w:type="spellStart"/>
-            <w:r>
-              <w:rPr>
-                <w:lang w:val="en-GB"/>
-              </w:rPr>
-              <w:t>success”:true</w:t>
-            </w:r>
-            <w:proofErr w:type="spellEnd"/>
-            <w:r>
-              <w:rPr>
-                <w:lang w:val="en-GB"/>
-              </w:rPr>
-              <w:t xml:space="preserve">} </w:t>
-            </w:r>
-            <w:proofErr w:type="spellStart"/>
-            <w:r>
-              <w:rPr>
-                <w:lang w:val="en-GB"/>
-              </w:rPr>
-              <w:t>ou</w:t>
-            </w:r>
-            <w:proofErr w:type="spellEnd"/>
-            <w:r>
-              <w:rPr>
-                <w:lang w:val="en-GB"/>
-              </w:rPr>
-              <w:t xml:space="preserve"> </w:t>
-            </w:r>
-          </w:p>
-          <w:p>
-            <w:pPr>
-              <w:rPr>
-                <w:lang w:val="en-GB"/>
-              </w:rPr>
-            </w:pPr>
-            <w:r>
-              <w:rPr>
-                <w:lang w:val="en-GB"/>
-              </w:rPr>
-              <w:t>{“</w:t>
-            </w:r>
-            <w:proofErr w:type="spellStart"/>
-            <w:r>
-              <w:rPr>
-                <w:lang w:val="en-GB"/>
-              </w:rPr>
-              <w:t>success”:false</w:t>
-            </w:r>
-            <w:proofErr w:type="spellEnd"/>
-            <w:r>
-              <w:rPr>
-                <w:lang w:val="en-GB"/>
-              </w:rPr>
-              <w:t>}</w:t>
+              <w:t xml:space="preserve">{“success”:true} ou </w:t>
+            </w:r>
+          </w:p>
+          <w:p>
+            <w:pPr>
+              <w:rPr>
+                <w:lang w:val="en-GB"/>
+              </w:rPr>
+            </w:pPr>
+            <w:r>
+              <w:rPr>
+                <w:lang w:val="en-GB"/>
+              </w:rPr>
+              <w:t>{“success”:false}</w:t>
             </w:r>
           </w:p>
         </w:tc>
@@ -1048,15 +728,7 @@
           </w:tcPr>
           <w:p>
             <w:r>
-              <w:t xml:space="preserve">INSERT INTO </w:t>
-            </w:r>
-            <w:proofErr w:type="spellStart"/>
-            <w:r>
-              <w:t>user</w:t>
-            </w:r>
-            <w:proofErr w:type="spellEnd"/>
-            <w:r>
-              <w:t xml:space="preserve"> VALUES…</w:t>
+              <w:t>INSERT INTO user VALUES…</w:t>
             </w:r>
           </w:p>
           <w:p>
@@ -1089,62 +761,20 @@
               <w:rPr>
                 <w:lang w:val="en-GB"/>
               </w:rPr>
-              <w:t>{“</w:t>
-            </w:r>
-            <w:proofErr w:type="spellStart"/>
-            <w:r>
-              <w:rPr>
-                <w:lang w:val="en-GB"/>
-              </w:rPr>
-              <w:t>success”:true</w:t>
-            </w:r>
-            <w:proofErr w:type="spellEnd"/>
-            <w:r>
-              <w:rPr>
-                <w:lang w:val="en-GB"/>
-              </w:rPr>
-              <w:t xml:space="preserve">} </w:t>
-            </w:r>
-            <w:proofErr w:type="spellStart"/>
-            <w:r>
-              <w:rPr>
-                <w:lang w:val="en-GB"/>
-              </w:rPr>
-              <w:t>ou</w:t>
-            </w:r>
-            <w:proofErr w:type="spellEnd"/>
-            <w:r>
-              <w:rPr>
-                <w:lang w:val="en-GB"/>
-              </w:rPr>
-              <w:t xml:space="preserve"> </w:t>
-            </w:r>
-          </w:p>
-          <w:p>
-            <w:pPr>
-              <w:rPr>
-                <w:lang w:val="en-GB"/>
-              </w:rPr>
-            </w:pPr>
-            <w:r>
-              <w:rPr>
-                <w:lang w:val="en-GB"/>
-              </w:rPr>
-              <w:t>{“</w:t>
-            </w:r>
-            <w:proofErr w:type="spellStart"/>
-            <w:r>
-              <w:rPr>
-                <w:lang w:val="en-GB"/>
-              </w:rPr>
-              <w:t>success”:false</w:t>
-            </w:r>
-            <w:proofErr w:type="spellEnd"/>
-            <w:r>
-              <w:rPr>
-                <w:lang w:val="en-GB"/>
-              </w:rPr>
-              <w:t>}</w:t>
+              <w:t xml:space="preserve">{“success”:true} ou </w:t>
+            </w:r>
+          </w:p>
+          <w:p>
+            <w:pPr>
+              <w:rPr>
+                <w:lang w:val="en-GB"/>
+              </w:rPr>
+            </w:pPr>
+            <w:r>
+              <w:rPr>
+                <w:lang w:val="en-GB"/>
+              </w:rPr>
+              <w:t>{“success”:false}</w:t>
             </w:r>
           </w:p>
         </w:tc>
@@ -1187,41 +817,13 @@
               <w:rPr>
                 <w:lang w:val="en-GB"/>
               </w:rPr>
-              <w:t xml:space="preserve">SELECT * FROM </w:t>
-            </w:r>
-            <w:proofErr w:type="spellStart"/>
-            <w:r>
-              <w:rPr>
-                <w:lang w:val="en-GB"/>
-              </w:rPr>
-              <w:t>t</w:t>
-            </w:r>
-            <w:r>
-              <w:rPr>
-                <w:lang w:val="en-GB"/>
-              </w:rPr>
-              <w:t>o_regist</w:t>
-            </w:r>
-            <w:proofErr w:type="spellEnd"/>
-            <w:r>
-              <w:rPr>
-                <w:lang w:val="en-GB"/>
-              </w:rPr>
-              <w:t xml:space="preserve"> WHERE </w:t>
-            </w:r>
-            <w:proofErr w:type="spellStart"/>
-            <w:r>
-              <w:rPr>
-                <w:lang w:val="en-GB"/>
-              </w:rPr>
-              <w:t>tr_id</w:t>
-            </w:r>
-            <w:proofErr w:type="spellEnd"/>
-            <w:r>
-              <w:rPr>
-                <w:lang w:val="en-GB"/>
-              </w:rPr>
-              <w:t xml:space="preserve"> = ?</w:t>
+              <w:t>SELECT * FROM t</w:t>
+            </w:r>
+            <w:r>
+              <w:rPr>
+                <w:lang w:val="en-GB"/>
+              </w:rPr>
+              <w:t>o_regist WHERE tr_id = ?</w:t>
             </w:r>
           </w:p>
           <w:p>
@@ -1271,62 +873,20 @@
               <w:rPr>
                 <w:lang w:val="en-GB"/>
               </w:rPr>
-              <w:t>{“</w:t>
-            </w:r>
-            <w:proofErr w:type="spellStart"/>
-            <w:r>
-              <w:rPr>
-                <w:lang w:val="en-GB"/>
-              </w:rPr>
-              <w:t>success”:true</w:t>
-            </w:r>
-            <w:proofErr w:type="spellEnd"/>
-            <w:r>
-              <w:rPr>
-                <w:lang w:val="en-GB"/>
-              </w:rPr>
-              <w:t xml:space="preserve">} </w:t>
-            </w:r>
-            <w:proofErr w:type="spellStart"/>
-            <w:r>
-              <w:rPr>
-                <w:lang w:val="en-GB"/>
-              </w:rPr>
-              <w:t>ou</w:t>
-            </w:r>
-            <w:proofErr w:type="spellEnd"/>
-            <w:r>
-              <w:rPr>
-                <w:lang w:val="en-GB"/>
-              </w:rPr>
-              <w:t xml:space="preserve"> </w:t>
-            </w:r>
-          </w:p>
-          <w:p>
-            <w:pPr>
-              <w:rPr>
-                <w:lang w:val="en-GB"/>
-              </w:rPr>
-            </w:pPr>
-            <w:r>
-              <w:rPr>
-                <w:lang w:val="en-GB"/>
-              </w:rPr>
-              <w:t>{“</w:t>
-            </w:r>
-            <w:proofErr w:type="spellStart"/>
-            <w:r>
-              <w:rPr>
-                <w:lang w:val="en-GB"/>
-              </w:rPr>
-              <w:t>success”:false</w:t>
-            </w:r>
-            <w:proofErr w:type="spellEnd"/>
-            <w:r>
-              <w:rPr>
-                <w:lang w:val="en-GB"/>
-              </w:rPr>
-              <w:t>}</w:t>
+              <w:t xml:space="preserve">{“success”:true} ou </w:t>
+            </w:r>
+          </w:p>
+          <w:p>
+            <w:pPr>
+              <w:rPr>
+                <w:lang w:val="en-GB"/>
+              </w:rPr>
+            </w:pPr>
+            <w:r>
+              <w:rPr>
+                <w:lang w:val="en-GB"/>
+              </w:rPr>
+              <w:t>{“success”:false}</w:t>
             </w:r>
           </w:p>
         </w:tc>
@@ -1341,6 +901,7 @@
           </w:tcPr>
           <w:p>
             <w:r>
+              <w:lastRenderedPageBreak/>
               <w:t>Editar um utilizador</w:t>
             </w:r>
           </w:p>
@@ -1397,42 +958,7 @@
               <w:rPr>
                 <w:lang w:val="en-GB"/>
               </w:rPr>
-              <w:t>{“</w:t>
-            </w:r>
-            <w:proofErr w:type="spellStart"/>
-            <w:r>
-              <w:rPr>
-                <w:lang w:val="en-GB"/>
-              </w:rPr>
-              <w:t>success”:true</w:t>
-            </w:r>
-            <w:proofErr w:type="spellEnd"/>
-            <w:r>
-              <w:rPr>
-                <w:lang w:val="en-GB"/>
-              </w:rPr>
-              <w:t xml:space="preserve">} </w:t>
-            </w:r>
-            <w:proofErr w:type="spellStart"/>
-            <w:r>
-              <w:rPr>
-                <w:lang w:val="en-GB"/>
-              </w:rPr>
-              <w:t>ou</w:t>
-            </w:r>
-            <w:proofErr w:type="spellEnd"/>
-            <w:r>
-              <w:rPr>
-                <w:lang w:val="en-GB"/>
-              </w:rPr>
-              <w:t xml:space="preserve"> {“</w:t>
-            </w:r>
-            <w:proofErr w:type="spellStart"/>
-            <w:r>
-              <w:rPr>
-                <w:lang w:val="en-GB"/>
-              </w:rPr>
-              <w:t>success”:</w:t>
+              <w:t>{“success”:true} ou {“success”:</w:t>
             </w:r>
             <w:r>
               <w:rPr>
@@ -1440,7 +966,6 @@
               </w:rPr>
               <w:t>false</w:t>
             </w:r>
-            <w:proofErr w:type="spellEnd"/>
             <w:r>
               <w:rPr>
                 <w:lang w:val="en-GB"/>
@@ -1464,29 +989,12 @@
                 <w:lang w:val="en-GB"/>
               </w:rPr>
             </w:pPr>
-            <w:proofErr w:type="spellStart"/>
-            <w:r>
-              <w:rPr>
-                <w:lang w:val="en-GB"/>
-              </w:rPr>
-              <w:lastRenderedPageBreak/>
-              <w:t>Eliminar</w:t>
-            </w:r>
-            <w:proofErr w:type="spellEnd"/>
-            <w:r>
-              <w:rPr>
-                <w:lang w:val="en-GB"/>
-              </w:rPr>
-              <w:t xml:space="preserve"> um </w:t>
-            </w:r>
-            <w:proofErr w:type="spellStart"/>
-            <w:r>
-              <w:rPr>
-                <w:lang w:val="en-GB"/>
-              </w:rPr>
-              <w:t>utilizador</w:t>
-            </w:r>
-            <w:proofErr w:type="spellEnd"/>
+            <w:r>
+              <w:rPr>
+                <w:lang w:val="en-GB"/>
+              </w:rPr>
+              <w:t>Eliminar um utilizador</w:t>
+            </w:r>
           </w:p>
         </w:tc>
         <w:tc>
@@ -1546,42 +1054,7 @@
               <w:rPr>
                 <w:lang w:val="en-GB"/>
               </w:rPr>
-              <w:t>{“</w:t>
-            </w:r>
-            <w:proofErr w:type="spellStart"/>
-            <w:r>
-              <w:rPr>
-                <w:lang w:val="en-GB"/>
-              </w:rPr>
-              <w:t>success”:true</w:t>
-            </w:r>
-            <w:proofErr w:type="spellEnd"/>
-            <w:r>
-              <w:rPr>
-                <w:lang w:val="en-GB"/>
-              </w:rPr>
-              <w:t xml:space="preserve">} </w:t>
-            </w:r>
-            <w:proofErr w:type="spellStart"/>
-            <w:r>
-              <w:rPr>
-                <w:lang w:val="en-GB"/>
-              </w:rPr>
-              <w:t>ou</w:t>
-            </w:r>
-            <w:proofErr w:type="spellEnd"/>
-            <w:r>
-              <w:rPr>
-                <w:lang w:val="en-GB"/>
-              </w:rPr>
-              <w:t xml:space="preserve"> {“</w:t>
-            </w:r>
-            <w:proofErr w:type="spellStart"/>
-            <w:r>
-              <w:rPr>
-                <w:lang w:val="en-GB"/>
-              </w:rPr>
-              <w:t>success”:</w:t>
+              <w:t>{“success”:true} ou {“success”:</w:t>
             </w:r>
             <w:r>
               <w:rPr>
@@ -1589,7 +1062,6 @@
               </w:rPr>
               <w:t>false</w:t>
             </w:r>
-            <w:proofErr w:type="spellEnd"/>
             <w:r>
               <w:rPr>
                 <w:lang w:val="en-GB"/>
@@ -1677,13 +1149,8 @@
           </w:tcPr>
           <w:p>
             <w:r>
-              <w:t xml:space="preserve">Tabela em </w:t>
-            </w:r>
-            <w:proofErr w:type="spellStart"/>
-            <w:r>
-              <w:t>string</w:t>
-            </w:r>
-            <w:proofErr w:type="spellEnd"/>
+              <w:t>Tabela em string</w:t>
+            </w:r>
             <w:r>
               <w:t xml:space="preserve"> </w:t>
             </w:r>
@@ -1694,33 +1161,17 @@
                 <w:lang w:val="en-GB"/>
               </w:rPr>
             </w:pPr>
-            <w:proofErr w:type="spellStart"/>
             <w:r>
               <w:rPr>
                 <w:lang w:val="en-GB"/>
               </w:rPr>
               <w:t>p.e.</w:t>
             </w:r>
-            <w:proofErr w:type="spellEnd"/>
-            <w:r>
-              <w:rPr>
-                <w:lang w:val="en-GB"/>
-              </w:rPr>
-              <w:t xml:space="preserve"> {“</w:t>
-            </w:r>
-            <w:proofErr w:type="spellStart"/>
-            <w:r>
-              <w:rPr>
-                <w:lang w:val="en-GB"/>
-              </w:rPr>
-              <w:t>sucess</w:t>
-            </w:r>
-            <w:proofErr w:type="spellEnd"/>
-            <w:r>
-              <w:rPr>
-                <w:lang w:val="en-GB"/>
-              </w:rPr>
-              <w:t>”: true, “table”: “</w:t>
+            <w:r>
+              <w:rPr>
+                <w:lang w:val="en-GB"/>
+              </w:rPr>
+              <w:t xml:space="preserve"> {“sucess”: true, “table”: “</w:t>
             </w:r>
             <w:r>
               <w:rPr>
@@ -1769,42 +1220,12 @@
                 <w:lang w:val="en-GB"/>
               </w:rPr>
             </w:pPr>
-            <w:proofErr w:type="spellStart"/>
-            <w:r>
-              <w:rPr>
-                <w:lang w:val="en-GB"/>
-              </w:rPr>
-              <w:t>Retornar</w:t>
-            </w:r>
-            <w:proofErr w:type="spellEnd"/>
-            <w:r>
-              <w:rPr>
-                <w:lang w:val="en-GB"/>
-              </w:rPr>
-              <w:t xml:space="preserve"> </w:t>
-            </w:r>
-            <w:proofErr w:type="spellStart"/>
-            <w:r>
-              <w:rPr>
-                <w:lang w:val="en-GB"/>
-              </w:rPr>
-              <w:t>tabela</w:t>
-            </w:r>
-            <w:proofErr w:type="spellEnd"/>
-            <w:r>
-              <w:rPr>
-                <w:lang w:val="en-GB"/>
-              </w:rPr>
-              <w:t xml:space="preserve"> dos </w:t>
-            </w:r>
-            <w:proofErr w:type="spellStart"/>
-            <w:r>
-              <w:rPr>
-                <w:lang w:val="en-GB"/>
-              </w:rPr>
-              <w:t>administradores</w:t>
-            </w:r>
-            <w:proofErr w:type="spellEnd"/>
+            <w:r>
+              <w:rPr>
+                <w:lang w:val="en-GB"/>
+              </w:rPr>
+              <w:t>Retornar tabela dos administradores</w:t>
+            </w:r>
           </w:p>
         </w:tc>
         <w:tc>
@@ -1866,54 +1287,24 @@
                 <w:lang w:val="en-GB"/>
               </w:rPr>
             </w:pPr>
-            <w:proofErr w:type="spellStart"/>
-            <w:r>
-              <w:rPr>
-                <w:lang w:val="en-GB"/>
-              </w:rPr>
-              <w:t>Tabela</w:t>
-            </w:r>
-            <w:proofErr w:type="spellEnd"/>
-            <w:r>
-              <w:rPr>
-                <w:lang w:val="en-GB"/>
-              </w:rPr>
-              <w:t xml:space="preserve"> </w:t>
-            </w:r>
-            <w:proofErr w:type="spellStart"/>
-            <w:r>
-              <w:rPr>
-                <w:lang w:val="en-GB"/>
-              </w:rPr>
-              <w:t>em</w:t>
-            </w:r>
-            <w:proofErr w:type="spellEnd"/>
-            <w:r>
-              <w:rPr>
-                <w:lang w:val="en-GB"/>
-              </w:rPr>
-              <w:t xml:space="preserve"> string</w:t>
-            </w:r>
-          </w:p>
-          <w:p>
-            <w:pPr>
-              <w:rPr>
-                <w:lang w:val="en-GB"/>
-              </w:rPr>
-            </w:pPr>
-            <w:proofErr w:type="spellStart"/>
-            <w:r>
-              <w:rPr>
-                <w:lang w:val="en-GB"/>
-              </w:rPr>
-              <w:t>p.e.</w:t>
-            </w:r>
-            <w:proofErr w:type="spellEnd"/>
-            <w:r>
-              <w:rPr>
-                <w:lang w:val="en-GB"/>
-              </w:rPr>
-              <w:t xml:space="preserve"> {“success”: true,</w:t>
+            <w:r>
+              <w:rPr>
+                <w:lang w:val="en-GB"/>
+              </w:rPr>
+              <w:t>Tabela em string</w:t>
+            </w:r>
+          </w:p>
+          <w:p>
+            <w:pPr>
+              <w:rPr>
+                <w:lang w:val="en-GB"/>
+              </w:rPr>
+            </w:pPr>
+            <w:r>
+              <w:rPr>
+                <w:lang w:val="en-GB"/>
+              </w:rPr>
+              <w:t>p.e. {“success”: true,</w:t>
             </w:r>
           </w:p>
           <w:p>
@@ -1957,129 +1348,78 @@
                 <w:lang w:val="en-GB"/>
               </w:rPr>
             </w:pPr>
-            <w:proofErr w:type="spellStart"/>
-            <w:r>
-              <w:rPr>
-                <w:lang w:val="en-GB"/>
-              </w:rPr>
-              <w:t>Editar</w:t>
-            </w:r>
-            <w:proofErr w:type="spellEnd"/>
-            <w:r>
-              <w:rPr>
-                <w:lang w:val="en-GB"/>
-              </w:rPr>
+            <w:r>
+              <w:rPr>
+                <w:lang w:val="en-GB"/>
+              </w:rPr>
+              <w:t>Editar turma (</w:t>
+            </w:r>
+            <w:r>
+              <w:rPr>
+                <w:lang w:val="en-GB"/>
+              </w:rPr>
+              <w:t>educando)</w:t>
+            </w:r>
+          </w:p>
+        </w:tc>
+        <w:tc>
+          <w:tcPr>
+            <w:tcW w:w="567" w:type="dxa"/>
+          </w:tcPr>
+          <w:p>
+            <w:pPr>
+              <w:rPr>
+                <w:lang w:val="en-GB"/>
+              </w:rPr>
+            </w:pPr>
+            <w:r>
+              <w:rPr>
+                <w:lang w:val="en-GB"/>
+              </w:rPr>
+              <w:t>300</w:t>
+            </w:r>
+          </w:p>
+        </w:tc>
+        <w:tc>
+          <w:tcPr>
+            <w:tcW w:w="3827" w:type="dxa"/>
+          </w:tcPr>
+          <w:p>
+            <w:r>
+              <w:t>USE …(base de da</w:t>
+            </w:r>
+            <w:r>
+              <w:t>dos da turma)</w:t>
+            </w:r>
+          </w:p>
+          <w:p>
+            <w:r>
+              <w:t xml:space="preserve">SELECT </w:t>
+            </w:r>
+            <w:r>
+              <w:t>t_utilizada from …</w:t>
+            </w:r>
+          </w:p>
+          <w:p>
+            <w:r>
+              <w:t>Se não estiver a ser utilizada atualiza, se estiver retorna sucess false</w:t>
+            </w:r>
+          </w:p>
+        </w:tc>
+        <w:tc>
+          <w:tcPr>
+            <w:tcW w:w="2268" w:type="dxa"/>
+          </w:tcPr>
+          <w:p>
+            <w:r>
+              <w:t>Id do utilizador que pede e informações d</w:t>
+            </w:r>
+            <w:r>
+              <w:t>o</w:t>
+            </w:r>
+            <w:r>
               <w:t xml:space="preserve"> </w:t>
             </w:r>
-            <w:proofErr w:type="spellStart"/>
-            <w:r>
-              <w:rPr>
-                <w:lang w:val="en-GB"/>
-              </w:rPr>
-              <w:t>turma</w:t>
-            </w:r>
-            <w:proofErr w:type="spellEnd"/>
-            <w:r>
-              <w:rPr>
-                <w:lang w:val="en-GB"/>
-              </w:rPr>
-              <w:t xml:space="preserve"> (</w:t>
-            </w:r>
-            <w:proofErr w:type="spellStart"/>
-            <w:r>
-              <w:rPr>
-                <w:lang w:val="en-GB"/>
-              </w:rPr>
-              <w:t>educando</w:t>
-            </w:r>
-            <w:proofErr w:type="spellEnd"/>
-            <w:r>
-              <w:rPr>
-                <w:lang w:val="en-GB"/>
-              </w:rPr>
-              <w:t>)</w:t>
-            </w:r>
-          </w:p>
-        </w:tc>
-        <w:tc>
-          <w:tcPr>
-            <w:tcW w:w="567" w:type="dxa"/>
-          </w:tcPr>
-          <w:p>
-            <w:pPr>
-              <w:rPr>
-                <w:lang w:val="en-GB"/>
-              </w:rPr>
-            </w:pPr>
-            <w:r>
-              <w:rPr>
-                <w:lang w:val="en-GB"/>
-              </w:rPr>
-              <w:t>300</w:t>
-            </w:r>
-          </w:p>
-        </w:tc>
-        <w:tc>
-          <w:tcPr>
-            <w:tcW w:w="3827" w:type="dxa"/>
-          </w:tcPr>
-          <w:p>
-            <w:r>
-              <w:t>USE …(base de da</w:t>
-            </w:r>
-            <w:r>
-              <w:t>dos da turma)</w:t>
-            </w:r>
-          </w:p>
-          <w:p>
-            <w:r>
-              <w:t xml:space="preserve">SELECT </w:t>
-            </w:r>
-            <w:proofErr w:type="spellStart"/>
-            <w:r>
-              <w:t>t_utilizada</w:t>
-            </w:r>
-            <w:proofErr w:type="spellEnd"/>
-            <w:r>
-              <w:t xml:space="preserve"> </w:t>
-            </w:r>
-            <w:proofErr w:type="spellStart"/>
-            <w:r>
-              <w:t>from</w:t>
-            </w:r>
-            <w:proofErr w:type="spellEnd"/>
-            <w:r>
-              <w:t xml:space="preserve"> …</w:t>
-            </w:r>
-          </w:p>
-          <w:p>
-            <w:r>
-              <w:t xml:space="preserve">Se não estiver a ser utilizada atualiza, se estiver retorna </w:t>
-            </w:r>
-            <w:proofErr w:type="spellStart"/>
-            <w:r>
-              <w:t>sucess</w:t>
-            </w:r>
-            <w:proofErr w:type="spellEnd"/>
-            <w:r>
-              <w:t xml:space="preserve"> false</w:t>
-            </w:r>
-          </w:p>
-        </w:tc>
-        <w:tc>
-          <w:tcPr>
-            <w:tcW w:w="2268" w:type="dxa"/>
-          </w:tcPr>
-          <w:p>
-            <w:r>
-              <w:t>Id do utilizador que pede e informações d</w:t>
-            </w:r>
-            <w:r>
-              <w:t>o</w:t>
-            </w:r>
-            <w:r>
-              <w:t xml:space="preserve"> </w:t>
-            </w:r>
             <w:r>
               <w:t>educando (id e o que atualizar) e da turma</w:t>
             </w:r>
@@ -2102,42 +1442,7 @@
               <w:rPr>
                 <w:lang w:val="en-GB"/>
               </w:rPr>
-              <w:t>{“</w:t>
-            </w:r>
-            <w:proofErr w:type="spellStart"/>
-            <w:r>
-              <w:rPr>
-                <w:lang w:val="en-GB"/>
-              </w:rPr>
-              <w:t>success”:true</w:t>
-            </w:r>
-            <w:proofErr w:type="spellEnd"/>
-            <w:r>
-              <w:rPr>
-                <w:lang w:val="en-GB"/>
-              </w:rPr>
-              <w:t xml:space="preserve">} </w:t>
-            </w:r>
-            <w:proofErr w:type="spellStart"/>
-            <w:r>
-              <w:rPr>
-                <w:lang w:val="en-GB"/>
-              </w:rPr>
-              <w:t>ou</w:t>
-            </w:r>
-            <w:proofErr w:type="spellEnd"/>
-            <w:r>
-              <w:rPr>
-                <w:lang w:val="en-GB"/>
-              </w:rPr>
-              <w:t xml:space="preserve"> {“</w:t>
-            </w:r>
-            <w:proofErr w:type="spellStart"/>
-            <w:r>
-              <w:rPr>
-                <w:lang w:val="en-GB"/>
-              </w:rPr>
-              <w:t>success”:</w:t>
+              <w:t>{“success”:true} ou {“success”:</w:t>
             </w:r>
             <w:r>
               <w:rPr>
@@ -2145,7 +1450,6 @@
               </w:rPr>
               <w:t>false</w:t>
             </w:r>
-            <w:proofErr w:type="spellEnd"/>
             <w:r>
               <w:rPr>
                 <w:lang w:val="en-GB"/>

</xml_diff>

<commit_message>
Changes to be committed: 	new file:   ../.gitignore 	modified:   service.php 	modified:   ../queries.docx
</commit_message>
<xml_diff>
--- a/queries.docx
+++ b/queries.docx
@@ -290,7 +290,10 @@
           </w:tcPr>
           <w:p>
             <w:r>
-              <w:t>102</w:t>
+              <w:t>10</w:t>
+            </w:r>
+            <w:r>
+              <w:t>4</w:t>
             </w:r>
           </w:p>
         </w:tc>
@@ -647,10 +650,10 @@
               <w:t xml:space="preserve">, </w:t>
             </w:r>
             <w:r>
-              <w:t>Nome</w:t>
-            </w:r>
-            <w:r>
-              <w:t xml:space="preserve"> do utilizador que adiciona</w:t>
+              <w:t xml:space="preserve">NOME </w:t>
+            </w:r>
+            <w:r>
+              <w:t>do utilizador que adiciona</w:t>
             </w:r>
             <w:r>
               <w:t xml:space="preserve"> </w:t>
@@ -743,7 +746,24 @@
           </w:tcPr>
           <w:p>
             <w:r>
-              <w:t>Dados de registo de um utilizador, tipo de utilizador, Id do utilizador que adiciona</w:t>
+              <w:t>Dados de registo de um utilizador</w:t>
+            </w:r>
+            <w:r>
+              <w:t>(un=nome,i=idade,m=morada,s=sexo,e=email,pwd=pwd em hash),</w:t>
+            </w:r>
+            <w:r>
+              <w:t xml:space="preserve"> </w:t>
+            </w:r>
+            <w:r>
+              <w:t>NOME</w:t>
+            </w:r>
+            <w:r>
+              <w:t xml:space="preserve"> do utilizador que adiciona</w:t>
+            </w:r>
+          </w:p>
+          <w:p>
+            <w:r>
+              <w:t>id=nomedoutilizadorqueadiciona</w:t>
             </w:r>
           </w:p>
         </w:tc>
@@ -789,6 +809,7 @@
           </w:tcPr>
           <w:p>
             <w:r>
+              <w:lastRenderedPageBreak/>
               <w:t>Adicionar um utilizador já inscrito</w:t>
             </w:r>
           </w:p>
@@ -901,7 +922,6 @@
           </w:tcPr>
           <w:p>
             <w:r>
-              <w:lastRenderedPageBreak/>
               <w:t>Editar um utilizador</w:t>
             </w:r>
           </w:p>

</xml_diff>

<commit_message>
Changes to be committed: 	modified:   index.html 	modified:   service.php 	modified:   ../queries.docx
</commit_message>
<xml_diff>
--- a/queries.docx
+++ b/queries.docx
@@ -13,8 +13,8 @@
       <w:tblGrid>
         <w:gridCol w:w="1271"/>
         <w:gridCol w:w="567"/>
-        <w:gridCol w:w="3827"/>
-        <w:gridCol w:w="2268"/>
+        <w:gridCol w:w="2552"/>
+        <w:gridCol w:w="3543"/>
         <w:gridCol w:w="2680"/>
       </w:tblGrid>
       <w:tr>
@@ -77,7 +77,7 @@
         </w:tc>
         <w:tc>
           <w:tcPr>
-            <w:tcW w:w="3827" w:type="dxa"/>
+            <w:tcW w:w="2552" w:type="dxa"/>
           </w:tcPr>
           <w:p>
             <w:pPr>
@@ -86,6 +86,7 @@
                 <w:bCs/>
               </w:rPr>
             </w:pPr>
+            <w:proofErr w:type="spellStart"/>
             <w:r>
               <w:rPr>
                 <w:b/>
@@ -100,11 +101,12 @@
               </w:rPr>
               <w:t>uery</w:t>
             </w:r>
-          </w:p>
-        </w:tc>
-        <w:tc>
-          <w:tcPr>
-            <w:tcW w:w="2268" w:type="dxa"/>
+            <w:proofErr w:type="spellEnd"/>
+          </w:p>
+        </w:tc>
+        <w:tc>
+          <w:tcPr>
+            <w:tcW w:w="3543" w:type="dxa"/>
           </w:tcPr>
           <w:p>
             <w:pPr>
@@ -118,7 +120,23 @@
                 <w:b/>
                 <w:bCs/>
               </w:rPr>
-              <w:t>o que a query precisa</w:t>
+              <w:t xml:space="preserve">o que a </w:t>
+            </w:r>
+            <w:proofErr w:type="spellStart"/>
+            <w:r>
+              <w:rPr>
+                <w:b/>
+                <w:bCs/>
+              </w:rPr>
+              <w:t>query</w:t>
+            </w:r>
+            <w:proofErr w:type="spellEnd"/>
+            <w:r>
+              <w:rPr>
+                <w:b/>
+                <w:bCs/>
+              </w:rPr>
+              <w:t xml:space="preserve"> precisa</w:t>
             </w:r>
           </w:p>
         </w:tc>
@@ -175,42 +193,77 @@
         </w:tc>
         <w:tc>
           <w:tcPr>
-            <w:tcW w:w="3827" w:type="dxa"/>
-          </w:tcPr>
-          <w:p>
-            <w:pPr>
-              <w:rPr>
-                <w:lang w:val="en-GB"/>
-              </w:rPr>
-            </w:pPr>
-            <w:r>
-              <w:rPr>
-                <w:lang w:val="en-GB"/>
-              </w:rPr>
-              <w:t>SELECT * FROM user WHERE u</w:t>
-            </w:r>
-            <w:r>
-              <w:rPr>
-                <w:lang w:val="en-GB"/>
-              </w:rPr>
-              <w:t>_id=? AND u_pwd=?</w:t>
-            </w:r>
-          </w:p>
-        </w:tc>
-        <w:tc>
-          <w:tcPr>
-            <w:tcW w:w="2268" w:type="dxa"/>
-          </w:tcPr>
-          <w:p>
+            <w:tcW w:w="2552" w:type="dxa"/>
+          </w:tcPr>
+          <w:p>
+            <w:pPr>
+              <w:rPr>
+                <w:lang w:val="en-GB"/>
+              </w:rPr>
+            </w:pPr>
+            <w:r>
+              <w:rPr>
+                <w:lang w:val="en-GB"/>
+              </w:rPr>
+              <w:t xml:space="preserve">SELECT * FROM user WHERE </w:t>
+            </w:r>
+            <w:proofErr w:type="spellStart"/>
+            <w:r>
+              <w:rPr>
+                <w:lang w:val="en-GB"/>
+              </w:rPr>
+              <w:t>u</w:t>
+            </w:r>
+            <w:r>
+              <w:rPr>
+                <w:lang w:val="en-GB"/>
+              </w:rPr>
+              <w:t>_id</w:t>
+            </w:r>
+            <w:proofErr w:type="spellEnd"/>
+            <w:r>
+              <w:rPr>
+                <w:lang w:val="en-GB"/>
+              </w:rPr>
+              <w:t xml:space="preserve">=? AND </w:t>
+            </w:r>
+            <w:proofErr w:type="spellStart"/>
+            <w:r>
+              <w:rPr>
+                <w:lang w:val="en-GB"/>
+              </w:rPr>
+              <w:t>u_pwd</w:t>
+            </w:r>
+            <w:proofErr w:type="spellEnd"/>
+            <w:r>
+              <w:rPr>
+                <w:lang w:val="en-GB"/>
+              </w:rPr>
+              <w:t>=?</w:t>
+            </w:r>
+          </w:p>
+        </w:tc>
+        <w:tc>
+          <w:tcPr>
+            <w:tcW w:w="3543" w:type="dxa"/>
+          </w:tcPr>
+          <w:p>
+            <w:proofErr w:type="spellStart"/>
             <w:r>
               <w:t>Username</w:t>
             </w:r>
+            <w:proofErr w:type="spellEnd"/>
             <w:r>
               <w:t>,</w:t>
             </w:r>
             <w:r>
-              <w:t xml:space="preserve"> password em hash</w:t>
-            </w:r>
+              <w:t xml:space="preserve"> password em </w:t>
+            </w:r>
+            <w:proofErr w:type="spellStart"/>
+            <w:r>
+              <w:t>hash</w:t>
+            </w:r>
+            <w:proofErr w:type="spellEnd"/>
           </w:p>
         </w:tc>
         <w:tc>
@@ -227,20 +280,78 @@
               <w:rPr>
                 <w:lang w:val="en-GB"/>
               </w:rPr>
-              <w:t>{“success”:false} ou</w:t>
-            </w:r>
-          </w:p>
-          <w:p>
-            <w:pPr>
-              <w:rPr>
-                <w:lang w:val="en-GB"/>
-              </w:rPr>
-            </w:pPr>
-            <w:r>
-              <w:rPr>
-                <w:lang w:val="en-GB"/>
-              </w:rPr>
-              <w:t>{“success”:true,…}</w:t>
+              <w:t>{“</w:t>
+            </w:r>
+            <w:proofErr w:type="spellStart"/>
+            <w:r>
+              <w:rPr>
+                <w:lang w:val="en-GB"/>
+              </w:rPr>
+              <w:t>success</w:t>
+            </w:r>
+            <w:proofErr w:type="gramStart"/>
+            <w:r>
+              <w:rPr>
+                <w:lang w:val="en-GB"/>
+              </w:rPr>
+              <w:t>”:false</w:t>
+            </w:r>
+            <w:proofErr w:type="spellEnd"/>
+            <w:proofErr w:type="gramEnd"/>
+            <w:r>
+              <w:rPr>
+                <w:lang w:val="en-GB"/>
+              </w:rPr>
+              <w:t xml:space="preserve">} </w:t>
+            </w:r>
+            <w:proofErr w:type="spellStart"/>
+            <w:r>
+              <w:rPr>
+                <w:lang w:val="en-GB"/>
+              </w:rPr>
+              <w:t>ou</w:t>
+            </w:r>
+            <w:proofErr w:type="spellEnd"/>
+          </w:p>
+          <w:p>
+            <w:pPr>
+              <w:rPr>
+                <w:lang w:val="en-GB"/>
+              </w:rPr>
+            </w:pPr>
+            <w:r>
+              <w:rPr>
+                <w:lang w:val="en-GB"/>
+              </w:rPr>
+              <w:t>{“</w:t>
+            </w:r>
+            <w:proofErr w:type="spellStart"/>
+            <w:r>
+              <w:rPr>
+                <w:lang w:val="en-GB"/>
+              </w:rPr>
+              <w:t>success</w:t>
+            </w:r>
+            <w:proofErr w:type="gramStart"/>
+            <w:r>
+              <w:rPr>
+                <w:lang w:val="en-GB"/>
+              </w:rPr>
+              <w:t>”:true</w:t>
+            </w:r>
+            <w:proofErr w:type="spellEnd"/>
+            <w:r>
+              <w:rPr>
+                <w:lang w:val="en-GB"/>
+              </w:rPr>
+              <w:t>,…</w:t>
+            </w:r>
+            <w:proofErr w:type="gramEnd"/>
+            <w:r>
+              <w:rPr>
+                <w:lang w:val="en-GB"/>
+              </w:rPr>
+              <w:t>}</w:t>
             </w:r>
           </w:p>
           <w:p>
@@ -265,7 +376,23 @@
               <w:t xml:space="preserve">ATENÇÃO: </w:t>
             </w:r>
             <w:r>
-              <w:t xml:space="preserve">as tabelas que tiverem “none” dentro é sinal de erro na base de dados ou que o php por algum motivo não foi executado, as tabelas que tiverem “” é porque não têm nada lá dentro ainda. (tratem desses erros) </w:t>
+              <w:t>as tabelas que tiverem “</w:t>
+            </w:r>
+            <w:proofErr w:type="spellStart"/>
+            <w:r>
+              <w:t>none</w:t>
+            </w:r>
+            <w:proofErr w:type="spellEnd"/>
+            <w:r>
+              <w:t xml:space="preserve">” dentro é sinal de erro na base de dados ou que o </w:t>
+            </w:r>
+            <w:proofErr w:type="spellStart"/>
+            <w:r>
+              <w:t>php</w:t>
+            </w:r>
+            <w:proofErr w:type="spellEnd"/>
+            <w:r>
+              <w:t xml:space="preserve"> por algum motivo não foi executado, as tabelas que tiverem “” é porque não têm nada lá dentro ainda. (tratem desses erros) </w:t>
             </w:r>
           </w:p>
         </w:tc>
@@ -279,8 +406,13 @@
             <w:tcW w:w="1271" w:type="dxa"/>
           </w:tcPr>
           <w:p>
-            <w:r>
-              <w:t>Update DB</w:t>
+            <w:proofErr w:type="spellStart"/>
+            <w:r>
+              <w:t>Update</w:t>
+            </w:r>
+            <w:proofErr w:type="spellEnd"/>
+            <w:r>
+              <w:t xml:space="preserve"> DB</w:t>
             </w:r>
           </w:p>
         </w:tc>
@@ -299,24 +431,88 @@
         </w:tc>
         <w:tc>
           <w:tcPr>
-            <w:tcW w:w="3827" w:type="dxa"/>
-          </w:tcPr>
-          <w:p>
-            <w:pPr>
-              <w:rPr>
-                <w:lang w:val="en-GB"/>
-              </w:rPr>
-            </w:pPr>
-            <w:r>
-              <w:rPr>
-                <w:lang w:val="en-GB"/>
-              </w:rPr>
-              <w:t>SELECT t_token FROM turmas WHERE u_id = ? ;</w:t>
-            </w:r>
-          </w:p>
-          <w:p>
-            <w:r>
-              <w:t xml:space="preserve">USE (o token </w:t>
+            <w:tcW w:w="2552" w:type="dxa"/>
+          </w:tcPr>
+          <w:p>
+            <w:pPr>
+              <w:rPr>
+                <w:lang w:val="en-GB"/>
+              </w:rPr>
+            </w:pPr>
+            <w:r>
+              <w:rPr>
+                <w:lang w:val="en-GB"/>
+              </w:rPr>
+              <w:t xml:space="preserve">SELECT </w:t>
+            </w:r>
+            <w:proofErr w:type="spellStart"/>
+            <w:r>
+              <w:rPr>
+                <w:lang w:val="en-GB"/>
+              </w:rPr>
+              <w:t>t_token</w:t>
+            </w:r>
+            <w:proofErr w:type="spellEnd"/>
+            <w:r>
+              <w:rPr>
+                <w:lang w:val="en-GB"/>
+              </w:rPr>
+              <w:t xml:space="preserve"> FROM </w:t>
+            </w:r>
+            <w:proofErr w:type="spellStart"/>
+            <w:r>
+              <w:rPr>
+                <w:lang w:val="en-GB"/>
+              </w:rPr>
+              <w:t>turmas</w:t>
+            </w:r>
+            <w:proofErr w:type="spellEnd"/>
+            <w:r>
+              <w:rPr>
+                <w:lang w:val="en-GB"/>
+              </w:rPr>
+              <w:t xml:space="preserve"> WHERE </w:t>
+            </w:r>
+            <w:proofErr w:type="spellStart"/>
+            <w:r>
+              <w:rPr>
+                <w:lang w:val="en-GB"/>
+              </w:rPr>
+              <w:t>u_id</w:t>
+            </w:r>
+            <w:proofErr w:type="spellEnd"/>
+            <w:r>
+              <w:rPr>
+                <w:lang w:val="en-GB"/>
+              </w:rPr>
+              <w:t xml:space="preserve"> </w:t>
+            </w:r>
+            <w:proofErr w:type="gramStart"/>
+            <w:r>
+              <w:rPr>
+                <w:lang w:val="en-GB"/>
+              </w:rPr>
+              <w:t>= ?</w:t>
+            </w:r>
+            <w:proofErr w:type="gramEnd"/>
+            <w:r>
+              <w:rPr>
+                <w:lang w:val="en-GB"/>
+              </w:rPr>
+              <w:t xml:space="preserve"> ;</w:t>
+            </w:r>
+          </w:p>
+          <w:p>
+            <w:r>
+              <w:t xml:space="preserve">USE (o </w:t>
+            </w:r>
+            <w:proofErr w:type="spellStart"/>
+            <w:r>
+              <w:t>token</w:t>
+            </w:r>
+            <w:proofErr w:type="spellEnd"/>
+            <w:r>
+              <w:t xml:space="preserve"> </w:t>
             </w:r>
             <w:r>
               <w:t>retornado dessa</w:t>
@@ -370,13 +566,27 @@
               <w:rPr>
                 <w:lang w:val="en-GB"/>
               </w:rPr>
-              <w:t>INSERT INTO educando….</w:t>
-            </w:r>
-          </w:p>
-        </w:tc>
-        <w:tc>
-          <w:tcPr>
-            <w:tcW w:w="2268" w:type="dxa"/>
+              <w:t xml:space="preserve">INSERT INTO </w:t>
+            </w:r>
+            <w:proofErr w:type="spellStart"/>
+            <w:r>
+              <w:rPr>
+                <w:lang w:val="en-GB"/>
+              </w:rPr>
+              <w:t>educando</w:t>
+            </w:r>
+            <w:proofErr w:type="spellEnd"/>
+            <w:r>
+              <w:rPr>
+                <w:lang w:val="en-GB"/>
+              </w:rPr>
+              <w:t>….</w:t>
+            </w:r>
+          </w:p>
+        </w:tc>
+        <w:tc>
+          <w:tcPr>
+            <w:tcW w:w="3543" w:type="dxa"/>
           </w:tcPr>
           <w:p>
             <w:r>
@@ -388,7 +598,64 @@
           </w:p>
           <w:p>
             <w:r>
-              <w:t>t1=ads,sdsdf,sddf,sdfs;sidsjk&amp;t2=…</w:t>
+              <w:t>ed</w:t>
+            </w:r>
+            <w:r>
+              <w:t>=</w:t>
+            </w:r>
+            <w:r>
+              <w:t>e_nome,e_idade,e_morada,e_sexo,e_contacto</w:t>
+            </w:r>
+            <w:r>
+              <w:t>;</w:t>
+            </w:r>
+            <w:r>
+              <w:t>e_nome,e_idade,e_morada,e_sexo,e_contacto</w:t>
+            </w:r>
+            <w:r>
+              <w:t xml:space="preserve">&amp;at= </w:t>
+            </w:r>
+            <w:proofErr w:type="spellStart"/>
+            <w:r>
+              <w:t>a_sumario,a_id,a_data</w:t>
+            </w:r>
+            <w:r>
+              <w:t>&amp;al</w:t>
+            </w:r>
+            <w:proofErr w:type="spellEnd"/>
+            <w:r>
+              <w:t>=</w:t>
+            </w:r>
+            <w:proofErr w:type="spellStart"/>
+            <w:r>
+              <w:t>al_id,al_nome</w:t>
+            </w:r>
+            <w:r>
+              <w:t>&amp;fa</w:t>
+            </w:r>
+            <w:proofErr w:type="spellEnd"/>
+            <w:r>
+              <w:t>=</w:t>
+            </w:r>
+            <w:proofErr w:type="spellStart"/>
+            <w:r>
+              <w:t>e_id,a_id</w:t>
+            </w:r>
+            <w:r>
+              <w:t>&amp;rel</w:t>
+            </w:r>
+            <w:proofErr w:type="spellEnd"/>
+            <w:r>
+              <w:t xml:space="preserve">= </w:t>
+            </w:r>
+            <w:r>
+              <w:t>r_comer,r_dormir,r_coment,r_necessidades,r_curativos,e_id,a_id</w:t>
+            </w:r>
+            <w:r>
+              <w:t>&amp;cont=</w:t>
+            </w:r>
+            <w:r>
+              <w:t>al_id,e_id</w:t>
             </w:r>
           </w:p>
           <w:p>
@@ -419,6 +686,7 @@
               </w:rPr>
               <w:t>{“</w:t>
             </w:r>
+            <w:proofErr w:type="spellStart"/>
             <w:r>
               <w:rPr>
                 <w:lang w:val="en-GB"/>
@@ -431,6 +699,7 @@
               </w:rPr>
               <w:t>uccess</w:t>
             </w:r>
+            <w:proofErr w:type="gramStart"/>
             <w:r>
               <w:rPr>
                 <w:lang w:val="en-GB"/>
@@ -441,7 +710,15 @@
               <w:rPr>
                 <w:lang w:val="en-GB"/>
               </w:rPr>
-              <w:t>:true}</w:t>
+              <w:t>:true</w:t>
+            </w:r>
+            <w:proofErr w:type="spellEnd"/>
+            <w:proofErr w:type="gramEnd"/>
+            <w:r>
+              <w:rPr>
+                <w:lang w:val="en-GB"/>
+              </w:rPr>
+              <w:t>}</w:t>
             </w:r>
             <w:r>
               <w:rPr>
@@ -449,11 +726,26 @@
               </w:rPr>
               <w:t xml:space="preserve"> </w:t>
             </w:r>
-            <w:r>
-              <w:rPr>
-                <w:lang w:val="en-GB"/>
-              </w:rPr>
-              <w:t>ou {“success”:</w:t>
+            <w:proofErr w:type="spellStart"/>
+            <w:r>
+              <w:rPr>
+                <w:lang w:val="en-GB"/>
+              </w:rPr>
+              <w:t>ou</w:t>
+            </w:r>
+            <w:proofErr w:type="spellEnd"/>
+            <w:r>
+              <w:rPr>
+                <w:lang w:val="en-GB"/>
+              </w:rPr>
+              <w:t xml:space="preserve"> {“</w:t>
+            </w:r>
+            <w:proofErr w:type="spellStart"/>
+            <w:r>
+              <w:rPr>
+                <w:lang w:val="en-GB"/>
+              </w:rPr>
+              <w:t>success”:</w:t>
             </w:r>
             <w:r>
               <w:rPr>
@@ -461,6 +753,7 @@
               </w:rPr>
               <w:t>false</w:t>
             </w:r>
+            <w:proofErr w:type="spellEnd"/>
             <w:r>
               <w:rPr>
                 <w:lang w:val="en-GB"/>
@@ -496,19 +789,33 @@
         </w:tc>
         <w:tc>
           <w:tcPr>
-            <w:tcW w:w="3827" w:type="dxa"/>
-          </w:tcPr>
-          <w:p>
-            <w:pPr>
-              <w:rPr>
-                <w:lang w:val="en-GB"/>
-              </w:rPr>
-            </w:pPr>
-            <w:r>
-              <w:rPr>
-                <w:lang w:val="en-GB"/>
-              </w:rPr>
-              <w:t>INSERT INTO to_regist V</w:t>
+            <w:tcW w:w="2552" w:type="dxa"/>
+          </w:tcPr>
+          <w:p>
+            <w:pPr>
+              <w:rPr>
+                <w:lang w:val="en-GB"/>
+              </w:rPr>
+            </w:pPr>
+            <w:r>
+              <w:rPr>
+                <w:lang w:val="en-GB"/>
+              </w:rPr>
+              <w:t xml:space="preserve">INSERT INTO </w:t>
+            </w:r>
+            <w:proofErr w:type="spellStart"/>
+            <w:r>
+              <w:rPr>
+                <w:lang w:val="en-GB"/>
+              </w:rPr>
+              <w:t>to_regist</w:t>
+            </w:r>
+            <w:proofErr w:type="spellEnd"/>
+            <w:r>
+              <w:rPr>
+                <w:lang w:val="en-GB"/>
+              </w:rPr>
+              <w:t xml:space="preserve"> V</w:t>
             </w:r>
             <w:r>
               <w:rPr>
@@ -520,7 +827,7 @@
         </w:tc>
         <w:tc>
           <w:tcPr>
-            <w:tcW w:w="2268" w:type="dxa"/>
+            <w:tcW w:w="3543" w:type="dxa"/>
           </w:tcPr>
           <w:p>
             <w:r>
@@ -532,11 +839,24 @@
           </w:p>
           <w:p>
             <w:r>
-              <w:t>(nome=nome,idade=idade,morada=morada,sexo=sexo,email=email,pass=password</w:t>
-            </w:r>
-            <w:r>
-              <w:t xml:space="preserve"> em hash</w:t>
-            </w:r>
+              <w:t>(nome=</w:t>
+            </w:r>
+            <w:proofErr w:type="gramStart"/>
+            <w:r>
+              <w:t>nome,idade</w:t>
+            </w:r>
+            <w:proofErr w:type="gramEnd"/>
+            <w:r>
+              <w:t>=idade,morada=morada,sexo=sexo,email=email,pass=password</w:t>
+            </w:r>
+            <w:r>
+              <w:t xml:space="preserve"> em </w:t>
+            </w:r>
+            <w:proofErr w:type="spellStart"/>
+            <w:r>
+              <w:t>hash</w:t>
+            </w:r>
+            <w:proofErr w:type="spellEnd"/>
             <w:r>
               <w:t>)</w:t>
             </w:r>
@@ -556,7 +876,50 @@
               <w:rPr>
                 <w:lang w:val="en-GB"/>
               </w:rPr>
-              <w:t>{“success”:true} ou {“success”:</w:t>
+              <w:t>{“</w:t>
+            </w:r>
+            <w:proofErr w:type="spellStart"/>
+            <w:r>
+              <w:rPr>
+                <w:lang w:val="en-GB"/>
+              </w:rPr>
+              <w:t>success</w:t>
+            </w:r>
+            <w:proofErr w:type="gramStart"/>
+            <w:r>
+              <w:rPr>
+                <w:lang w:val="en-GB"/>
+              </w:rPr>
+              <w:t>”:true</w:t>
+            </w:r>
+            <w:proofErr w:type="spellEnd"/>
+            <w:proofErr w:type="gramEnd"/>
+            <w:r>
+              <w:rPr>
+                <w:lang w:val="en-GB"/>
+              </w:rPr>
+              <w:t xml:space="preserve">} </w:t>
+            </w:r>
+            <w:proofErr w:type="spellStart"/>
+            <w:r>
+              <w:rPr>
+                <w:lang w:val="en-GB"/>
+              </w:rPr>
+              <w:t>ou</w:t>
+            </w:r>
+            <w:proofErr w:type="spellEnd"/>
+            <w:r>
+              <w:rPr>
+                <w:lang w:val="en-GB"/>
+              </w:rPr>
+              <w:t xml:space="preserve"> {“</w:t>
+            </w:r>
+            <w:proofErr w:type="spellStart"/>
+            <w:r>
+              <w:rPr>
+                <w:lang w:val="en-GB"/>
+              </w:rPr>
+              <w:t>success”:</w:t>
             </w:r>
             <w:r>
               <w:rPr>
@@ -564,6 +927,7 @@
               </w:rPr>
               <w:t>false</w:t>
             </w:r>
+            <w:proofErr w:type="spellEnd"/>
             <w:r>
               <w:rPr>
                 <w:lang w:val="en-GB"/>
@@ -605,11 +969,19 @@
         </w:tc>
         <w:tc>
           <w:tcPr>
-            <w:tcW w:w="3827" w:type="dxa"/>
-          </w:tcPr>
-          <w:p>
-            <w:r>
-              <w:t>INSERT INTO user VALUES…</w:t>
+            <w:tcW w:w="2552" w:type="dxa"/>
+          </w:tcPr>
+          <w:p>
+            <w:r>
+              <w:t xml:space="preserve">INSERT INTO </w:t>
+            </w:r>
+            <w:proofErr w:type="spellStart"/>
+            <w:r>
+              <w:t>user</w:t>
+            </w:r>
+            <w:proofErr w:type="spellEnd"/>
+            <w:r>
+              <w:t xml:space="preserve"> VALUES…</w:t>
             </w:r>
           </w:p>
           <w:p>
@@ -625,7 +997,7 @@
         </w:tc>
         <w:tc>
           <w:tcPr>
-            <w:tcW w:w="2268" w:type="dxa"/>
+            <w:tcW w:w="3543" w:type="dxa"/>
           </w:tcPr>
           <w:p>
             <w:r>
@@ -634,17 +1006,43 @@
             <w:r>
               <w:t xml:space="preserve"> (</w:t>
             </w:r>
+            <w:proofErr w:type="spellStart"/>
             <w:r>
               <w:t>u</w:t>
             </w:r>
             <w:r>
-              <w:t>n=nome, i=idade, m=morada, s=sexo, e=email, p</w:t>
+              <w:t>n</w:t>
+            </w:r>
+            <w:proofErr w:type="spellEnd"/>
+            <w:r>
+              <w:t xml:space="preserve">=nome, i=idade, m=morada, s=sexo, e=email, </w:t>
+            </w:r>
+            <w:proofErr w:type="spellStart"/>
+            <w:r>
+              <w:t>p</w:t>
             </w:r>
             <w:r>
               <w:t>wd</w:t>
             </w:r>
-            <w:r>
-              <w:t>=pwd em hash)</w:t>
+            <w:proofErr w:type="spellEnd"/>
+            <w:r>
+              <w:t>=</w:t>
+            </w:r>
+            <w:proofErr w:type="spellStart"/>
+            <w:r>
+              <w:t>pwd</w:t>
+            </w:r>
+            <w:proofErr w:type="spellEnd"/>
+            <w:r>
+              <w:t xml:space="preserve"> em </w:t>
+            </w:r>
+            <w:proofErr w:type="spellStart"/>
+            <w:r>
+              <w:t>hash</w:t>
+            </w:r>
+            <w:proofErr w:type="spellEnd"/>
+            <w:r>
+              <w:t>)</w:t>
             </w:r>
             <w:r>
               <w:t xml:space="preserve">, </w:t>
@@ -664,9 +1062,11 @@
             <w:r>
               <w:t>=</w:t>
             </w:r>
+            <w:proofErr w:type="spellStart"/>
             <w:r>
               <w:t>nomedoutilizadorqueadiciona</w:t>
             </w:r>
+            <w:proofErr w:type="spellEnd"/>
           </w:p>
         </w:tc>
         <w:tc>
@@ -683,20 +1083,78 @@
               <w:rPr>
                 <w:lang w:val="en-GB"/>
               </w:rPr>
-              <w:t xml:space="preserve">{“success”:true} ou </w:t>
-            </w:r>
-          </w:p>
-          <w:p>
-            <w:pPr>
-              <w:rPr>
-                <w:lang w:val="en-GB"/>
-              </w:rPr>
-            </w:pPr>
-            <w:r>
-              <w:rPr>
-                <w:lang w:val="en-GB"/>
-              </w:rPr>
-              <w:t>{“success”:false}</w:t>
+              <w:t>{“</w:t>
+            </w:r>
+            <w:proofErr w:type="spellStart"/>
+            <w:r>
+              <w:rPr>
+                <w:lang w:val="en-GB"/>
+              </w:rPr>
+              <w:t>success</w:t>
+            </w:r>
+            <w:proofErr w:type="gramStart"/>
+            <w:r>
+              <w:rPr>
+                <w:lang w:val="en-GB"/>
+              </w:rPr>
+              <w:t>”:true</w:t>
+            </w:r>
+            <w:proofErr w:type="spellEnd"/>
+            <w:proofErr w:type="gramEnd"/>
+            <w:r>
+              <w:rPr>
+                <w:lang w:val="en-GB"/>
+              </w:rPr>
+              <w:t xml:space="preserve">} </w:t>
+            </w:r>
+            <w:proofErr w:type="spellStart"/>
+            <w:r>
+              <w:rPr>
+                <w:lang w:val="en-GB"/>
+              </w:rPr>
+              <w:t>ou</w:t>
+            </w:r>
+            <w:proofErr w:type="spellEnd"/>
+            <w:r>
+              <w:rPr>
+                <w:lang w:val="en-GB"/>
+              </w:rPr>
+              <w:t xml:space="preserve"> </w:t>
+            </w:r>
+          </w:p>
+          <w:p>
+            <w:pPr>
+              <w:rPr>
+                <w:lang w:val="en-GB"/>
+              </w:rPr>
+            </w:pPr>
+            <w:r>
+              <w:rPr>
+                <w:lang w:val="en-GB"/>
+              </w:rPr>
+              <w:t>{“</w:t>
+            </w:r>
+            <w:proofErr w:type="spellStart"/>
+            <w:r>
+              <w:rPr>
+                <w:lang w:val="en-GB"/>
+              </w:rPr>
+              <w:t>success</w:t>
+            </w:r>
+            <w:proofErr w:type="gramStart"/>
+            <w:r>
+              <w:rPr>
+                <w:lang w:val="en-GB"/>
+              </w:rPr>
+              <w:t>”:false</w:t>
+            </w:r>
+            <w:proofErr w:type="spellEnd"/>
+            <w:proofErr w:type="gramEnd"/>
+            <w:r>
+              <w:rPr>
+                <w:lang w:val="en-GB"/>
+              </w:rPr>
+              <w:t>}</w:t>
             </w:r>
           </w:p>
         </w:tc>
@@ -727,11 +1185,19 @@
         </w:tc>
         <w:tc>
           <w:tcPr>
-            <w:tcW w:w="3827" w:type="dxa"/>
-          </w:tcPr>
-          <w:p>
-            <w:r>
-              <w:t>INSERT INTO user VALUES…</w:t>
+            <w:tcW w:w="2552" w:type="dxa"/>
+          </w:tcPr>
+          <w:p>
+            <w:r>
+              <w:t xml:space="preserve">INSERT INTO </w:t>
+            </w:r>
+            <w:proofErr w:type="spellStart"/>
+            <w:r>
+              <w:t>user</w:t>
+            </w:r>
+            <w:proofErr w:type="spellEnd"/>
+            <w:r>
+              <w:t xml:space="preserve"> VALUES…</w:t>
             </w:r>
           </w:p>
           <w:p>
@@ -742,14 +1208,83 @@
         </w:tc>
         <w:tc>
           <w:tcPr>
-            <w:tcW w:w="2268" w:type="dxa"/>
-          </w:tcPr>
-          <w:p>
-            <w:r>
-              <w:t>Dados de registo de um utilizador</w:t>
-            </w:r>
-            <w:r>
-              <w:t>(un=nome,i=idade,m=morada,s=sexo,e=email,pwd=pwd em hash),</w:t>
+            <w:tcW w:w="3543" w:type="dxa"/>
+          </w:tcPr>
+          <w:p>
+            <w:r>
+              <w:t xml:space="preserve">Dados de registo de um </w:t>
+            </w:r>
+            <w:proofErr w:type="gramStart"/>
+            <w:r>
+              <w:t>utilizador</w:t>
+            </w:r>
+            <w:r>
+              <w:t>(</w:t>
+            </w:r>
+            <w:proofErr w:type="spellStart"/>
+            <w:proofErr w:type="gramEnd"/>
+            <w:r>
+              <w:t>un</w:t>
+            </w:r>
+            <w:proofErr w:type="spellEnd"/>
+            <w:r>
+              <w:t>=</w:t>
+            </w:r>
+            <w:proofErr w:type="spellStart"/>
+            <w:r>
+              <w:t>nome,i</w:t>
+            </w:r>
+            <w:proofErr w:type="spellEnd"/>
+            <w:r>
+              <w:t>=</w:t>
+            </w:r>
+            <w:proofErr w:type="spellStart"/>
+            <w:r>
+              <w:t>idade,m</w:t>
+            </w:r>
+            <w:proofErr w:type="spellEnd"/>
+            <w:r>
+              <w:t>=</w:t>
+            </w:r>
+            <w:proofErr w:type="spellStart"/>
+            <w:r>
+              <w:t>morada,s</w:t>
+            </w:r>
+            <w:proofErr w:type="spellEnd"/>
+            <w:r>
+              <w:t>=</w:t>
+            </w:r>
+            <w:proofErr w:type="spellStart"/>
+            <w:r>
+              <w:t>sexo,e</w:t>
+            </w:r>
+            <w:proofErr w:type="spellEnd"/>
+            <w:r>
+              <w:t>=</w:t>
+            </w:r>
+            <w:proofErr w:type="spellStart"/>
+            <w:r>
+              <w:t>email,pwd</w:t>
+            </w:r>
+            <w:proofErr w:type="spellEnd"/>
+            <w:r>
+              <w:t>=</w:t>
+            </w:r>
+            <w:proofErr w:type="spellStart"/>
+            <w:r>
+              <w:t>pwd</w:t>
+            </w:r>
+            <w:proofErr w:type="spellEnd"/>
+            <w:r>
+              <w:t xml:space="preserve"> em </w:t>
+            </w:r>
+            <w:proofErr w:type="spellStart"/>
+            <w:r>
+              <w:t>hash</w:t>
+            </w:r>
+            <w:proofErr w:type="spellEnd"/>
+            <w:r>
+              <w:t>),</w:t>
             </w:r>
             <w:r>
               <w:t xml:space="preserve"> </w:t>
@@ -763,8 +1298,13 @@
           </w:p>
           <w:p>
             <w:r>
-              <w:t>id=nomedoutilizadorqueadiciona</w:t>
-            </w:r>
+              <w:t>id=</w:t>
+            </w:r>
+            <w:proofErr w:type="spellStart"/>
+            <w:r>
+              <w:t>nomedoutilizadorqueadiciona</w:t>
+            </w:r>
+            <w:proofErr w:type="spellEnd"/>
           </w:p>
         </w:tc>
         <w:tc>
@@ -781,20 +1321,78 @@
               <w:rPr>
                 <w:lang w:val="en-GB"/>
               </w:rPr>
-              <w:t xml:space="preserve">{“success”:true} ou </w:t>
-            </w:r>
-          </w:p>
-          <w:p>
-            <w:pPr>
-              <w:rPr>
-                <w:lang w:val="en-GB"/>
-              </w:rPr>
-            </w:pPr>
-            <w:r>
-              <w:rPr>
-                <w:lang w:val="en-GB"/>
-              </w:rPr>
-              <w:t>{“success”:false}</w:t>
+              <w:t>{“</w:t>
+            </w:r>
+            <w:proofErr w:type="spellStart"/>
+            <w:r>
+              <w:rPr>
+                <w:lang w:val="en-GB"/>
+              </w:rPr>
+              <w:t>success</w:t>
+            </w:r>
+            <w:proofErr w:type="gramStart"/>
+            <w:r>
+              <w:rPr>
+                <w:lang w:val="en-GB"/>
+              </w:rPr>
+              <w:t>”:true</w:t>
+            </w:r>
+            <w:proofErr w:type="spellEnd"/>
+            <w:proofErr w:type="gramEnd"/>
+            <w:r>
+              <w:rPr>
+                <w:lang w:val="en-GB"/>
+              </w:rPr>
+              <w:t xml:space="preserve">} </w:t>
+            </w:r>
+            <w:proofErr w:type="spellStart"/>
+            <w:r>
+              <w:rPr>
+                <w:lang w:val="en-GB"/>
+              </w:rPr>
+              <w:t>ou</w:t>
+            </w:r>
+            <w:proofErr w:type="spellEnd"/>
+            <w:r>
+              <w:rPr>
+                <w:lang w:val="en-GB"/>
+              </w:rPr>
+              <w:t xml:space="preserve"> </w:t>
+            </w:r>
+          </w:p>
+          <w:p>
+            <w:pPr>
+              <w:rPr>
+                <w:lang w:val="en-GB"/>
+              </w:rPr>
+            </w:pPr>
+            <w:r>
+              <w:rPr>
+                <w:lang w:val="en-GB"/>
+              </w:rPr>
+              <w:t>{“</w:t>
+            </w:r>
+            <w:proofErr w:type="spellStart"/>
+            <w:r>
+              <w:rPr>
+                <w:lang w:val="en-GB"/>
+              </w:rPr>
+              <w:t>success</w:t>
+            </w:r>
+            <w:proofErr w:type="gramStart"/>
+            <w:r>
+              <w:rPr>
+                <w:lang w:val="en-GB"/>
+              </w:rPr>
+              <w:t>”:false</w:t>
+            </w:r>
+            <w:proofErr w:type="spellEnd"/>
+            <w:proofErr w:type="gramEnd"/>
+            <w:r>
+              <w:rPr>
+                <w:lang w:val="en-GB"/>
+              </w:rPr>
+              <w:t>}</w:t>
             </w:r>
           </w:p>
         </w:tc>
@@ -809,7 +1407,6 @@
           </w:tcPr>
           <w:p>
             <w:r>
-              <w:lastRenderedPageBreak/>
               <w:t>Adicionar um utilizador já inscrito</w:t>
             </w:r>
           </w:p>
@@ -826,26 +1423,62 @@
         </w:tc>
         <w:tc>
           <w:tcPr>
-            <w:tcW w:w="3827" w:type="dxa"/>
-          </w:tcPr>
-          <w:p>
-            <w:pPr>
-              <w:rPr>
-                <w:lang w:val="en-GB"/>
-              </w:rPr>
-            </w:pPr>
-            <w:r>
-              <w:rPr>
-                <w:lang w:val="en-GB"/>
-              </w:rPr>
-              <w:t>SELECT * FROM t</w:t>
-            </w:r>
-            <w:r>
-              <w:rPr>
-                <w:lang w:val="en-GB"/>
-              </w:rPr>
-              <w:t>o_regist WHERE tr_id = ?</w:t>
-            </w:r>
+            <w:tcW w:w="2552" w:type="dxa"/>
+          </w:tcPr>
+          <w:p>
+            <w:pPr>
+              <w:rPr>
+                <w:lang w:val="en-GB"/>
+              </w:rPr>
+            </w:pPr>
+            <w:r>
+              <w:rPr>
+                <w:lang w:val="en-GB"/>
+              </w:rPr>
+              <w:t xml:space="preserve">SELECT * FROM </w:t>
+            </w:r>
+            <w:proofErr w:type="spellStart"/>
+            <w:r>
+              <w:rPr>
+                <w:lang w:val="en-GB"/>
+              </w:rPr>
+              <w:t>t</w:t>
+            </w:r>
+            <w:r>
+              <w:rPr>
+                <w:lang w:val="en-GB"/>
+              </w:rPr>
+              <w:t>o_regist</w:t>
+            </w:r>
+            <w:proofErr w:type="spellEnd"/>
+            <w:r>
+              <w:rPr>
+                <w:lang w:val="en-GB"/>
+              </w:rPr>
+              <w:t xml:space="preserve"> WHERE </w:t>
+            </w:r>
+            <w:proofErr w:type="spellStart"/>
+            <w:r>
+              <w:rPr>
+                <w:lang w:val="en-GB"/>
+              </w:rPr>
+              <w:t>tr_id</w:t>
+            </w:r>
+            <w:proofErr w:type="spellEnd"/>
+            <w:r>
+              <w:rPr>
+                <w:lang w:val="en-GB"/>
+              </w:rPr>
+              <w:t xml:space="preserve"> </w:t>
+            </w:r>
+            <w:proofErr w:type="gramStart"/>
+            <w:r>
+              <w:rPr>
+                <w:lang w:val="en-GB"/>
+              </w:rPr>
+              <w:t>= ?</w:t>
+            </w:r>
+            <w:proofErr w:type="gramEnd"/>
           </w:p>
           <w:p>
             <w:pPr>
@@ -869,7 +1502,7 @@
         </w:tc>
         <w:tc>
           <w:tcPr>
-            <w:tcW w:w="2268" w:type="dxa"/>
+            <w:tcW w:w="3543" w:type="dxa"/>
           </w:tcPr>
           <w:p>
             <w:r>
@@ -894,20 +1527,78 @@
               <w:rPr>
                 <w:lang w:val="en-GB"/>
               </w:rPr>
-              <w:t xml:space="preserve">{“success”:true} ou </w:t>
-            </w:r>
-          </w:p>
-          <w:p>
-            <w:pPr>
-              <w:rPr>
-                <w:lang w:val="en-GB"/>
-              </w:rPr>
-            </w:pPr>
-            <w:r>
-              <w:rPr>
-                <w:lang w:val="en-GB"/>
-              </w:rPr>
-              <w:t>{“success”:false}</w:t>
+              <w:t>{“</w:t>
+            </w:r>
+            <w:proofErr w:type="spellStart"/>
+            <w:r>
+              <w:rPr>
+                <w:lang w:val="en-GB"/>
+              </w:rPr>
+              <w:t>success</w:t>
+            </w:r>
+            <w:proofErr w:type="gramStart"/>
+            <w:r>
+              <w:rPr>
+                <w:lang w:val="en-GB"/>
+              </w:rPr>
+              <w:t>”:true</w:t>
+            </w:r>
+            <w:proofErr w:type="spellEnd"/>
+            <w:proofErr w:type="gramEnd"/>
+            <w:r>
+              <w:rPr>
+                <w:lang w:val="en-GB"/>
+              </w:rPr>
+              <w:t xml:space="preserve">} </w:t>
+            </w:r>
+            <w:proofErr w:type="spellStart"/>
+            <w:r>
+              <w:rPr>
+                <w:lang w:val="en-GB"/>
+              </w:rPr>
+              <w:t>ou</w:t>
+            </w:r>
+            <w:proofErr w:type="spellEnd"/>
+            <w:r>
+              <w:rPr>
+                <w:lang w:val="en-GB"/>
+              </w:rPr>
+              <w:t xml:space="preserve"> </w:t>
+            </w:r>
+          </w:p>
+          <w:p>
+            <w:pPr>
+              <w:rPr>
+                <w:lang w:val="en-GB"/>
+              </w:rPr>
+            </w:pPr>
+            <w:r>
+              <w:rPr>
+                <w:lang w:val="en-GB"/>
+              </w:rPr>
+              <w:t>{“</w:t>
+            </w:r>
+            <w:proofErr w:type="spellStart"/>
+            <w:r>
+              <w:rPr>
+                <w:lang w:val="en-GB"/>
+              </w:rPr>
+              <w:t>success</w:t>
+            </w:r>
+            <w:proofErr w:type="gramStart"/>
+            <w:r>
+              <w:rPr>
+                <w:lang w:val="en-GB"/>
+              </w:rPr>
+              <w:t>”:false</w:t>
+            </w:r>
+            <w:proofErr w:type="spellEnd"/>
+            <w:proofErr w:type="gramEnd"/>
+            <w:r>
+              <w:rPr>
+                <w:lang w:val="en-GB"/>
+              </w:rPr>
+              <w:t>}</w:t>
             </w:r>
           </w:p>
         </w:tc>
@@ -938,7 +1629,7 @@
         </w:tc>
         <w:tc>
           <w:tcPr>
-            <w:tcW w:w="3827" w:type="dxa"/>
+            <w:tcW w:w="2552" w:type="dxa"/>
           </w:tcPr>
           <w:p>
             <w:pPr>
@@ -956,7 +1647,7 @@
         </w:tc>
         <w:tc>
           <w:tcPr>
-            <w:tcW w:w="2268" w:type="dxa"/>
+            <w:tcW w:w="3543" w:type="dxa"/>
           </w:tcPr>
           <w:p>
             <w:r>
@@ -978,7 +1669,50 @@
               <w:rPr>
                 <w:lang w:val="en-GB"/>
               </w:rPr>
-              <w:t>{“success”:true} ou {“success”:</w:t>
+              <w:t>{“</w:t>
+            </w:r>
+            <w:proofErr w:type="spellStart"/>
+            <w:r>
+              <w:rPr>
+                <w:lang w:val="en-GB"/>
+              </w:rPr>
+              <w:t>success</w:t>
+            </w:r>
+            <w:proofErr w:type="gramStart"/>
+            <w:r>
+              <w:rPr>
+                <w:lang w:val="en-GB"/>
+              </w:rPr>
+              <w:t>”:true</w:t>
+            </w:r>
+            <w:proofErr w:type="spellEnd"/>
+            <w:proofErr w:type="gramEnd"/>
+            <w:r>
+              <w:rPr>
+                <w:lang w:val="en-GB"/>
+              </w:rPr>
+              <w:t xml:space="preserve">} </w:t>
+            </w:r>
+            <w:proofErr w:type="spellStart"/>
+            <w:r>
+              <w:rPr>
+                <w:lang w:val="en-GB"/>
+              </w:rPr>
+              <w:t>ou</w:t>
+            </w:r>
+            <w:proofErr w:type="spellEnd"/>
+            <w:r>
+              <w:rPr>
+                <w:lang w:val="en-GB"/>
+              </w:rPr>
+              <w:t xml:space="preserve"> {“</w:t>
+            </w:r>
+            <w:proofErr w:type="spellStart"/>
+            <w:r>
+              <w:rPr>
+                <w:lang w:val="en-GB"/>
+              </w:rPr>
+              <w:t>success”:</w:t>
             </w:r>
             <w:r>
               <w:rPr>
@@ -986,6 +1720,7 @@
               </w:rPr>
               <w:t>false</w:t>
             </w:r>
+            <w:proofErr w:type="spellEnd"/>
             <w:r>
               <w:rPr>
                 <w:lang w:val="en-GB"/>
@@ -1009,12 +1744,29 @@
                 <w:lang w:val="en-GB"/>
               </w:rPr>
             </w:pPr>
-            <w:r>
-              <w:rPr>
-                <w:lang w:val="en-GB"/>
-              </w:rPr>
-              <w:t>Eliminar um utilizador</w:t>
-            </w:r>
+            <w:proofErr w:type="spellStart"/>
+            <w:r>
+              <w:rPr>
+                <w:lang w:val="en-GB"/>
+              </w:rPr>
+              <w:lastRenderedPageBreak/>
+              <w:t>Eliminar</w:t>
+            </w:r>
+            <w:proofErr w:type="spellEnd"/>
+            <w:r>
+              <w:rPr>
+                <w:lang w:val="en-GB"/>
+              </w:rPr>
+              <w:t xml:space="preserve"> um </w:t>
+            </w:r>
+            <w:proofErr w:type="spellStart"/>
+            <w:r>
+              <w:rPr>
+                <w:lang w:val="en-GB"/>
+              </w:rPr>
+              <w:t>utilizador</w:t>
+            </w:r>
+            <w:proofErr w:type="spellEnd"/>
           </w:p>
         </w:tc>
         <w:tc>
@@ -1037,7 +1789,7 @@
         </w:tc>
         <w:tc>
           <w:tcPr>
-            <w:tcW w:w="3827" w:type="dxa"/>
+            <w:tcW w:w="2552" w:type="dxa"/>
           </w:tcPr>
           <w:p>
             <w:pPr>
@@ -1052,7 +1804,7 @@
         </w:tc>
         <w:tc>
           <w:tcPr>
-            <w:tcW w:w="2268" w:type="dxa"/>
+            <w:tcW w:w="3543" w:type="dxa"/>
           </w:tcPr>
           <w:p>
             <w:r>
@@ -1074,7 +1826,50 @@
               <w:rPr>
                 <w:lang w:val="en-GB"/>
               </w:rPr>
-              <w:t>{“success”:true} ou {“success”:</w:t>
+              <w:t>{“</w:t>
+            </w:r>
+            <w:proofErr w:type="spellStart"/>
+            <w:r>
+              <w:rPr>
+                <w:lang w:val="en-GB"/>
+              </w:rPr>
+              <w:t>success</w:t>
+            </w:r>
+            <w:proofErr w:type="gramStart"/>
+            <w:r>
+              <w:rPr>
+                <w:lang w:val="en-GB"/>
+              </w:rPr>
+              <w:t>”:true</w:t>
+            </w:r>
+            <w:proofErr w:type="spellEnd"/>
+            <w:proofErr w:type="gramEnd"/>
+            <w:r>
+              <w:rPr>
+                <w:lang w:val="en-GB"/>
+              </w:rPr>
+              <w:t xml:space="preserve">} </w:t>
+            </w:r>
+            <w:proofErr w:type="spellStart"/>
+            <w:r>
+              <w:rPr>
+                <w:lang w:val="en-GB"/>
+              </w:rPr>
+              <w:t>ou</w:t>
+            </w:r>
+            <w:proofErr w:type="spellEnd"/>
+            <w:r>
+              <w:rPr>
+                <w:lang w:val="en-GB"/>
+              </w:rPr>
+              <w:t xml:space="preserve"> {“</w:t>
+            </w:r>
+            <w:proofErr w:type="spellStart"/>
+            <w:r>
+              <w:rPr>
+                <w:lang w:val="en-GB"/>
+              </w:rPr>
+              <w:t>success”:</w:t>
             </w:r>
             <w:r>
               <w:rPr>
@@ -1082,6 +1877,7 @@
               </w:rPr>
               <w:t>false</w:t>
             </w:r>
+            <w:proofErr w:type="spellEnd"/>
             <w:r>
               <w:rPr>
                 <w:lang w:val="en-GB"/>
@@ -1134,7 +1930,7 @@
         </w:tc>
         <w:tc>
           <w:tcPr>
-            <w:tcW w:w="3827" w:type="dxa"/>
+            <w:tcW w:w="2552" w:type="dxa"/>
           </w:tcPr>
           <w:p>
             <w:pPr>
@@ -1152,7 +1948,7 @@
         </w:tc>
         <w:tc>
           <w:tcPr>
-            <w:tcW w:w="2268" w:type="dxa"/>
+            <w:tcW w:w="3543" w:type="dxa"/>
           </w:tcPr>
           <w:p>
             <w:r>
@@ -1169,58 +1965,84 @@
           </w:tcPr>
           <w:p>
             <w:r>
-              <w:t>Tabela em string</w:t>
-            </w:r>
+              <w:t xml:space="preserve">Tabela em </w:t>
+            </w:r>
+            <w:proofErr w:type="spellStart"/>
+            <w:r>
+              <w:t>string</w:t>
+            </w:r>
+            <w:proofErr w:type="spellEnd"/>
             <w:r>
               <w:t xml:space="preserve"> </w:t>
             </w:r>
           </w:p>
           <w:p>
-            <w:pPr>
-              <w:rPr>
-                <w:lang w:val="en-GB"/>
-              </w:rPr>
-            </w:pPr>
-            <w:r>
-              <w:rPr>
-                <w:lang w:val="en-GB"/>
-              </w:rPr>
+            <w:r>
               <w:t>p.e.</w:t>
             </w:r>
             <w:r>
-              <w:rPr>
-                <w:lang w:val="en-GB"/>
-              </w:rPr>
-              <w:t xml:space="preserve"> {“sucess”: true, “table”: “</w:t>
-            </w:r>
-            <w:r>
-              <w:rPr>
-                <w:lang w:val="en-GB"/>
-              </w:rPr>
-              <w:t>tr00,tr01</w:t>
-            </w:r>
-            <w:r>
-              <w:rPr>
-                <w:lang w:val="en-GB"/>
-              </w:rPr>
-              <w:t>,</w:t>
-            </w:r>
-            <w:r>
-              <w:rPr>
-                <w:lang w:val="en-GB"/>
-              </w:rPr>
-              <w:t>tr02;tr10,tr11,tr12</w:t>
-            </w:r>
-            <w:r>
-              <w:rPr>
-                <w:lang w:val="en-GB"/>
-              </w:rPr>
+              <w:t xml:space="preserve"> {“</w:t>
+            </w:r>
+            <w:proofErr w:type="spellStart"/>
+            <w:r>
+              <w:t>sucess</w:t>
+            </w:r>
+            <w:proofErr w:type="spellEnd"/>
+            <w:r>
+              <w:t xml:space="preserve">”: </w:t>
+            </w:r>
+            <w:proofErr w:type="spellStart"/>
+            <w:r>
+              <w:t>true</w:t>
+            </w:r>
+            <w:proofErr w:type="spellEnd"/>
+            <w:r>
+              <w:t>, “</w:t>
+            </w:r>
+            <w:proofErr w:type="spellStart"/>
+            <w:r>
+              <w:t>table</w:t>
+            </w:r>
+            <w:proofErr w:type="spellEnd"/>
+            <w:r>
+              <w:t xml:space="preserve">”: </w:t>
+            </w:r>
+            <w:proofErr w:type="gramStart"/>
+            <w:r>
+              <w:t>“</w:t>
+            </w:r>
+            <w:r>
+              <w:t xml:space="preserve"> </w:t>
+            </w:r>
+            <w:proofErr w:type="spellStart"/>
+            <w:r>
+              <w:t>u</w:t>
+            </w:r>
+            <w:proofErr w:type="gramEnd"/>
+            <w:r>
+              <w:t>_id,u_nome</w:t>
+            </w:r>
+            <w:proofErr w:type="spellEnd"/>
+            <w:r>
+              <w:t xml:space="preserve">, </w:t>
+            </w:r>
+            <w:proofErr w:type="spellStart"/>
+            <w:r>
+              <w:t>u_idade,u_morada</w:t>
+            </w:r>
+            <w:proofErr w:type="spellEnd"/>
+            <w:r>
+              <w:t xml:space="preserve">, </w:t>
+            </w:r>
+            <w:proofErr w:type="spellStart"/>
+            <w:r>
+              <w:t>u_sexo,u_email,t_token</w:t>
+            </w:r>
+            <w:proofErr w:type="spellEnd"/>
+            <w:r>
               <w:t>”</w:t>
             </w:r>
             <w:r>
-              <w:rPr>
-                <w:lang w:val="en-GB"/>
-              </w:rPr>
               <w:t>}</w:t>
             </w:r>
           </w:p>
@@ -1240,12 +2062,42 @@
                 <w:lang w:val="en-GB"/>
               </w:rPr>
             </w:pPr>
-            <w:r>
-              <w:rPr>
-                <w:lang w:val="en-GB"/>
-              </w:rPr>
-              <w:t>Retornar tabela dos administradores</w:t>
-            </w:r>
+            <w:proofErr w:type="spellStart"/>
+            <w:r>
+              <w:rPr>
+                <w:lang w:val="en-GB"/>
+              </w:rPr>
+              <w:t>Retornar</w:t>
+            </w:r>
+            <w:proofErr w:type="spellEnd"/>
+            <w:r>
+              <w:rPr>
+                <w:lang w:val="en-GB"/>
+              </w:rPr>
+              <w:t xml:space="preserve"> </w:t>
+            </w:r>
+            <w:proofErr w:type="spellStart"/>
+            <w:r>
+              <w:rPr>
+                <w:lang w:val="en-GB"/>
+              </w:rPr>
+              <w:t>tabela</w:t>
+            </w:r>
+            <w:proofErr w:type="spellEnd"/>
+            <w:r>
+              <w:rPr>
+                <w:lang w:val="en-GB"/>
+              </w:rPr>
+              <w:t xml:space="preserve"> dos </w:t>
+            </w:r>
+            <w:proofErr w:type="spellStart"/>
+            <w:r>
+              <w:rPr>
+                <w:lang w:val="en-GB"/>
+              </w:rPr>
+              <w:t>administradores</w:t>
+            </w:r>
+            <w:proofErr w:type="spellEnd"/>
           </w:p>
         </w:tc>
         <w:tc>
@@ -1268,7 +2120,7 @@
         </w:tc>
         <w:tc>
           <w:tcPr>
-            <w:tcW w:w="3827" w:type="dxa"/>
+            <w:tcW w:w="2552" w:type="dxa"/>
           </w:tcPr>
           <w:p>
             <w:pPr>
@@ -1286,7 +2138,7 @@
         </w:tc>
         <w:tc>
           <w:tcPr>
-            <w:tcW w:w="2268" w:type="dxa"/>
+            <w:tcW w:w="3543" w:type="dxa"/>
           </w:tcPr>
           <w:p>
             <w:r>
@@ -1307,24 +2159,54 @@
                 <w:lang w:val="en-GB"/>
               </w:rPr>
             </w:pPr>
-            <w:r>
-              <w:rPr>
-                <w:lang w:val="en-GB"/>
-              </w:rPr>
-              <w:t>Tabela em string</w:t>
-            </w:r>
-          </w:p>
-          <w:p>
-            <w:pPr>
-              <w:rPr>
-                <w:lang w:val="en-GB"/>
-              </w:rPr>
-            </w:pPr>
-            <w:r>
-              <w:rPr>
-                <w:lang w:val="en-GB"/>
-              </w:rPr>
-              <w:t>p.e. {“success”: true,</w:t>
+            <w:proofErr w:type="spellStart"/>
+            <w:r>
+              <w:rPr>
+                <w:lang w:val="en-GB"/>
+              </w:rPr>
+              <w:t>Tabela</w:t>
+            </w:r>
+            <w:proofErr w:type="spellEnd"/>
+            <w:r>
+              <w:rPr>
+                <w:lang w:val="en-GB"/>
+              </w:rPr>
+              <w:t xml:space="preserve"> </w:t>
+            </w:r>
+            <w:proofErr w:type="spellStart"/>
+            <w:r>
+              <w:rPr>
+                <w:lang w:val="en-GB"/>
+              </w:rPr>
+              <w:t>em</w:t>
+            </w:r>
+            <w:proofErr w:type="spellEnd"/>
+            <w:r>
+              <w:rPr>
+                <w:lang w:val="en-GB"/>
+              </w:rPr>
+              <w:t xml:space="preserve"> string</w:t>
+            </w:r>
+          </w:p>
+          <w:p>
+            <w:pPr>
+              <w:rPr>
+                <w:lang w:val="en-GB"/>
+              </w:rPr>
+            </w:pPr>
+            <w:proofErr w:type="spellStart"/>
+            <w:r>
+              <w:rPr>
+                <w:lang w:val="en-GB"/>
+              </w:rPr>
+              <w:t>p.e.</w:t>
+            </w:r>
+            <w:proofErr w:type="spellEnd"/>
+            <w:r>
+              <w:rPr>
+                <w:lang w:val="en-GB"/>
+              </w:rPr>
+              <w:t xml:space="preserve"> {“success”: true,</w:t>
             </w:r>
           </w:p>
           <w:p>
@@ -1349,7 +2231,21 @@
               <w:rPr>
                 <w:lang w:val="en-GB"/>
               </w:rPr>
-              <w:t>“tr00,tr01,tr02;tr10,tr11,tr12”}</w:t>
+              <w:t>“tr</w:t>
+            </w:r>
+            <w:proofErr w:type="gramStart"/>
+            <w:r>
+              <w:rPr>
+                <w:lang w:val="en-GB"/>
+              </w:rPr>
+              <w:t>00,tr</w:t>
+            </w:r>
+            <w:proofErr w:type="gramEnd"/>
+            <w:r>
+              <w:rPr>
+                <w:lang w:val="en-GB"/>
+              </w:rPr>
+              <w:t>01,tr02;tr10,tr11,tr12”}</w:t>
             </w:r>
           </w:p>
         </w:tc>
@@ -1368,18 +2264,42 @@
                 <w:lang w:val="en-GB"/>
               </w:rPr>
             </w:pPr>
-            <w:r>
-              <w:rPr>
-                <w:lang w:val="en-GB"/>
-              </w:rPr>
-              <w:t>Editar turma (</w:t>
-            </w:r>
-            <w:r>
-              <w:rPr>
-                <w:lang w:val="en-GB"/>
-              </w:rPr>
-              <w:t>educando)</w:t>
-            </w:r>
+            <w:proofErr w:type="spellStart"/>
+            <w:r>
+              <w:rPr>
+                <w:lang w:val="en-GB"/>
+              </w:rPr>
+              <w:t>Retornar</w:t>
+            </w:r>
+            <w:proofErr w:type="spellEnd"/>
+            <w:r>
+              <w:rPr>
+                <w:lang w:val="en-GB"/>
+              </w:rPr>
+              <w:t xml:space="preserve"> </w:t>
+            </w:r>
+            <w:proofErr w:type="spellStart"/>
+            <w:r>
+              <w:rPr>
+                <w:lang w:val="en-GB"/>
+              </w:rPr>
+              <w:t>tabela</w:t>
+            </w:r>
+            <w:proofErr w:type="spellEnd"/>
+            <w:r>
+              <w:rPr>
+                <w:lang w:val="en-GB"/>
+              </w:rPr>
+              <w:t xml:space="preserve"> dos </w:t>
+            </w:r>
+            <w:proofErr w:type="spellStart"/>
+            <w:r>
+              <w:rPr>
+                <w:lang w:val="en-GB"/>
+              </w:rPr>
+              <w:t>educadores</w:t>
+            </w:r>
+            <w:proofErr w:type="spellEnd"/>
           </w:p>
         </w:tc>
         <w:tc>
@@ -1396,17 +2316,250 @@
               <w:rPr>
                 <w:lang w:val="en-GB"/>
               </w:rPr>
+              <w:t>202</w:t>
+            </w:r>
+          </w:p>
+        </w:tc>
+        <w:tc>
+          <w:tcPr>
+            <w:tcW w:w="2552" w:type="dxa"/>
+          </w:tcPr>
+          <w:p>
+            <w:pPr>
+              <w:rPr>
+                <w:lang w:val="en-GB"/>
+              </w:rPr>
+            </w:pPr>
+          </w:p>
+        </w:tc>
+        <w:tc>
+          <w:tcPr>
+            <w:tcW w:w="3543" w:type="dxa"/>
+          </w:tcPr>
+          <w:p/>
+        </w:tc>
+        <w:tc>
+          <w:tcPr>
+            <w:tcW w:w="2680" w:type="dxa"/>
+          </w:tcPr>
+          <w:p>
+            <w:pPr>
+              <w:rPr>
+                <w:lang w:val="en-GB"/>
+              </w:rPr>
+            </w:pPr>
+          </w:p>
+        </w:tc>
+      </w:tr>
+      <w:tr>
+        <w:trPr>
+          <w:trHeight w:val="252"/>
+        </w:trPr>
+        <w:tc>
+          <w:tcPr>
+            <w:tcW w:w="1271" w:type="dxa"/>
+          </w:tcPr>
+          <w:p>
+            <w:pPr>
+              <w:rPr>
+                <w:lang w:val="en-GB"/>
+              </w:rPr>
+            </w:pPr>
+          </w:p>
+        </w:tc>
+        <w:tc>
+          <w:tcPr>
+            <w:tcW w:w="567" w:type="dxa"/>
+          </w:tcPr>
+          <w:p>
+            <w:pPr>
+              <w:rPr>
+                <w:lang w:val="en-GB"/>
+              </w:rPr>
+            </w:pPr>
+          </w:p>
+        </w:tc>
+        <w:tc>
+          <w:tcPr>
+            <w:tcW w:w="2552" w:type="dxa"/>
+          </w:tcPr>
+          <w:p>
+            <w:pPr>
+              <w:rPr>
+                <w:lang w:val="en-GB"/>
+              </w:rPr>
+            </w:pPr>
+          </w:p>
+        </w:tc>
+        <w:tc>
+          <w:tcPr>
+            <w:tcW w:w="3543" w:type="dxa"/>
+          </w:tcPr>
+          <w:p/>
+        </w:tc>
+        <w:tc>
+          <w:tcPr>
+            <w:tcW w:w="2680" w:type="dxa"/>
+          </w:tcPr>
+          <w:p>
+            <w:pPr>
+              <w:rPr>
+                <w:lang w:val="en-GB"/>
+              </w:rPr>
+            </w:pPr>
+          </w:p>
+        </w:tc>
+      </w:tr>
+      <w:tr>
+        <w:trPr>
+          <w:trHeight w:val="252"/>
+        </w:trPr>
+        <w:tc>
+          <w:tcPr>
+            <w:tcW w:w="1271" w:type="dxa"/>
+          </w:tcPr>
+          <w:p>
+            <w:pPr>
+              <w:rPr>
+                <w:lang w:val="en-GB"/>
+              </w:rPr>
+            </w:pPr>
+          </w:p>
+        </w:tc>
+        <w:tc>
+          <w:tcPr>
+            <w:tcW w:w="567" w:type="dxa"/>
+          </w:tcPr>
+          <w:p>
+            <w:pPr>
+              <w:rPr>
+                <w:lang w:val="en-GB"/>
+              </w:rPr>
+            </w:pPr>
+          </w:p>
+        </w:tc>
+        <w:tc>
+          <w:tcPr>
+            <w:tcW w:w="2552" w:type="dxa"/>
+          </w:tcPr>
+          <w:p>
+            <w:pPr>
+              <w:rPr>
+                <w:lang w:val="en-GB"/>
+              </w:rPr>
+            </w:pPr>
+          </w:p>
+        </w:tc>
+        <w:tc>
+          <w:tcPr>
+            <w:tcW w:w="3543" w:type="dxa"/>
+          </w:tcPr>
+          <w:p/>
+        </w:tc>
+        <w:tc>
+          <w:tcPr>
+            <w:tcW w:w="2680" w:type="dxa"/>
+          </w:tcPr>
+          <w:p>
+            <w:pPr>
+              <w:rPr>
+                <w:lang w:val="en-GB"/>
+              </w:rPr>
+            </w:pPr>
+          </w:p>
+        </w:tc>
+      </w:tr>
+      <w:tr>
+        <w:trPr>
+          <w:trHeight w:val="252"/>
+        </w:trPr>
+        <w:tc>
+          <w:tcPr>
+            <w:tcW w:w="1271" w:type="dxa"/>
+          </w:tcPr>
+          <w:p>
+            <w:pPr>
+              <w:rPr>
+                <w:lang w:val="en-GB"/>
+              </w:rPr>
+            </w:pPr>
+            <w:proofErr w:type="spellStart"/>
+            <w:r>
+              <w:rPr>
+                <w:lang w:val="en-GB"/>
+              </w:rPr>
+              <w:t>Editar</w:t>
+            </w:r>
+            <w:proofErr w:type="spellEnd"/>
+            <w:r>
+              <w:rPr>
+                <w:lang w:val="en-GB"/>
+              </w:rPr>
+              <w:t xml:space="preserve"> </w:t>
+            </w:r>
+            <w:proofErr w:type="spellStart"/>
+            <w:r>
+              <w:rPr>
+                <w:lang w:val="en-GB"/>
+              </w:rPr>
+              <w:t>turma</w:t>
+            </w:r>
+            <w:proofErr w:type="spellEnd"/>
+            <w:r>
+              <w:rPr>
+                <w:lang w:val="en-GB"/>
+              </w:rPr>
+              <w:t xml:space="preserve"> (</w:t>
+            </w:r>
+            <w:proofErr w:type="spellStart"/>
+            <w:r>
+              <w:rPr>
+                <w:lang w:val="en-GB"/>
+              </w:rPr>
+              <w:t>educando</w:t>
+            </w:r>
+            <w:proofErr w:type="spellEnd"/>
+            <w:r>
+              <w:rPr>
+                <w:lang w:val="en-GB"/>
+              </w:rPr>
+              <w:t>)</w:t>
+            </w:r>
+          </w:p>
+        </w:tc>
+        <w:tc>
+          <w:tcPr>
+            <w:tcW w:w="567" w:type="dxa"/>
+          </w:tcPr>
+          <w:p>
+            <w:pPr>
+              <w:rPr>
+                <w:lang w:val="en-GB"/>
+              </w:rPr>
+            </w:pPr>
+            <w:r>
+              <w:rPr>
+                <w:lang w:val="en-GB"/>
+              </w:rPr>
               <w:t>300</w:t>
             </w:r>
           </w:p>
         </w:tc>
         <w:tc>
           <w:tcPr>
-            <w:tcW w:w="3827" w:type="dxa"/>
-          </w:tcPr>
-          <w:p>
-            <w:r>
-              <w:t>USE …(base de da</w:t>
+            <w:tcW w:w="2552" w:type="dxa"/>
+          </w:tcPr>
+          <w:p>
+            <w:r>
+              <w:t xml:space="preserve">USE </w:t>
+            </w:r>
+            <w:proofErr w:type="gramStart"/>
+            <w:r>
+              <w:t>…(</w:t>
+            </w:r>
+            <w:proofErr w:type="gramEnd"/>
+            <w:r>
+              <w:t>base de da</w:t>
             </w:r>
             <w:r>
               <w:t>dos da turma)</w:t>
@@ -1416,19 +2569,40 @@
             <w:r>
               <w:t xml:space="preserve">SELECT </w:t>
             </w:r>
-            <w:r>
-              <w:t>t_utilizada from …</w:t>
-            </w:r>
-          </w:p>
-          <w:p>
-            <w:r>
-              <w:t>Se não estiver a ser utilizada atualiza, se estiver retorna sucess false</w:t>
-            </w:r>
-          </w:p>
-        </w:tc>
-        <w:tc>
-          <w:tcPr>
-            <w:tcW w:w="2268" w:type="dxa"/>
+            <w:proofErr w:type="spellStart"/>
+            <w:r>
+              <w:t>t_utilizada</w:t>
+            </w:r>
+            <w:proofErr w:type="spellEnd"/>
+            <w:r>
+              <w:t xml:space="preserve"> </w:t>
+            </w:r>
+            <w:proofErr w:type="spellStart"/>
+            <w:r>
+              <w:t>from</w:t>
+            </w:r>
+            <w:proofErr w:type="spellEnd"/>
+            <w:r>
+              <w:t xml:space="preserve"> …</w:t>
+            </w:r>
+          </w:p>
+          <w:p>
+            <w:r>
+              <w:t xml:space="preserve">Se não estiver a ser utilizada atualiza, se estiver retorna </w:t>
+            </w:r>
+            <w:proofErr w:type="spellStart"/>
+            <w:r>
+              <w:t>sucess</w:t>
+            </w:r>
+            <w:proofErr w:type="spellEnd"/>
+            <w:r>
+              <w:t xml:space="preserve"> false</w:t>
+            </w:r>
+          </w:p>
+        </w:tc>
+        <w:tc>
+          <w:tcPr>
+            <w:tcW w:w="3543" w:type="dxa"/>
           </w:tcPr>
           <w:p>
             <w:r>
@@ -1462,7 +2636,50 @@
               <w:rPr>
                 <w:lang w:val="en-GB"/>
               </w:rPr>
-              <w:t>{“success”:true} ou {“success”:</w:t>
+              <w:t>{“</w:t>
+            </w:r>
+            <w:proofErr w:type="spellStart"/>
+            <w:r>
+              <w:rPr>
+                <w:lang w:val="en-GB"/>
+              </w:rPr>
+              <w:t>success</w:t>
+            </w:r>
+            <w:proofErr w:type="gramStart"/>
+            <w:r>
+              <w:rPr>
+                <w:lang w:val="en-GB"/>
+              </w:rPr>
+              <w:t>”:true</w:t>
+            </w:r>
+            <w:proofErr w:type="spellEnd"/>
+            <w:proofErr w:type="gramEnd"/>
+            <w:r>
+              <w:rPr>
+                <w:lang w:val="en-GB"/>
+              </w:rPr>
+              <w:t xml:space="preserve">} </w:t>
+            </w:r>
+            <w:proofErr w:type="spellStart"/>
+            <w:r>
+              <w:rPr>
+                <w:lang w:val="en-GB"/>
+              </w:rPr>
+              <w:t>ou</w:t>
+            </w:r>
+            <w:proofErr w:type="spellEnd"/>
+            <w:r>
+              <w:rPr>
+                <w:lang w:val="en-GB"/>
+              </w:rPr>
+              <w:t xml:space="preserve"> {“</w:t>
+            </w:r>
+            <w:proofErr w:type="spellStart"/>
+            <w:r>
+              <w:rPr>
+                <w:lang w:val="en-GB"/>
+              </w:rPr>
+              <w:t>success”:</w:t>
             </w:r>
             <w:r>
               <w:rPr>
@@ -1470,6 +2687,7 @@
               </w:rPr>
               <w:t>false</w:t>
             </w:r>
+            <w:proofErr w:type="spellEnd"/>
             <w:r>
               <w:rPr>
                 <w:lang w:val="en-GB"/>

</xml_diff>

<commit_message>
modified:   service.php 	modified:   ../TitchersFriend/app/src/main/AndroidManifest.xml 	modified:   ../TitchersFriend/app/src/main/java/pt/ubi/di/pdm/titchersfriend/ConferelatorioActivity.java 	modified:   ../TitchersFriend/app/src/main/java/pt/ubi/di/pdm/titchersfriend/MultipartUtility.java 	modified:   ../queries.docx
</commit_message>
<xml_diff>
--- a/queries.docx
+++ b/queries.docx
@@ -86,6 +86,7 @@
                 <w:bCs/>
               </w:rPr>
             </w:pPr>
+            <w:proofErr w:type="spellStart"/>
             <w:r>
               <w:rPr>
                 <w:b/>
@@ -100,6 +101,7 @@
               </w:rPr>
               <w:t>uery</w:t>
             </w:r>
+            <w:proofErr w:type="spellEnd"/>
           </w:p>
         </w:tc>
         <w:tc>
@@ -118,7 +120,23 @@
                 <w:b/>
                 <w:bCs/>
               </w:rPr>
-              <w:t>o que a query precisa</w:t>
+              <w:t xml:space="preserve">o que a </w:t>
+            </w:r>
+            <w:proofErr w:type="spellStart"/>
+            <w:r>
+              <w:rPr>
+                <w:b/>
+                <w:bCs/>
+              </w:rPr>
+              <w:t>query</w:t>
+            </w:r>
+            <w:proofErr w:type="spellEnd"/>
+            <w:r>
+              <w:rPr>
+                <w:b/>
+                <w:bCs/>
+              </w:rPr>
+              <w:t xml:space="preserve"> precisa</w:t>
             </w:r>
           </w:p>
         </w:tc>
@@ -187,13 +205,41 @@
               <w:rPr>
                 <w:lang w:val="en-GB"/>
               </w:rPr>
-              <w:t>SELECT * FROM user WHERE u</w:t>
-            </w:r>
-            <w:r>
-              <w:rPr>
-                <w:lang w:val="en-GB"/>
-              </w:rPr>
-              <w:t>_id=? AND u_pwd=?</w:t>
+              <w:t xml:space="preserve">SELECT * FROM user WHERE </w:t>
+            </w:r>
+            <w:proofErr w:type="spellStart"/>
+            <w:r>
+              <w:rPr>
+                <w:lang w:val="en-GB"/>
+              </w:rPr>
+              <w:t>u</w:t>
+            </w:r>
+            <w:r>
+              <w:rPr>
+                <w:lang w:val="en-GB"/>
+              </w:rPr>
+              <w:t>_id</w:t>
+            </w:r>
+            <w:proofErr w:type="spellEnd"/>
+            <w:r>
+              <w:rPr>
+                <w:lang w:val="en-GB"/>
+              </w:rPr>
+              <w:t xml:space="preserve">=? AND </w:t>
+            </w:r>
+            <w:proofErr w:type="spellStart"/>
+            <w:r>
+              <w:rPr>
+                <w:lang w:val="en-GB"/>
+              </w:rPr>
+              <w:t>u_pwd</w:t>
+            </w:r>
+            <w:proofErr w:type="spellEnd"/>
+            <w:r>
+              <w:rPr>
+                <w:lang w:val="en-GB"/>
+              </w:rPr>
+              <w:t>=?</w:t>
             </w:r>
             <w:r>
               <w:rPr>
@@ -208,15 +254,22 @@
             <w:tcW w:w="3543" w:type="dxa"/>
           </w:tcPr>
           <w:p>
+            <w:proofErr w:type="spellStart"/>
             <w:r>
               <w:t>Username</w:t>
             </w:r>
+            <w:proofErr w:type="spellEnd"/>
             <w:r>
               <w:t>,</w:t>
             </w:r>
             <w:r>
-              <w:t xml:space="preserve"> password em hash</w:t>
-            </w:r>
+              <w:t xml:space="preserve"> password em </w:t>
+            </w:r>
+            <w:proofErr w:type="spellStart"/>
+            <w:r>
+              <w:t>hash</w:t>
+            </w:r>
+            <w:proofErr w:type="spellEnd"/>
           </w:p>
         </w:tc>
         <w:tc>
@@ -233,20 +286,56 @@
               <w:rPr>
                 <w:lang w:val="en-GB"/>
               </w:rPr>
-              <w:t>{“success”:false} ou</w:t>
-            </w:r>
-          </w:p>
-          <w:p>
-            <w:pPr>
-              <w:rPr>
-                <w:lang w:val="en-GB"/>
-              </w:rPr>
-            </w:pPr>
-            <w:r>
-              <w:rPr>
-                <w:lang w:val="en-GB"/>
-              </w:rPr>
-              <w:t>{“success”:true,…}</w:t>
+              <w:t>{“</w:t>
+            </w:r>
+            <w:proofErr w:type="spellStart"/>
+            <w:r>
+              <w:rPr>
+                <w:lang w:val="en-GB"/>
+              </w:rPr>
+              <w:t>success”:false</w:t>
+            </w:r>
+            <w:proofErr w:type="spellEnd"/>
+            <w:r>
+              <w:rPr>
+                <w:lang w:val="en-GB"/>
+              </w:rPr>
+              <w:t xml:space="preserve">} </w:t>
+            </w:r>
+            <w:proofErr w:type="spellStart"/>
+            <w:r>
+              <w:rPr>
+                <w:lang w:val="en-GB"/>
+              </w:rPr>
+              <w:t>ou</w:t>
+            </w:r>
+            <w:proofErr w:type="spellEnd"/>
+          </w:p>
+          <w:p>
+            <w:pPr>
+              <w:rPr>
+                <w:lang w:val="en-GB"/>
+              </w:rPr>
+            </w:pPr>
+            <w:r>
+              <w:rPr>
+                <w:lang w:val="en-GB"/>
+              </w:rPr>
+              <w:t>{“</w:t>
+            </w:r>
+            <w:proofErr w:type="spellStart"/>
+            <w:r>
+              <w:rPr>
+                <w:lang w:val="en-GB"/>
+              </w:rPr>
+              <w:t>success”:true</w:t>
+            </w:r>
+            <w:proofErr w:type="spellEnd"/>
+            <w:r>
+              <w:rPr>
+                <w:lang w:val="en-GB"/>
+              </w:rPr>
+              <w:t>,…}</w:t>
             </w:r>
           </w:p>
           <w:p>
@@ -274,7 +363,23 @@
               <w:t xml:space="preserve">ATENÇÃO: </w:t>
             </w:r>
             <w:r>
-              <w:t xml:space="preserve">as tabelas que tiverem “none” dentro é sinal de erro na base de dados ou que o php por algum motivo não foi executado, as tabelas que tiverem “” é porque não têm nada lá dentro ainda. (tratem desses erros) </w:t>
+              <w:t>as tabelas que tiverem “</w:t>
+            </w:r>
+            <w:proofErr w:type="spellStart"/>
+            <w:r>
+              <w:t>none</w:t>
+            </w:r>
+            <w:proofErr w:type="spellEnd"/>
+            <w:r>
+              <w:t xml:space="preserve">” dentro é sinal de erro na base de dados ou que o </w:t>
+            </w:r>
+            <w:proofErr w:type="spellStart"/>
+            <w:r>
+              <w:t>php</w:t>
+            </w:r>
+            <w:proofErr w:type="spellEnd"/>
+            <w:r>
+              <w:t xml:space="preserve"> por algum motivo não foi executado, as tabelas que tiverem “” é porque não têm nada lá dentro ainda. (tratem desses erros) </w:t>
             </w:r>
           </w:p>
         </w:tc>
@@ -288,8 +393,13 @@
             <w:tcW w:w="1271" w:type="dxa"/>
           </w:tcPr>
           <w:p>
-            <w:r>
-              <w:t>Update DB</w:t>
+            <w:proofErr w:type="spellStart"/>
+            <w:r>
+              <w:t>Update</w:t>
+            </w:r>
+            <w:proofErr w:type="spellEnd"/>
+            <w:r>
+              <w:t xml:space="preserve"> DB</w:t>
             </w:r>
           </w:p>
         </w:tc>
@@ -320,12 +430,62 @@
               <w:rPr>
                 <w:lang w:val="en-GB"/>
               </w:rPr>
-              <w:t>SELECT t_token FROM turmas WHERE u_id = ? ;</w:t>
-            </w:r>
-          </w:p>
-          <w:p>
-            <w:r>
-              <w:t xml:space="preserve">USE (o token </w:t>
+              <w:t xml:space="preserve">SELECT </w:t>
+            </w:r>
+            <w:proofErr w:type="spellStart"/>
+            <w:r>
+              <w:rPr>
+                <w:lang w:val="en-GB"/>
+              </w:rPr>
+              <w:t>t_token</w:t>
+            </w:r>
+            <w:proofErr w:type="spellEnd"/>
+            <w:r>
+              <w:rPr>
+                <w:lang w:val="en-GB"/>
+              </w:rPr>
+              <w:t xml:space="preserve"> FROM </w:t>
+            </w:r>
+            <w:proofErr w:type="spellStart"/>
+            <w:r>
+              <w:rPr>
+                <w:lang w:val="en-GB"/>
+              </w:rPr>
+              <w:t>turmas</w:t>
+            </w:r>
+            <w:proofErr w:type="spellEnd"/>
+            <w:r>
+              <w:rPr>
+                <w:lang w:val="en-GB"/>
+              </w:rPr>
+              <w:t xml:space="preserve"> WHERE </w:t>
+            </w:r>
+            <w:proofErr w:type="spellStart"/>
+            <w:r>
+              <w:rPr>
+                <w:lang w:val="en-GB"/>
+              </w:rPr>
+              <w:t>u_id</w:t>
+            </w:r>
+            <w:proofErr w:type="spellEnd"/>
+            <w:r>
+              <w:rPr>
+                <w:lang w:val="en-GB"/>
+              </w:rPr>
+              <w:t xml:space="preserve"> = ? ;</w:t>
+            </w:r>
+          </w:p>
+          <w:p>
+            <w:r>
+              <w:t xml:space="preserve">USE (o </w:t>
+            </w:r>
+            <w:proofErr w:type="spellStart"/>
+            <w:r>
+              <w:t>token</w:t>
+            </w:r>
+            <w:proofErr w:type="spellEnd"/>
+            <w:r>
+              <w:t xml:space="preserve"> </w:t>
             </w:r>
             <w:r>
               <w:t>retornado dessa</w:t>
@@ -379,7 +539,21 @@
               <w:rPr>
                 <w:lang w:val="en-GB"/>
               </w:rPr>
-              <w:t>INSERT INTO educando….</w:t>
+              <w:t xml:space="preserve">INSERT INTO </w:t>
+            </w:r>
+            <w:proofErr w:type="spellStart"/>
+            <w:r>
+              <w:rPr>
+                <w:lang w:val="en-GB"/>
+              </w:rPr>
+              <w:t>educando</w:t>
+            </w:r>
+            <w:proofErr w:type="spellEnd"/>
+            <w:r>
+              <w:rPr>
+                <w:lang w:val="en-GB"/>
+              </w:rPr>
+              <w:t>….</w:t>
             </w:r>
           </w:p>
         </w:tc>
@@ -414,23 +588,38 @@
             <w:r>
               <w:t xml:space="preserve">&amp;at= </w:t>
             </w:r>
+            <w:proofErr w:type="spellStart"/>
             <w:r>
               <w:t>a_sumario,a_id,a_data</w:t>
             </w:r>
             <w:r>
-              <w:t>&amp;al=</w:t>
-            </w:r>
+              <w:t>&amp;al</w:t>
+            </w:r>
+            <w:proofErr w:type="spellEnd"/>
+            <w:r>
+              <w:t>=</w:t>
+            </w:r>
+            <w:proofErr w:type="spellStart"/>
             <w:r>
               <w:t>al_id,al_nome</w:t>
             </w:r>
             <w:r>
-              <w:t>&amp;fa=</w:t>
-            </w:r>
+              <w:t>&amp;fa</w:t>
+            </w:r>
+            <w:proofErr w:type="spellEnd"/>
+            <w:r>
+              <w:t>=</w:t>
+            </w:r>
+            <w:proofErr w:type="spellStart"/>
             <w:r>
               <w:t>e_id,a_id</w:t>
             </w:r>
             <w:r>
-              <w:t xml:space="preserve">&amp;rel= </w:t>
+              <w:t>&amp;rel</w:t>
+            </w:r>
+            <w:proofErr w:type="spellEnd"/>
+            <w:r>
+              <w:t xml:space="preserve">= </w:t>
             </w:r>
             <w:r>
               <w:t>r_comer,r_dormir,r_coment,r_necessidades,r_curativos,e_id,a_id</w:t>
@@ -470,6 +659,7 @@
               </w:rPr>
               <w:t>{“</w:t>
             </w:r>
+            <w:proofErr w:type="spellStart"/>
             <w:r>
               <w:rPr>
                 <w:lang w:val="en-GB"/>
@@ -492,7 +682,14 @@
               <w:rPr>
                 <w:lang w:val="en-GB"/>
               </w:rPr>
-              <w:t>:true}</w:t>
+              <w:t>:true</w:t>
+            </w:r>
+            <w:proofErr w:type="spellEnd"/>
+            <w:r>
+              <w:rPr>
+                <w:lang w:val="en-GB"/>
+              </w:rPr>
+              <w:t>}</w:t>
             </w:r>
             <w:r>
               <w:rPr>
@@ -500,11 +697,26 @@
               </w:rPr>
               <w:t xml:space="preserve"> </w:t>
             </w:r>
-            <w:r>
-              <w:rPr>
-                <w:lang w:val="en-GB"/>
-              </w:rPr>
-              <w:t>ou {“success”:</w:t>
+            <w:proofErr w:type="spellStart"/>
+            <w:r>
+              <w:rPr>
+                <w:lang w:val="en-GB"/>
+              </w:rPr>
+              <w:t>ou</w:t>
+            </w:r>
+            <w:proofErr w:type="spellEnd"/>
+            <w:r>
+              <w:rPr>
+                <w:lang w:val="en-GB"/>
+              </w:rPr>
+              <w:t xml:space="preserve"> {“</w:t>
+            </w:r>
+            <w:proofErr w:type="spellStart"/>
+            <w:r>
+              <w:rPr>
+                <w:lang w:val="en-GB"/>
+              </w:rPr>
+              <w:t>success”:</w:t>
             </w:r>
             <w:r>
               <w:rPr>
@@ -512,6 +724,7 @@
               </w:rPr>
               <w:t>false</w:t>
             </w:r>
+            <w:proofErr w:type="spellEnd"/>
             <w:r>
               <w:rPr>
                 <w:lang w:val="en-GB"/>
@@ -559,7 +772,21 @@
               <w:rPr>
                 <w:lang w:val="en-GB"/>
               </w:rPr>
-              <w:t>INSERT INTO to_regist V</w:t>
+              <w:t xml:space="preserve">INSERT INTO </w:t>
+            </w:r>
+            <w:proofErr w:type="spellStart"/>
+            <w:r>
+              <w:rPr>
+                <w:lang w:val="en-GB"/>
+              </w:rPr>
+              <w:t>to_regist</w:t>
+            </w:r>
+            <w:proofErr w:type="spellEnd"/>
+            <w:r>
+              <w:rPr>
+                <w:lang w:val="en-GB"/>
+              </w:rPr>
+              <w:t xml:space="preserve"> V</w:t>
             </w:r>
             <w:r>
               <w:rPr>
@@ -586,8 +813,13 @@
               <w:t>(nome=nome,idade=idade,morada=morada,sexo=sexo,email=email,pass=password</w:t>
             </w:r>
             <w:r>
-              <w:t xml:space="preserve"> em hash</w:t>
-            </w:r>
+              <w:t xml:space="preserve"> em </w:t>
+            </w:r>
+            <w:proofErr w:type="spellStart"/>
+            <w:r>
+              <w:t>hash</w:t>
+            </w:r>
+            <w:proofErr w:type="spellEnd"/>
             <w:r>
               <w:t>)</w:t>
             </w:r>
@@ -607,7 +839,42 @@
               <w:rPr>
                 <w:lang w:val="en-GB"/>
               </w:rPr>
-              <w:t>{“success”:true} ou {“success”:</w:t>
+              <w:t>{“</w:t>
+            </w:r>
+            <w:proofErr w:type="spellStart"/>
+            <w:r>
+              <w:rPr>
+                <w:lang w:val="en-GB"/>
+              </w:rPr>
+              <w:t>success”:true</w:t>
+            </w:r>
+            <w:proofErr w:type="spellEnd"/>
+            <w:r>
+              <w:rPr>
+                <w:lang w:val="en-GB"/>
+              </w:rPr>
+              <w:t xml:space="preserve">} </w:t>
+            </w:r>
+            <w:proofErr w:type="spellStart"/>
+            <w:r>
+              <w:rPr>
+                <w:lang w:val="en-GB"/>
+              </w:rPr>
+              <w:t>ou</w:t>
+            </w:r>
+            <w:proofErr w:type="spellEnd"/>
+            <w:r>
+              <w:rPr>
+                <w:lang w:val="en-GB"/>
+              </w:rPr>
+              <w:t xml:space="preserve"> {“</w:t>
+            </w:r>
+            <w:proofErr w:type="spellStart"/>
+            <w:r>
+              <w:rPr>
+                <w:lang w:val="en-GB"/>
+              </w:rPr>
+              <w:t>success”:</w:t>
             </w:r>
             <w:r>
               <w:rPr>
@@ -615,6 +882,7 @@
               </w:rPr>
               <w:t>false</w:t>
             </w:r>
+            <w:proofErr w:type="spellEnd"/>
             <w:r>
               <w:rPr>
                 <w:lang w:val="en-GB"/>
@@ -660,7 +928,15 @@
           </w:tcPr>
           <w:p>
             <w:r>
-              <w:t>INSERT INTO user VALUES…</w:t>
+              <w:t xml:space="preserve">INSERT INTO </w:t>
+            </w:r>
+            <w:proofErr w:type="spellStart"/>
+            <w:r>
+              <w:t>user</w:t>
+            </w:r>
+            <w:proofErr w:type="spellEnd"/>
+            <w:r>
+              <w:t xml:space="preserve"> VALUES…</w:t>
             </w:r>
           </w:p>
           <w:p>
@@ -685,17 +961,43 @@
             <w:r>
               <w:t xml:space="preserve"> (</w:t>
             </w:r>
+            <w:proofErr w:type="spellStart"/>
             <w:r>
               <w:t>u</w:t>
             </w:r>
             <w:r>
-              <w:t>n=nome, i=idade, m=morada, s=sexo, e=email, p</w:t>
+              <w:t>n</w:t>
+            </w:r>
+            <w:proofErr w:type="spellEnd"/>
+            <w:r>
+              <w:t xml:space="preserve">=nome, i=idade, m=morada, s=sexo, e=email, </w:t>
+            </w:r>
+            <w:proofErr w:type="spellStart"/>
+            <w:r>
+              <w:t>p</w:t>
             </w:r>
             <w:r>
               <w:t>wd</w:t>
             </w:r>
-            <w:r>
-              <w:t>=pwd em hash)</w:t>
+            <w:proofErr w:type="spellEnd"/>
+            <w:r>
+              <w:t>=</w:t>
+            </w:r>
+            <w:proofErr w:type="spellStart"/>
+            <w:r>
+              <w:t>pwd</w:t>
+            </w:r>
+            <w:proofErr w:type="spellEnd"/>
+            <w:r>
+              <w:t xml:space="preserve"> em </w:t>
+            </w:r>
+            <w:proofErr w:type="spellStart"/>
+            <w:r>
+              <w:t>hash</w:t>
+            </w:r>
+            <w:proofErr w:type="spellEnd"/>
+            <w:r>
+              <w:t>)</w:t>
             </w:r>
             <w:r>
               <w:t xml:space="preserve">, </w:t>
@@ -715,9 +1017,11 @@
             <w:r>
               <w:t>=</w:t>
             </w:r>
+            <w:proofErr w:type="spellStart"/>
             <w:r>
               <w:t>nomedoutilizadorqueadiciona</w:t>
             </w:r>
+            <w:proofErr w:type="spellEnd"/>
           </w:p>
         </w:tc>
         <w:tc>
@@ -734,20 +1038,62 @@
               <w:rPr>
                 <w:lang w:val="en-GB"/>
               </w:rPr>
-              <w:t xml:space="preserve">{“success”:true} ou </w:t>
-            </w:r>
-          </w:p>
-          <w:p>
-            <w:pPr>
-              <w:rPr>
-                <w:lang w:val="en-GB"/>
-              </w:rPr>
-            </w:pPr>
-            <w:r>
-              <w:rPr>
-                <w:lang w:val="en-GB"/>
-              </w:rPr>
-              <w:t>{“success”:false}</w:t>
+              <w:t>{“</w:t>
+            </w:r>
+            <w:proofErr w:type="spellStart"/>
+            <w:r>
+              <w:rPr>
+                <w:lang w:val="en-GB"/>
+              </w:rPr>
+              <w:t>success”:true</w:t>
+            </w:r>
+            <w:proofErr w:type="spellEnd"/>
+            <w:r>
+              <w:rPr>
+                <w:lang w:val="en-GB"/>
+              </w:rPr>
+              <w:t xml:space="preserve">} </w:t>
+            </w:r>
+            <w:proofErr w:type="spellStart"/>
+            <w:r>
+              <w:rPr>
+                <w:lang w:val="en-GB"/>
+              </w:rPr>
+              <w:t>ou</w:t>
+            </w:r>
+            <w:proofErr w:type="spellEnd"/>
+            <w:r>
+              <w:rPr>
+                <w:lang w:val="en-GB"/>
+              </w:rPr>
+              <w:t xml:space="preserve"> </w:t>
+            </w:r>
+          </w:p>
+          <w:p>
+            <w:pPr>
+              <w:rPr>
+                <w:lang w:val="en-GB"/>
+              </w:rPr>
+            </w:pPr>
+            <w:r>
+              <w:rPr>
+                <w:lang w:val="en-GB"/>
+              </w:rPr>
+              <w:t>{“</w:t>
+            </w:r>
+            <w:proofErr w:type="spellStart"/>
+            <w:r>
+              <w:rPr>
+                <w:lang w:val="en-GB"/>
+              </w:rPr>
+              <w:t>success”:false</w:t>
+            </w:r>
+            <w:proofErr w:type="spellEnd"/>
+            <w:r>
+              <w:rPr>
+                <w:lang w:val="en-GB"/>
+              </w:rPr>
+              <w:t>}</w:t>
             </w:r>
           </w:p>
         </w:tc>
@@ -782,7 +1128,15 @@
           </w:tcPr>
           <w:p>
             <w:r>
-              <w:t>INSERT INTO user VALUES…</w:t>
+              <w:t xml:space="preserve">INSERT INTO </w:t>
+            </w:r>
+            <w:proofErr w:type="spellStart"/>
+            <w:r>
+              <w:t>user</w:t>
+            </w:r>
+            <w:proofErr w:type="spellEnd"/>
+            <w:r>
+              <w:t xml:space="preserve"> VALUES…</w:t>
             </w:r>
           </w:p>
           <w:p>
@@ -800,7 +1154,71 @@
               <w:t>Dados de registo de um utilizador</w:t>
             </w:r>
             <w:r>
-              <w:t>(un=nome,i=idade,m=morada,s=sexo,e=email,pwd=pwd em hash),</w:t>
+              <w:t>(</w:t>
+            </w:r>
+            <w:proofErr w:type="spellStart"/>
+            <w:r>
+              <w:t>un</w:t>
+            </w:r>
+            <w:proofErr w:type="spellEnd"/>
+            <w:r>
+              <w:t>=</w:t>
+            </w:r>
+            <w:proofErr w:type="spellStart"/>
+            <w:r>
+              <w:t>nome,i</w:t>
+            </w:r>
+            <w:proofErr w:type="spellEnd"/>
+            <w:r>
+              <w:t>=</w:t>
+            </w:r>
+            <w:proofErr w:type="spellStart"/>
+            <w:r>
+              <w:t>idade,m</w:t>
+            </w:r>
+            <w:proofErr w:type="spellEnd"/>
+            <w:r>
+              <w:t>=</w:t>
+            </w:r>
+            <w:proofErr w:type="spellStart"/>
+            <w:r>
+              <w:t>morada,s</w:t>
+            </w:r>
+            <w:proofErr w:type="spellEnd"/>
+            <w:r>
+              <w:t>=</w:t>
+            </w:r>
+            <w:proofErr w:type="spellStart"/>
+            <w:r>
+              <w:t>sexo,e</w:t>
+            </w:r>
+            <w:proofErr w:type="spellEnd"/>
+            <w:r>
+              <w:t>=</w:t>
+            </w:r>
+            <w:proofErr w:type="spellStart"/>
+            <w:r>
+              <w:t>email,pwd</w:t>
+            </w:r>
+            <w:proofErr w:type="spellEnd"/>
+            <w:r>
+              <w:t>=</w:t>
+            </w:r>
+            <w:proofErr w:type="spellStart"/>
+            <w:r>
+              <w:t>pwd</w:t>
+            </w:r>
+            <w:proofErr w:type="spellEnd"/>
+            <w:r>
+              <w:t xml:space="preserve"> em </w:t>
+            </w:r>
+            <w:proofErr w:type="spellStart"/>
+            <w:r>
+              <w:t>hash</w:t>
+            </w:r>
+            <w:proofErr w:type="spellEnd"/>
+            <w:r>
+              <w:t>),</w:t>
             </w:r>
             <w:r>
               <w:t xml:space="preserve"> </w:t>
@@ -814,8 +1232,13 @@
           </w:p>
           <w:p>
             <w:r>
-              <w:t>id=nomedoutilizadorqueadiciona</w:t>
-            </w:r>
+              <w:t>id=</w:t>
+            </w:r>
+            <w:proofErr w:type="spellStart"/>
+            <w:r>
+              <w:t>nomedoutilizadorqueadiciona</w:t>
+            </w:r>
+            <w:proofErr w:type="spellEnd"/>
           </w:p>
         </w:tc>
         <w:tc>
@@ -832,20 +1255,62 @@
               <w:rPr>
                 <w:lang w:val="en-GB"/>
               </w:rPr>
-              <w:t xml:space="preserve">{“success”:true} ou </w:t>
-            </w:r>
-          </w:p>
-          <w:p>
-            <w:pPr>
-              <w:rPr>
-                <w:lang w:val="en-GB"/>
-              </w:rPr>
-            </w:pPr>
-            <w:r>
-              <w:rPr>
-                <w:lang w:val="en-GB"/>
-              </w:rPr>
-              <w:t>{“success”:false}</w:t>
+              <w:t>{“</w:t>
+            </w:r>
+            <w:proofErr w:type="spellStart"/>
+            <w:r>
+              <w:rPr>
+                <w:lang w:val="en-GB"/>
+              </w:rPr>
+              <w:t>success”:true</w:t>
+            </w:r>
+            <w:proofErr w:type="spellEnd"/>
+            <w:r>
+              <w:rPr>
+                <w:lang w:val="en-GB"/>
+              </w:rPr>
+              <w:t xml:space="preserve">} </w:t>
+            </w:r>
+            <w:proofErr w:type="spellStart"/>
+            <w:r>
+              <w:rPr>
+                <w:lang w:val="en-GB"/>
+              </w:rPr>
+              <w:t>ou</w:t>
+            </w:r>
+            <w:proofErr w:type="spellEnd"/>
+            <w:r>
+              <w:rPr>
+                <w:lang w:val="en-GB"/>
+              </w:rPr>
+              <w:t xml:space="preserve"> </w:t>
+            </w:r>
+          </w:p>
+          <w:p>
+            <w:pPr>
+              <w:rPr>
+                <w:lang w:val="en-GB"/>
+              </w:rPr>
+            </w:pPr>
+            <w:r>
+              <w:rPr>
+                <w:lang w:val="en-GB"/>
+              </w:rPr>
+              <w:t>{“</w:t>
+            </w:r>
+            <w:proofErr w:type="spellStart"/>
+            <w:r>
+              <w:rPr>
+                <w:lang w:val="en-GB"/>
+              </w:rPr>
+              <w:t>success”:false</w:t>
+            </w:r>
+            <w:proofErr w:type="spellEnd"/>
+            <w:r>
+              <w:rPr>
+                <w:lang w:val="en-GB"/>
+              </w:rPr>
+              <w:t>}</w:t>
             </w:r>
           </w:p>
         </w:tc>
@@ -860,7 +1325,7 @@
           </w:tcPr>
           <w:p>
             <w:r>
-              <w:t>Adicionar um utilizador já inscrito</w:t>
+              <w:t>N utilizar mais a BD</w:t>
             </w:r>
           </w:p>
         </w:tc>
@@ -870,7 +1335,7 @@
           </w:tcPr>
           <w:p>
             <w:r>
-              <w:t>21</w:t>
+              <w:t>105</w:t>
             </w:r>
           </w:p>
         </w:tc>
@@ -879,41 +1344,16 @@
             <w:tcW w:w="2552" w:type="dxa"/>
           </w:tcPr>
           <w:p>
-            <w:pPr>
-              <w:rPr>
-                <w:lang w:val="en-GB"/>
-              </w:rPr>
-            </w:pPr>
-            <w:r>
-              <w:rPr>
-                <w:lang w:val="en-GB"/>
-              </w:rPr>
-              <w:t>SELECT * FROM t</w:t>
-            </w:r>
-            <w:r>
-              <w:rPr>
-                <w:lang w:val="en-GB"/>
-              </w:rPr>
-              <w:t>o_regist WHERE tr_id = ?</w:t>
-            </w:r>
-          </w:p>
-          <w:p>
-            <w:pPr>
-              <w:rPr>
-                <w:lang w:val="en-GB"/>
-              </w:rPr>
-            </w:pPr>
-            <w:r>
-              <w:rPr>
-                <w:lang w:val="en-GB"/>
-              </w:rPr>
-              <w:t xml:space="preserve">INSERT INTO </w:t>
-            </w:r>
-            <w:r>
-              <w:rPr>
-                <w:lang w:val="en-GB"/>
-              </w:rPr>
-              <w:t xml:space="preserve">user WHERE </w:t>
+            <w:r>
+              <w:t xml:space="preserve">UPDATE turmas SET </w:t>
+            </w:r>
+            <w:proofErr w:type="spellStart"/>
+            <w:r>
+              <w:t>t_utilizada</w:t>
+            </w:r>
+            <w:proofErr w:type="spellEnd"/>
+            <w:r>
+              <w:t>…</w:t>
             </w:r>
           </w:p>
         </w:tc>
@@ -922,23 +1362,29 @@
             <w:tcW w:w="3543" w:type="dxa"/>
           </w:tcPr>
           <w:p>
-            <w:r>
-              <w:t>Id do utilizador na tabela de registo</w:t>
-            </w:r>
-            <w:r>
-              <w:t xml:space="preserve"> e </w:t>
-            </w:r>
-            <w:r>
-              <w:t>nome do</w:t>
-            </w:r>
-            <w:r>
-              <w:t xml:space="preserve"> utilizador que adiciona</w:t>
-            </w:r>
-          </w:p>
-          <w:p>
-            <w:r>
-              <w:t>id=idnatabeladeregisto&amp;name=nomedoutilizadorqueadiciona</w:t>
-            </w:r>
+            <w:proofErr w:type="spellStart"/>
+            <w:r>
+              <w:t>Cs</w:t>
+            </w:r>
+            <w:proofErr w:type="spellEnd"/>
+            <w:r>
+              <w:t xml:space="preserve"> é sempre 1(método de segurança)</w:t>
+            </w:r>
+          </w:p>
+          <w:p>
+            <w:proofErr w:type="spellStart"/>
+            <w:r>
+              <w:t>cs</w:t>
+            </w:r>
+            <w:proofErr w:type="spellEnd"/>
+            <w:r>
+              <w:t>=1&amp;id=</w:t>
+            </w:r>
+            <w:proofErr w:type="spellStart"/>
+            <w:r>
+              <w:t>iddaeducadora</w:t>
+            </w:r>
+            <w:proofErr w:type="spellEnd"/>
           </w:p>
         </w:tc>
         <w:tc>
@@ -955,20 +1401,62 @@
               <w:rPr>
                 <w:lang w:val="en-GB"/>
               </w:rPr>
-              <w:t xml:space="preserve">{“success”:true} ou </w:t>
-            </w:r>
-          </w:p>
-          <w:p>
-            <w:pPr>
-              <w:rPr>
-                <w:lang w:val="en-GB"/>
-              </w:rPr>
-            </w:pPr>
-            <w:r>
-              <w:rPr>
-                <w:lang w:val="en-GB"/>
-              </w:rPr>
-              <w:t>{“success”:false}</w:t>
+              <w:t>{“</w:t>
+            </w:r>
+            <w:proofErr w:type="spellStart"/>
+            <w:r>
+              <w:rPr>
+                <w:lang w:val="en-GB"/>
+              </w:rPr>
+              <w:t>success”:true</w:t>
+            </w:r>
+            <w:proofErr w:type="spellEnd"/>
+            <w:r>
+              <w:rPr>
+                <w:lang w:val="en-GB"/>
+              </w:rPr>
+              <w:t xml:space="preserve">} </w:t>
+            </w:r>
+            <w:proofErr w:type="spellStart"/>
+            <w:r>
+              <w:rPr>
+                <w:lang w:val="en-GB"/>
+              </w:rPr>
+              <w:t>ou</w:t>
+            </w:r>
+            <w:proofErr w:type="spellEnd"/>
+            <w:r>
+              <w:rPr>
+                <w:lang w:val="en-GB"/>
+              </w:rPr>
+              <w:t xml:space="preserve"> </w:t>
+            </w:r>
+          </w:p>
+          <w:p>
+            <w:pPr>
+              <w:rPr>
+                <w:lang w:val="en-GB"/>
+              </w:rPr>
+            </w:pPr>
+            <w:r>
+              <w:rPr>
+                <w:lang w:val="en-GB"/>
+              </w:rPr>
+              <w:t>{“</w:t>
+            </w:r>
+            <w:proofErr w:type="spellStart"/>
+            <w:r>
+              <w:rPr>
+                <w:lang w:val="en-GB"/>
+              </w:rPr>
+              <w:t>success”:false</w:t>
+            </w:r>
+            <w:proofErr w:type="spellEnd"/>
+            <w:r>
+              <w:rPr>
+                <w:lang w:val="en-GB"/>
+              </w:rPr>
+              <w:t>}</w:t>
             </w:r>
           </w:p>
         </w:tc>
@@ -981,31 +1469,75 @@
           <w:tcPr>
             <w:tcW w:w="1271" w:type="dxa"/>
           </w:tcPr>
-          <w:p/>
+          <w:p>
+            <w:r>
+              <w:t>Enviar um email para o pai do educando</w:t>
+            </w:r>
+          </w:p>
         </w:tc>
         <w:tc>
           <w:tcPr>
             <w:tcW w:w="567" w:type="dxa"/>
           </w:tcPr>
-          <w:p/>
+          <w:p>
+            <w:r>
+              <w:t>106</w:t>
+            </w:r>
+          </w:p>
         </w:tc>
         <w:tc>
           <w:tcPr>
             <w:tcW w:w="2552" w:type="dxa"/>
           </w:tcPr>
           <w:p>
-            <w:pPr>
-              <w:rPr>
-                <w:lang w:val="en-GB"/>
-              </w:rPr>
-            </w:pPr>
+            <w:r>
+              <w:t>SELECT * …</w:t>
+            </w:r>
+          </w:p>
+          <w:p>
+            <w:r>
+              <w:t>$mail-&gt;</w:t>
+            </w:r>
+            <w:proofErr w:type="spellStart"/>
+            <w:r>
+              <w:t>send</w:t>
+            </w:r>
+            <w:proofErr w:type="spellEnd"/>
+            <w:r>
+              <w:t>()</w:t>
+            </w:r>
           </w:p>
         </w:tc>
         <w:tc>
           <w:tcPr>
             <w:tcW w:w="3543" w:type="dxa"/>
           </w:tcPr>
-          <w:p/>
+          <w:p>
+            <w:r>
+              <w:t>Nome da educadora, contacto do educando</w:t>
+            </w:r>
+          </w:p>
+          <w:p>
+            <w:r>
+              <w:t>e=</w:t>
+            </w:r>
+            <w:proofErr w:type="spellStart"/>
+            <w:r>
+              <w:t>nomedaeducadora&amp;c</w:t>
+            </w:r>
+            <w:proofErr w:type="spellEnd"/>
+            <w:r>
+              <w:t>=</w:t>
+            </w:r>
+            <w:proofErr w:type="spellStart"/>
+            <w:r>
+              <w:t>contactodoeducando&amp;d</w:t>
+            </w:r>
+            <w:proofErr w:type="spellEnd"/>
+            <w:r>
+              <w:t>=data</w:t>
+            </w:r>
+          </w:p>
         </w:tc>
         <w:tc>
           <w:tcPr>
@@ -1017,6 +1549,67 @@
                 <w:lang w:val="en-GB"/>
               </w:rPr>
             </w:pPr>
+            <w:r>
+              <w:rPr>
+                <w:lang w:val="en-GB"/>
+              </w:rPr>
+              <w:t>{“</w:t>
+            </w:r>
+            <w:proofErr w:type="spellStart"/>
+            <w:r>
+              <w:rPr>
+                <w:lang w:val="en-GB"/>
+              </w:rPr>
+              <w:t>success”:true</w:t>
+            </w:r>
+            <w:proofErr w:type="spellEnd"/>
+            <w:r>
+              <w:rPr>
+                <w:lang w:val="en-GB"/>
+              </w:rPr>
+              <w:t xml:space="preserve">} </w:t>
+            </w:r>
+            <w:proofErr w:type="spellStart"/>
+            <w:r>
+              <w:rPr>
+                <w:lang w:val="en-GB"/>
+              </w:rPr>
+              <w:t>ou</w:t>
+            </w:r>
+            <w:proofErr w:type="spellEnd"/>
+            <w:r>
+              <w:rPr>
+                <w:lang w:val="en-GB"/>
+              </w:rPr>
+              <w:t xml:space="preserve"> </w:t>
+            </w:r>
+          </w:p>
+          <w:p>
+            <w:pPr>
+              <w:rPr>
+                <w:lang w:val="en-GB"/>
+              </w:rPr>
+            </w:pPr>
+            <w:r>
+              <w:rPr>
+                <w:lang w:val="en-GB"/>
+              </w:rPr>
+              <w:t>{“</w:t>
+            </w:r>
+            <w:proofErr w:type="spellStart"/>
+            <w:r>
+              <w:rPr>
+                <w:lang w:val="en-GB"/>
+              </w:rPr>
+              <w:t>success”:false</w:t>
+            </w:r>
+            <w:proofErr w:type="spellEnd"/>
+            <w:r>
+              <w:rPr>
+                <w:lang w:val="en-GB"/>
+              </w:rPr>
+              <w:t>}</w:t>
+            </w:r>
           </w:p>
         </w:tc>
       </w:tr>
@@ -1028,70 +1621,25 @@
           <w:tcPr>
             <w:tcW w:w="1271" w:type="dxa"/>
           </w:tcPr>
-          <w:p>
-            <w:r>
-              <w:lastRenderedPageBreak/>
-              <w:t>Editar um utilizador</w:t>
-            </w:r>
-          </w:p>
+          <w:p/>
         </w:tc>
         <w:tc>
           <w:tcPr>
             <w:tcW w:w="567" w:type="dxa"/>
           </w:tcPr>
-          <w:p>
-            <w:r>
-              <w:t>22</w:t>
-            </w:r>
-          </w:p>
+          <w:p/>
         </w:tc>
         <w:tc>
           <w:tcPr>
             <w:tcW w:w="2552" w:type="dxa"/>
           </w:tcPr>
-          <w:p>
-            <w:pPr>
-              <w:rPr>
-                <w:lang w:val="en-GB"/>
-              </w:rPr>
-            </w:pPr>
-            <w:r>
-              <w:rPr>
-                <w:lang w:val="en-GB"/>
-              </w:rPr>
-              <w:t>UPDATE …</w:t>
-            </w:r>
-          </w:p>
+          <w:p/>
         </w:tc>
         <w:tc>
           <w:tcPr>
             <w:tcW w:w="3543" w:type="dxa"/>
           </w:tcPr>
-          <w:p>
-            <w:r>
-              <w:t>no</w:t>
-            </w:r>
-            <w:r>
-              <w:t>me</w:t>
-            </w:r>
-            <w:r>
-              <w:t xml:space="preserve"> do utilizador </w:t>
-            </w:r>
-            <w:r>
-              <w:t xml:space="preserve">que edita </w:t>
-            </w:r>
-            <w:r>
-              <w:t xml:space="preserve">e Id do utilizador a </w:t>
-            </w:r>
-            <w:r>
-              <w:t>editar, dados do utilizador</w:t>
-            </w:r>
-          </w:p>
-          <w:p>
-            <w:r>
-              <w:t>id=nomeutilizadorqueedita&amp;u_id=iddoutilizador_a_editar&amp;nome=nomedoutilizador_a_editar&amp;idade=idade&amp;morada=morada&amp;sexo=sexo&amp;email=email</w:t>
-            </w:r>
-          </w:p>
+          <w:p/>
         </w:tc>
         <w:tc>
           <w:tcPr>
@@ -1103,24 +1651,6 @@
                 <w:lang w:val="en-GB"/>
               </w:rPr>
             </w:pPr>
-            <w:r>
-              <w:rPr>
-                <w:lang w:val="en-GB"/>
-              </w:rPr>
-              <w:t>{“success”:true} ou {“success”:</w:t>
-            </w:r>
-            <w:r>
-              <w:rPr>
-                <w:lang w:val="en-GB"/>
-              </w:rPr>
-              <w:t>false</w:t>
-            </w:r>
-            <w:r>
-              <w:rPr>
-                <w:lang w:val="en-GB"/>
-              </w:rPr>
-              <w:t>}</w:t>
-            </w:r>
           </w:p>
         </w:tc>
       </w:tr>
@@ -1133,16 +1663,8 @@
             <w:tcW w:w="1271" w:type="dxa"/>
           </w:tcPr>
           <w:p>
-            <w:pPr>
-              <w:rPr>
-                <w:lang w:val="en-GB"/>
-              </w:rPr>
-            </w:pPr>
-            <w:r>
-              <w:rPr>
-                <w:lang w:val="en-GB"/>
-              </w:rPr>
-              <w:t>Eliminar um utilizador</w:t>
+            <w:r>
+              <w:t>Adicionar um utilizador já inscrito</w:t>
             </w:r>
           </w:p>
         </w:tc>
@@ -1151,16 +1673,8 @@
             <w:tcW w:w="567" w:type="dxa"/>
           </w:tcPr>
           <w:p>
-            <w:pPr>
-              <w:rPr>
-                <w:lang w:val="en-GB"/>
-              </w:rPr>
-            </w:pPr>
-            <w:r>
-              <w:rPr>
-                <w:lang w:val="en-GB"/>
-              </w:rPr>
-              <w:t>23</w:t>
+            <w:r>
+              <w:t>21</w:t>
             </w:r>
           </w:p>
         </w:tc>
@@ -1175,7 +1689,63 @@
               </w:rPr>
             </w:pPr>
             <w:r>
-              <w:t>DELETE FROM …</w:t>
+              <w:rPr>
+                <w:lang w:val="en-GB"/>
+              </w:rPr>
+              <w:t xml:space="preserve">SELECT * FROM </w:t>
+            </w:r>
+            <w:proofErr w:type="spellStart"/>
+            <w:r>
+              <w:rPr>
+                <w:lang w:val="en-GB"/>
+              </w:rPr>
+              <w:t>t</w:t>
+            </w:r>
+            <w:r>
+              <w:rPr>
+                <w:lang w:val="en-GB"/>
+              </w:rPr>
+              <w:t>o_regist</w:t>
+            </w:r>
+            <w:proofErr w:type="spellEnd"/>
+            <w:r>
+              <w:rPr>
+                <w:lang w:val="en-GB"/>
+              </w:rPr>
+              <w:t xml:space="preserve"> WHERE </w:t>
+            </w:r>
+            <w:proofErr w:type="spellStart"/>
+            <w:r>
+              <w:rPr>
+                <w:lang w:val="en-GB"/>
+              </w:rPr>
+              <w:t>tr_id</w:t>
+            </w:r>
+            <w:proofErr w:type="spellEnd"/>
+            <w:r>
+              <w:rPr>
+                <w:lang w:val="en-GB"/>
+              </w:rPr>
+              <w:t xml:space="preserve"> = ?</w:t>
+            </w:r>
+          </w:p>
+          <w:p>
+            <w:pPr>
+              <w:rPr>
+                <w:lang w:val="en-GB"/>
+              </w:rPr>
+            </w:pPr>
+            <w:r>
+              <w:rPr>
+                <w:lang w:val="en-GB"/>
+              </w:rPr>
+              <w:t xml:space="preserve">INSERT INTO </w:t>
+            </w:r>
+            <w:r>
+              <w:rPr>
+                <w:lang w:val="en-GB"/>
+              </w:rPr>
+              <w:t xml:space="preserve">user WHERE </w:t>
             </w:r>
           </w:p>
         </w:tc>
@@ -1185,8 +1755,26 @@
           </w:tcPr>
           <w:p>
             <w:r>
-              <w:t xml:space="preserve">Id do utilizador e ID do utilizador a eliminar </w:t>
-            </w:r>
+              <w:t>Id do utilizador na tabela de registo e nome do utilizador que adiciona</w:t>
+            </w:r>
+          </w:p>
+          <w:p>
+            <w:r>
+              <w:t>id=</w:t>
+            </w:r>
+            <w:proofErr w:type="spellStart"/>
+            <w:r>
+              <w:t>idnatabeladeregisto&amp;name</w:t>
+            </w:r>
+            <w:proofErr w:type="spellEnd"/>
+            <w:r>
+              <w:t>=</w:t>
+            </w:r>
+            <w:proofErr w:type="spellStart"/>
+            <w:r>
+              <w:t>nomedoutilizadorqueadiciona</w:t>
+            </w:r>
+            <w:proofErr w:type="spellEnd"/>
           </w:p>
         </w:tc>
         <w:tc>
@@ -1203,14 +1791,57 @@
               <w:rPr>
                 <w:lang w:val="en-GB"/>
               </w:rPr>
-              <w:t>{“success”:true} ou {“success”:</w:t>
-            </w:r>
-            <w:r>
-              <w:rPr>
-                <w:lang w:val="en-GB"/>
-              </w:rPr>
-              <w:t>false</w:t>
-            </w:r>
+              <w:t>{“</w:t>
+            </w:r>
+            <w:proofErr w:type="spellStart"/>
+            <w:r>
+              <w:rPr>
+                <w:lang w:val="en-GB"/>
+              </w:rPr>
+              <w:t>success”:true</w:t>
+            </w:r>
+            <w:proofErr w:type="spellEnd"/>
+            <w:r>
+              <w:rPr>
+                <w:lang w:val="en-GB"/>
+              </w:rPr>
+              <w:t xml:space="preserve">} </w:t>
+            </w:r>
+            <w:proofErr w:type="spellStart"/>
+            <w:r>
+              <w:rPr>
+                <w:lang w:val="en-GB"/>
+              </w:rPr>
+              <w:t>ou</w:t>
+            </w:r>
+            <w:proofErr w:type="spellEnd"/>
+            <w:r>
+              <w:rPr>
+                <w:lang w:val="en-GB"/>
+              </w:rPr>
+              <w:t xml:space="preserve"> </w:t>
+            </w:r>
+          </w:p>
+          <w:p>
+            <w:pPr>
+              <w:rPr>
+                <w:lang w:val="en-GB"/>
+              </w:rPr>
+            </w:pPr>
+            <w:r>
+              <w:rPr>
+                <w:lang w:val="en-GB"/>
+              </w:rPr>
+              <w:t>{“</w:t>
+            </w:r>
+            <w:proofErr w:type="spellStart"/>
+            <w:r>
+              <w:rPr>
+                <w:lang w:val="en-GB"/>
+              </w:rPr>
+              <w:t>success”:false</w:t>
+            </w:r>
+            <w:proofErr w:type="spellEnd"/>
             <w:r>
               <w:rPr>
                 <w:lang w:val="en-GB"/>
@@ -1230,16 +1861,7 @@
           </w:tcPr>
           <w:p>
             <w:r>
-              <w:t xml:space="preserve">Retornar tabela dos </w:t>
-            </w:r>
-            <w:r>
-              <w:t>educadores</w:t>
-            </w:r>
-            <w:r>
-              <w:t xml:space="preserve"> (c</w:t>
-            </w:r>
-            <w:r>
-              <w:t>om turmas correspondentes)</w:t>
+              <w:t>Editar um utilizador</w:t>
             </w:r>
           </w:p>
         </w:tc>
@@ -1248,16 +1870,8 @@
             <w:tcW w:w="567" w:type="dxa"/>
           </w:tcPr>
           <w:p>
-            <w:pPr>
-              <w:rPr>
-                <w:lang w:val="en-GB"/>
-              </w:rPr>
-            </w:pPr>
-            <w:r>
-              <w:rPr>
-                <w:lang w:val="en-GB"/>
-              </w:rPr>
-              <w:t>200</w:t>
+            <w:r>
+              <w:t>22</w:t>
             </w:r>
           </w:p>
         </w:tc>
@@ -1275,7 +1889,7 @@
               <w:rPr>
                 <w:lang w:val="en-GB"/>
               </w:rPr>
-              <w:t>SELECT * FROM …</w:t>
+              <w:t>UPDATE …</w:t>
             </w:r>
           </w:p>
         </w:tc>
@@ -1285,10 +1899,15 @@
           </w:tcPr>
           <w:p>
             <w:r>
-              <w:t>Id do utilizador que p</w:t>
-            </w:r>
-            <w:r>
-              <w:t xml:space="preserve">ede </w:t>
+              <w:t>no</w:t>
+            </w:r>
+            <w:r>
+              <w:t>me do utilizador que edita e Id do utilizador a editar, dados do utilizador</w:t>
+            </w:r>
+          </w:p>
+          <w:p>
+            <w:r>
+              <w:t>id=nomeutilizadorqueedita&amp;u_id=iddoutilizador_a_editar&amp;nome=nomedoutilizador_a_editar&amp;idade=idade&amp;morada=morada&amp;sexo=sexo&amp;email=email</w:t>
             </w:r>
           </w:p>
         </w:tc>
@@ -1297,30 +1916,63 @@
             <w:tcW w:w="2680" w:type="dxa"/>
           </w:tcPr>
           <w:p>
-            <w:r>
-              <w:t>Tabela em string</w:t>
-            </w:r>
-            <w:r>
-              <w:t xml:space="preserve"> </w:t>
-            </w:r>
-          </w:p>
-          <w:p>
-            <w:r>
-              <w:t>p.e.</w:t>
-            </w:r>
-            <w:r>
-              <w:t xml:space="preserve"> {“sucess”: true, “table”: “</w:t>
-            </w:r>
-            <w:r>
-              <w:t xml:space="preserve"> </w:t>
-            </w:r>
-            <w:r>
-              <w:t>u_id,u_nome, u_idade,u_morada, u_sexo,u_email,t_token</w:t>
-            </w:r>
-            <w:r>
-              <w:t>”</w:t>
-            </w:r>
-            <w:r>
+            <w:pPr>
+              <w:rPr>
+                <w:lang w:val="en-GB"/>
+              </w:rPr>
+            </w:pPr>
+            <w:r>
+              <w:rPr>
+                <w:lang w:val="en-GB"/>
+              </w:rPr>
+              <w:t>{“</w:t>
+            </w:r>
+            <w:proofErr w:type="spellStart"/>
+            <w:r>
+              <w:rPr>
+                <w:lang w:val="en-GB"/>
+              </w:rPr>
+              <w:t>success”:true</w:t>
+            </w:r>
+            <w:proofErr w:type="spellEnd"/>
+            <w:r>
+              <w:rPr>
+                <w:lang w:val="en-GB"/>
+              </w:rPr>
+              <w:t xml:space="preserve">} </w:t>
+            </w:r>
+            <w:proofErr w:type="spellStart"/>
+            <w:r>
+              <w:rPr>
+                <w:lang w:val="en-GB"/>
+              </w:rPr>
+              <w:t>ou</w:t>
+            </w:r>
+            <w:proofErr w:type="spellEnd"/>
+            <w:r>
+              <w:rPr>
+                <w:lang w:val="en-GB"/>
+              </w:rPr>
+              <w:t xml:space="preserve"> {“</w:t>
+            </w:r>
+            <w:proofErr w:type="spellStart"/>
+            <w:r>
+              <w:rPr>
+                <w:lang w:val="en-GB"/>
+              </w:rPr>
+              <w:t>success”:</w:t>
+            </w:r>
+            <w:r>
+              <w:rPr>
+                <w:lang w:val="en-GB"/>
+              </w:rPr>
+              <w:t>false</w:t>
+            </w:r>
+            <w:proofErr w:type="spellEnd"/>
+            <w:r>
+              <w:rPr>
+                <w:lang w:val="en-GB"/>
+              </w:rPr>
               <w:t>}</w:t>
             </w:r>
           </w:p>
@@ -1340,12 +1992,28 @@
                 <w:lang w:val="en-GB"/>
               </w:rPr>
             </w:pPr>
-            <w:r>
-              <w:rPr>
-                <w:lang w:val="en-GB"/>
-              </w:rPr>
-              <w:t>Retornar tabela dos administradores</w:t>
-            </w:r>
+            <w:proofErr w:type="spellStart"/>
+            <w:r>
+              <w:rPr>
+                <w:lang w:val="en-GB"/>
+              </w:rPr>
+              <w:t>Eliminar</w:t>
+            </w:r>
+            <w:proofErr w:type="spellEnd"/>
+            <w:r>
+              <w:rPr>
+                <w:lang w:val="en-GB"/>
+              </w:rPr>
+              <w:t xml:space="preserve"> um </w:t>
+            </w:r>
+            <w:proofErr w:type="spellStart"/>
+            <w:r>
+              <w:rPr>
+                <w:lang w:val="en-GB"/>
+              </w:rPr>
+              <w:t>utilizador</w:t>
+            </w:r>
+            <w:proofErr w:type="spellEnd"/>
           </w:p>
         </w:tc>
         <w:tc>
@@ -1362,7 +2030,7 @@
               <w:rPr>
                 <w:lang w:val="en-GB"/>
               </w:rPr>
-              <w:t>201</w:t>
+              <w:t>23</w:t>
             </w:r>
           </w:p>
         </w:tc>
@@ -1377,10 +2045,7 @@
               </w:rPr>
             </w:pPr>
             <w:r>
-              <w:rPr>
-                <w:lang w:val="en-GB"/>
-              </w:rPr>
-              <w:t>SELECT * FROM…</w:t>
+              <w:t>DELETE FROM …</w:t>
             </w:r>
           </w:p>
         </w:tc>
@@ -1390,10 +2055,7 @@
           </w:tcPr>
           <w:p>
             <w:r>
-              <w:t xml:space="preserve">Id do utilizador que </w:t>
-            </w:r>
-            <w:r>
-              <w:t>pede</w:t>
+              <w:t xml:space="preserve">Id do utilizador e ID do utilizador a eliminar </w:t>
             </w:r>
           </w:p>
         </w:tc>
@@ -1411,45 +2073,55 @@
               <w:rPr>
                 <w:lang w:val="en-GB"/>
               </w:rPr>
-              <w:t>Tabela em string</w:t>
-            </w:r>
-          </w:p>
-          <w:p>
-            <w:pPr>
-              <w:rPr>
-                <w:lang w:val="en-GB"/>
-              </w:rPr>
-            </w:pPr>
-            <w:r>
-              <w:rPr>
-                <w:lang w:val="en-GB"/>
-              </w:rPr>
-              <w:t>p.e. {“success”: true,</w:t>
-            </w:r>
-          </w:p>
-          <w:p>
-            <w:pPr>
-              <w:rPr>
-                <w:lang w:val="en-GB"/>
-              </w:rPr>
-            </w:pPr>
-            <w:r>
-              <w:rPr>
-                <w:lang w:val="en-GB"/>
-              </w:rPr>
-              <w:t>“table”:</w:t>
-            </w:r>
-            <w:r>
-              <w:rPr>
-                <w:lang w:val="en-GB"/>
-              </w:rPr>
-              <w:t xml:space="preserve"> </w:t>
-            </w:r>
-            <w:r>
-              <w:rPr>
-                <w:lang w:val="en-GB"/>
-              </w:rPr>
-              <w:t>“tr00,tr01,tr02;tr10,tr11,tr12”}</w:t>
+              <w:t>{“</w:t>
+            </w:r>
+            <w:proofErr w:type="spellStart"/>
+            <w:r>
+              <w:rPr>
+                <w:lang w:val="en-GB"/>
+              </w:rPr>
+              <w:t>success”:true</w:t>
+            </w:r>
+            <w:proofErr w:type="spellEnd"/>
+            <w:r>
+              <w:rPr>
+                <w:lang w:val="en-GB"/>
+              </w:rPr>
+              <w:t xml:space="preserve">} </w:t>
+            </w:r>
+            <w:proofErr w:type="spellStart"/>
+            <w:r>
+              <w:rPr>
+                <w:lang w:val="en-GB"/>
+              </w:rPr>
+              <w:t>ou</w:t>
+            </w:r>
+            <w:proofErr w:type="spellEnd"/>
+            <w:r>
+              <w:rPr>
+                <w:lang w:val="en-GB"/>
+              </w:rPr>
+              <w:t xml:space="preserve"> {“</w:t>
+            </w:r>
+            <w:proofErr w:type="spellStart"/>
+            <w:r>
+              <w:rPr>
+                <w:lang w:val="en-GB"/>
+              </w:rPr>
+              <w:t>success”:</w:t>
+            </w:r>
+            <w:r>
+              <w:rPr>
+                <w:lang w:val="en-GB"/>
+              </w:rPr>
+              <w:t>false</w:t>
+            </w:r>
+            <w:proofErr w:type="spellEnd"/>
+            <w:r>
+              <w:rPr>
+                <w:lang w:val="en-GB"/>
+              </w:rPr>
+              <w:t>}</w:t>
             </w:r>
           </w:p>
         </w:tc>
@@ -1463,16 +2135,17 @@
             <w:tcW w:w="1271" w:type="dxa"/>
           </w:tcPr>
           <w:p>
-            <w:pPr>
-              <w:rPr>
-                <w:lang w:val="en-GB"/>
-              </w:rPr>
-            </w:pPr>
-            <w:r>
-              <w:rPr>
-                <w:lang w:val="en-GB"/>
-              </w:rPr>
-              <w:t>Retornar tabela dos educadores</w:t>
+            <w:r>
+              <w:t xml:space="preserve">Retornar tabela dos </w:t>
+            </w:r>
+            <w:r>
+              <w:t>educadores</w:t>
+            </w:r>
+            <w:r>
+              <w:t xml:space="preserve"> (c</w:t>
+            </w:r>
+            <w:r>
+              <w:t>om turmas correspondentes)</w:t>
             </w:r>
           </w:p>
         </w:tc>
@@ -1490,7 +2163,7 @@
               <w:rPr>
                 <w:lang w:val="en-GB"/>
               </w:rPr>
-              <w:t>202</w:t>
+              <w:t>200</w:t>
             </w:r>
           </w:p>
         </w:tc>
@@ -1504,24 +2177,99 @@
                 <w:lang w:val="en-GB"/>
               </w:rPr>
             </w:pPr>
+            <w:r>
+              <w:rPr>
+                <w:lang w:val="en-GB"/>
+              </w:rPr>
+              <w:t>SELECT * FROM …</w:t>
+            </w:r>
           </w:p>
         </w:tc>
         <w:tc>
           <w:tcPr>
             <w:tcW w:w="3543" w:type="dxa"/>
           </w:tcPr>
-          <w:p/>
+          <w:p>
+            <w:r>
+              <w:t>Id do utilizador que p</w:t>
+            </w:r>
+            <w:r>
+              <w:t xml:space="preserve">ede </w:t>
+            </w:r>
+          </w:p>
         </w:tc>
         <w:tc>
           <w:tcPr>
             <w:tcW w:w="2680" w:type="dxa"/>
           </w:tcPr>
           <w:p>
-            <w:pPr>
-              <w:rPr>
-                <w:lang w:val="en-GB"/>
-              </w:rPr>
-            </w:pPr>
+            <w:r>
+              <w:t xml:space="preserve">Tabela em </w:t>
+            </w:r>
+            <w:proofErr w:type="spellStart"/>
+            <w:r>
+              <w:t>string</w:t>
+            </w:r>
+            <w:proofErr w:type="spellEnd"/>
+            <w:r>
+              <w:t xml:space="preserve"> </w:t>
+            </w:r>
+          </w:p>
+          <w:p>
+            <w:r>
+              <w:t>p.e. {“</w:t>
+            </w:r>
+            <w:proofErr w:type="spellStart"/>
+            <w:r>
+              <w:t>sucess</w:t>
+            </w:r>
+            <w:proofErr w:type="spellEnd"/>
+            <w:r>
+              <w:t xml:space="preserve">”: </w:t>
+            </w:r>
+            <w:proofErr w:type="spellStart"/>
+            <w:r>
+              <w:t>true</w:t>
+            </w:r>
+            <w:proofErr w:type="spellEnd"/>
+            <w:r>
+              <w:t>, “</w:t>
+            </w:r>
+            <w:proofErr w:type="spellStart"/>
+            <w:r>
+              <w:t>table</w:t>
+            </w:r>
+            <w:proofErr w:type="spellEnd"/>
+            <w:r>
+              <w:t>”: “</w:t>
+            </w:r>
+            <w:r>
+              <w:t xml:space="preserve"> </w:t>
+            </w:r>
+            <w:proofErr w:type="spellStart"/>
+            <w:r>
+              <w:t>u_id,u_nome</w:t>
+            </w:r>
+            <w:proofErr w:type="spellEnd"/>
+            <w:r>
+              <w:t xml:space="preserve">, </w:t>
+            </w:r>
+            <w:proofErr w:type="spellStart"/>
+            <w:r>
+              <w:t>u_idade,u_morada</w:t>
+            </w:r>
+            <w:proofErr w:type="spellEnd"/>
+            <w:r>
+              <w:t xml:space="preserve">, </w:t>
+            </w:r>
+            <w:proofErr w:type="spellStart"/>
+            <w:r>
+              <w:t>u_sexo,u_email,t_token</w:t>
+            </w:r>
+            <w:proofErr w:type="spellEnd"/>
+            <w:r>
+              <w:t>”}</w:t>
+            </w:r>
           </w:p>
         </w:tc>
       </w:tr>
@@ -1539,6 +2287,42 @@
                 <w:lang w:val="en-GB"/>
               </w:rPr>
             </w:pPr>
+            <w:proofErr w:type="spellStart"/>
+            <w:r>
+              <w:rPr>
+                <w:lang w:val="en-GB"/>
+              </w:rPr>
+              <w:t>Retornar</w:t>
+            </w:r>
+            <w:proofErr w:type="spellEnd"/>
+            <w:r>
+              <w:rPr>
+                <w:lang w:val="en-GB"/>
+              </w:rPr>
+              <w:t xml:space="preserve"> </w:t>
+            </w:r>
+            <w:proofErr w:type="spellStart"/>
+            <w:r>
+              <w:rPr>
+                <w:lang w:val="en-GB"/>
+              </w:rPr>
+              <w:t>tabela</w:t>
+            </w:r>
+            <w:proofErr w:type="spellEnd"/>
+            <w:r>
+              <w:rPr>
+                <w:lang w:val="en-GB"/>
+              </w:rPr>
+              <w:t xml:space="preserve"> dos </w:t>
+            </w:r>
+            <w:proofErr w:type="spellStart"/>
+            <w:r>
+              <w:rPr>
+                <w:lang w:val="en-GB"/>
+              </w:rPr>
+              <w:t>administradores</w:t>
+            </w:r>
+            <w:proofErr w:type="spellEnd"/>
           </w:p>
         </w:tc>
         <w:tc>
@@ -1551,6 +2335,12 @@
                 <w:lang w:val="en-GB"/>
               </w:rPr>
             </w:pPr>
+            <w:r>
+              <w:rPr>
+                <w:lang w:val="en-GB"/>
+              </w:rPr>
+              <w:t>201</w:t>
+            </w:r>
           </w:p>
         </w:tc>
         <w:tc>
@@ -1563,13 +2353,26 @@
                 <w:lang w:val="en-GB"/>
               </w:rPr>
             </w:pPr>
+            <w:r>
+              <w:rPr>
+                <w:lang w:val="en-GB"/>
+              </w:rPr>
+              <w:t>SELECT * FROM…</w:t>
+            </w:r>
           </w:p>
         </w:tc>
         <w:tc>
           <w:tcPr>
             <w:tcW w:w="3543" w:type="dxa"/>
           </w:tcPr>
-          <w:p/>
+          <w:p>
+            <w:r>
+              <w:t xml:space="preserve">Id do utilizador que </w:t>
+            </w:r>
+            <w:r>
+              <w:t>pede</w:t>
+            </w:r>
+          </w:p>
         </w:tc>
         <w:tc>
           <w:tcPr>
@@ -1581,6 +2384,80 @@
                 <w:lang w:val="en-GB"/>
               </w:rPr>
             </w:pPr>
+            <w:proofErr w:type="spellStart"/>
+            <w:r>
+              <w:rPr>
+                <w:lang w:val="en-GB"/>
+              </w:rPr>
+              <w:t>Tabela</w:t>
+            </w:r>
+            <w:proofErr w:type="spellEnd"/>
+            <w:r>
+              <w:rPr>
+                <w:lang w:val="en-GB"/>
+              </w:rPr>
+              <w:t xml:space="preserve"> </w:t>
+            </w:r>
+            <w:proofErr w:type="spellStart"/>
+            <w:r>
+              <w:rPr>
+                <w:lang w:val="en-GB"/>
+              </w:rPr>
+              <w:t>em</w:t>
+            </w:r>
+            <w:proofErr w:type="spellEnd"/>
+            <w:r>
+              <w:rPr>
+                <w:lang w:val="en-GB"/>
+              </w:rPr>
+              <w:t xml:space="preserve"> string</w:t>
+            </w:r>
+          </w:p>
+          <w:p>
+            <w:pPr>
+              <w:rPr>
+                <w:lang w:val="en-GB"/>
+              </w:rPr>
+            </w:pPr>
+            <w:proofErr w:type="spellStart"/>
+            <w:r>
+              <w:rPr>
+                <w:lang w:val="en-GB"/>
+              </w:rPr>
+              <w:t>p.e.</w:t>
+            </w:r>
+            <w:proofErr w:type="spellEnd"/>
+            <w:r>
+              <w:rPr>
+                <w:lang w:val="en-GB"/>
+              </w:rPr>
+              <w:t xml:space="preserve"> {“success”: true,</w:t>
+            </w:r>
+          </w:p>
+          <w:p>
+            <w:pPr>
+              <w:rPr>
+                <w:lang w:val="en-GB"/>
+              </w:rPr>
+            </w:pPr>
+            <w:r>
+              <w:rPr>
+                <w:lang w:val="en-GB"/>
+              </w:rPr>
+              <w:t>“table”:</w:t>
+            </w:r>
+            <w:r>
+              <w:rPr>
+                <w:lang w:val="en-GB"/>
+              </w:rPr>
+              <w:t xml:space="preserve"> </w:t>
+            </w:r>
+            <w:r>
+              <w:rPr>
+                <w:lang w:val="en-GB"/>
+              </w:rPr>
+              <w:t>“tr00,tr01,tr02;tr10,tr11,tr12”}</w:t>
+            </w:r>
           </w:p>
         </w:tc>
       </w:tr>
@@ -1598,6 +2475,42 @@
                 <w:lang w:val="en-GB"/>
               </w:rPr>
             </w:pPr>
+            <w:proofErr w:type="spellStart"/>
+            <w:r>
+              <w:rPr>
+                <w:lang w:val="en-GB"/>
+              </w:rPr>
+              <w:t>Retornar</w:t>
+            </w:r>
+            <w:proofErr w:type="spellEnd"/>
+            <w:r>
+              <w:rPr>
+                <w:lang w:val="en-GB"/>
+              </w:rPr>
+              <w:t xml:space="preserve"> </w:t>
+            </w:r>
+            <w:proofErr w:type="spellStart"/>
+            <w:r>
+              <w:rPr>
+                <w:lang w:val="en-GB"/>
+              </w:rPr>
+              <w:t>tabela</w:t>
+            </w:r>
+            <w:proofErr w:type="spellEnd"/>
+            <w:r>
+              <w:rPr>
+                <w:lang w:val="en-GB"/>
+              </w:rPr>
+              <w:t xml:space="preserve"> dos </w:t>
+            </w:r>
+            <w:proofErr w:type="spellStart"/>
+            <w:r>
+              <w:rPr>
+                <w:lang w:val="en-GB"/>
+              </w:rPr>
+              <w:t>educadores</w:t>
+            </w:r>
+            <w:proofErr w:type="spellEnd"/>
           </w:p>
         </w:tc>
         <w:tc>
@@ -1610,6 +2523,12 @@
                 <w:lang w:val="en-GB"/>
               </w:rPr>
             </w:pPr>
+            <w:r>
+              <w:rPr>
+                <w:lang w:val="en-GB"/>
+              </w:rPr>
+              <w:t>202</w:t>
+            </w:r>
           </w:p>
         </w:tc>
         <w:tc>
@@ -1657,18 +2576,6 @@
                 <w:lang w:val="en-GB"/>
               </w:rPr>
             </w:pPr>
-            <w:r>
-              <w:rPr>
-                <w:lang w:val="en-GB"/>
-              </w:rPr>
-              <w:t>Editar turma (</w:t>
-            </w:r>
-            <w:r>
-              <w:rPr>
-                <w:lang w:val="en-GB"/>
-              </w:rPr>
-              <w:t>educando)</w:t>
-            </w:r>
           </w:p>
         </w:tc>
         <w:tc>
@@ -1681,12 +2588,6 @@
                 <w:lang w:val="en-GB"/>
               </w:rPr>
             </w:pPr>
-            <w:r>
-              <w:rPr>
-                <w:lang w:val="en-GB"/>
-              </w:rPr>
-              <w:t>300</w:t>
-            </w:r>
           </w:p>
         </w:tc>
         <w:tc>
@@ -1694,48 +2595,18 @@
             <w:tcW w:w="2552" w:type="dxa"/>
           </w:tcPr>
           <w:p>
-            <w:r>
-              <w:t>USE …(base de da</w:t>
-            </w:r>
-            <w:r>
-              <w:t>dos da turma)</w:t>
-            </w:r>
-          </w:p>
-          <w:p>
-            <w:r>
-              <w:t xml:space="preserve">SELECT </w:t>
-            </w:r>
-            <w:r>
-              <w:t>t_utilizada from …</w:t>
-            </w:r>
-          </w:p>
-          <w:p>
-            <w:r>
-              <w:t>Se não estiver a ser utilizada atualiza, se estiver retorna sucess false</w:t>
-            </w:r>
+            <w:pPr>
+              <w:rPr>
+                <w:lang w:val="en-GB"/>
+              </w:rPr>
+            </w:pPr>
           </w:p>
         </w:tc>
         <w:tc>
           <w:tcPr>
             <w:tcW w:w="3543" w:type="dxa"/>
           </w:tcPr>
-          <w:p>
-            <w:r>
-              <w:t>Id do utilizador que pede e informações d</w:t>
-            </w:r>
-            <w:r>
-              <w:t>o</w:t>
-            </w:r>
-            <w:r>
-              <w:t xml:space="preserve"> </w:t>
-            </w:r>
-            <w:r>
-              <w:t>educando (id e o que atualizar) e da turma</w:t>
-            </w:r>
-            <w:r>
-              <w:t xml:space="preserve"> para meter na base de dados</w:t>
-            </w:r>
-          </w:p>
+          <w:p/>
         </w:tc>
         <w:tc>
           <w:tcPr>
@@ -1747,24 +2618,6 @@
                 <w:lang w:val="en-GB"/>
               </w:rPr>
             </w:pPr>
-            <w:r>
-              <w:rPr>
-                <w:lang w:val="en-GB"/>
-              </w:rPr>
-              <w:t>{“success”:true} ou {“success”:</w:t>
-            </w:r>
-            <w:r>
-              <w:rPr>
-                <w:lang w:val="en-GB"/>
-              </w:rPr>
-              <w:t>false</w:t>
-            </w:r>
-            <w:r>
-              <w:rPr>
-                <w:lang w:val="en-GB"/>
-              </w:rPr>
-              <w:t>}</w:t>
-            </w:r>
           </w:p>
         </w:tc>
       </w:tr>
@@ -1782,12 +2635,6 @@
                 <w:lang w:val="en-GB"/>
               </w:rPr>
             </w:pPr>
-            <w:r>
-              <w:rPr>
-                <w:lang w:val="en-GB"/>
-              </w:rPr>
-              <w:t>Change password</w:t>
-            </w:r>
           </w:p>
         </w:tc>
         <w:tc>
@@ -1800,35 +2647,37 @@
                 <w:lang w:val="en-GB"/>
               </w:rPr>
             </w:pPr>
-            <w:r>
-              <w:rPr>
-                <w:lang w:val="en-GB"/>
-              </w:rPr>
-              <w:t>401</w:t>
-            </w:r>
           </w:p>
         </w:tc>
         <w:tc>
           <w:tcPr>
             <w:tcW w:w="2552" w:type="dxa"/>
           </w:tcPr>
+          <w:p>
+            <w:pPr>
+              <w:rPr>
+                <w:lang w:val="en-GB"/>
+              </w:rPr>
+            </w:pPr>
+          </w:p>
+        </w:tc>
+        <w:tc>
+          <w:tcPr>
+            <w:tcW w:w="3543" w:type="dxa"/>
+          </w:tcPr>
           <w:p/>
         </w:tc>
         <w:tc>
           <w:tcPr>
-            <w:tcW w:w="3543" w:type="dxa"/>
-          </w:tcPr>
-          <w:p>
-            <w:r>
-              <w:t xml:space="preserve">Id do utilizador e mudança de password </w:t>
-            </w:r>
-          </w:p>
-        </w:tc>
-        <w:tc>
-          <w:tcPr>
             <w:tcW w:w="2680" w:type="dxa"/>
           </w:tcPr>
-          <w:p/>
+          <w:p>
+            <w:pPr>
+              <w:rPr>
+                <w:lang w:val="en-GB"/>
+              </w:rPr>
+            </w:pPr>
+          </w:p>
         </w:tc>
       </w:tr>
       <w:tr>
@@ -1845,17 +2694,47 @@
                 <w:lang w:val="en-GB"/>
               </w:rPr>
             </w:pPr>
-            <w:r>
-              <w:rPr>
-                <w:lang w:val="en-GB"/>
-              </w:rPr>
-              <w:t xml:space="preserve">Forgot </w:t>
-            </w:r>
-            <w:r>
-              <w:rPr>
-                <w:lang w:val="en-GB"/>
-              </w:rPr>
-              <w:t>password</w:t>
+            <w:proofErr w:type="spellStart"/>
+            <w:r>
+              <w:rPr>
+                <w:lang w:val="en-GB"/>
+              </w:rPr>
+              <w:t>Editar</w:t>
+            </w:r>
+            <w:proofErr w:type="spellEnd"/>
+            <w:r>
+              <w:rPr>
+                <w:lang w:val="en-GB"/>
+              </w:rPr>
+              <w:t xml:space="preserve"> </w:t>
+            </w:r>
+            <w:proofErr w:type="spellStart"/>
+            <w:r>
+              <w:rPr>
+                <w:lang w:val="en-GB"/>
+              </w:rPr>
+              <w:t>turma</w:t>
+            </w:r>
+            <w:proofErr w:type="spellEnd"/>
+            <w:r>
+              <w:rPr>
+                <w:lang w:val="en-GB"/>
+              </w:rPr>
+              <w:t xml:space="preserve"> (</w:t>
+            </w:r>
+            <w:proofErr w:type="spellStart"/>
+            <w:r>
+              <w:rPr>
+                <w:lang w:val="en-GB"/>
+              </w:rPr>
+              <w:t>educando</w:t>
+            </w:r>
+            <w:proofErr w:type="spellEnd"/>
+            <w:r>
+              <w:rPr>
+                <w:lang w:val="en-GB"/>
+              </w:rPr>
+              <w:t>)</w:t>
             </w:r>
           </w:p>
         </w:tc>
@@ -1873,6 +2752,233 @@
               <w:rPr>
                 <w:lang w:val="en-GB"/>
               </w:rPr>
+              <w:t>300</w:t>
+            </w:r>
+          </w:p>
+        </w:tc>
+        <w:tc>
+          <w:tcPr>
+            <w:tcW w:w="2552" w:type="dxa"/>
+          </w:tcPr>
+          <w:p>
+            <w:r>
+              <w:t>USE …(base de da</w:t>
+            </w:r>
+            <w:r>
+              <w:t>dos da turma)</w:t>
+            </w:r>
+          </w:p>
+          <w:p>
+            <w:r>
+              <w:t xml:space="preserve">SELECT </w:t>
+            </w:r>
+            <w:proofErr w:type="spellStart"/>
+            <w:r>
+              <w:t>t_utilizada</w:t>
+            </w:r>
+            <w:proofErr w:type="spellEnd"/>
+            <w:r>
+              <w:t xml:space="preserve"> </w:t>
+            </w:r>
+            <w:proofErr w:type="spellStart"/>
+            <w:r>
+              <w:t>from</w:t>
+            </w:r>
+            <w:proofErr w:type="spellEnd"/>
+            <w:r>
+              <w:t xml:space="preserve"> …</w:t>
+            </w:r>
+          </w:p>
+          <w:p>
+            <w:r>
+              <w:t xml:space="preserve">Se não estiver a ser utilizada atualiza, se estiver retorna </w:t>
+            </w:r>
+            <w:proofErr w:type="spellStart"/>
+            <w:r>
+              <w:t>sucess</w:t>
+            </w:r>
+            <w:proofErr w:type="spellEnd"/>
+            <w:r>
+              <w:t xml:space="preserve"> false</w:t>
+            </w:r>
+          </w:p>
+        </w:tc>
+        <w:tc>
+          <w:tcPr>
+            <w:tcW w:w="3543" w:type="dxa"/>
+          </w:tcPr>
+          <w:p>
+            <w:r>
+              <w:t>Id do utilizador que pede e informações do educando (id e o que atualizar) e da turma para meter na base de dados</w:t>
+            </w:r>
+          </w:p>
+        </w:tc>
+        <w:tc>
+          <w:tcPr>
+            <w:tcW w:w="2680" w:type="dxa"/>
+          </w:tcPr>
+          <w:p>
+            <w:pPr>
+              <w:rPr>
+                <w:lang w:val="en-GB"/>
+              </w:rPr>
+            </w:pPr>
+            <w:r>
+              <w:rPr>
+                <w:lang w:val="en-GB"/>
+              </w:rPr>
+              <w:t>{“</w:t>
+            </w:r>
+            <w:proofErr w:type="spellStart"/>
+            <w:r>
+              <w:rPr>
+                <w:lang w:val="en-GB"/>
+              </w:rPr>
+              <w:t>success”:true</w:t>
+            </w:r>
+            <w:proofErr w:type="spellEnd"/>
+            <w:r>
+              <w:rPr>
+                <w:lang w:val="en-GB"/>
+              </w:rPr>
+              <w:t xml:space="preserve">} </w:t>
+            </w:r>
+            <w:proofErr w:type="spellStart"/>
+            <w:r>
+              <w:rPr>
+                <w:lang w:val="en-GB"/>
+              </w:rPr>
+              <w:t>ou</w:t>
+            </w:r>
+            <w:proofErr w:type="spellEnd"/>
+            <w:r>
+              <w:rPr>
+                <w:lang w:val="en-GB"/>
+              </w:rPr>
+              <w:t xml:space="preserve"> {“</w:t>
+            </w:r>
+            <w:proofErr w:type="spellStart"/>
+            <w:r>
+              <w:rPr>
+                <w:lang w:val="en-GB"/>
+              </w:rPr>
+              <w:t>success”:</w:t>
+            </w:r>
+            <w:r>
+              <w:rPr>
+                <w:lang w:val="en-GB"/>
+              </w:rPr>
+              <w:t>false</w:t>
+            </w:r>
+            <w:proofErr w:type="spellEnd"/>
+            <w:r>
+              <w:rPr>
+                <w:lang w:val="en-GB"/>
+              </w:rPr>
+              <w:t>}</w:t>
+            </w:r>
+          </w:p>
+        </w:tc>
+      </w:tr>
+      <w:tr>
+        <w:trPr>
+          <w:trHeight w:val="252"/>
+        </w:trPr>
+        <w:tc>
+          <w:tcPr>
+            <w:tcW w:w="1271" w:type="dxa"/>
+          </w:tcPr>
+          <w:p>
+            <w:pPr>
+              <w:rPr>
+                <w:lang w:val="en-GB"/>
+              </w:rPr>
+            </w:pPr>
+            <w:r>
+              <w:rPr>
+                <w:lang w:val="en-GB"/>
+              </w:rPr>
+              <w:t>Change password</w:t>
+            </w:r>
+          </w:p>
+        </w:tc>
+        <w:tc>
+          <w:tcPr>
+            <w:tcW w:w="567" w:type="dxa"/>
+          </w:tcPr>
+          <w:p>
+            <w:pPr>
+              <w:rPr>
+                <w:lang w:val="en-GB"/>
+              </w:rPr>
+            </w:pPr>
+            <w:r>
+              <w:rPr>
+                <w:lang w:val="en-GB"/>
+              </w:rPr>
+              <w:t>401</w:t>
+            </w:r>
+          </w:p>
+        </w:tc>
+        <w:tc>
+          <w:tcPr>
+            <w:tcW w:w="2552" w:type="dxa"/>
+          </w:tcPr>
+          <w:p/>
+        </w:tc>
+        <w:tc>
+          <w:tcPr>
+            <w:tcW w:w="3543" w:type="dxa"/>
+          </w:tcPr>
+          <w:p>
+            <w:r>
+              <w:t xml:space="preserve">Id do utilizador e mudança de password </w:t>
+            </w:r>
+          </w:p>
+        </w:tc>
+        <w:tc>
+          <w:tcPr>
+            <w:tcW w:w="2680" w:type="dxa"/>
+          </w:tcPr>
+          <w:p/>
+        </w:tc>
+      </w:tr>
+      <w:tr>
+        <w:trPr>
+          <w:trHeight w:val="252"/>
+        </w:trPr>
+        <w:tc>
+          <w:tcPr>
+            <w:tcW w:w="1271" w:type="dxa"/>
+          </w:tcPr>
+          <w:p>
+            <w:pPr>
+              <w:rPr>
+                <w:lang w:val="en-GB"/>
+              </w:rPr>
+            </w:pPr>
+            <w:r>
+              <w:rPr>
+                <w:lang w:val="en-GB"/>
+              </w:rPr>
+              <w:t>Forgot password</w:t>
+            </w:r>
+          </w:p>
+        </w:tc>
+        <w:tc>
+          <w:tcPr>
+            <w:tcW w:w="567" w:type="dxa"/>
+          </w:tcPr>
+          <w:p>
+            <w:pPr>
+              <w:rPr>
+                <w:lang w:val="en-GB"/>
+              </w:rPr>
+            </w:pPr>
+            <w:r>
+              <w:rPr>
+                <w:lang w:val="en-GB"/>
+              </w:rPr>
               <w:t>402</w:t>
             </w:r>
           </w:p>
@@ -1889,11 +2995,13 @@
           </w:tcPr>
           <w:p>
             <w:r>
-              <w:t xml:space="preserve">Id do utilizador que pede e </w:t>
-            </w:r>
-            <w:r>
-              <w:t>id do utilizador a mudar a password</w:t>
-            </w:r>
+              <w:t>G=</w:t>
+            </w:r>
+            <w:proofErr w:type="spellStart"/>
+            <w:r>
+              <w:t>emaildoutilizador</w:t>
+            </w:r>
+            <w:proofErr w:type="spellEnd"/>
           </w:p>
         </w:tc>
         <w:tc>
@@ -1902,7 +3010,23 @@
           </w:tcPr>
           <w:p>
             <w:r>
-              <w:t>{“sucess”:true} -&gt; o sistema enviará um email para o utilizador a dizer qual a nova password a utilizar.</w:t>
+              <w:t>{“</w:t>
+            </w:r>
+            <w:proofErr w:type="spellStart"/>
+            <w:r>
+              <w:t>sucess</w:t>
+            </w:r>
+            <w:proofErr w:type="spellEnd"/>
+            <w:r>
+              <w:t>”:</w:t>
+            </w:r>
+            <w:proofErr w:type="spellStart"/>
+            <w:r>
+              <w:t>true</w:t>
+            </w:r>
+            <w:proofErr w:type="spellEnd"/>
+            <w:r>
+              <w:t>} -&gt; o sistema enviará um email para o utilizador a dizer qual a nova password a utilizar.</w:t>
             </w:r>
           </w:p>
         </w:tc>

</xml_diff>

<commit_message>
Changes to be committed: 	modified:   service.php 	modified:   ../TitchersFriend/app/src/main/java/pt/ubi/di/pdm/titchersfriend/ConferelatorioActivity.java 	modified:   ../TitchersFriend/app/src/main/java/pt/ubi/di/pdm/titchersfriend/DBHelper.java 	modified:   ../TitchersFriend/app/src/main/java/pt/ubi/di/pdm/titchersfriend/HomePageEduc.java 	modified:   ../TitchersFriend/app/src/main/java/pt/ubi/di/pdm/titchersfriend/MultipartUtility.java 	modified:   ../TitchersFriend/app/src/main/java/pt/ubi/di/pdm/titchersfriend/Sender.java 	modified:   ../TitchersFriend/app/src/main/res/layout-xxxhdpi/activity_confrelatorio.xml 	modified:   ../TitchersFriend/app/src/main/res/layout/activity_main.xml 	modified:   ../TitchersFriend/app/src/main/res/values/styles.xml 	modified:   ../queries.docx 	deleted:    ../~WRL0519.tmp
</commit_message>
<xml_diff>
--- a/queries.docx
+++ b/queries.docx
@@ -1447,7 +1447,21 @@
                 <w:noProof/>
                 <w:lang w:val="en-GB"/>
               </w:rPr>
-              <w:t>e=nomedaeducadora&amp;c=contactodoeducando&amp;d=data</w:t>
+              <w:t>e=</w:t>
+            </w:r>
+            <w:r>
+              <w:rPr>
+                <w:noProof/>
+                <w:lang w:val="en-GB"/>
+              </w:rPr>
+              <w:t>id</w:t>
+            </w:r>
+            <w:r>
+              <w:rPr>
+                <w:noProof/>
+                <w:lang w:val="en-GB"/>
+              </w:rPr>
+              <w:t>daeducadora&amp;c=contactodoeducando&amp;d=data</w:t>
             </w:r>
           </w:p>
         </w:tc>
@@ -1791,7 +1805,21 @@
                 <w:noProof/>
                 <w:lang w:val="en-GB"/>
               </w:rPr>
-              <w:t>id=idnatabeladeregisto&amp;name=iddoutilizadorqueadiciona</w:t>
+              <w:t>id=id</w:t>
+            </w:r>
+            <w:r>
+              <w:rPr>
+                <w:noProof/>
+                <w:lang w:val="en-GB"/>
+              </w:rPr>
+              <w:t>doutilizador</w:t>
+            </w:r>
+            <w:r>
+              <w:rPr>
+                <w:noProof/>
+                <w:lang w:val="en-GB"/>
+              </w:rPr>
+              <w:t>natabeladeregisto&amp;name=iddoutilizadorqueadiciona</w:t>
             </w:r>
           </w:p>
         </w:tc>
@@ -3233,6 +3261,13 @@
               </w:rPr>
               <w:t>Retornar tabela de relatórios</w:t>
             </w:r>
+            <w:r>
+              <w:rPr>
+                <w:noProof/>
+                <w:lang w:val="en-GB"/>
+              </w:rPr>
+              <w:t xml:space="preserve"> de uma atividade</w:t>
+            </w:r>
           </w:p>
         </w:tc>
         <w:tc>
@@ -3363,7 +3398,21 @@
                 <w:noProof/>
                 <w:lang w:val="en-GB"/>
               </w:rPr>
-              <w:t>“table”: “a_id,a_sumario,a_data;…”}</w:t>
+              <w:t>“table”: “</w:t>
+            </w:r>
+            <w:r>
+              <w:rPr>
+                <w:noProof/>
+                <w:lang w:val="en-GB"/>
+              </w:rPr>
+              <w:t>e_nome, r_comer, r_dormir, r_coment, r_necessidades, r_curativos</w:t>
+            </w:r>
+            <w:r>
+              <w:rPr>
+                <w:noProof/>
+                <w:lang w:val="en-GB"/>
+              </w:rPr>
+              <w:t>;…”}</w:t>
             </w:r>
           </w:p>
         </w:tc>
@@ -3388,14 +3437,7 @@
                 <w:noProof/>
                 <w:lang w:val="en-GB"/>
               </w:rPr>
-              <w:t xml:space="preserve">Editar </w:t>
-            </w:r>
-            <w:r>
-              <w:rPr>
-                <w:noProof/>
-                <w:lang w:val="en-GB"/>
-              </w:rPr>
-              <w:t>utilizador</w:t>
+              <w:t>Retornar uma tabela dos inscritos</w:t>
             </w:r>
           </w:p>
         </w:tc>
@@ -3415,7 +3457,7 @@
                 <w:noProof/>
                 <w:lang w:val="en-GB"/>
               </w:rPr>
-              <w:t>301</w:t>
+              <w:t>207</w:t>
             </w:r>
           </w:p>
         </w:tc>
@@ -3430,6 +3472,21 @@
                 <w:lang w:val="en-GB"/>
               </w:rPr>
             </w:pPr>
+            <w:r>
+              <w:rPr>
+                <w:noProof/>
+                <w:lang w:val="en-GB"/>
+              </w:rPr>
+              <w:t>SELECT * FROM…</w:t>
+            </w:r>
+          </w:p>
+          <w:p>
+            <w:pPr>
+              <w:rPr>
+                <w:noProof/>
+                <w:lang w:val="en-GB"/>
+              </w:rPr>
+            </w:pPr>
           </w:p>
         </w:tc>
         <w:tc>
@@ -3443,6 +3500,13 @@
                 <w:lang w:val="en-GB"/>
               </w:rPr>
             </w:pPr>
+            <w:r>
+              <w:rPr>
+                <w:noProof/>
+                <w:lang w:val="en-GB"/>
+              </w:rPr>
+              <w:t>id=iddoutilizadorquepede</w:t>
+            </w:r>
           </w:p>
         </w:tc>
         <w:tc>
@@ -3456,6 +3520,60 @@
                 <w:lang w:val="en-GB"/>
               </w:rPr>
             </w:pPr>
+            <w:r>
+              <w:rPr>
+                <w:noProof/>
+                <w:lang w:val="en-GB"/>
+              </w:rPr>
+              <w:t>Tabela em string</w:t>
+            </w:r>
+          </w:p>
+          <w:p>
+            <w:pPr>
+              <w:rPr>
+                <w:noProof/>
+                <w:lang w:val="en-GB"/>
+              </w:rPr>
+            </w:pPr>
+            <w:r>
+              <w:rPr>
+                <w:noProof/>
+                <w:lang w:val="en-GB"/>
+              </w:rPr>
+              <w:t>p.e. {“success”: true,</w:t>
+            </w:r>
+          </w:p>
+          <w:p>
+            <w:pPr>
+              <w:rPr>
+                <w:noProof/>
+                <w:lang w:val="en-GB"/>
+              </w:rPr>
+            </w:pPr>
+            <w:r>
+              <w:rPr>
+                <w:noProof/>
+                <w:lang w:val="en-GB"/>
+              </w:rPr>
+              <w:t>“table”: “</w:t>
+            </w:r>
+            <w:r>
+              <w:t xml:space="preserve"> </w:t>
+            </w:r>
+            <w:r>
+              <w:rPr>
+                <w:noProof/>
+                <w:lang w:val="en-GB"/>
+              </w:rPr>
+              <w:t>tr_id,tr_email,tr_nome</w:t>
+            </w:r>
+            <w:r>
+              <w:rPr>
+                <w:noProof/>
+                <w:lang w:val="en-GB"/>
+              </w:rPr>
+              <w:t>;…”}</w:t>
+            </w:r>
           </w:p>
         </w:tc>
       </w:tr>
@@ -3499,7 +3617,7 @@
                 <w:noProof/>
                 <w:lang w:val="en-GB"/>
               </w:rPr>
-              <w:t>302</w:t>
+              <w:t>301</w:t>
             </w:r>
           </w:p>
         </w:tc>
@@ -3514,6 +3632,35 @@
                 <w:lang w:val="en-GB"/>
               </w:rPr>
             </w:pPr>
+            <w:r>
+              <w:rPr>
+                <w:noProof/>
+                <w:lang w:val="en-GB"/>
+              </w:rPr>
+              <w:t>UPDATE</w:t>
+            </w:r>
+            <w:r>
+              <w:rPr>
+                <w:noProof/>
+                <w:lang w:val="en-GB"/>
+              </w:rPr>
+              <w:t xml:space="preserve"> educando</w:t>
+            </w:r>
+            <w:r>
+              <w:rPr>
+                <w:noProof/>
+                <w:lang w:val="en-GB"/>
+              </w:rPr>
+              <w:t xml:space="preserve"> SET …</w:t>
+            </w:r>
+          </w:p>
+          <w:p>
+            <w:pPr>
+              <w:rPr>
+                <w:noProof/>
+                <w:lang w:val="en-GB"/>
+              </w:rPr>
+            </w:pPr>
           </w:p>
         </w:tc>
         <w:tc>
@@ -3527,6 +3674,55 @@
                 <w:lang w:val="en-GB"/>
               </w:rPr>
             </w:pPr>
+            <w:r>
+              <w:rPr>
+                <w:noProof/>
+                <w:lang w:val="en-GB"/>
+              </w:rPr>
+              <w:t>id=iddoutilizadorquepede</w:t>
+            </w:r>
+            <w:r>
+              <w:rPr>
+                <w:noProof/>
+                <w:lang w:val="en-GB"/>
+              </w:rPr>
+              <w:t>&amp;</w:t>
+            </w:r>
+            <w:r>
+              <w:rPr>
+                <w:noProof/>
+                <w:lang w:val="en-GB"/>
+              </w:rPr>
+              <w:t xml:space="preserve"> </w:t>
+            </w:r>
+            <w:r>
+              <w:rPr>
+                <w:noProof/>
+                <w:lang w:val="en-GB"/>
+              </w:rPr>
+              <w:t>id</w:t>
+            </w:r>
+            <w:r>
+              <w:rPr>
+                <w:noProof/>
+                <w:lang w:val="en-GB"/>
+              </w:rPr>
+              <w:t>e</w:t>
+            </w:r>
+            <w:r>
+              <w:rPr>
+                <w:noProof/>
+                <w:lang w:val="en-GB"/>
+              </w:rPr>
+              <w:t>=iddoeducador&amp;</w:t>
+            </w:r>
+            <w:r>
+              <w:rPr>
+                <w:noProof/>
+                <w:lang w:val="en-GB"/>
+              </w:rPr>
+              <w:t>e_id=iddoeducando&amp;e_nome=nomedoeducando&amp;e_idade=idadedoeducando&amp;e_morada=moradadoeducando&amp;e_sexo=sexodoeducando&amp;e_contacto=contactodoeducando</w:t>
+            </w:r>
           </w:p>
         </w:tc>
         <w:tc>
@@ -3540,6 +3736,13 @@
                 <w:lang w:val="en-GB"/>
               </w:rPr>
             </w:pPr>
+            <w:r>
+              <w:rPr>
+                <w:noProof/>
+                <w:lang w:val="en-GB"/>
+              </w:rPr>
+              <w:t>{“success”:true} ou {“success”:false}</w:t>
+            </w:r>
           </w:p>
         </w:tc>
       </w:tr>
@@ -3583,7 +3786,7 @@
                 <w:noProof/>
                 <w:lang w:val="en-GB"/>
               </w:rPr>
-              <w:t>303</w:t>
+              <w:t>302</w:t>
             </w:r>
           </w:p>
         </w:tc>
@@ -3598,6 +3801,35 @@
                 <w:lang w:val="en-GB"/>
               </w:rPr>
             </w:pPr>
+            <w:r>
+              <w:rPr>
+                <w:noProof/>
+                <w:lang w:val="en-GB"/>
+              </w:rPr>
+              <w:t xml:space="preserve">UPDATE </w:t>
+            </w:r>
+            <w:r>
+              <w:rPr>
+                <w:noProof/>
+                <w:lang w:val="en-GB"/>
+              </w:rPr>
+              <w:t>alergia</w:t>
+            </w:r>
+            <w:r>
+              <w:rPr>
+                <w:noProof/>
+                <w:lang w:val="en-GB"/>
+              </w:rPr>
+              <w:t xml:space="preserve"> SET …</w:t>
+            </w:r>
+          </w:p>
+          <w:p>
+            <w:pPr>
+              <w:rPr>
+                <w:noProof/>
+                <w:lang w:val="en-GB"/>
+              </w:rPr>
+            </w:pPr>
           </w:p>
         </w:tc>
         <w:tc>
@@ -3611,6 +3843,55 @@
                 <w:lang w:val="en-GB"/>
               </w:rPr>
             </w:pPr>
+            <w:r>
+              <w:rPr>
+                <w:noProof/>
+                <w:lang w:val="en-GB"/>
+              </w:rPr>
+              <w:t>id=iddoutilizadorquepede</w:t>
+            </w:r>
+            <w:r>
+              <w:rPr>
+                <w:noProof/>
+                <w:lang w:val="en-GB"/>
+              </w:rPr>
+              <w:t>&amp;</w:t>
+            </w:r>
+            <w:r>
+              <w:rPr>
+                <w:noProof/>
+                <w:lang w:val="en-GB"/>
+              </w:rPr>
+              <w:t xml:space="preserve"> id</w:t>
+            </w:r>
+            <w:r>
+              <w:rPr>
+                <w:noProof/>
+                <w:lang w:val="en-GB"/>
+              </w:rPr>
+              <w:t>e</w:t>
+            </w:r>
+            <w:r>
+              <w:rPr>
+                <w:noProof/>
+                <w:lang w:val="en-GB"/>
+              </w:rPr>
+              <w:t>=iddoeducador</w:t>
+            </w:r>
+            <w:r>
+              <w:rPr>
+                <w:noProof/>
+                <w:lang w:val="en-GB"/>
+              </w:rPr>
+              <w:t>&amp;a_id=iddaalergia&amp;</w:t>
+            </w:r>
+            <w:r>
+              <w:rPr>
+                <w:noProof/>
+                <w:lang w:val="en-GB"/>
+              </w:rPr>
+              <w:t>a_nome=nomedaalergia</w:t>
+            </w:r>
           </w:p>
         </w:tc>
         <w:tc>
@@ -3624,6 +3905,13 @@
                 <w:lang w:val="en-GB"/>
               </w:rPr>
             </w:pPr>
+            <w:r>
+              <w:rPr>
+                <w:noProof/>
+                <w:lang w:val="en-GB"/>
+              </w:rPr>
+              <w:t>{“success”:true} ou {“success”:false}</w:t>
+            </w:r>
           </w:p>
         </w:tc>
       </w:tr>
@@ -3667,7 +3955,7 @@
                 <w:noProof/>
                 <w:lang w:val="en-GB"/>
               </w:rPr>
-              <w:t>304</w:t>
+              <w:t>303</w:t>
             </w:r>
           </w:p>
         </w:tc>
@@ -3682,6 +3970,35 @@
                 <w:lang w:val="en-GB"/>
               </w:rPr>
             </w:pPr>
+            <w:r>
+              <w:rPr>
+                <w:noProof/>
+                <w:lang w:val="en-GB"/>
+              </w:rPr>
+              <w:t xml:space="preserve">UPDATE </w:t>
+            </w:r>
+            <w:r>
+              <w:rPr>
+                <w:noProof/>
+                <w:lang w:val="en-GB"/>
+              </w:rPr>
+              <w:t>atividade</w:t>
+            </w:r>
+            <w:r>
+              <w:rPr>
+                <w:noProof/>
+                <w:lang w:val="en-GB"/>
+              </w:rPr>
+              <w:t xml:space="preserve"> SET …</w:t>
+            </w:r>
+          </w:p>
+          <w:p>
+            <w:pPr>
+              <w:rPr>
+                <w:noProof/>
+                <w:lang w:val="en-GB"/>
+              </w:rPr>
+            </w:pPr>
           </w:p>
         </w:tc>
         <w:tc>
@@ -3695,6 +4012,83 @@
                 <w:lang w:val="en-GB"/>
               </w:rPr>
             </w:pPr>
+            <w:r>
+              <w:rPr>
+                <w:noProof/>
+                <w:lang w:val="en-GB"/>
+              </w:rPr>
+              <w:t>id=iddoutilizadorquepede</w:t>
+            </w:r>
+            <w:r>
+              <w:rPr>
+                <w:noProof/>
+                <w:lang w:val="en-GB"/>
+              </w:rPr>
+              <w:t>&amp;</w:t>
+            </w:r>
+            <w:r>
+              <w:rPr>
+                <w:noProof/>
+                <w:lang w:val="en-GB"/>
+              </w:rPr>
+              <w:t xml:space="preserve"> id</w:t>
+            </w:r>
+            <w:r>
+              <w:rPr>
+                <w:noProof/>
+                <w:lang w:val="en-GB"/>
+              </w:rPr>
+              <w:t>e</w:t>
+            </w:r>
+            <w:r>
+              <w:rPr>
+                <w:noProof/>
+                <w:lang w:val="en-GB"/>
+              </w:rPr>
+              <w:t>=iddoeducador</w:t>
+            </w:r>
+            <w:r>
+              <w:rPr>
+                <w:noProof/>
+                <w:lang w:val="en-GB"/>
+              </w:rPr>
+              <w:t>&amp;a_id=idda</w:t>
+            </w:r>
+            <w:r>
+              <w:rPr>
+                <w:noProof/>
+                <w:lang w:val="en-GB"/>
+              </w:rPr>
+              <w:t>tividade</w:t>
+            </w:r>
+            <w:r>
+              <w:rPr>
+                <w:noProof/>
+                <w:lang w:val="en-GB"/>
+              </w:rPr>
+              <w:t>&amp;</w:t>
+            </w:r>
+            <w:r>
+              <w:rPr>
+                <w:noProof/>
+                <w:lang w:val="en-GB"/>
+              </w:rPr>
+              <w:t>sum</w:t>
+            </w:r>
+            <w:r>
+              <w:rPr>
+                <w:noProof/>
+                <w:lang w:val="en-GB"/>
+              </w:rPr>
+              <w:t>=</w:t>
+            </w:r>
+            <w:r>
+              <w:rPr>
+                <w:noProof/>
+                <w:lang w:val="en-GB"/>
+              </w:rPr>
+              <w:t>sumário</w:t>
+            </w:r>
           </w:p>
         </w:tc>
         <w:tc>
@@ -3708,6 +4102,13 @@
                 <w:lang w:val="en-GB"/>
               </w:rPr>
             </w:pPr>
+            <w:r>
+              <w:rPr>
+                <w:noProof/>
+                <w:lang w:val="en-GB"/>
+              </w:rPr>
+              <w:t>{“success”:true} ou {“success”:false}</w:t>
+            </w:r>
           </w:p>
         </w:tc>
       </w:tr>
@@ -3751,8 +4152,193 @@
                 <w:noProof/>
                 <w:lang w:val="en-GB"/>
               </w:rPr>
-              <w:t>305</w:t>
-            </w:r>
+              <w:t>304</w:t>
+            </w:r>
+          </w:p>
+        </w:tc>
+        <w:tc>
+          <w:tcPr>
+            <w:tcW w:w="2552" w:type="dxa"/>
+          </w:tcPr>
+          <w:p>
+            <w:pPr>
+              <w:rPr>
+                <w:noProof/>
+                <w:lang w:val="en-GB"/>
+              </w:rPr>
+            </w:pPr>
+            <w:r>
+              <w:rPr>
+                <w:noProof/>
+                <w:lang w:val="en-GB"/>
+              </w:rPr>
+              <w:t xml:space="preserve">UPDATE </w:t>
+            </w:r>
+            <w:r>
+              <w:rPr>
+                <w:noProof/>
+                <w:lang w:val="en-GB"/>
+              </w:rPr>
+              <w:t>faltas</w:t>
+            </w:r>
+            <w:r>
+              <w:rPr>
+                <w:noProof/>
+                <w:lang w:val="en-GB"/>
+              </w:rPr>
+              <w:t xml:space="preserve"> SET …</w:t>
+            </w:r>
+          </w:p>
+          <w:p>
+            <w:pPr>
+              <w:rPr>
+                <w:noProof/>
+                <w:lang w:val="en-GB"/>
+              </w:rPr>
+            </w:pPr>
+          </w:p>
+        </w:tc>
+        <w:tc>
+          <w:tcPr>
+            <w:tcW w:w="3685" w:type="dxa"/>
+          </w:tcPr>
+          <w:p>
+            <w:pPr>
+              <w:rPr>
+                <w:noProof/>
+                <w:lang w:val="en-GB"/>
+              </w:rPr>
+            </w:pPr>
+            <w:r>
+              <w:rPr>
+                <w:noProof/>
+                <w:lang w:val="en-GB"/>
+              </w:rPr>
+              <w:t>id=iddoutilizadorquepede</w:t>
+            </w:r>
+            <w:r>
+              <w:rPr>
+                <w:noProof/>
+                <w:lang w:val="en-GB"/>
+              </w:rPr>
+              <w:t>&amp;</w:t>
+            </w:r>
+            <w:r>
+              <w:rPr>
+                <w:noProof/>
+                <w:lang w:val="en-GB"/>
+              </w:rPr>
+              <w:t xml:space="preserve"> </w:t>
+            </w:r>
+            <w:r>
+              <w:rPr>
+                <w:noProof/>
+                <w:lang w:val="en-GB"/>
+              </w:rPr>
+              <w:t>id</w:t>
+            </w:r>
+            <w:r>
+              <w:rPr>
+                <w:noProof/>
+                <w:lang w:val="en-GB"/>
+              </w:rPr>
+              <w:t>e</w:t>
+            </w:r>
+            <w:r>
+              <w:rPr>
+                <w:noProof/>
+                <w:lang w:val="en-GB"/>
+              </w:rPr>
+              <w:t>=iddoeducador</w:t>
+            </w:r>
+            <w:r>
+              <w:rPr>
+                <w:noProof/>
+                <w:lang w:val="en-GB"/>
+              </w:rPr>
+              <w:t>&amp;d=diadasfaltas&amp;table=tabeladoseducandos</w:t>
+            </w:r>
+          </w:p>
+          <w:p>
+            <w:pPr>
+              <w:rPr>
+                <w:noProof/>
+                <w:lang w:val="en-GB"/>
+              </w:rPr>
+            </w:pPr>
+            <w:r>
+              <w:rPr>
+                <w:noProof/>
+                <w:lang w:val="en-GB"/>
+              </w:rPr>
+              <w:t>A tabela dos educandos será :</w:t>
+            </w:r>
+          </w:p>
+          <w:p>
+            <w:pPr>
+              <w:rPr>
+                <w:noProof/>
+                <w:lang w:val="en-GB"/>
+              </w:rPr>
+            </w:pPr>
+            <w:r>
+              <w:rPr>
+                <w:noProof/>
+                <w:lang w:val="en-GB"/>
+              </w:rPr>
+              <w:t>nomeeducando,0;nomeeducando,1;nomeeducando,1;…</w:t>
+            </w:r>
+          </w:p>
+        </w:tc>
+        <w:tc>
+          <w:tcPr>
+            <w:tcW w:w="2693" w:type="dxa"/>
+          </w:tcPr>
+          <w:p>
+            <w:pPr>
+              <w:rPr>
+                <w:noProof/>
+                <w:lang w:val="en-GB"/>
+              </w:rPr>
+            </w:pPr>
+            <w:r>
+              <w:rPr>
+                <w:noProof/>
+                <w:lang w:val="en-GB"/>
+              </w:rPr>
+              <w:t>{“success”:true} ou {“success”:false}</w:t>
+            </w:r>
+          </w:p>
+        </w:tc>
+      </w:tr>
+      <w:tr>
+        <w:trPr>
+          <w:trHeight w:val="252"/>
+        </w:trPr>
+        <w:tc>
+          <w:tcPr>
+            <w:tcW w:w="1271" w:type="dxa"/>
+          </w:tcPr>
+          <w:p>
+            <w:pPr>
+              <w:rPr>
+                <w:noProof/>
+                <w:lang w:val="en-GB"/>
+              </w:rPr>
+            </w:pPr>
+          </w:p>
+        </w:tc>
+        <w:tc>
+          <w:tcPr>
+            <w:tcW w:w="567" w:type="dxa"/>
+          </w:tcPr>
+          <w:p>
+            <w:pPr>
+              <w:rPr>
+                <w:noProof/>
+                <w:lang w:val="en-GB"/>
+              </w:rPr>
+            </w:pPr>
           </w:p>
         </w:tc>
         <w:tc>

</xml_diff>

<commit_message>
Changes to be committed: 	modified:   service.php 	modified:   ../queries.docx
</commit_message>
<xml_diff>
--- a/queries.docx
+++ b/queries.docx
@@ -86,6 +86,7 @@
                 <w:bCs/>
               </w:rPr>
             </w:pPr>
+            <w:proofErr w:type="spellStart"/>
             <w:r>
               <w:rPr>
                 <w:b/>
@@ -100,6 +101,7 @@
               </w:rPr>
               <w:t>uery</w:t>
             </w:r>
+            <w:proofErr w:type="spellEnd"/>
           </w:p>
         </w:tc>
         <w:tc>
@@ -118,7 +120,23 @@
                 <w:b/>
                 <w:bCs/>
               </w:rPr>
-              <w:t>o que a query precisa</w:t>
+              <w:t xml:space="preserve">o que a </w:t>
+            </w:r>
+            <w:proofErr w:type="spellStart"/>
+            <w:r>
+              <w:rPr>
+                <w:b/>
+                <w:bCs/>
+              </w:rPr>
+              <w:t>query</w:t>
+            </w:r>
+            <w:proofErr w:type="spellEnd"/>
+            <w:r>
+              <w:rPr>
+                <w:b/>
+                <w:bCs/>
+              </w:rPr>
+              <w:t xml:space="preserve"> precisa</w:t>
             </w:r>
           </w:p>
         </w:tc>
@@ -865,23 +883,16 @@
                 <w:noProof/>
                 <w:lang w:val="en-GB"/>
               </w:rPr>
-              <w:t>(se for educadora assina-lhe uma tabela também)</w:t>
-            </w:r>
-          </w:p>
-          <w:p>
-            <w:pPr>
-              <w:rPr>
-                <w:noProof/>
-                <w:lang w:val="en-GB"/>
-              </w:rPr>
-            </w:pPr>
-            <w:r>
-              <w:rPr>
-                <w:noProof/>
-                <w:lang w:val="en-GB"/>
-              </w:rPr>
-              <w:t>Se for administrador aceita, se não, não aceita.</w:t>
-            </w:r>
+              <w:t>(assina-lhe uma tabela também)</w:t>
+            </w:r>
+          </w:p>
+          <w:p>
+            <w:pPr>
+              <w:rPr>
+                <w:noProof/>
+                <w:lang w:val="en-GB"/>
+              </w:rPr>
+            </w:pPr>
           </w:p>
         </w:tc>
         <w:tc>
@@ -1087,21 +1098,6 @@
               <w:t>INSERT INTO user VALUES…</w:t>
             </w:r>
           </w:p>
-          <w:p>
-            <w:pPr>
-              <w:rPr>
-                <w:noProof/>
-                <w:lang w:val="en-GB"/>
-              </w:rPr>
-            </w:pPr>
-            <w:r>
-              <w:rPr>
-                <w:noProof/>
-                <w:lang w:val="en-GB"/>
-              </w:rPr>
-              <w:t>(se for educadora assina-lhe uma tabela também)</w:t>
-            </w:r>
-          </w:p>
         </w:tc>
         <w:tc>
           <w:tcPr>
@@ -1592,21 +1588,7 @@
                 <w:noProof/>
                 <w:lang w:val="en-GB"/>
               </w:rPr>
-              <w:t>WHERE u.u_nome = '?' AND</w:t>
-            </w:r>
-            <w:r>
-              <w:rPr>
-                <w:noProof/>
-                <w:lang w:val="en-GB"/>
-              </w:rPr>
-              <w:t xml:space="preserve"> </w:t>
-            </w:r>
-            <w:r>
-              <w:rPr>
-                <w:noProof/>
-                <w:lang w:val="en-GB"/>
-              </w:rPr>
-              <w:t>u.u_pwd = '?'</w:t>
+              <w:t>WHERE u.u_nome = '?' AND u.u_pwd = '?'</w:t>
             </w:r>
           </w:p>
         </w:tc>
@@ -1661,21 +1643,7 @@
                 <w:noProof/>
                 <w:lang w:val="en-GB"/>
               </w:rPr>
-              <w:t>{“success”:true</w:t>
-            </w:r>
-            <w:r>
-              <w:rPr>
-                <w:noProof/>
-                <w:lang w:val="en-GB"/>
-              </w:rPr>
-              <w:t>, “id”: iddouser</w:t>
-            </w:r>
-            <w:r>
-              <w:rPr>
-                <w:noProof/>
-                <w:lang w:val="en-GB"/>
-              </w:rPr>
-              <w:t xml:space="preserve">} ou </w:t>
+              <w:t xml:space="preserve">{“success”:true, “id”: iddouser} ou </w:t>
             </w:r>
           </w:p>
           <w:p>
@@ -2074,28 +2042,7 @@
                 <w:noProof/>
                 <w:lang w:val="en-GB"/>
               </w:rPr>
-              <w:t>id=idutilizadorque</w:t>
-            </w:r>
-            <w:r>
-              <w:rPr>
-                <w:noProof/>
-                <w:lang w:val="en-GB"/>
-              </w:rPr>
-              <w:t>elimina</w:t>
-            </w:r>
-            <w:r>
-              <w:rPr>
-                <w:noProof/>
-                <w:lang w:val="en-GB"/>
-              </w:rPr>
-              <w:t>&amp;u_id=iddoutilizador_a_</w:t>
-            </w:r>
-            <w:r>
-              <w:rPr>
-                <w:noProof/>
-                <w:lang w:val="en-GB"/>
-              </w:rPr>
-              <w:t>eliminar</w:t>
+              <w:t>id=idutilizadorqueelimina&amp;u_id=iddoutilizador_a_eliminar</w:t>
             </w:r>
             <w:r>
               <w:rPr>
@@ -2424,14 +2371,6 @@
                 <w:lang w:val="en-GB"/>
               </w:rPr>
             </w:pPr>
-          </w:p>
-          <w:p>
-            <w:pPr>
-              <w:rPr>
-                <w:noProof/>
-                <w:lang w:val="en-GB"/>
-              </w:rPr>
-            </w:pPr>
             <w:r>
               <w:rPr>
                 <w:noProof/>
@@ -2494,35 +2433,7 @@
                 <w:noProof/>
                 <w:lang w:val="en-GB"/>
               </w:rPr>
-              <w:t xml:space="preserve"> </w:t>
-            </w:r>
-            <w:r>
-              <w:rPr>
-                <w:noProof/>
-                <w:lang w:val="en-GB"/>
-              </w:rPr>
-              <w:t>u_id,u_nome,u_idade,u_morada,u_sex</w:t>
-            </w:r>
-            <w:r>
-              <w:rPr>
-                <w:noProof/>
-                <w:lang w:val="en-GB"/>
-              </w:rPr>
-              <w:t>o</w:t>
-            </w:r>
-            <w:r>
-              <w:rPr>
-                <w:noProof/>
-                <w:lang w:val="en-GB"/>
-              </w:rPr>
-              <w:t xml:space="preserve"> u_email</w:t>
-            </w:r>
-            <w:r>
-              <w:rPr>
-                <w:noProof/>
-                <w:lang w:val="en-GB"/>
-              </w:rPr>
-              <w:t>;…</w:t>
+              <w:t xml:space="preserve"> u_id,u_nome,u_idade,u_morada,u_sexo u_email;…</w:t>
             </w:r>
             <w:r>
               <w:rPr>
@@ -2693,35 +2604,7 @@
                 <w:noProof/>
                 <w:lang w:val="en-GB"/>
               </w:rPr>
-              <w:t>“table”: “</w:t>
-            </w:r>
-            <w:r>
-              <w:rPr>
-                <w:noProof/>
-                <w:lang w:val="en-GB"/>
-              </w:rPr>
-              <w:t xml:space="preserve"> </w:t>
-            </w:r>
-            <w:r>
-              <w:rPr>
-                <w:noProof/>
-                <w:lang w:val="en-GB"/>
-              </w:rPr>
-              <w:t>e_id, e_nome, e_idade, e_morada, e_sexo, e_contacto</w:t>
-            </w:r>
-            <w:r>
-              <w:rPr>
-                <w:noProof/>
-                <w:lang w:val="en-GB"/>
-              </w:rPr>
-              <w:t>;…</w:t>
-            </w:r>
-            <w:r>
-              <w:rPr>
-                <w:noProof/>
-                <w:lang w:val="en-GB"/>
-              </w:rPr>
-              <w:t>”}</w:t>
+              <w:t>“table”: “ e_id, e_nome, e_idade, e_morada, e_sexo, e_contacto;…”}</w:t>
             </w:r>
           </w:p>
         </w:tc>
@@ -2789,6 +2672,21 @@
               <w:t>SELECT * FROM…</w:t>
             </w:r>
           </w:p>
+          <w:p>
+            <w:pPr>
+              <w:rPr>
+                <w:noProof/>
+                <w:lang w:val="en-GB"/>
+              </w:rPr>
+            </w:pPr>
+            <w:r>
+              <w:rPr>
+                <w:noProof/>
+                <w:lang w:val="en-GB"/>
+              </w:rPr>
+              <w:t>**AVISAR PARA EU FAZER SE AINDA NÃO ESTIVER A DAR CERTO**</w:t>
+            </w:r>
+          </w:p>
         </w:tc>
         <w:tc>
           <w:tcPr>
@@ -2870,28 +2768,28 @@
                 <w:noProof/>
                 <w:lang w:val="en-GB"/>
               </w:rPr>
-              <w:t>al_id,al_nome</w:t>
-            </w:r>
-            <w:r>
-              <w:rPr>
-                <w:noProof/>
-                <w:lang w:val="en-GB"/>
-              </w:rPr>
-              <w:t xml:space="preserve">; </w:t>
-            </w:r>
-            <w:r>
-              <w:rPr>
-                <w:noProof/>
-                <w:lang w:val="en-GB"/>
-              </w:rPr>
-              <w:t>al_id,al_nome</w:t>
-            </w:r>
-            <w:r>
-              <w:rPr>
-                <w:noProof/>
-                <w:lang w:val="en-GB"/>
-              </w:rPr>
-              <w:t>;…</w:t>
+              <w:t xml:space="preserve">e_id, </w:t>
+            </w:r>
+            <w:r>
+              <w:rPr>
+                <w:noProof/>
+                <w:lang w:val="en-GB"/>
+              </w:rPr>
+              <w:t xml:space="preserve">al_id,al_nome; </w:t>
+            </w:r>
+            <w:r>
+              <w:rPr>
+                <w:noProof/>
+                <w:lang w:val="en-GB"/>
+              </w:rPr>
+              <w:t xml:space="preserve">e_id, </w:t>
+            </w:r>
+            <w:r>
+              <w:rPr>
+                <w:noProof/>
+                <w:lang w:val="en-GB"/>
+              </w:rPr>
+              <w:t>al_id,al_nome;…</w:t>
             </w:r>
             <w:r>
               <w:rPr>
@@ -3119,37 +3017,24 @@
                 <w:noProof/>
                 <w:lang w:val="en-GB"/>
               </w:rPr>
-              <w:t xml:space="preserve">id=iddoutilizadorquepede&amp; </w:t>
-            </w:r>
-            <w:r>
-              <w:rPr>
-                <w:noProof/>
-                <w:lang w:val="en-GB"/>
-              </w:rPr>
-              <w:t>e_id=iddoeducador&amp;t=tokendabd</w:t>
-            </w:r>
-            <w:r>
-              <w:rPr>
-                <w:noProof/>
-                <w:lang w:val="en-GB"/>
-              </w:rPr>
-              <w:t>&amp;d=diaescolhido</w:t>
-            </w:r>
-          </w:p>
-          <w:p>
-            <w:pPr>
-              <w:rPr>
-                <w:noProof/>
-                <w:lang w:val="en-GB"/>
-              </w:rPr>
-            </w:pPr>
-            <w:r>
-              <w:rPr>
-                <w:noProof/>
-                <w:lang w:val="en-GB"/>
-              </w:rPr>
-              <w:t>aparece só o nome dos alunos que tiveram falta</w:t>
-            </w:r>
+              <w:t>id=iddoutilizadorquepede&amp; e_id=iddoeducador&amp;t=tokendabd&amp;d=diaescolhido</w:t>
+            </w:r>
+          </w:p>
+          <w:p>
+            <w:pPr>
+              <w:rPr>
+                <w:noProof/>
+                <w:lang w:val="en-GB"/>
+              </w:rPr>
+            </w:pPr>
+          </w:p>
+          <w:p>
+            <w:pPr>
+              <w:rPr>
+                <w:noProof/>
+                <w:lang w:val="en-GB"/>
+              </w:rPr>
+            </w:pPr>
           </w:p>
         </w:tc>
         <w:tc>
@@ -3199,6 +3084,13 @@
                 <w:lang w:val="en-GB"/>
               </w:rPr>
               <w:t>“table”: “</w:t>
+            </w:r>
+            <w:r>
+              <w:rPr>
+                <w:noProof/>
+                <w:lang w:val="en-GB"/>
+              </w:rPr>
+              <w:t>e_id,</w:t>
             </w:r>
             <w:r>
               <w:rPr>
@@ -3341,14 +3233,7 @@
                 <w:noProof/>
                 <w:lang w:val="en-GB"/>
               </w:rPr>
-              <w:t>id=iddoutilizadorquepede&amp; e_id=iddoeducador&amp;t=tokendabd</w:t>
-            </w:r>
-            <w:r>
-              <w:rPr>
-                <w:noProof/>
-                <w:lang w:val="en-GB"/>
-              </w:rPr>
-              <w:t>&amp;atid=iddaatividadeescolhida</w:t>
+              <w:t>id=iddoutilizadorquepede&amp; e_id=iddoeducador&amp;t=tokendabd&amp;atid=iddaatividadeescolhida</w:t>
             </w:r>
           </w:p>
         </w:tc>
@@ -3637,21 +3522,7 @@
                 <w:noProof/>
                 <w:lang w:val="en-GB"/>
               </w:rPr>
-              <w:t>UPDATE</w:t>
-            </w:r>
-            <w:r>
-              <w:rPr>
-                <w:noProof/>
-                <w:lang w:val="en-GB"/>
-              </w:rPr>
-              <w:t xml:space="preserve"> educando</w:t>
-            </w:r>
-            <w:r>
-              <w:rPr>
-                <w:noProof/>
-                <w:lang w:val="en-GB"/>
-              </w:rPr>
-              <w:t xml:space="preserve"> SET …</w:t>
+              <w:t>UPDATE educando SET …</w:t>
             </w:r>
           </w:p>
           <w:p>
@@ -3693,14 +3564,7 @@
                 <w:noProof/>
                 <w:lang w:val="en-GB"/>
               </w:rPr>
-              <w:t xml:space="preserve"> </w:t>
-            </w:r>
-            <w:r>
-              <w:rPr>
-                <w:noProof/>
-                <w:lang w:val="en-GB"/>
-              </w:rPr>
-              <w:t>id</w:t>
+              <w:t xml:space="preserve"> id</w:t>
             </w:r>
             <w:r>
               <w:rPr>
@@ -3722,6 +3586,13 @@
                 <w:lang w:val="en-GB"/>
               </w:rPr>
               <w:t>e_id=iddoeducando&amp;e_nome=nomedoeducando&amp;e_idade=idadedoeducando&amp;e_morada=moradadoeducando&amp;e_sexo=sexodoeducando&amp;e_contacto=contactodoeducando</w:t>
+            </w:r>
+            <w:r>
+              <w:rPr>
+                <w:noProof/>
+                <w:lang w:val="en-GB"/>
+              </w:rPr>
+              <w:t>&amp;e_alergias=tabela_com_idsdasalergias</w:t>
             </w:r>
           </w:p>
         </w:tc>
@@ -3806,21 +3677,7 @@
                 <w:noProof/>
                 <w:lang w:val="en-GB"/>
               </w:rPr>
-              <w:t xml:space="preserve">UPDATE </w:t>
-            </w:r>
-            <w:r>
-              <w:rPr>
-                <w:noProof/>
-                <w:lang w:val="en-GB"/>
-              </w:rPr>
-              <w:t>alergia</w:t>
-            </w:r>
-            <w:r>
-              <w:rPr>
-                <w:noProof/>
-                <w:lang w:val="en-GB"/>
-              </w:rPr>
-              <w:t xml:space="preserve"> SET …</w:t>
+              <w:t>UPDATE alergia SET …</w:t>
             </w:r>
           </w:p>
           <w:p>
@@ -3975,21 +3832,7 @@
                 <w:noProof/>
                 <w:lang w:val="en-GB"/>
               </w:rPr>
-              <w:t xml:space="preserve">UPDATE </w:t>
-            </w:r>
-            <w:r>
-              <w:rPr>
-                <w:noProof/>
-                <w:lang w:val="en-GB"/>
-              </w:rPr>
-              <w:t>atividade</w:t>
-            </w:r>
-            <w:r>
-              <w:rPr>
-                <w:noProof/>
-                <w:lang w:val="en-GB"/>
-              </w:rPr>
-              <w:t xml:space="preserve"> SET …</w:t>
+              <w:t>UPDATE atividade SET …</w:t>
             </w:r>
           </w:p>
           <w:p>
@@ -4172,21 +4015,7 @@
                 <w:noProof/>
                 <w:lang w:val="en-GB"/>
               </w:rPr>
-              <w:t xml:space="preserve">UPDATE </w:t>
-            </w:r>
-            <w:r>
-              <w:rPr>
-                <w:noProof/>
-                <w:lang w:val="en-GB"/>
-              </w:rPr>
-              <w:t>faltas</w:t>
-            </w:r>
-            <w:r>
-              <w:rPr>
-                <w:noProof/>
-                <w:lang w:val="en-GB"/>
-              </w:rPr>
-              <w:t xml:space="preserve"> SET …</w:t>
+              <w:t>UPDATE faltas SET …</w:t>
             </w:r>
           </w:p>
           <w:p>
@@ -4228,6 +4057,99 @@
                 <w:noProof/>
                 <w:lang w:val="en-GB"/>
               </w:rPr>
+              <w:t xml:space="preserve"> id</w:t>
+            </w:r>
+            <w:r>
+              <w:rPr>
+                <w:noProof/>
+                <w:lang w:val="en-GB"/>
+              </w:rPr>
+              <w:t>e</w:t>
+            </w:r>
+            <w:r>
+              <w:rPr>
+                <w:noProof/>
+                <w:lang w:val="en-GB"/>
+              </w:rPr>
+              <w:t>=iddoeducador</w:t>
+            </w:r>
+            <w:r>
+              <w:rPr>
+                <w:noProof/>
+                <w:lang w:val="en-GB"/>
+              </w:rPr>
+              <w:t>&amp;d=</w:t>
+            </w:r>
+            <w:r>
+              <w:rPr>
+                <w:noProof/>
+                <w:lang w:val="en-GB"/>
+              </w:rPr>
+              <w:t>iddaatividade</w:t>
+            </w:r>
+            <w:r>
+              <w:rPr>
+                <w:noProof/>
+                <w:lang w:val="en-GB"/>
+              </w:rPr>
+              <w:t>&amp;table=tabeladoseducandos</w:t>
+            </w:r>
+          </w:p>
+          <w:p>
+            <w:pPr>
+              <w:rPr>
+                <w:noProof/>
+                <w:lang w:val="en-GB"/>
+              </w:rPr>
+            </w:pPr>
+            <w:r>
+              <w:rPr>
+                <w:noProof/>
+                <w:lang w:val="en-GB"/>
+              </w:rPr>
+              <w:t>A tabela dos educandos será</w:t>
+            </w:r>
+            <w:r>
+              <w:rPr>
+                <w:noProof/>
+                <w:lang w:val="en-GB"/>
+              </w:rPr>
+              <w:t xml:space="preserve"> o id dos educandos que tiveram falta</w:t>
+            </w:r>
+            <w:r>
+              <w:rPr>
+                <w:noProof/>
+                <w:lang w:val="en-GB"/>
+              </w:rPr>
+              <w:t xml:space="preserve"> :</w:t>
+            </w:r>
+          </w:p>
+          <w:p>
+            <w:pPr>
+              <w:rPr>
+                <w:noProof/>
+                <w:lang w:val="en-GB"/>
+              </w:rPr>
+            </w:pPr>
+            <w:r>
+              <w:rPr>
+                <w:noProof/>
+                <w:lang w:val="en-GB"/>
+              </w:rPr>
+              <w:t>ideducando</w:t>
+            </w:r>
+            <w:r>
+              <w:rPr>
+                <w:noProof/>
+                <w:lang w:val="en-GB"/>
+              </w:rPr>
+              <w:t>,</w:t>
+            </w:r>
+            <w:r>
+              <w:rPr>
+                <w:noProof/>
+                <w:lang w:val="en-GB"/>
+              </w:rPr>
               <w:t xml:space="preserve"> </w:t>
             </w:r>
             <w:r>
@@ -4235,58 +4157,56 @@
                 <w:noProof/>
                 <w:lang w:val="en-GB"/>
               </w:rPr>
-              <w:t>id</w:t>
-            </w:r>
-            <w:r>
-              <w:rPr>
-                <w:noProof/>
-                <w:lang w:val="en-GB"/>
-              </w:rPr>
-              <w:t>e</w:t>
-            </w:r>
-            <w:r>
-              <w:rPr>
-                <w:noProof/>
-                <w:lang w:val="en-GB"/>
-              </w:rPr>
-              <w:t>=iddoeducador</w:t>
-            </w:r>
-            <w:r>
-              <w:rPr>
-                <w:noProof/>
-                <w:lang w:val="en-GB"/>
-              </w:rPr>
-              <w:t>&amp;d=diadasfaltas&amp;table=tabeladoseducandos</w:t>
-            </w:r>
-          </w:p>
-          <w:p>
-            <w:pPr>
-              <w:rPr>
-                <w:noProof/>
-                <w:lang w:val="en-GB"/>
-              </w:rPr>
-            </w:pPr>
-            <w:r>
-              <w:rPr>
-                <w:noProof/>
-                <w:lang w:val="en-GB"/>
-              </w:rPr>
-              <w:t>A tabela dos educandos será :</w:t>
-            </w:r>
-          </w:p>
-          <w:p>
-            <w:pPr>
-              <w:rPr>
-                <w:noProof/>
-                <w:lang w:val="en-GB"/>
-              </w:rPr>
-            </w:pPr>
-            <w:r>
-              <w:rPr>
-                <w:noProof/>
-                <w:lang w:val="en-GB"/>
-              </w:rPr>
-              <w:t>nomeeducando,0;nomeeducando,1;nomeeducando,1;…</w:t>
+              <w:t>ideducando</w:t>
+            </w:r>
+            <w:r>
+              <w:rPr>
+                <w:noProof/>
+                <w:lang w:val="en-GB"/>
+              </w:rPr>
+              <w:t xml:space="preserve"> </w:t>
+            </w:r>
+            <w:r>
+              <w:rPr>
+                <w:noProof/>
+                <w:lang w:val="en-GB"/>
+              </w:rPr>
+              <w:t>,</w:t>
+            </w:r>
+            <w:r>
+              <w:rPr>
+                <w:noProof/>
+                <w:lang w:val="en-GB"/>
+              </w:rPr>
+              <w:t xml:space="preserve"> </w:t>
+            </w:r>
+            <w:r>
+              <w:rPr>
+                <w:noProof/>
+                <w:lang w:val="en-GB"/>
+              </w:rPr>
+              <w:t>ideducando</w:t>
+            </w:r>
+            <w:r>
+              <w:rPr>
+                <w:noProof/>
+                <w:lang w:val="en-GB"/>
+              </w:rPr>
+              <w:t xml:space="preserve"> </w:t>
+            </w:r>
+            <w:r>
+              <w:rPr>
+                <w:noProof/>
+                <w:lang w:val="en-GB"/>
+              </w:rPr>
+              <w:t>,</w:t>
+            </w:r>
+            <w:r>
+              <w:rPr>
+                <w:noProof/>
+                <w:lang w:val="en-GB"/>
+              </w:rPr>
+              <w:t xml:space="preserve"> …</w:t>
             </w:r>
           </w:p>
         </w:tc>
@@ -4326,6 +4246,13 @@
                 <w:lang w:val="en-GB"/>
               </w:rPr>
             </w:pPr>
+            <w:r>
+              <w:rPr>
+                <w:noProof/>
+                <w:lang w:val="en-GB"/>
+              </w:rPr>
+              <w:t>Editar relatórios</w:t>
+            </w:r>
           </w:p>
         </w:tc>
         <w:tc>
@@ -4339,6 +4266,13 @@
                 <w:lang w:val="en-GB"/>
               </w:rPr>
             </w:pPr>
+            <w:r>
+              <w:rPr>
+                <w:noProof/>
+                <w:lang w:val="en-GB"/>
+              </w:rPr>
+              <w:t>305</w:t>
+            </w:r>
           </w:p>
         </w:tc>
         <w:tc>
@@ -4352,6 +4286,13 @@
                 <w:lang w:val="en-GB"/>
               </w:rPr>
             </w:pPr>
+            <w:r>
+              <w:rPr>
+                <w:noProof/>
+                <w:lang w:val="en-GB"/>
+              </w:rPr>
+              <w:t xml:space="preserve">UPDATE relatorios SET… </w:t>
+            </w:r>
           </w:p>
         </w:tc>
         <w:tc>
@@ -4365,6 +4306,76 @@
                 <w:lang w:val="en-GB"/>
               </w:rPr>
             </w:pPr>
+            <w:r>
+              <w:rPr>
+                <w:noProof/>
+                <w:lang w:val="en-GB"/>
+              </w:rPr>
+              <w:t>id=iddoutilizadorquepede</w:t>
+            </w:r>
+            <w:r>
+              <w:rPr>
+                <w:noProof/>
+                <w:lang w:val="en-GB"/>
+              </w:rPr>
+              <w:t>&amp;</w:t>
+            </w:r>
+            <w:r>
+              <w:rPr>
+                <w:noProof/>
+                <w:lang w:val="en-GB"/>
+              </w:rPr>
+              <w:t xml:space="preserve"> id</w:t>
+            </w:r>
+            <w:r>
+              <w:rPr>
+                <w:noProof/>
+                <w:lang w:val="en-GB"/>
+              </w:rPr>
+              <w:t>e</w:t>
+            </w:r>
+            <w:r>
+              <w:rPr>
+                <w:noProof/>
+                <w:lang w:val="en-GB"/>
+              </w:rPr>
+              <w:t>=iddoeducador</w:t>
+            </w:r>
+            <w:r>
+              <w:rPr>
+                <w:noProof/>
+                <w:lang w:val="en-GB"/>
+              </w:rPr>
+              <w:t>&amp;d=</w:t>
+            </w:r>
+            <w:r>
+              <w:rPr>
+                <w:noProof/>
+                <w:lang w:val="en-GB"/>
+              </w:rPr>
+              <w:t>iddaatividade</w:t>
+            </w:r>
+            <w:r>
+              <w:rPr>
+                <w:noProof/>
+                <w:lang w:val="en-GB"/>
+              </w:rPr>
+              <w:t>&amp;</w:t>
+            </w:r>
+            <w:r>
+              <w:rPr>
+                <w:noProof/>
+                <w:lang w:val="en-GB"/>
+              </w:rPr>
+              <w:t>e_id=iddoeducando</w:t>
+            </w:r>
+            <w:r>
+              <w:rPr>
+                <w:noProof/>
+                <w:lang w:val="en-GB"/>
+              </w:rPr>
+              <w:t>&amp;comer=r_comer&amp;dormir=r_dormir&amp;coment=r_coment&amp;nec=r_necessidades&amp;cur=r_ccurativos</w:t>
+            </w:r>
           </w:p>
         </w:tc>
         <w:tc>
@@ -4378,6 +4389,13 @@
                 <w:lang w:val="en-GB"/>
               </w:rPr>
             </w:pPr>
+            <w:r>
+              <w:rPr>
+                <w:noProof/>
+                <w:lang w:val="en-GB"/>
+              </w:rPr>
+              <w:t>{“success”:true} ou {“success”:false}</w:t>
+            </w:r>
           </w:p>
         </w:tc>
       </w:tr>
@@ -4401,7 +4419,7 @@
                 <w:noProof/>
                 <w:lang w:val="en-GB"/>
               </w:rPr>
-              <w:t>Change password</w:t>
+              <w:t>Adicionar Educando</w:t>
             </w:r>
           </w:p>
         </w:tc>
@@ -4421,7 +4439,7 @@
                 <w:noProof/>
                 <w:lang w:val="en-GB"/>
               </w:rPr>
-              <w:t>401</w:t>
+              <w:t>501</w:t>
             </w:r>
           </w:p>
         </w:tc>
@@ -4436,6 +4454,13 @@
                 <w:lang w:val="en-GB"/>
               </w:rPr>
             </w:pPr>
+            <w:r>
+              <w:rPr>
+                <w:noProof/>
+                <w:lang w:val="en-GB"/>
+              </w:rPr>
+              <w:t>INSERT….</w:t>
+            </w:r>
           </w:p>
         </w:tc>
         <w:tc>
@@ -4454,22 +4479,64 @@
                 <w:noProof/>
                 <w:lang w:val="en-GB"/>
               </w:rPr>
-              <w:t>Id do utilizador, password nova e password antiga</w:t>
-            </w:r>
-          </w:p>
-          <w:p>
-            <w:pPr>
-              <w:rPr>
-                <w:noProof/>
-                <w:lang w:val="en-GB"/>
-              </w:rPr>
-            </w:pPr>
-            <w:r>
-              <w:rPr>
-                <w:noProof/>
-                <w:lang w:val="en-GB"/>
-              </w:rPr>
-              <w:t>user=iddoutilizador&amp;pwd=pwdantiga&amp;pwd2=pwdnova</w:t>
+              <w:t>id=iddoutilizadorquepede</w:t>
+            </w:r>
+            <w:r>
+              <w:rPr>
+                <w:noProof/>
+                <w:lang w:val="en-GB"/>
+              </w:rPr>
+              <w:t>&amp;</w:t>
+            </w:r>
+            <w:r>
+              <w:rPr>
+                <w:noProof/>
+                <w:lang w:val="en-GB"/>
+              </w:rPr>
+              <w:t xml:space="preserve"> id</w:t>
+            </w:r>
+            <w:r>
+              <w:rPr>
+                <w:noProof/>
+                <w:lang w:val="en-GB"/>
+              </w:rPr>
+              <w:t>e</w:t>
+            </w:r>
+            <w:r>
+              <w:rPr>
+                <w:noProof/>
+                <w:lang w:val="en-GB"/>
+              </w:rPr>
+              <w:t>=iddoeducador&amp;</w:t>
+            </w:r>
+            <w:r>
+              <w:rPr>
+                <w:noProof/>
+                <w:lang w:val="en-GB"/>
+              </w:rPr>
+              <w:t>e_nome=nomedoeducando&amp;e_idade=idadedoeducando&amp;e_morada=moradadoeducando&amp;e</w:t>
+            </w:r>
+            <w:r>
+              <w:rPr>
+                <w:noProof/>
+                <w:lang w:val="en-GB"/>
+              </w:rPr>
+              <w:lastRenderedPageBreak/>
+              <w:t>_sexo=sexodoeducando&amp;e_contacto=contactodoeducando</w:t>
+            </w:r>
+            <w:r>
+              <w:rPr>
+                <w:noProof/>
+                <w:lang w:val="en-GB"/>
+              </w:rPr>
+              <w:t>&amp;e_alergias=tabela_com_idsdasalergias</w:t>
+            </w:r>
+            <w:r>
+              <w:rPr>
+                <w:noProof/>
+                <w:lang w:val="en-GB"/>
+              </w:rPr>
+              <w:t xml:space="preserve"> (separadas por virgula)</w:t>
             </w:r>
           </w:p>
         </w:tc>
@@ -4489,6 +4556,7 @@
                 <w:noProof/>
                 <w:lang w:val="en-GB"/>
               </w:rPr>
+              <w:lastRenderedPageBreak/>
               <w:t>{“success”:true} ou {“success”:false}</w:t>
             </w:r>
           </w:p>
@@ -4514,6 +4582,876 @@
                 <w:noProof/>
                 <w:lang w:val="en-GB"/>
               </w:rPr>
+              <w:t>Adicionar Alergia</w:t>
+            </w:r>
+          </w:p>
+        </w:tc>
+        <w:tc>
+          <w:tcPr>
+            <w:tcW w:w="567" w:type="dxa"/>
+          </w:tcPr>
+          <w:p>
+            <w:pPr>
+              <w:rPr>
+                <w:noProof/>
+                <w:lang w:val="en-GB"/>
+              </w:rPr>
+            </w:pPr>
+            <w:r>
+              <w:rPr>
+                <w:noProof/>
+                <w:lang w:val="en-GB"/>
+              </w:rPr>
+              <w:t>502</w:t>
+            </w:r>
+          </w:p>
+        </w:tc>
+        <w:tc>
+          <w:tcPr>
+            <w:tcW w:w="2552" w:type="dxa"/>
+          </w:tcPr>
+          <w:p>
+            <w:pPr>
+              <w:rPr>
+                <w:noProof/>
+                <w:lang w:val="en-GB"/>
+              </w:rPr>
+            </w:pPr>
+            <w:r>
+              <w:rPr>
+                <w:noProof/>
+                <w:lang w:val="en-GB"/>
+              </w:rPr>
+              <w:t>INSERT…</w:t>
+            </w:r>
+          </w:p>
+        </w:tc>
+        <w:tc>
+          <w:tcPr>
+            <w:tcW w:w="3685" w:type="dxa"/>
+          </w:tcPr>
+          <w:p>
+            <w:pPr>
+              <w:rPr>
+                <w:noProof/>
+                <w:lang w:val="en-GB"/>
+              </w:rPr>
+            </w:pPr>
+            <w:r>
+              <w:rPr>
+                <w:noProof/>
+                <w:lang w:val="en-GB"/>
+              </w:rPr>
+              <w:t>id=iddoutilizadorquepede</w:t>
+            </w:r>
+            <w:r>
+              <w:rPr>
+                <w:noProof/>
+                <w:lang w:val="en-GB"/>
+              </w:rPr>
+              <w:t>&amp;</w:t>
+            </w:r>
+            <w:r>
+              <w:rPr>
+                <w:noProof/>
+                <w:lang w:val="en-GB"/>
+              </w:rPr>
+              <w:t xml:space="preserve"> id</w:t>
+            </w:r>
+            <w:r>
+              <w:rPr>
+                <w:noProof/>
+                <w:lang w:val="en-GB"/>
+              </w:rPr>
+              <w:t>e</w:t>
+            </w:r>
+            <w:r>
+              <w:rPr>
+                <w:noProof/>
+                <w:lang w:val="en-GB"/>
+              </w:rPr>
+              <w:t>=iddoeducador</w:t>
+            </w:r>
+            <w:r>
+              <w:rPr>
+                <w:noProof/>
+                <w:lang w:val="en-GB"/>
+              </w:rPr>
+              <w:t>&amp;a_nome</w:t>
+            </w:r>
+            <w:r>
+              <w:rPr>
+                <w:noProof/>
+                <w:lang w:val="en-GB"/>
+              </w:rPr>
+              <w:t>=nomedaalergia</w:t>
+            </w:r>
+          </w:p>
+        </w:tc>
+        <w:tc>
+          <w:tcPr>
+            <w:tcW w:w="2693" w:type="dxa"/>
+          </w:tcPr>
+          <w:p>
+            <w:pPr>
+              <w:rPr>
+                <w:noProof/>
+                <w:lang w:val="en-GB"/>
+              </w:rPr>
+            </w:pPr>
+            <w:r>
+              <w:rPr>
+                <w:noProof/>
+                <w:lang w:val="en-GB"/>
+              </w:rPr>
+              <w:t>{“success”:true} ou {“success”:false}</w:t>
+            </w:r>
+          </w:p>
+        </w:tc>
+      </w:tr>
+      <w:tr>
+        <w:trPr>
+          <w:trHeight w:val="252"/>
+        </w:trPr>
+        <w:tc>
+          <w:tcPr>
+            <w:tcW w:w="1271" w:type="dxa"/>
+          </w:tcPr>
+          <w:p>
+            <w:pPr>
+              <w:rPr>
+                <w:noProof/>
+                <w:highlight w:val="yellow"/>
+                <w:lang w:val="en-GB"/>
+              </w:rPr>
+            </w:pPr>
+            <w:r>
+              <w:rPr>
+                <w:noProof/>
+                <w:highlight w:val="yellow"/>
+                <w:lang w:val="en-GB"/>
+              </w:rPr>
+              <w:t>Eliminar educando</w:t>
+            </w:r>
+          </w:p>
+        </w:tc>
+        <w:tc>
+          <w:tcPr>
+            <w:tcW w:w="567" w:type="dxa"/>
+          </w:tcPr>
+          <w:p>
+            <w:pPr>
+              <w:rPr>
+                <w:noProof/>
+                <w:lang w:val="en-GB"/>
+              </w:rPr>
+            </w:pPr>
+            <w:r>
+              <w:rPr>
+                <w:noProof/>
+                <w:lang w:val="en-GB"/>
+              </w:rPr>
+              <w:t>50</w:t>
+            </w:r>
+            <w:r>
+              <w:rPr>
+                <w:noProof/>
+                <w:lang w:val="en-GB"/>
+              </w:rPr>
+              <w:t>5</w:t>
+            </w:r>
+          </w:p>
+        </w:tc>
+        <w:tc>
+          <w:tcPr>
+            <w:tcW w:w="2552" w:type="dxa"/>
+          </w:tcPr>
+          <w:p>
+            <w:pPr>
+              <w:rPr>
+                <w:noProof/>
+                <w:lang w:val="en-GB"/>
+              </w:rPr>
+            </w:pPr>
+            <w:r>
+              <w:rPr>
+                <w:noProof/>
+                <w:lang w:val="en-GB"/>
+              </w:rPr>
+              <w:t>DELETE FROM…</w:t>
+            </w:r>
+          </w:p>
+        </w:tc>
+        <w:tc>
+          <w:tcPr>
+            <w:tcW w:w="3685" w:type="dxa"/>
+          </w:tcPr>
+          <w:p>
+            <w:pPr>
+              <w:rPr>
+                <w:noProof/>
+                <w:lang w:val="en-GB"/>
+              </w:rPr>
+            </w:pPr>
+            <w:r>
+              <w:rPr>
+                <w:noProof/>
+                <w:lang w:val="en-GB"/>
+              </w:rPr>
+              <w:t>id=iddoutilizadorquepede</w:t>
+            </w:r>
+            <w:r>
+              <w:rPr>
+                <w:noProof/>
+                <w:lang w:val="en-GB"/>
+              </w:rPr>
+              <w:t>&amp;</w:t>
+            </w:r>
+            <w:r>
+              <w:rPr>
+                <w:noProof/>
+                <w:lang w:val="en-GB"/>
+              </w:rPr>
+              <w:t xml:space="preserve"> id</w:t>
+            </w:r>
+            <w:r>
+              <w:rPr>
+                <w:noProof/>
+                <w:lang w:val="en-GB"/>
+              </w:rPr>
+              <w:t>e</w:t>
+            </w:r>
+            <w:r>
+              <w:rPr>
+                <w:noProof/>
+                <w:lang w:val="en-GB"/>
+              </w:rPr>
+              <w:t>=iddoeducador</w:t>
+            </w:r>
+            <w:r>
+              <w:rPr>
+                <w:noProof/>
+                <w:lang w:val="en-GB"/>
+              </w:rPr>
+              <w:t>&amp;</w:t>
+            </w:r>
+            <w:r>
+              <w:rPr>
+                <w:noProof/>
+                <w:lang w:val="en-GB"/>
+              </w:rPr>
+              <w:t>e</w:t>
+            </w:r>
+            <w:r>
+              <w:rPr>
+                <w:noProof/>
+                <w:lang w:val="en-GB"/>
+              </w:rPr>
+              <w:t>_id=id</w:t>
+            </w:r>
+            <w:r>
+              <w:rPr>
+                <w:noProof/>
+                <w:lang w:val="en-GB"/>
+              </w:rPr>
+              <w:t>doeducando</w:t>
+            </w:r>
+          </w:p>
+        </w:tc>
+        <w:tc>
+          <w:tcPr>
+            <w:tcW w:w="2693" w:type="dxa"/>
+          </w:tcPr>
+          <w:p>
+            <w:pPr>
+              <w:rPr>
+                <w:noProof/>
+                <w:lang w:val="en-GB"/>
+              </w:rPr>
+            </w:pPr>
+            <w:r>
+              <w:rPr>
+                <w:noProof/>
+                <w:lang w:val="en-GB"/>
+              </w:rPr>
+              <w:t>{“success”:true} ou {“success”:false}</w:t>
+            </w:r>
+          </w:p>
+        </w:tc>
+      </w:tr>
+      <w:tr>
+        <w:trPr>
+          <w:trHeight w:val="252"/>
+        </w:trPr>
+        <w:tc>
+          <w:tcPr>
+            <w:tcW w:w="1271" w:type="dxa"/>
+          </w:tcPr>
+          <w:p>
+            <w:pPr>
+              <w:rPr>
+                <w:noProof/>
+                <w:highlight w:val="yellow"/>
+                <w:lang w:val="en-GB"/>
+              </w:rPr>
+            </w:pPr>
+            <w:r>
+              <w:rPr>
+                <w:noProof/>
+                <w:highlight w:val="yellow"/>
+                <w:lang w:val="en-GB"/>
+              </w:rPr>
+              <w:t>Eliminar Alergia</w:t>
+            </w:r>
+          </w:p>
+        </w:tc>
+        <w:tc>
+          <w:tcPr>
+            <w:tcW w:w="567" w:type="dxa"/>
+          </w:tcPr>
+          <w:p>
+            <w:pPr>
+              <w:rPr>
+                <w:noProof/>
+                <w:lang w:val="en-GB"/>
+              </w:rPr>
+            </w:pPr>
+            <w:r>
+              <w:rPr>
+                <w:noProof/>
+                <w:lang w:val="en-GB"/>
+              </w:rPr>
+              <w:t>506</w:t>
+            </w:r>
+          </w:p>
+        </w:tc>
+        <w:tc>
+          <w:tcPr>
+            <w:tcW w:w="2552" w:type="dxa"/>
+          </w:tcPr>
+          <w:p>
+            <w:pPr>
+              <w:rPr>
+                <w:noProof/>
+                <w:lang w:val="en-GB"/>
+              </w:rPr>
+            </w:pPr>
+            <w:r>
+              <w:rPr>
+                <w:noProof/>
+                <w:lang w:val="en-GB"/>
+              </w:rPr>
+              <w:t>DELETE FROM…</w:t>
+            </w:r>
+          </w:p>
+        </w:tc>
+        <w:tc>
+          <w:tcPr>
+            <w:tcW w:w="3685" w:type="dxa"/>
+          </w:tcPr>
+          <w:p>
+            <w:pPr>
+              <w:rPr>
+                <w:noProof/>
+                <w:lang w:val="en-GB"/>
+              </w:rPr>
+            </w:pPr>
+            <w:r>
+              <w:rPr>
+                <w:noProof/>
+                <w:lang w:val="en-GB"/>
+              </w:rPr>
+              <w:t>id=iddoutilizadorquepede</w:t>
+            </w:r>
+            <w:r>
+              <w:rPr>
+                <w:noProof/>
+                <w:lang w:val="en-GB"/>
+              </w:rPr>
+              <w:t>&amp;</w:t>
+            </w:r>
+            <w:r>
+              <w:rPr>
+                <w:noProof/>
+                <w:lang w:val="en-GB"/>
+              </w:rPr>
+              <w:t xml:space="preserve"> id</w:t>
+            </w:r>
+            <w:r>
+              <w:rPr>
+                <w:noProof/>
+                <w:lang w:val="en-GB"/>
+              </w:rPr>
+              <w:t>e</w:t>
+            </w:r>
+            <w:r>
+              <w:rPr>
+                <w:noProof/>
+                <w:lang w:val="en-GB"/>
+              </w:rPr>
+              <w:t>=iddoeducador</w:t>
+            </w:r>
+            <w:r>
+              <w:rPr>
+                <w:noProof/>
+                <w:lang w:val="en-GB"/>
+              </w:rPr>
+              <w:t>&amp;a_id=iddaalergia</w:t>
+            </w:r>
+          </w:p>
+        </w:tc>
+        <w:tc>
+          <w:tcPr>
+            <w:tcW w:w="2693" w:type="dxa"/>
+          </w:tcPr>
+          <w:p>
+            <w:pPr>
+              <w:rPr>
+                <w:noProof/>
+                <w:lang w:val="en-GB"/>
+              </w:rPr>
+            </w:pPr>
+            <w:r>
+              <w:rPr>
+                <w:noProof/>
+                <w:lang w:val="en-GB"/>
+              </w:rPr>
+              <w:t>{“success”:true} ou {“success”:false}</w:t>
+            </w:r>
+          </w:p>
+        </w:tc>
+      </w:tr>
+      <w:tr>
+        <w:trPr>
+          <w:trHeight w:val="252"/>
+        </w:trPr>
+        <w:tc>
+          <w:tcPr>
+            <w:tcW w:w="1271" w:type="dxa"/>
+          </w:tcPr>
+          <w:p>
+            <w:pPr>
+              <w:rPr>
+                <w:noProof/>
+                <w:highlight w:val="yellow"/>
+                <w:lang w:val="en-GB"/>
+              </w:rPr>
+            </w:pPr>
+            <w:r>
+              <w:rPr>
+                <w:noProof/>
+                <w:highlight w:val="yellow"/>
+                <w:lang w:val="en-GB"/>
+              </w:rPr>
+              <w:t>Eliminar Atividade</w:t>
+            </w:r>
+          </w:p>
+        </w:tc>
+        <w:tc>
+          <w:tcPr>
+            <w:tcW w:w="567" w:type="dxa"/>
+          </w:tcPr>
+          <w:p>
+            <w:pPr>
+              <w:rPr>
+                <w:noProof/>
+                <w:lang w:val="en-GB"/>
+              </w:rPr>
+            </w:pPr>
+            <w:r>
+              <w:rPr>
+                <w:noProof/>
+                <w:lang w:val="en-GB"/>
+              </w:rPr>
+              <w:t>407</w:t>
+            </w:r>
+          </w:p>
+        </w:tc>
+        <w:tc>
+          <w:tcPr>
+            <w:tcW w:w="2552" w:type="dxa"/>
+          </w:tcPr>
+          <w:p>
+            <w:pPr>
+              <w:rPr>
+                <w:noProof/>
+                <w:lang w:val="en-GB"/>
+              </w:rPr>
+            </w:pPr>
+            <w:r>
+              <w:rPr>
+                <w:noProof/>
+                <w:lang w:val="en-GB"/>
+              </w:rPr>
+              <w:t>DELETE FROM…</w:t>
+            </w:r>
+          </w:p>
+        </w:tc>
+        <w:tc>
+          <w:tcPr>
+            <w:tcW w:w="3685" w:type="dxa"/>
+          </w:tcPr>
+          <w:p>
+            <w:pPr>
+              <w:rPr>
+                <w:noProof/>
+                <w:lang w:val="en-GB"/>
+              </w:rPr>
+            </w:pPr>
+            <w:r>
+              <w:rPr>
+                <w:noProof/>
+                <w:lang w:val="en-GB"/>
+              </w:rPr>
+              <w:t>id=iddoutilizadorquepede</w:t>
+            </w:r>
+            <w:r>
+              <w:rPr>
+                <w:noProof/>
+                <w:lang w:val="en-GB"/>
+              </w:rPr>
+              <w:t>&amp;</w:t>
+            </w:r>
+            <w:r>
+              <w:rPr>
+                <w:noProof/>
+                <w:lang w:val="en-GB"/>
+              </w:rPr>
+              <w:t xml:space="preserve"> id</w:t>
+            </w:r>
+            <w:r>
+              <w:rPr>
+                <w:noProof/>
+                <w:lang w:val="en-GB"/>
+              </w:rPr>
+              <w:t>e</w:t>
+            </w:r>
+            <w:r>
+              <w:rPr>
+                <w:noProof/>
+                <w:lang w:val="en-GB"/>
+              </w:rPr>
+              <w:t>=iddoeducador</w:t>
+            </w:r>
+            <w:r>
+              <w:rPr>
+                <w:noProof/>
+                <w:lang w:val="en-GB"/>
+              </w:rPr>
+              <w:t>&amp;a_id=idda</w:t>
+            </w:r>
+            <w:r>
+              <w:rPr>
+                <w:noProof/>
+                <w:lang w:val="en-GB"/>
+              </w:rPr>
+              <w:t>atividade</w:t>
+            </w:r>
+          </w:p>
+        </w:tc>
+        <w:tc>
+          <w:tcPr>
+            <w:tcW w:w="2693" w:type="dxa"/>
+          </w:tcPr>
+          <w:p>
+            <w:pPr>
+              <w:rPr>
+                <w:noProof/>
+                <w:lang w:val="en-GB"/>
+              </w:rPr>
+            </w:pPr>
+            <w:r>
+              <w:rPr>
+                <w:noProof/>
+                <w:lang w:val="en-GB"/>
+              </w:rPr>
+              <w:t>{“success”:true} ou {“success”:false}</w:t>
+            </w:r>
+          </w:p>
+        </w:tc>
+      </w:tr>
+      <w:tr>
+        <w:trPr>
+          <w:trHeight w:val="252"/>
+        </w:trPr>
+        <w:tc>
+          <w:tcPr>
+            <w:tcW w:w="1271" w:type="dxa"/>
+          </w:tcPr>
+          <w:p>
+            <w:pPr>
+              <w:rPr>
+                <w:noProof/>
+                <w:highlight w:val="yellow"/>
+                <w:lang w:val="en-GB"/>
+              </w:rPr>
+            </w:pPr>
+            <w:r>
+              <w:rPr>
+                <w:noProof/>
+                <w:highlight w:val="yellow"/>
+                <w:lang w:val="en-GB"/>
+              </w:rPr>
+              <w:t>Eliminar Relatório</w:t>
+            </w:r>
+          </w:p>
+        </w:tc>
+        <w:tc>
+          <w:tcPr>
+            <w:tcW w:w="567" w:type="dxa"/>
+          </w:tcPr>
+          <w:p>
+            <w:pPr>
+              <w:rPr>
+                <w:noProof/>
+                <w:lang w:val="en-GB"/>
+              </w:rPr>
+            </w:pPr>
+            <w:r>
+              <w:rPr>
+                <w:noProof/>
+                <w:lang w:val="en-GB"/>
+              </w:rPr>
+              <w:t>308</w:t>
+            </w:r>
+          </w:p>
+        </w:tc>
+        <w:tc>
+          <w:tcPr>
+            <w:tcW w:w="2552" w:type="dxa"/>
+          </w:tcPr>
+          <w:p>
+            <w:pPr>
+              <w:rPr>
+                <w:noProof/>
+                <w:lang w:val="en-GB"/>
+              </w:rPr>
+            </w:pPr>
+            <w:r>
+              <w:rPr>
+                <w:noProof/>
+                <w:lang w:val="en-GB"/>
+              </w:rPr>
+              <w:t>DELETE FROM…</w:t>
+            </w:r>
+          </w:p>
+        </w:tc>
+        <w:tc>
+          <w:tcPr>
+            <w:tcW w:w="3685" w:type="dxa"/>
+          </w:tcPr>
+          <w:p>
+            <w:pPr>
+              <w:rPr>
+                <w:noProof/>
+                <w:lang w:val="en-GB"/>
+              </w:rPr>
+            </w:pPr>
+            <w:r>
+              <w:rPr>
+                <w:noProof/>
+                <w:lang w:val="en-GB"/>
+              </w:rPr>
+              <w:t>id=iddoutilizadorquepede</w:t>
+            </w:r>
+            <w:r>
+              <w:rPr>
+                <w:noProof/>
+                <w:lang w:val="en-GB"/>
+              </w:rPr>
+              <w:t>&amp;</w:t>
+            </w:r>
+            <w:r>
+              <w:rPr>
+                <w:noProof/>
+                <w:lang w:val="en-GB"/>
+              </w:rPr>
+              <w:t xml:space="preserve"> id</w:t>
+            </w:r>
+            <w:r>
+              <w:rPr>
+                <w:noProof/>
+                <w:lang w:val="en-GB"/>
+              </w:rPr>
+              <w:t>e</w:t>
+            </w:r>
+            <w:r>
+              <w:rPr>
+                <w:noProof/>
+                <w:lang w:val="en-GB"/>
+              </w:rPr>
+              <w:t>=iddoeducador</w:t>
+            </w:r>
+            <w:r>
+              <w:rPr>
+                <w:noProof/>
+                <w:lang w:val="en-GB"/>
+              </w:rPr>
+              <w:t>&amp;a_id=iddaalergia</w:t>
+            </w:r>
+          </w:p>
+        </w:tc>
+        <w:tc>
+          <w:tcPr>
+            <w:tcW w:w="2693" w:type="dxa"/>
+          </w:tcPr>
+          <w:p>
+            <w:pPr>
+              <w:rPr>
+                <w:noProof/>
+                <w:lang w:val="en-GB"/>
+              </w:rPr>
+            </w:pPr>
+            <w:r>
+              <w:rPr>
+                <w:noProof/>
+                <w:lang w:val="en-GB"/>
+              </w:rPr>
+              <w:t>{“success”:true} ou {“success”:false}</w:t>
+            </w:r>
+          </w:p>
+        </w:tc>
+      </w:tr>
+      <w:tr>
+        <w:trPr>
+          <w:trHeight w:val="252"/>
+        </w:trPr>
+        <w:tc>
+          <w:tcPr>
+            <w:tcW w:w="1271" w:type="dxa"/>
+          </w:tcPr>
+          <w:p>
+            <w:pPr>
+              <w:rPr>
+                <w:noProof/>
+                <w:lang w:val="en-GB"/>
+              </w:rPr>
+            </w:pPr>
+            <w:r>
+              <w:rPr>
+                <w:noProof/>
+                <w:lang w:val="en-GB"/>
+              </w:rPr>
+              <w:t>Change password</w:t>
+            </w:r>
+          </w:p>
+        </w:tc>
+        <w:tc>
+          <w:tcPr>
+            <w:tcW w:w="567" w:type="dxa"/>
+          </w:tcPr>
+          <w:p>
+            <w:pPr>
+              <w:rPr>
+                <w:noProof/>
+                <w:lang w:val="en-GB"/>
+              </w:rPr>
+            </w:pPr>
+            <w:r>
+              <w:rPr>
+                <w:noProof/>
+                <w:lang w:val="en-GB"/>
+              </w:rPr>
+              <w:t>401</w:t>
+            </w:r>
+          </w:p>
+        </w:tc>
+        <w:tc>
+          <w:tcPr>
+            <w:tcW w:w="2552" w:type="dxa"/>
+          </w:tcPr>
+          <w:p>
+            <w:pPr>
+              <w:rPr>
+                <w:noProof/>
+                <w:lang w:val="en-GB"/>
+              </w:rPr>
+            </w:pPr>
+            <w:r>
+              <w:rPr>
+                <w:noProof/>
+                <w:lang w:val="en-GB"/>
+              </w:rPr>
+              <w:t>…</w:t>
+            </w:r>
+          </w:p>
+        </w:tc>
+        <w:tc>
+          <w:tcPr>
+            <w:tcW w:w="3685" w:type="dxa"/>
+          </w:tcPr>
+          <w:p>
+            <w:pPr>
+              <w:rPr>
+                <w:noProof/>
+                <w:lang w:val="en-GB"/>
+              </w:rPr>
+            </w:pPr>
+            <w:r>
+              <w:rPr>
+                <w:noProof/>
+                <w:lang w:val="en-GB"/>
+              </w:rPr>
+              <w:t>Id do utilizador, password nova e password antiga</w:t>
+            </w:r>
+          </w:p>
+          <w:p>
+            <w:pPr>
+              <w:rPr>
+                <w:noProof/>
+                <w:lang w:val="en-GB"/>
+              </w:rPr>
+            </w:pPr>
+            <w:r>
+              <w:rPr>
+                <w:noProof/>
+                <w:lang w:val="en-GB"/>
+              </w:rPr>
+              <w:t>user=iddoutilizador&amp;pwd=pwdantiga&amp;pwd2=pwdnova</w:t>
+            </w:r>
+          </w:p>
+        </w:tc>
+        <w:tc>
+          <w:tcPr>
+            <w:tcW w:w="2693" w:type="dxa"/>
+          </w:tcPr>
+          <w:p>
+            <w:pPr>
+              <w:rPr>
+                <w:noProof/>
+                <w:lang w:val="en-GB"/>
+              </w:rPr>
+            </w:pPr>
+            <w:r>
+              <w:rPr>
+                <w:noProof/>
+                <w:lang w:val="en-GB"/>
+              </w:rPr>
+              <w:t>{“success”:true} ou {“success”:false}</w:t>
+            </w:r>
+          </w:p>
+        </w:tc>
+      </w:tr>
+      <w:tr>
+        <w:trPr>
+          <w:trHeight w:val="252"/>
+        </w:trPr>
+        <w:tc>
+          <w:tcPr>
+            <w:tcW w:w="1271" w:type="dxa"/>
+          </w:tcPr>
+          <w:p>
+            <w:pPr>
+              <w:rPr>
+                <w:noProof/>
+                <w:lang w:val="en-GB"/>
+              </w:rPr>
+            </w:pPr>
+            <w:r>
+              <w:rPr>
+                <w:noProof/>
+                <w:lang w:val="en-GB"/>
+              </w:rPr>
               <w:t>Forgot password</w:t>
             </w:r>
           </w:p>
@@ -4549,6 +5487,13 @@
                 <w:lang w:val="en-GB"/>
               </w:rPr>
             </w:pPr>
+            <w:r>
+              <w:rPr>
+                <w:noProof/>
+                <w:lang w:val="en-GB"/>
+              </w:rPr>
+              <w:t>…</w:t>
+            </w:r>
           </w:p>
         </w:tc>
         <w:tc>

</xml_diff>